<commit_message>
📝 Update use cases Grouped edit and remove post
</commit_message>
<xml_diff>
--- a/Domain modelling/Use Cases.docx
+++ b/Domain modelling/Use Cases.docx
@@ -23,7 +23,16 @@
         </w:numPr>
       </w:pPr>
       <w:r>
-        <w:t>EDIT TOOL</w:t>
+        <w:t>EDIT</w:t>
+      </w:r>
+      <w:r>
+        <w:t>/</w:t>
+      </w:r>
+      <w:r>
+        <w:t>REMOVE</w:t>
+      </w:r>
+      <w:r>
+        <w:t xml:space="preserve"> TOOL</w:t>
       </w:r>
       <w:r>
         <w:t xml:space="preserve"> POST</w:t>
@@ -38,10 +47,10 @@
         </w:numPr>
       </w:pPr>
       <w:r>
-        <w:t>REMOVE TOOL</w:t>
-      </w:r>
-      <w:r>
-        <w:t xml:space="preserve"> POST</w:t>
+        <w:t xml:space="preserve">ACCEPT </w:t>
+      </w:r>
+      <w:r>
+        <w:t>REQUEST</w:t>
       </w:r>
     </w:p>
     <w:p>
@@ -53,10 +62,7 @@
         </w:numPr>
       </w:pPr>
       <w:r>
-        <w:t xml:space="preserve">ACCEPT </w:t>
-      </w:r>
-      <w:r>
-        <w:t>REQUEST</w:t>
+        <w:t>DELIVER A TOOL</w:t>
       </w:r>
     </w:p>
     <w:p>
@@ -68,7 +74,7 @@
         </w:numPr>
       </w:pPr>
       <w:r>
-        <w:t>DELIVER A TOOL</w:t>
+        <w:t>REQUEST A TOOL</w:t>
       </w:r>
     </w:p>
     <w:p>
@@ -80,19 +86,13 @@
         </w:numPr>
       </w:pPr>
       <w:r>
-        <w:t>REQUEST A TOOL</w:t>
-      </w:r>
-    </w:p>
-    <w:p>
-      <w:pPr>
-        <w:pStyle w:val="ListParagraph"/>
-        <w:numPr>
-          <w:ilvl w:val="0"/>
-          <w:numId w:val="1"/>
-        </w:numPr>
-      </w:pPr>
-      <w:r>
-        <w:t>EDIT/CANCEL TOOL REQUEST</w:t>
+        <w:t>EDIT/</w:t>
+      </w:r>
+      <w:r>
+        <w:t>REMOVE</w:t>
+      </w:r>
+      <w:r>
+        <w:t xml:space="preserve"> TOOL REQUEST</w:t>
       </w:r>
     </w:p>
     <w:p>
@@ -407,6 +407,9 @@
       <w:r>
         <w:t>UC2</w:t>
       </w:r>
+      <w:r>
+        <w:t xml:space="preserve"> - A</w:t>
+      </w:r>
     </w:p>
     <w:p>
       <w:r>
@@ -486,25 +489,25 @@
         </w:numPr>
       </w:pPr>
       <w:r>
+        <w:t>The</w:t>
+      </w:r>
+      <w:r>
+        <w:t xml:space="preserve"> post must exist</w:t>
+      </w:r>
+      <w:r>
+        <w:t>.</w:t>
+      </w:r>
+    </w:p>
+    <w:p>
+      <w:pPr>
+        <w:pStyle w:val="ListParagraph"/>
+        <w:numPr>
+          <w:ilvl w:val="0"/>
+          <w:numId w:val="4"/>
+        </w:numPr>
+      </w:pPr>
+      <w:r>
         <w:lastRenderedPageBreak/>
-        <w:t>The</w:t>
-      </w:r>
-      <w:r>
-        <w:t xml:space="preserve"> post must exist</w:t>
-      </w:r>
-      <w:r>
-        <w:t>.</w:t>
-      </w:r>
-    </w:p>
-    <w:p>
-      <w:pPr>
-        <w:pStyle w:val="ListParagraph"/>
-        <w:numPr>
-          <w:ilvl w:val="0"/>
-          <w:numId w:val="4"/>
-        </w:numPr>
-      </w:pPr>
-      <w:r>
         <w:t>T</w:t>
       </w:r>
       <w:r>
@@ -658,7 +661,21 @@
         <w:t xml:space="preserve"> </w:t>
       </w:r>
       <w:r>
-        <w:t>UC3</w:t>
+        <w:t>UC</w:t>
+      </w:r>
+      <w:r>
+        <w:t xml:space="preserve">2 </w:t>
+      </w:r>
+      <w:commentRangeStart w:id="0"/>
+      <w:r>
+        <w:t>- B</w:t>
+      </w:r>
+      <w:commentRangeEnd w:id="0"/>
+      <w:r>
+        <w:rPr>
+          <w:rStyle w:val="CommentReference"/>
+        </w:rPr>
+        <w:commentReference w:id="0"/>
       </w:r>
     </w:p>
     <w:p>
@@ -882,7 +899,10 @@
         <w:t xml:space="preserve"> </w:t>
       </w:r>
       <w:r>
-        <w:t>UC4</w:t>
+        <w:t>UC</w:t>
+      </w:r>
+      <w:r>
+        <w:t>3</w:t>
       </w:r>
     </w:p>
     <w:p>
@@ -942,19 +962,19 @@
           <w:b/>
           <w:bCs/>
         </w:rPr>
+        <w:t>Precondition:</w:t>
+      </w:r>
+    </w:p>
+    <w:p>
+      <w:pPr>
+        <w:pStyle w:val="ListParagraph"/>
+        <w:numPr>
+          <w:ilvl w:val="0"/>
+          <w:numId w:val="10"/>
+        </w:numPr>
+      </w:pPr>
+      <w:r>
         <w:lastRenderedPageBreak/>
-        <w:t>Precondition:</w:t>
-      </w:r>
-    </w:p>
-    <w:p>
-      <w:pPr>
-        <w:pStyle w:val="ListParagraph"/>
-        <w:numPr>
-          <w:ilvl w:val="0"/>
-          <w:numId w:val="10"/>
-        </w:numPr>
-      </w:pPr>
-      <w:r>
         <w:t>A request must have been sent from a renter on a post.</w:t>
       </w:r>
     </w:p>
@@ -1108,7 +1128,10 @@
         <w:t xml:space="preserve"> </w:t>
       </w:r>
       <w:r>
-        <w:t>UC5</w:t>
+        <w:t>UC</w:t>
+      </w:r>
+      <w:r>
+        <w:t>4</w:t>
       </w:r>
     </w:p>
     <w:p>
@@ -1376,13 +1399,17 @@
           <w:b/>
           <w:bCs/>
         </w:rPr>
+        <w:lastRenderedPageBreak/>
         <w:t>ID:</w:t>
       </w:r>
       <w:r>
         <w:t xml:space="preserve">  </w:t>
       </w:r>
       <w:r>
-        <w:t>UC6</w:t>
+        <w:t>UC</w:t>
+      </w:r>
+      <w:r>
+        <w:t>5</w:t>
       </w:r>
     </w:p>
     <w:p>
@@ -1626,7 +1653,13 @@
         <w:t xml:space="preserve">  </w:t>
       </w:r>
       <w:r>
-        <w:t>UC7-A</w:t>
+        <w:t>UC</w:t>
+      </w:r>
+      <w:r>
+        <w:t>6</w:t>
+      </w:r>
+      <w:r>
+        <w:t>-A</w:t>
       </w:r>
     </w:p>
     <w:p>
@@ -1803,38 +1836,44 @@
           <w:b/>
           <w:bCs/>
         </w:rPr>
+        <w:t>Extensions</w:t>
+      </w:r>
+      <w:r>
+        <w:rPr>
+          <w:b/>
+          <w:bCs/>
+        </w:rPr>
+        <w:t>:</w:t>
+      </w:r>
+    </w:p>
+    <w:p>
+      <w:r>
+        <w:rPr>
+          <w:b/>
+          <w:bCs/>
+        </w:rPr>
+        <w:t>ID:</w:t>
+      </w:r>
+      <w:r>
+        <w:t xml:space="preserve">  </w:t>
+      </w:r>
+      <w:r>
+        <w:t>UC</w:t>
+      </w:r>
+      <w:r>
+        <w:t>6</w:t>
+      </w:r>
+      <w:r>
+        <w:t>-B</w:t>
+      </w:r>
+    </w:p>
+    <w:p>
+      <w:r>
+        <w:rPr>
+          <w:b/>
+          <w:bCs/>
+        </w:rPr>
         <w:lastRenderedPageBreak/>
-        <w:t>Extensions</w:t>
-      </w:r>
-      <w:r>
-        <w:rPr>
-          <w:b/>
-          <w:bCs/>
-        </w:rPr>
-        <w:t>:</w:t>
-      </w:r>
-    </w:p>
-    <w:p>
-      <w:r>
-        <w:rPr>
-          <w:b/>
-          <w:bCs/>
-        </w:rPr>
-        <w:t>ID:</w:t>
-      </w:r>
-      <w:r>
-        <w:t xml:space="preserve">  </w:t>
-      </w:r>
-      <w:r>
-        <w:t>UC7-B</w:t>
-      </w:r>
-    </w:p>
-    <w:p>
-      <w:r>
-        <w:rPr>
-          <w:b/>
-          <w:bCs/>
-        </w:rPr>
         <w:t>Name:</w:t>
       </w:r>
       <w:r>
@@ -2007,7 +2046,10 @@
         <w:t xml:space="preserve">  </w:t>
       </w:r>
       <w:r>
-        <w:t>UC8</w:t>
+        <w:t>UC</w:t>
+      </w:r>
+      <w:r>
+        <w:t>7</w:t>
       </w:r>
     </w:p>
     <w:p>
@@ -2255,40 +2297,43 @@
           <w:b/>
           <w:bCs/>
         </w:rPr>
+        <w:t>ID:</w:t>
+      </w:r>
+      <w:r>
+        <w:t xml:space="preserve">  UC</w:t>
+      </w:r>
+      <w:r>
+        <w:t>8</w:t>
+      </w:r>
+      <w:r>
+        <w:t xml:space="preserve"> - A</w:t>
+      </w:r>
+    </w:p>
+    <w:p>
+      <w:r>
+        <w:rPr>
+          <w:b/>
+          <w:bCs/>
+        </w:rPr>
+        <w:t>Name:</w:t>
+      </w:r>
+      <w:r>
+        <w:t xml:space="preserve"> Create an account</w:t>
+      </w:r>
+      <w:r>
+        <w:t xml:space="preserve"> using an email addres</w:t>
+      </w:r>
+      <w:r>
+        <w:t>s.</w:t>
+      </w:r>
+    </w:p>
+    <w:p>
+      <w:r>
+        <w:rPr>
+          <w:b/>
+          <w:bCs/>
+        </w:rPr>
         <w:lastRenderedPageBreak/>
-        <w:t>ID:</w:t>
-      </w:r>
-      <w:r>
-        <w:t xml:space="preserve">  UC9</w:t>
-      </w:r>
-      <w:r>
-        <w:t xml:space="preserve"> - A</w:t>
-      </w:r>
-    </w:p>
-    <w:p>
-      <w:r>
-        <w:rPr>
-          <w:b/>
-          <w:bCs/>
-        </w:rPr>
-        <w:t>Name:</w:t>
-      </w:r>
-      <w:r>
-        <w:t xml:space="preserve"> Create an account</w:t>
-      </w:r>
-      <w:r>
-        <w:t xml:space="preserve"> using an email addres</w:t>
-      </w:r>
-      <w:r>
-        <w:t>s.</w:t>
-      </w:r>
-    </w:p>
-    <w:p>
-      <w:r>
-        <w:rPr>
-          <w:b/>
-          <w:bCs/>
-        </w:rPr>
         <w:t>Initiator:</w:t>
       </w:r>
       <w:r>
@@ -2477,7 +2522,7 @@
           <w:numId w:val="34"/>
         </w:numPr>
       </w:pPr>
-      <w:commentRangeStart w:id="0"/>
+      <w:commentRangeStart w:id="1"/>
       <w:r>
         <w:t xml:space="preserve">The </w:t>
       </w:r>
@@ -2496,12 +2541,12 @@
       <w:r>
         <w:t>.</w:t>
       </w:r>
-      <w:commentRangeEnd w:id="0"/>
+      <w:commentRangeEnd w:id="1"/>
       <w:r>
         <w:rPr>
           <w:rStyle w:val="CommentReference"/>
         </w:rPr>
-        <w:commentReference w:id="0"/>
+        <w:commentReference w:id="1"/>
       </w:r>
     </w:p>
     <w:p>
@@ -2553,7 +2598,13 @@
         <w:t>ID:</w:t>
       </w:r>
       <w:r>
-        <w:t xml:space="preserve">  UC9 - B</w:t>
+        <w:t xml:space="preserve">  UC</w:t>
+      </w:r>
+      <w:r>
+        <w:t>8</w:t>
+      </w:r>
+      <w:r>
+        <w:t xml:space="preserve"> - B</w:t>
       </w:r>
     </w:p>
     <w:p>
@@ -2733,7 +2784,6 @@
         </w:numPr>
       </w:pPr>
       <w:r>
-        <w:lastRenderedPageBreak/>
         <w:t>The system creates a new user account with the provided details.</w:t>
       </w:r>
     </w:p>
@@ -2745,16 +2795,16 @@
           <w:numId w:val="36"/>
         </w:numPr>
       </w:pPr>
-      <w:commentRangeStart w:id="1"/>
+      <w:commentRangeStart w:id="2"/>
       <w:r>
         <w:t>The user can optionally enter his/her credit card details to be saved to his account.</w:t>
       </w:r>
-      <w:commentRangeEnd w:id="1"/>
+      <w:commentRangeEnd w:id="2"/>
       <w:r>
         <w:rPr>
           <w:rStyle w:val="CommentReference"/>
         </w:rPr>
-        <w:commentReference w:id="1"/>
+        <w:commentReference w:id="2"/>
       </w:r>
     </w:p>
     <w:p>
@@ -2795,7 +2845,10 @@
         <w:t>ID:</w:t>
       </w:r>
       <w:r>
-        <w:t xml:space="preserve">  UC10</w:t>
+        <w:t xml:space="preserve">  UC</w:t>
+      </w:r>
+      <w:r>
+        <w:t>9</w:t>
       </w:r>
       <w:r>
         <w:t xml:space="preserve"> - A</w:t>
@@ -3008,7 +3061,13 @@
         <w:t>ID:</w:t>
       </w:r>
       <w:r>
-        <w:t xml:space="preserve">  UC10 - B</w:t>
+        <w:t xml:space="preserve">  UC</w:t>
+      </w:r>
+      <w:r>
+        <w:t>9</w:t>
+      </w:r>
+      <w:r>
+        <w:t xml:space="preserve"> - B</w:t>
       </w:r>
     </w:p>
     <w:p>
@@ -3167,7 +3226,6 @@
         </w:numPr>
       </w:pPr>
       <w:r>
-        <w:lastRenderedPageBreak/>
         <w:t>The system ensures the user is not banned.</w:t>
       </w:r>
     </w:p>
@@ -3221,7 +3279,10 @@
         <w:t>ID:</w:t>
       </w:r>
       <w:r>
-        <w:t xml:space="preserve">  UC11</w:t>
+        <w:t xml:space="preserve">  UC1</w:t>
+      </w:r>
+      <w:r>
+        <w:t>0</w:t>
       </w:r>
       <w:r>
         <w:t xml:space="preserve"> - A</w:t>
@@ -3302,10 +3363,7 @@
         <w:t xml:space="preserve"> of a </w:t>
       </w:r>
       <w:r>
-        <w:t>rated</w:t>
-      </w:r>
-      <w:r>
-        <w:t>-</w:t>
+        <w:t>rated-</w:t>
       </w:r>
       <w:r>
         <w:t>user.</w:t>
@@ -3344,10 +3402,7 @@
         <w:t xml:space="preserve"> and </w:t>
       </w:r>
       <w:r>
-        <w:t>rated</w:t>
-      </w:r>
-      <w:r>
-        <w:t>-</w:t>
+        <w:t>rated-</w:t>
       </w:r>
       <w:r>
         <w:t>user</w:t>
@@ -3380,13 +3435,7 @@
         <w:t xml:space="preserve"> </w:t>
       </w:r>
       <w:r>
-        <w:t xml:space="preserve">Adds/edits a </w:t>
-      </w:r>
-      <w:r>
-        <w:t xml:space="preserve">review </w:t>
-      </w:r>
-      <w:r>
-        <w:t>to t</w:t>
+        <w:t>Adds/edits a review to t</w:t>
       </w:r>
       <w:r>
         <w:t xml:space="preserve">he rating </w:t>
@@ -3398,10 +3447,7 @@
         <w:t xml:space="preserve">the </w:t>
       </w:r>
       <w:r>
-        <w:t>rated</w:t>
-      </w:r>
-      <w:r>
-        <w:t>-</w:t>
+        <w:t>rated-</w:t>
       </w:r>
       <w:r>
         <w:t>use</w:t>
@@ -3434,13 +3480,7 @@
         </w:numPr>
       </w:pPr>
       <w:r>
-        <w:t xml:space="preserve">The </w:t>
-      </w:r>
-      <w:r>
-        <w:t>rating-</w:t>
-      </w:r>
-      <w:r>
-        <w:t>user enters</w:t>
+        <w:t>The rating-user enters</w:t>
       </w:r>
       <w:r>
         <w:t>/edits</w:t>
@@ -3552,7 +3592,10 @@
         <w:t>ID:</w:t>
       </w:r>
       <w:r>
-        <w:t xml:space="preserve">  UC11</w:t>
+        <w:t xml:space="preserve">  UC1</w:t>
+      </w:r>
+      <w:r>
+        <w:t>0</w:t>
       </w:r>
       <w:r>
         <w:t xml:space="preserve"> - B</w:t>
@@ -3633,13 +3676,7 @@
         <w:t xml:space="preserve"> </w:t>
       </w:r>
       <w:r>
-        <w:t>T</w:t>
-      </w:r>
-      <w:r>
-        <w:t>he rating-user’s review of the rated-user</w:t>
-      </w:r>
-      <w:r>
-        <w:t xml:space="preserve"> will be deleted, and </w:t>
+        <w:t xml:space="preserve">The rating-user’s review of the rated-user will be deleted, and </w:t>
       </w:r>
       <w:r>
         <w:t>rated-user rating will be updated.</w:t>
@@ -3702,13 +3739,7 @@
         </w:numPr>
       </w:pPr>
       <w:r>
-        <w:t xml:space="preserve">The system </w:t>
-      </w:r>
-      <w:r>
-        <w:t>deletes</w:t>
-      </w:r>
-      <w:r>
-        <w:t xml:space="preserve"> the review.</w:t>
+        <w:t>The system deletes the review.</w:t>
       </w:r>
     </w:p>
     <w:p>
@@ -3738,53 +3769,53 @@
           <w:b/>
           <w:bCs/>
         </w:rPr>
+        <w:t>Extensions</w:t>
+      </w:r>
+      <w:r>
+        <w:rPr>
+          <w:b/>
+          <w:bCs/>
+        </w:rPr>
+        <w:t>:</w:t>
+      </w:r>
+    </w:p>
+    <w:p>
+      <w:r>
+        <w:rPr>
+          <w:b/>
+          <w:bCs/>
+        </w:rPr>
+        <w:t>ID:</w:t>
+      </w:r>
+      <w:r>
+        <w:t xml:space="preserve"> UC1</w:t>
+      </w:r>
+      <w:r>
+        <w:t>1</w:t>
+      </w:r>
+    </w:p>
+    <w:p>
+      <w:r>
+        <w:rPr>
+          <w:b/>
+          <w:bCs/>
+        </w:rPr>
+        <w:t>Name:</w:t>
+      </w:r>
+      <w:r>
+        <w:t xml:space="preserve"> </w:t>
+      </w:r>
+      <w:r>
+        <w:t>Ban user</w:t>
+      </w:r>
+    </w:p>
+    <w:p>
+      <w:r>
+        <w:rPr>
+          <w:b/>
+          <w:bCs/>
+        </w:rPr>
         <w:lastRenderedPageBreak/>
-        <w:t>Extensions</w:t>
-      </w:r>
-      <w:r>
-        <w:rPr>
-          <w:b/>
-          <w:bCs/>
-        </w:rPr>
-        <w:t>:</w:t>
-      </w:r>
-    </w:p>
-    <w:p>
-      <w:r>
-        <w:rPr>
-          <w:b/>
-          <w:bCs/>
-        </w:rPr>
-        <w:t>ID:</w:t>
-      </w:r>
-      <w:r>
-        <w:t xml:space="preserve"> UC1</w:t>
-      </w:r>
-      <w:r>
-        <w:t>2</w:t>
-      </w:r>
-    </w:p>
-    <w:p>
-      <w:r>
-        <w:rPr>
-          <w:b/>
-          <w:bCs/>
-        </w:rPr>
-        <w:t>Name:</w:t>
-      </w:r>
-      <w:r>
-        <w:t xml:space="preserve"> </w:t>
-      </w:r>
-      <w:r>
-        <w:t>Ban user</w:t>
-      </w:r>
-    </w:p>
-    <w:p>
-      <w:r>
-        <w:rPr>
-          <w:b/>
-          <w:bCs/>
-        </w:rPr>
         <w:t>Initiator:</w:t>
       </w:r>
       <w:r>
@@ -3980,7 +4011,23 @@
 
 <file path=word/comments.xml><?xml version="1.0" encoding="utf-8"?>
 <w:comments xmlns:wpc="http://schemas.microsoft.com/office/word/2010/wordprocessingCanvas" xmlns:cx="http://schemas.microsoft.com/office/drawing/2014/chartex" xmlns:cx1="http://schemas.microsoft.com/office/drawing/2015/9/8/chartex" xmlns:cx2="http://schemas.microsoft.com/office/drawing/2015/10/21/chartex" xmlns:cx3="http://schemas.microsoft.com/office/drawing/2016/5/9/chartex" xmlns:cx4="http://schemas.microsoft.com/office/drawing/2016/5/10/chartex" xmlns:cx5="http://schemas.microsoft.com/office/drawing/2016/5/11/chartex" xmlns:cx6="http://schemas.microsoft.com/office/drawing/2016/5/12/chartex" xmlns:cx7="http://schemas.microsoft.com/office/drawing/2016/5/13/chartex" xmlns:cx8="http://schemas.microsoft.com/office/drawing/2016/5/14/chartex" xmlns:mc="http://schemas.openxmlformats.org/markup-compatibility/2006" xmlns:aink="http://schemas.microsoft.com/office/drawing/2016/ink" xmlns:am3d="http://schemas.microsoft.com/office/drawing/2017/model3d" xmlns:o="urn:schemas-microsoft-com:office:office" xmlns:r="http://schemas.openxmlformats.org/officeDocument/2006/relationships" xmlns:m="http://schemas.openxmlformats.org/officeDocument/2006/math" xmlns:v="urn:schemas-microsoft-com:vml" xmlns:wp14="http://schemas.microsoft.com/office/word/2010/wordprocessingDrawing" xmlns:wp="http://schemas.openxmlformats.org/drawingml/2006/wordprocessingDrawing" xmlns:w10="urn:schemas-microsoft-com:office:word" xmlns:w="http://schemas.openxmlformats.org/wordprocessingml/2006/main" xmlns:w14="http://schemas.microsoft.com/office/word/2010/wordml" xmlns:w15="http://schemas.microsoft.com/office/word/2012/wordml" xmlns:w16cex="http://schemas.microsoft.com/office/word/2018/wordml/cex" xmlns:w16cid="http://schemas.microsoft.com/office/word/2016/wordml/cid" xmlns:w16="http://schemas.microsoft.com/office/word/2018/wordml" xmlns:w16se="http://schemas.microsoft.com/office/word/2015/wordml/symex" xmlns:wpg="http://schemas.microsoft.com/office/word/2010/wordprocessingGroup" xmlns:wpi="http://schemas.microsoft.com/office/word/2010/wordprocessingInk" xmlns:wne="http://schemas.microsoft.com/office/word/2006/wordml" xmlns:wps="http://schemas.microsoft.com/office/word/2010/wordprocessingShape" mc:Ignorable="w14 w15 w16se w16cid w16 w16cex wp14">
-  <w:comment w:id="0" w:author="Laith Shono" w:date="2021-02-27T20:34:00Z" w:initials="LS">
+  <w:comment w:id="0" w:author="Laith Shono" w:date="2021-02-28T14:55:00Z" w:initials="LS">
+    <w:p>
+      <w:pPr>
+        <w:pStyle w:val="CommentText"/>
+      </w:pPr>
+      <w:r>
+        <w:rPr>
+          <w:rStyle w:val="CommentReference"/>
+        </w:rPr>
+        <w:annotationRef/>
+      </w:r>
+      <w:r>
+        <w:t>Is this allowed? Having subsection of a use case</w:t>
+      </w:r>
+    </w:p>
+  </w:comment>
+  <w:comment w:id="1" w:author="Laith Shono" w:date="2021-02-27T20:34:00Z" w:initials="LS">
     <w:p>
       <w:pPr>
         <w:pStyle w:val="CommentText"/>
@@ -4051,7 +4098,7 @@
       </w:r>
     </w:p>
   </w:comment>
-  <w:comment w:id="1" w:author="Laith Shono" w:date="2021-02-27T20:34:00Z" w:initials="LS">
+  <w:comment w:id="2" w:author="Laith Shono" w:date="2021-02-27T20:34:00Z" w:initials="LS">
     <w:p>
       <w:pPr>
         <w:pStyle w:val="CommentText"/>
@@ -4127,6 +4174,7 @@
 
 <file path=word/commentsExtended.xml><?xml version="1.0" encoding="utf-8"?>
 <w15:commentsEx xmlns:wpc="http://schemas.microsoft.com/office/word/2010/wordprocessingCanvas" xmlns:cx="http://schemas.microsoft.com/office/drawing/2014/chartex" xmlns:cx1="http://schemas.microsoft.com/office/drawing/2015/9/8/chartex" xmlns:cx2="http://schemas.microsoft.com/office/drawing/2015/10/21/chartex" xmlns:cx3="http://schemas.microsoft.com/office/drawing/2016/5/9/chartex" xmlns:cx4="http://schemas.microsoft.com/office/drawing/2016/5/10/chartex" xmlns:cx5="http://schemas.microsoft.com/office/drawing/2016/5/11/chartex" xmlns:cx6="http://schemas.microsoft.com/office/drawing/2016/5/12/chartex" xmlns:cx7="http://schemas.microsoft.com/office/drawing/2016/5/13/chartex" xmlns:cx8="http://schemas.microsoft.com/office/drawing/2016/5/14/chartex" xmlns:mc="http://schemas.openxmlformats.org/markup-compatibility/2006" xmlns:aink="http://schemas.microsoft.com/office/drawing/2016/ink" xmlns:am3d="http://schemas.microsoft.com/office/drawing/2017/model3d" xmlns:o="urn:schemas-microsoft-com:office:office" xmlns:r="http://schemas.openxmlformats.org/officeDocument/2006/relationships" xmlns:m="http://schemas.openxmlformats.org/officeDocument/2006/math" xmlns:v="urn:schemas-microsoft-com:vml" xmlns:wp14="http://schemas.microsoft.com/office/word/2010/wordprocessingDrawing" xmlns:wp="http://schemas.openxmlformats.org/drawingml/2006/wordprocessingDrawing" xmlns:w10="urn:schemas-microsoft-com:office:word" xmlns:w="http://schemas.openxmlformats.org/wordprocessingml/2006/main" xmlns:w14="http://schemas.microsoft.com/office/word/2010/wordml" xmlns:w15="http://schemas.microsoft.com/office/word/2012/wordml" xmlns:w16cex="http://schemas.microsoft.com/office/word/2018/wordml/cex" xmlns:w16cid="http://schemas.microsoft.com/office/word/2016/wordml/cid" xmlns:w16="http://schemas.microsoft.com/office/word/2018/wordml" xmlns:w16se="http://schemas.microsoft.com/office/word/2015/wordml/symex" xmlns:wpg="http://schemas.microsoft.com/office/word/2010/wordprocessingGroup" xmlns:wpi="http://schemas.microsoft.com/office/word/2010/wordprocessingInk" xmlns:wne="http://schemas.microsoft.com/office/word/2006/wordml" xmlns:wps="http://schemas.microsoft.com/office/word/2010/wordprocessingShape" mc:Ignorable="w14 w15 w16se w16cid w16 w16cex wp14">
+  <w15:commentEx w15:paraId="2DE3CA2E" w15:done="0"/>
   <w15:commentEx w15:paraId="04E17A40" w15:done="0"/>
   <w15:commentEx w15:paraId="42D4768B" w15:done="0"/>
 </w15:commentsEx>
@@ -4134,6 +4182,7 @@
 
 <file path=word/commentsExtensible.xml><?xml version="1.0" encoding="utf-8"?>
 <w16cex:commentsExtensible xmlns:wpc="http://schemas.microsoft.com/office/word/2010/wordprocessingCanvas" xmlns:cx="http://schemas.microsoft.com/office/drawing/2014/chartex" xmlns:cx1="http://schemas.microsoft.com/office/drawing/2015/9/8/chartex" xmlns:cx2="http://schemas.microsoft.com/office/drawing/2015/10/21/chartex" xmlns:cx3="http://schemas.microsoft.com/office/drawing/2016/5/9/chartex" xmlns:cx4="http://schemas.microsoft.com/office/drawing/2016/5/10/chartex" xmlns:cx5="http://schemas.microsoft.com/office/drawing/2016/5/11/chartex" xmlns:cx6="http://schemas.microsoft.com/office/drawing/2016/5/12/chartex" xmlns:cx7="http://schemas.microsoft.com/office/drawing/2016/5/13/chartex" xmlns:cx8="http://schemas.microsoft.com/office/drawing/2016/5/14/chartex" xmlns:mc="http://schemas.openxmlformats.org/markup-compatibility/2006" xmlns:aink="http://schemas.microsoft.com/office/drawing/2016/ink" xmlns:am3d="http://schemas.microsoft.com/office/drawing/2017/model3d" xmlns:o="urn:schemas-microsoft-com:office:office" xmlns:r="http://schemas.openxmlformats.org/officeDocument/2006/relationships" xmlns:m="http://schemas.openxmlformats.org/officeDocument/2006/math" xmlns:v="urn:schemas-microsoft-com:vml" xmlns:wp14="http://schemas.microsoft.com/office/word/2010/wordprocessingDrawing" xmlns:wp="http://schemas.openxmlformats.org/drawingml/2006/wordprocessingDrawing" xmlns:w10="urn:schemas-microsoft-com:office:word" xmlns:w="http://schemas.openxmlformats.org/wordprocessingml/2006/main" xmlns:w14="http://schemas.microsoft.com/office/word/2010/wordml" xmlns:w15="http://schemas.microsoft.com/office/word/2012/wordml" xmlns:w16cex="http://schemas.microsoft.com/office/word/2018/wordml/cex" xmlns:w16cid="http://schemas.microsoft.com/office/word/2016/wordml/cid" xmlns:w16="http://schemas.microsoft.com/office/word/2018/wordml" xmlns:w16se="http://schemas.microsoft.com/office/word/2015/wordml/symex" xmlns:wpg="http://schemas.microsoft.com/office/word/2010/wordprocessingGroup" xmlns:wpi="http://schemas.microsoft.com/office/word/2010/wordprocessingInk" xmlns:wne="http://schemas.microsoft.com/office/word/2006/wordml" xmlns:wps="http://schemas.microsoft.com/office/word/2010/wordprocessingShape" mc:Ignorable="w14 w15 w16se w16cid w16 w16cex wp14">
+  <w16cex:commentExtensible w16cex:durableId="23E62D4F" w16cex:dateUtc="2021-02-28T11:55:00Z"/>
   <w16cex:commentExtensible w16cex:durableId="23E52B4B" w16cex:dateUtc="2021-02-27T17:34:00Z"/>
   <w16cex:commentExtensible w16cex:durableId="23E52BB8" w16cex:dateUtc="2021-02-27T17:34:00Z"/>
 </w16cex:commentsExtensible>
@@ -4141,6 +4190,7 @@
 
 <file path=word/commentsIds.xml><?xml version="1.0" encoding="utf-8"?>
 <w16cid:commentsIds xmlns:wpc="http://schemas.microsoft.com/office/word/2010/wordprocessingCanvas" xmlns:cx="http://schemas.microsoft.com/office/drawing/2014/chartex" xmlns:cx1="http://schemas.microsoft.com/office/drawing/2015/9/8/chartex" xmlns:cx2="http://schemas.microsoft.com/office/drawing/2015/10/21/chartex" xmlns:cx3="http://schemas.microsoft.com/office/drawing/2016/5/9/chartex" xmlns:cx4="http://schemas.microsoft.com/office/drawing/2016/5/10/chartex" xmlns:cx5="http://schemas.microsoft.com/office/drawing/2016/5/11/chartex" xmlns:cx6="http://schemas.microsoft.com/office/drawing/2016/5/12/chartex" xmlns:cx7="http://schemas.microsoft.com/office/drawing/2016/5/13/chartex" xmlns:cx8="http://schemas.microsoft.com/office/drawing/2016/5/14/chartex" xmlns:mc="http://schemas.openxmlformats.org/markup-compatibility/2006" xmlns:aink="http://schemas.microsoft.com/office/drawing/2016/ink" xmlns:am3d="http://schemas.microsoft.com/office/drawing/2017/model3d" xmlns:o="urn:schemas-microsoft-com:office:office" xmlns:r="http://schemas.openxmlformats.org/officeDocument/2006/relationships" xmlns:m="http://schemas.openxmlformats.org/officeDocument/2006/math" xmlns:v="urn:schemas-microsoft-com:vml" xmlns:wp14="http://schemas.microsoft.com/office/word/2010/wordprocessingDrawing" xmlns:wp="http://schemas.openxmlformats.org/drawingml/2006/wordprocessingDrawing" xmlns:w10="urn:schemas-microsoft-com:office:word" xmlns:w="http://schemas.openxmlformats.org/wordprocessingml/2006/main" xmlns:w14="http://schemas.microsoft.com/office/word/2010/wordml" xmlns:w15="http://schemas.microsoft.com/office/word/2012/wordml" xmlns:w16cex="http://schemas.microsoft.com/office/word/2018/wordml/cex" xmlns:w16cid="http://schemas.microsoft.com/office/word/2016/wordml/cid" xmlns:w16="http://schemas.microsoft.com/office/word/2018/wordml" xmlns:w16se="http://schemas.microsoft.com/office/word/2015/wordml/symex" xmlns:wpg="http://schemas.microsoft.com/office/word/2010/wordprocessingGroup" xmlns:wpi="http://schemas.microsoft.com/office/word/2010/wordprocessingInk" xmlns:wne="http://schemas.microsoft.com/office/word/2006/wordml" xmlns:wps="http://schemas.microsoft.com/office/word/2010/wordprocessingShape" mc:Ignorable="w14 w15 w16se w16cid w16 w16cex wp14">
+  <w16cid:commentId w16cid:paraId="2DE3CA2E" w16cid:durableId="23E62D4F"/>
   <w16cid:commentId w16cid:paraId="04E17A40" w16cid:durableId="23E52B4B"/>
   <w16cid:commentId w16cid:paraId="42D4768B" w16cid:durableId="23E52BB8"/>
 </w16cid:commentsIds>
@@ -8592,6 +8642,7 @@
   <w:style w:type="character" w:default="1" w:styleId="DefaultParagraphFont">
     <w:name w:val="Default Paragraph Font"/>
     <w:uiPriority w:val="1"/>
+    <w:semiHidden/>
     <w:unhideWhenUsed/>
   </w:style>
   <w:style w:type="table" w:default="1" w:styleId="TableNormal">

</xml_diff>

<commit_message>
📝 Update use cases refined them and improved first steps
</commit_message>
<xml_diff>
--- a/Domain modelling/Use Cases.docx
+++ b/Domain modelling/Use Cases.docx
@@ -26,10 +26,7 @@
         <w:t>EDIT</w:t>
       </w:r>
       <w:r>
-        <w:t>/</w:t>
-      </w:r>
-      <w:r>
-        <w:t>REMOVE</w:t>
+        <w:t>/REMOVE</w:t>
       </w:r>
       <w:r>
         <w:t xml:space="preserve"> TOOL</w:t>
@@ -270,7 +267,13 @@
         <w:t>Postcondition:</w:t>
       </w:r>
       <w:r>
-        <w:t xml:space="preserve"> A post will be created where others can request to rent the tool</w:t>
+        <w:t xml:space="preserve"> A post will be created where others can </w:t>
+      </w:r>
+      <w:r>
+        <w:t>request</w:t>
+      </w:r>
+      <w:r>
+        <w:t xml:space="preserve"> to rent the tool</w:t>
       </w:r>
       <w:r>
         <w:t>.</w:t>
@@ -297,7 +300,25 @@
         </w:numPr>
       </w:pPr>
       <w:r>
-        <w:t>The system insures if the owner is eligible for posting (provided ID number</w:t>
+        <w:t>The owner requests to create a new post.</w:t>
+      </w:r>
+    </w:p>
+    <w:p>
+      <w:pPr>
+        <w:pStyle w:val="ListParagraph"/>
+        <w:numPr>
+          <w:ilvl w:val="0"/>
+          <w:numId w:val="2"/>
+        </w:numPr>
+      </w:pPr>
+      <w:r>
+        <w:t xml:space="preserve">The system insures if the owner is </w:t>
+      </w:r>
+      <w:r>
+        <w:t>authorized</w:t>
+      </w:r>
+      <w:r>
+        <w:t xml:space="preserve"> for posting (provided ID number</w:t>
       </w:r>
       <w:r>
         <w:t xml:space="preserve"> and credit card</w:t>
@@ -318,7 +339,13 @@
         </w:numPr>
       </w:pPr>
       <w:r>
-        <w:t>The owner enters the tool name, description, rent, insurance price, location, and pictures.</w:t>
+        <w:t xml:space="preserve">The owner enters the </w:t>
+      </w:r>
+      <w:r>
+        <w:t>post details</w:t>
+      </w:r>
+      <w:r>
+        <w:t>.</w:t>
       </w:r>
     </w:p>
     <w:p>
@@ -331,6 +358,18 @@
       </w:pPr>
       <w:r>
         <w:t>The owner presses the confirm button.</w:t>
+      </w:r>
+    </w:p>
+    <w:p>
+      <w:pPr>
+        <w:pStyle w:val="ListParagraph"/>
+        <w:numPr>
+          <w:ilvl w:val="0"/>
+          <w:numId w:val="2"/>
+        </w:numPr>
+      </w:pPr>
+      <w:r>
+        <w:t>The system ensures that all inputs are valid.</w:t>
       </w:r>
     </w:p>
     <w:p>
@@ -474,6 +513,7 @@
           <w:b/>
           <w:bCs/>
         </w:rPr>
+        <w:lastRenderedPageBreak/>
         <w:t>Precondition:</w:t>
       </w:r>
       <w:r>
@@ -507,7 +547,6 @@
         </w:numPr>
       </w:pPr>
       <w:r>
-        <w:lastRenderedPageBreak/>
         <w:t>T</w:t>
       </w:r>
       <w:r>
@@ -556,7 +595,7 @@
         </w:numPr>
       </w:pPr>
       <w:r>
-        <w:t>The owner provides the post id.</w:t>
+        <w:t>The owner requests to edit a post.</w:t>
       </w:r>
     </w:p>
     <w:p>
@@ -810,7 +849,13 @@
         </w:numPr>
       </w:pPr>
       <w:r>
-        <w:t>The owner provides the post id.</w:t>
+        <w:t xml:space="preserve">The owner </w:t>
+      </w:r>
+      <w:r>
+        <w:t>requests to remove a post</w:t>
+      </w:r>
+      <w:r>
+        <w:t>.</w:t>
       </w:r>
     </w:p>
     <w:p>
@@ -941,6 +986,7 @@
           <w:b/>
           <w:bCs/>
         </w:rPr>
+        <w:lastRenderedPageBreak/>
         <w:t>Goal:</w:t>
       </w:r>
       <w:r>
@@ -974,7 +1020,6 @@
         </w:numPr>
       </w:pPr>
       <w:r>
-        <w:lastRenderedPageBreak/>
         <w:t>A request must have been sent from a renter on a post.</w:t>
       </w:r>
     </w:p>
@@ -1029,7 +1074,25 @@
         </w:numPr>
       </w:pPr>
       <w:r>
-        <w:t>The system ensures the owner is authorized to accept requests for the post.</w:t>
+        <w:t>The owner requests to see the requests for the post.</w:t>
+      </w:r>
+    </w:p>
+    <w:p>
+      <w:pPr>
+        <w:pStyle w:val="ListParagraph"/>
+        <w:numPr>
+          <w:ilvl w:val="0"/>
+          <w:numId w:val="9"/>
+        </w:numPr>
+      </w:pPr>
+      <w:r>
+        <w:t xml:space="preserve">The system ensures the owner is authorized to </w:t>
+      </w:r>
+      <w:r>
+        <w:t xml:space="preserve">view and </w:t>
+      </w:r>
+      <w:r>
+        <w:t>accept requests for the post.</w:t>
       </w:r>
     </w:p>
     <w:p>
@@ -1251,6 +1314,9 @@
         <w:t xml:space="preserve"> to the meeting place</w:t>
       </w:r>
       <w:r>
+        <w:t xml:space="preserve"> and that they met</w:t>
+      </w:r>
+      <w:r>
         <w:t>.</w:t>
       </w:r>
     </w:p>
@@ -1371,6 +1437,7 @@
           <w:b/>
           <w:bCs/>
         </w:rPr>
+        <w:lastRenderedPageBreak/>
         <w:t>Extensions:</w:t>
       </w:r>
     </w:p>
@@ -1399,7 +1466,6 @@
           <w:b/>
           <w:bCs/>
         </w:rPr>
-        <w:lastRenderedPageBreak/>
         <w:t>ID:</w:t>
       </w:r>
       <w:r>
@@ -1541,7 +1607,17 @@
         </w:numPr>
       </w:pPr>
       <w:r>
-        <w:t>The system insures if the owner is eligible for posting (provided ID number and credit card).</w:t>
+        <w:t xml:space="preserve">The renter requests to send a </w:t>
+      </w:r>
+      <w:r>
+        <w:rPr>
+          <w:i/>
+          <w:iCs/>
+        </w:rPr>
+        <w:t>request</w:t>
+      </w:r>
+      <w:r>
+        <w:t xml:space="preserve"> to a post.</w:t>
       </w:r>
     </w:p>
     <w:p>
@@ -1553,7 +1629,31 @@
         </w:numPr>
       </w:pPr>
       <w:r>
-        <w:t>The renter provides the post id.</w:t>
+        <w:t xml:space="preserve">The system </w:t>
+      </w:r>
+      <w:r>
+        <w:t>ensures</w:t>
+      </w:r>
+      <w:r>
+        <w:t xml:space="preserve"> the </w:t>
+      </w:r>
+      <w:r>
+        <w:t>renter</w:t>
+      </w:r>
+      <w:r>
+        <w:t xml:space="preserve"> is </w:t>
+      </w:r>
+      <w:r>
+        <w:t>authorized</w:t>
+      </w:r>
+      <w:r>
+        <w:t xml:space="preserve"> for </w:t>
+      </w:r>
+      <w:r>
+        <w:t>requesting</w:t>
+      </w:r>
+      <w:r>
+        <w:t xml:space="preserve"> (provided ID number and credit card).</w:t>
       </w:r>
     </w:p>
     <w:p>
@@ -1565,7 +1665,13 @@
         </w:numPr>
       </w:pPr>
       <w:r>
-        <w:t>The system ensures that (s)he doesn’t have previous requests on the post.</w:t>
+        <w:t xml:space="preserve">The system ensures </w:t>
+      </w:r>
+      <w:r>
+        <w:t xml:space="preserve">the renter </w:t>
+      </w:r>
+      <w:r>
+        <w:t>doesn’t have previous requests on the post.</w:t>
       </w:r>
     </w:p>
     <w:p>
@@ -1590,6 +1696,18 @@
       </w:pPr>
       <w:r>
         <w:t>The renter confirms the request.</w:t>
+      </w:r>
+    </w:p>
+    <w:p>
+      <w:pPr>
+        <w:pStyle w:val="ListParagraph"/>
+        <w:numPr>
+          <w:ilvl w:val="0"/>
+          <w:numId w:val="20"/>
+        </w:numPr>
+      </w:pPr>
+      <w:r>
+        <w:t>The system ensures all inputs are valid.</w:t>
       </w:r>
     </w:p>
     <w:p>
@@ -1770,7 +1888,30 @@
         </w:numPr>
       </w:pPr>
       <w:r>
-        <w:t>The renter provides the request id.</w:t>
+        <w:t xml:space="preserve">The renter </w:t>
+      </w:r>
+      <w:r>
+        <w:t xml:space="preserve">requests to edit </w:t>
+      </w:r>
+      <w:r>
+        <w:t xml:space="preserve">a </w:t>
+      </w:r>
+      <w:r>
+        <w:rPr>
+          <w:i/>
+          <w:iCs/>
+        </w:rPr>
+        <w:t>reques</w:t>
+      </w:r>
+      <w:r>
+        <w:rPr>
+          <w:i/>
+          <w:iCs/>
+        </w:rPr>
+        <w:t>t</w:t>
+      </w:r>
+      <w:r>
+        <w:t>.</w:t>
       </w:r>
     </w:p>
     <w:p>
@@ -1782,6 +1923,7 @@
         </w:numPr>
       </w:pPr>
       <w:r>
+        <w:lastRenderedPageBreak/>
         <w:t>The system ensures the renter is authorized to edit the request.</w:t>
       </w:r>
     </w:p>
@@ -1807,6 +1949,18 @@
       </w:pPr>
       <w:r>
         <w:t>The renter confirms the changes.</w:t>
+      </w:r>
+    </w:p>
+    <w:p>
+      <w:pPr>
+        <w:pStyle w:val="ListParagraph"/>
+        <w:numPr>
+          <w:ilvl w:val="0"/>
+          <w:numId w:val="22"/>
+        </w:numPr>
+      </w:pPr>
+      <w:r>
+        <w:t>The system ensures all inputs are valid.</w:t>
       </w:r>
     </w:p>
     <w:p>
@@ -1873,7 +2027,6 @@
           <w:b/>
           <w:bCs/>
         </w:rPr>
-        <w:lastRenderedPageBreak/>
         <w:t>Name:</w:t>
       </w:r>
       <w:r>
@@ -1964,7 +2117,23 @@
         </w:numPr>
       </w:pPr>
       <w:r>
-        <w:t>The renter provides the request id.</w:t>
+        <w:t xml:space="preserve">The renter </w:t>
+      </w:r>
+      <w:r>
+        <w:t>requests to remove a</w:t>
+      </w:r>
+      <w:r>
+        <w:t xml:space="preserve"> </w:t>
+      </w:r>
+      <w:r>
+        <w:rPr>
+          <w:i/>
+          <w:iCs/>
+        </w:rPr>
+        <w:t>request</w:t>
+      </w:r>
+      <w:r>
+        <w:t>.</w:t>
       </w:r>
     </w:p>
     <w:p>
@@ -2259,6 +2428,7 @@
           <w:b/>
           <w:bCs/>
         </w:rPr>
+        <w:lastRenderedPageBreak/>
         <w:t>Extensions</w:t>
       </w:r>
       <w:r>
@@ -2333,7 +2503,6 @@
           <w:b/>
           <w:bCs/>
         </w:rPr>
-        <w:lastRenderedPageBreak/>
         <w:t>Initiator:</w:t>
       </w:r>
       <w:r>
@@ -2721,6 +2890,7 @@
         </w:numPr>
       </w:pPr>
       <w:r>
+        <w:lastRenderedPageBreak/>
         <w:t>The user requests to create a new account.</w:t>
       </w:r>
     </w:p>
@@ -3169,6 +3339,7 @@
           <w:b/>
           <w:bCs/>
         </w:rPr>
+        <w:lastRenderedPageBreak/>
         <w:t>Main success scenario:</w:t>
       </w:r>
       <w:r>
@@ -3480,13 +3651,34 @@
         </w:numPr>
       </w:pPr>
       <w:r>
+        <w:t>The rating-user requests to rate the rated-user.</w:t>
+      </w:r>
+    </w:p>
+    <w:p>
+      <w:pPr>
+        <w:pStyle w:val="ListParagraph"/>
+        <w:numPr>
+          <w:ilvl w:val="0"/>
+          <w:numId w:val="43"/>
+        </w:numPr>
+      </w:pPr>
+      <w:r>
+        <w:t>The system ensures the precondition.</w:t>
+      </w:r>
+    </w:p>
+    <w:p>
+      <w:pPr>
+        <w:pStyle w:val="ListParagraph"/>
+        <w:numPr>
+          <w:ilvl w:val="0"/>
+          <w:numId w:val="43"/>
+        </w:numPr>
+      </w:pPr>
+      <w:r>
         <w:t>The rating-user enters</w:t>
       </w:r>
       <w:r>
-        <w:t>/edits</w:t>
-      </w:r>
-      <w:r>
-        <w:t xml:space="preserve"> the value (from 0 to 5)</w:t>
+        <w:t xml:space="preserve"> the details.</w:t>
       </w:r>
     </w:p>
     <w:p>
@@ -3498,16 +3690,7 @@
         </w:numPr>
       </w:pPr>
       <w:r>
-        <w:t xml:space="preserve">The rating-user </w:t>
-      </w:r>
-      <w:r>
-        <w:t>edits</w:t>
-      </w:r>
-      <w:r>
-        <w:t xml:space="preserve"> the</w:t>
-      </w:r>
-      <w:r>
-        <w:t xml:space="preserve"> description.</w:t>
+        <w:t>The rating-user confirms the changes.</w:t>
       </w:r>
     </w:p>
     <w:p>
@@ -3519,7 +3702,7 @@
         </w:numPr>
       </w:pPr>
       <w:r>
-        <w:t>The rating-user confirms the changes.</w:t>
+        <w:t>The system ensures all inputs are valid.</w:t>
       </w:r>
     </w:p>
     <w:p>
@@ -3531,33 +3714,10 @@
         </w:numPr>
       </w:pPr>
       <w:r>
-        <w:t>The system ensures the precondition.</w:t>
-      </w:r>
-    </w:p>
-    <w:p>
-      <w:pPr>
-        <w:pStyle w:val="ListParagraph"/>
-        <w:numPr>
-          <w:ilvl w:val="0"/>
-          <w:numId w:val="43"/>
-        </w:numPr>
-      </w:pPr>
-      <w:r>
         <w:t>The system creates/edits the review.</w:t>
       </w:r>
     </w:p>
-    <w:p>
-      <w:pPr>
-        <w:pStyle w:val="ListParagraph"/>
-        <w:numPr>
-          <w:ilvl w:val="0"/>
-          <w:numId w:val="43"/>
-        </w:numPr>
-      </w:pPr>
-      <w:r>
-        <w:t>The system updates the rated-user rating.</w:t>
-      </w:r>
-    </w:p>
+    <w:p/>
     <w:p>
       <w:pPr>
         <w:pBdr>
@@ -3703,6 +3863,7 @@
         </w:numPr>
       </w:pPr>
       <w:r>
+        <w:lastRenderedPageBreak/>
         <w:t>The rating-user asks for the review to be deleted.</w:t>
       </w:r>
     </w:p>
@@ -3815,7 +3976,6 @@
           <w:b/>
           <w:bCs/>
         </w:rPr>
-        <w:lastRenderedPageBreak/>
         <w:t>Initiator:</w:t>
       </w:r>
       <w:r>
@@ -3903,7 +4063,7 @@
         </w:numPr>
       </w:pPr>
       <w:r>
-        <w:t>The admin provides the user id.</w:t>
+        <w:t>The admin requests to ban a user.</w:t>
       </w:r>
     </w:p>
     <w:p>
@@ -3915,7 +4075,13 @@
         </w:numPr>
       </w:pPr>
       <w:r>
-        <w:t>The admin enters the reason for the ban.</w:t>
+        <w:t>The admin enters the ban</w:t>
+      </w:r>
+      <w:r>
+        <w:t xml:space="preserve"> details</w:t>
+      </w:r>
+      <w:r>
+        <w:t>.</w:t>
       </w:r>
     </w:p>
     <w:p>

</xml_diff>

<commit_message>
📝 Wrote extensions for UC2
</commit_message>
<xml_diff>
--- a/Domain modelling/Use Cases.docx
+++ b/Domain modelling/Use Cases.docx
@@ -452,7 +452,7 @@
         <w:pStyle w:val="ListParagraph"/>
         <w:numPr>
           <w:ilvl w:val="2"/>
-          <w:numId w:val="49"/>
+          <w:numId w:val="31"/>
         </w:numPr>
       </w:pPr>
       <w:r>
@@ -464,7 +464,7 @@
         <w:pStyle w:val="ListParagraph"/>
         <w:numPr>
           <w:ilvl w:val="2"/>
-          <w:numId w:val="49"/>
+          <w:numId w:val="31"/>
         </w:numPr>
       </w:pPr>
       <w:r>
@@ -476,7 +476,7 @@
         <w:pStyle w:val="ListParagraph"/>
         <w:numPr>
           <w:ilvl w:val="2"/>
-          <w:numId w:val="49"/>
+          <w:numId w:val="31"/>
         </w:numPr>
       </w:pPr>
       <w:r>
@@ -488,7 +488,7 @@
         <w:pStyle w:val="ListParagraph"/>
         <w:numPr>
           <w:ilvl w:val="2"/>
-          <w:numId w:val="49"/>
+          <w:numId w:val="31"/>
         </w:numPr>
       </w:pPr>
       <w:r>
@@ -724,25 +724,34 @@
           <w:ilvl w:val="0"/>
           <w:numId w:val="3"/>
         </w:numPr>
-        <w:rPr>
-          <w:b/>
-          <w:bCs/>
-        </w:rPr>
-      </w:pPr>
-      <w:r>
-        <w:t>The system changes the post details in the database</w:t>
+      </w:pPr>
+      <w:r>
+        <w:t>The system ensures that all inputs are valid.</w:t>
+      </w:r>
+    </w:p>
+    <w:p>
+      <w:pPr>
+        <w:pStyle w:val="ListParagraph"/>
+        <w:numPr>
+          <w:ilvl w:val="0"/>
+          <w:numId w:val="3"/>
+        </w:numPr>
+        <w:rPr>
+          <w:b/>
+          <w:bCs/>
+        </w:rPr>
+      </w:pPr>
+      <w:r>
+        <w:t>T</w:t>
+      </w:r>
+      <w:r>
+        <w:t>he system changes the post details in the database</w:t>
       </w:r>
       <w:r>
         <w:t>.</w:t>
       </w:r>
     </w:p>
     <w:p>
-      <w:pPr>
-        <w:rPr>
-          <w:b/>
-          <w:bCs/>
-        </w:rPr>
-      </w:pPr>
       <w:r>
         <w:rPr>
           <w:b/>
@@ -751,6 +760,97 @@
         <w:t>Extensions:</w:t>
       </w:r>
     </w:p>
+    <w:p>
+      <w:pPr>
+        <w:pStyle w:val="ListParagraph"/>
+        <w:numPr>
+          <w:ilvl w:val="2"/>
+          <w:numId w:val="4"/>
+        </w:numPr>
+      </w:pPr>
+      <w:r>
+        <w:t>The owner isn’t authorized to</w:t>
+      </w:r>
+      <w:r>
+        <w:t xml:space="preserve"> edit the</w:t>
+      </w:r>
+      <w:r>
+        <w:t xml:space="preserve"> post.</w:t>
+      </w:r>
+    </w:p>
+    <w:p>
+      <w:pPr>
+        <w:pStyle w:val="ListParagraph"/>
+        <w:numPr>
+          <w:ilvl w:val="2"/>
+          <w:numId w:val="4"/>
+        </w:numPr>
+      </w:pPr>
+      <w:r>
+        <w:t>The request will be denied.</w:t>
+      </w:r>
+    </w:p>
+    <w:p>
+      <w:pPr>
+        <w:pStyle w:val="ListParagraph"/>
+        <w:numPr>
+          <w:ilvl w:val="2"/>
+          <w:numId w:val="4"/>
+        </w:numPr>
+      </w:pPr>
+      <w:r>
+        <w:t>The system displays a prompt for the user.</w:t>
+      </w:r>
+    </w:p>
+    <w:p>
+      <w:pPr>
+        <w:pStyle w:val="ListParagraph"/>
+        <w:numPr>
+          <w:ilvl w:val="2"/>
+          <w:numId w:val="32"/>
+        </w:numPr>
+      </w:pPr>
+      <w:r>
+        <w:t>Some fields are not valid.</w:t>
+      </w:r>
+    </w:p>
+    <w:p>
+      <w:pPr>
+        <w:pStyle w:val="ListParagraph"/>
+        <w:numPr>
+          <w:ilvl w:val="2"/>
+          <w:numId w:val="32"/>
+        </w:numPr>
+      </w:pPr>
+      <w:r>
+        <w:t>The request will not be created.</w:t>
+      </w:r>
+    </w:p>
+    <w:p>
+      <w:pPr>
+        <w:pStyle w:val="ListParagraph"/>
+        <w:numPr>
+          <w:ilvl w:val="2"/>
+          <w:numId w:val="32"/>
+        </w:numPr>
+      </w:pPr>
+      <w:r>
+        <w:t>The system will inform the user of the invalid values.</w:t>
+      </w:r>
+    </w:p>
+    <w:p>
+      <w:pPr>
+        <w:pStyle w:val="ListParagraph"/>
+        <w:numPr>
+          <w:ilvl w:val="2"/>
+          <w:numId w:val="32"/>
+        </w:numPr>
+      </w:pPr>
+      <w:r>
+        <w:t>Continue at step 3.</w:t>
+      </w:r>
+    </w:p>
+    <w:p/>
     <w:p>
       <w:pPr>
         <w:pBdr>
@@ -908,6 +1008,7 @@
           <w:b/>
           <w:bCs/>
         </w:rPr>
+        <w:lastRenderedPageBreak/>
         <w:t>Main success scenario:</w:t>
       </w:r>
       <w:r>
@@ -919,7 +1020,7 @@
         <w:pStyle w:val="ListParagraph"/>
         <w:numPr>
           <w:ilvl w:val="0"/>
-          <w:numId w:val="8"/>
+          <w:numId w:val="7"/>
         </w:numPr>
       </w:pPr>
       <w:r>
@@ -937,7 +1038,7 @@
         <w:pStyle w:val="ListParagraph"/>
         <w:numPr>
           <w:ilvl w:val="0"/>
-          <w:numId w:val="8"/>
+          <w:numId w:val="7"/>
         </w:numPr>
       </w:pPr>
       <w:r>
@@ -949,7 +1050,7 @@
         <w:pStyle w:val="ListParagraph"/>
         <w:numPr>
           <w:ilvl w:val="0"/>
-          <w:numId w:val="8"/>
+          <w:numId w:val="7"/>
         </w:numPr>
       </w:pPr>
       <w:r>
@@ -961,7 +1062,7 @@
         <w:pStyle w:val="ListParagraph"/>
         <w:numPr>
           <w:ilvl w:val="0"/>
-          <w:numId w:val="8"/>
+          <w:numId w:val="7"/>
         </w:numPr>
       </w:pPr>
       <w:r>
@@ -973,7 +1074,7 @@
         <w:pStyle w:val="ListParagraph"/>
         <w:numPr>
           <w:ilvl w:val="0"/>
-          <w:numId w:val="8"/>
+          <w:numId w:val="7"/>
         </w:numPr>
       </w:pPr>
       <w:r>
@@ -993,6 +1094,45 @@
           <w:bCs/>
         </w:rPr>
         <w:t>Extensions:</w:t>
+      </w:r>
+    </w:p>
+    <w:p>
+      <w:pPr>
+        <w:pStyle w:val="ListParagraph"/>
+        <w:numPr>
+          <w:ilvl w:val="2"/>
+          <w:numId w:val="33"/>
+        </w:numPr>
+        <w:spacing w:line="256" w:lineRule="auto"/>
+      </w:pPr>
+      <w:r>
+        <w:t>The owner isn’t authorized to post.</w:t>
+      </w:r>
+    </w:p>
+    <w:p>
+      <w:pPr>
+        <w:pStyle w:val="ListParagraph"/>
+        <w:numPr>
+          <w:ilvl w:val="2"/>
+          <w:numId w:val="33"/>
+        </w:numPr>
+        <w:spacing w:line="256" w:lineRule="auto"/>
+      </w:pPr>
+      <w:r>
+        <w:t>The request will be denied.</w:t>
+      </w:r>
+    </w:p>
+    <w:p>
+      <w:pPr>
+        <w:pStyle w:val="ListParagraph"/>
+        <w:numPr>
+          <w:ilvl w:val="2"/>
+          <w:numId w:val="33"/>
+        </w:numPr>
+        <w:spacing w:line="256" w:lineRule="auto"/>
+      </w:pPr>
+      <w:r>
+        <w:t>The system displays a prompt for the user.</w:t>
       </w:r>
     </w:p>
     <w:p>
@@ -1089,7 +1229,7 @@
         <w:pStyle w:val="ListParagraph"/>
         <w:numPr>
           <w:ilvl w:val="0"/>
-          <w:numId w:val="10"/>
+          <w:numId w:val="9"/>
         </w:numPr>
       </w:pPr>
       <w:r>
@@ -1101,7 +1241,7 @@
         <w:pStyle w:val="ListParagraph"/>
         <w:numPr>
           <w:ilvl w:val="0"/>
-          <w:numId w:val="10"/>
+          <w:numId w:val="9"/>
         </w:numPr>
       </w:pPr>
       <w:r>
@@ -1143,7 +1283,7 @@
         <w:pStyle w:val="ListParagraph"/>
         <w:numPr>
           <w:ilvl w:val="0"/>
-          <w:numId w:val="9"/>
+          <w:numId w:val="8"/>
         </w:numPr>
       </w:pPr>
       <w:r>
@@ -1155,7 +1295,7 @@
         <w:pStyle w:val="ListParagraph"/>
         <w:numPr>
           <w:ilvl w:val="0"/>
-          <w:numId w:val="9"/>
+          <w:numId w:val="8"/>
         </w:numPr>
       </w:pPr>
       <w:r>
@@ -1173,7 +1313,7 @@
         <w:pStyle w:val="ListParagraph"/>
         <w:numPr>
           <w:ilvl w:val="0"/>
-          <w:numId w:val="9"/>
+          <w:numId w:val="8"/>
         </w:numPr>
       </w:pPr>
       <w:r>
@@ -1185,7 +1325,7 @@
         <w:pStyle w:val="ListParagraph"/>
         <w:numPr>
           <w:ilvl w:val="0"/>
-          <w:numId w:val="9"/>
+          <w:numId w:val="8"/>
         </w:numPr>
       </w:pPr>
       <w:r>
@@ -1197,7 +1337,7 @@
         <w:pStyle w:val="ListParagraph"/>
         <w:numPr>
           <w:ilvl w:val="0"/>
-          <w:numId w:val="9"/>
+          <w:numId w:val="8"/>
         </w:numPr>
       </w:pPr>
       <w:r>
@@ -1209,7 +1349,7 @@
         <w:pStyle w:val="ListParagraph"/>
         <w:numPr>
           <w:ilvl w:val="0"/>
-          <w:numId w:val="9"/>
+          <w:numId w:val="8"/>
         </w:numPr>
       </w:pPr>
       <w:r>
@@ -1321,6 +1461,7 @@
           <w:b/>
           <w:bCs/>
         </w:rPr>
+        <w:lastRenderedPageBreak/>
         <w:t>Precondition:</w:t>
       </w:r>
       <w:r>
@@ -1332,7 +1473,7 @@
         <w:pStyle w:val="ListParagraph"/>
         <w:numPr>
           <w:ilvl w:val="0"/>
-          <w:numId w:val="13"/>
+          <w:numId w:val="10"/>
         </w:numPr>
       </w:pPr>
       <w:r>
@@ -1377,7 +1518,7 @@
         <w:pStyle w:val="ListParagraph"/>
         <w:numPr>
           <w:ilvl w:val="0"/>
-          <w:numId w:val="14"/>
+          <w:numId w:val="11"/>
         </w:numPr>
       </w:pPr>
       <w:r>
@@ -1398,7 +1539,7 @@
         <w:pStyle w:val="ListParagraph"/>
         <w:numPr>
           <w:ilvl w:val="0"/>
-          <w:numId w:val="14"/>
+          <w:numId w:val="11"/>
         </w:numPr>
       </w:pPr>
       <w:r>
@@ -1410,7 +1551,7 @@
         <w:pStyle w:val="ListParagraph"/>
         <w:numPr>
           <w:ilvl w:val="0"/>
-          <w:numId w:val="14"/>
+          <w:numId w:val="11"/>
         </w:numPr>
       </w:pPr>
       <w:r>
@@ -1422,7 +1563,7 @@
         <w:pStyle w:val="ListParagraph"/>
         <w:numPr>
           <w:ilvl w:val="0"/>
-          <w:numId w:val="14"/>
+          <w:numId w:val="11"/>
         </w:numPr>
       </w:pPr>
       <w:r>
@@ -1434,11 +1575,10 @@
         <w:pStyle w:val="ListParagraph"/>
         <w:numPr>
           <w:ilvl w:val="0"/>
-          <w:numId w:val="14"/>
-        </w:numPr>
-      </w:pPr>
-      <w:r>
-        <w:lastRenderedPageBreak/>
+          <w:numId w:val="11"/>
+        </w:numPr>
+      </w:pPr>
+      <w:r>
         <w:t>The system gives the owner the renter’s ID number, and gives the renter the owner’s ID number.</w:t>
       </w:r>
     </w:p>
@@ -1447,7 +1587,7 @@
         <w:pStyle w:val="ListParagraph"/>
         <w:numPr>
           <w:ilvl w:val="0"/>
-          <w:numId w:val="14"/>
+          <w:numId w:val="11"/>
         </w:numPr>
       </w:pPr>
       <w:r>
@@ -1459,7 +1599,7 @@
         <w:pStyle w:val="ListParagraph"/>
         <w:numPr>
           <w:ilvl w:val="0"/>
-          <w:numId w:val="14"/>
+          <w:numId w:val="11"/>
         </w:numPr>
       </w:pPr>
       <w:r>
@@ -1474,7 +1614,7 @@
         <w:pStyle w:val="ListParagraph"/>
         <w:numPr>
           <w:ilvl w:val="0"/>
-          <w:numId w:val="14"/>
+          <w:numId w:val="11"/>
         </w:numPr>
       </w:pPr>
       <w:r>
@@ -1486,7 +1626,7 @@
         <w:pStyle w:val="ListParagraph"/>
         <w:numPr>
           <w:ilvl w:val="0"/>
-          <w:numId w:val="14"/>
+          <w:numId w:val="11"/>
         </w:numPr>
       </w:pPr>
       <w:r>
@@ -1498,7 +1638,7 @@
         <w:pStyle w:val="ListParagraph"/>
         <w:numPr>
           <w:ilvl w:val="0"/>
-          <w:numId w:val="14"/>
+          <w:numId w:val="11"/>
         </w:numPr>
       </w:pPr>
       <w:r>
@@ -1519,7 +1659,7 @@
         <w:pStyle w:val="ListParagraph"/>
         <w:numPr>
           <w:ilvl w:val="0"/>
-          <w:numId w:val="16"/>
+          <w:numId w:val="12"/>
         </w:numPr>
       </w:pPr>
       <w:r>
@@ -1613,7 +1753,7 @@
         <w:pStyle w:val="ListParagraph"/>
         <w:numPr>
           <w:ilvl w:val="0"/>
-          <w:numId w:val="18"/>
+          <w:numId w:val="13"/>
         </w:numPr>
       </w:pPr>
       <w:r>
@@ -1625,7 +1765,7 @@
         <w:pStyle w:val="ListParagraph"/>
         <w:numPr>
           <w:ilvl w:val="0"/>
-          <w:numId w:val="18"/>
+          <w:numId w:val="13"/>
         </w:numPr>
       </w:pPr>
       <w:r>
@@ -1637,7 +1777,7 @@
         <w:pStyle w:val="ListParagraph"/>
         <w:numPr>
           <w:ilvl w:val="0"/>
-          <w:numId w:val="18"/>
+          <w:numId w:val="13"/>
         </w:numPr>
       </w:pPr>
       <w:r>
@@ -1676,7 +1816,7 @@
         <w:pStyle w:val="ListParagraph"/>
         <w:numPr>
           <w:ilvl w:val="0"/>
-          <w:numId w:val="20"/>
+          <w:numId w:val="14"/>
         </w:numPr>
       </w:pPr>
       <w:r>
@@ -1698,7 +1838,7 @@
         <w:pStyle w:val="ListParagraph"/>
         <w:numPr>
           <w:ilvl w:val="0"/>
-          <w:numId w:val="20"/>
+          <w:numId w:val="14"/>
         </w:numPr>
       </w:pPr>
       <w:r>
@@ -1734,7 +1874,7 @@
         <w:pStyle w:val="ListParagraph"/>
         <w:numPr>
           <w:ilvl w:val="0"/>
-          <w:numId w:val="20"/>
+          <w:numId w:val="14"/>
         </w:numPr>
       </w:pPr>
       <w:r>
@@ -1752,10 +1892,11 @@
         <w:pStyle w:val="ListParagraph"/>
         <w:numPr>
           <w:ilvl w:val="0"/>
-          <w:numId w:val="20"/>
-        </w:numPr>
-      </w:pPr>
-      <w:r>
+          <w:numId w:val="14"/>
+        </w:numPr>
+      </w:pPr>
+      <w:r>
+        <w:lastRenderedPageBreak/>
         <w:t xml:space="preserve">The renter enters the request details. </w:t>
       </w:r>
     </w:p>
@@ -1764,7 +1905,7 @@
         <w:pStyle w:val="ListParagraph"/>
         <w:numPr>
           <w:ilvl w:val="0"/>
-          <w:numId w:val="20"/>
+          <w:numId w:val="14"/>
         </w:numPr>
       </w:pPr>
       <w:r>
@@ -1776,7 +1917,7 @@
         <w:pStyle w:val="ListParagraph"/>
         <w:numPr>
           <w:ilvl w:val="0"/>
-          <w:numId w:val="20"/>
+          <w:numId w:val="14"/>
         </w:numPr>
       </w:pPr>
       <w:r>
@@ -1788,7 +1929,7 @@
         <w:pStyle w:val="ListParagraph"/>
         <w:numPr>
           <w:ilvl w:val="0"/>
-          <w:numId w:val="20"/>
+          <w:numId w:val="14"/>
         </w:numPr>
       </w:pPr>
       <w:r>
@@ -1800,7 +1941,7 @@
         <w:pStyle w:val="ListParagraph"/>
         <w:numPr>
           <w:ilvl w:val="0"/>
-          <w:numId w:val="20"/>
+          <w:numId w:val="14"/>
         </w:numPr>
       </w:pPr>
       <w:r>
@@ -1889,7 +2030,6 @@
           <w:b/>
           <w:bCs/>
         </w:rPr>
-        <w:lastRenderedPageBreak/>
         <w:t>Goal:</w:t>
       </w:r>
       <w:r>
@@ -1958,7 +2098,7 @@
         <w:pStyle w:val="ListParagraph"/>
         <w:numPr>
           <w:ilvl w:val="0"/>
-          <w:numId w:val="22"/>
+          <w:numId w:val="15"/>
         </w:numPr>
       </w:pPr>
       <w:r>
@@ -1993,7 +2133,7 @@
         <w:pStyle w:val="ListParagraph"/>
         <w:numPr>
           <w:ilvl w:val="0"/>
-          <w:numId w:val="22"/>
+          <w:numId w:val="15"/>
         </w:numPr>
       </w:pPr>
       <w:r>
@@ -2005,7 +2145,7 @@
         <w:pStyle w:val="ListParagraph"/>
         <w:numPr>
           <w:ilvl w:val="0"/>
-          <w:numId w:val="22"/>
+          <w:numId w:val="15"/>
         </w:numPr>
       </w:pPr>
       <w:r>
@@ -2017,7 +2157,7 @@
         <w:pStyle w:val="ListParagraph"/>
         <w:numPr>
           <w:ilvl w:val="0"/>
-          <w:numId w:val="22"/>
+          <w:numId w:val="15"/>
         </w:numPr>
       </w:pPr>
       <w:r>
@@ -2029,7 +2169,7 @@
         <w:pStyle w:val="ListParagraph"/>
         <w:numPr>
           <w:ilvl w:val="0"/>
-          <w:numId w:val="22"/>
+          <w:numId w:val="15"/>
         </w:numPr>
       </w:pPr>
       <w:r>
@@ -2041,7 +2181,7 @@
         <w:pStyle w:val="ListParagraph"/>
         <w:numPr>
           <w:ilvl w:val="0"/>
-          <w:numId w:val="22"/>
+          <w:numId w:val="15"/>
         </w:numPr>
       </w:pPr>
       <w:r>
@@ -2186,7 +2326,7 @@
         <w:pStyle w:val="ListParagraph"/>
         <w:numPr>
           <w:ilvl w:val="0"/>
-          <w:numId w:val="24"/>
+          <w:numId w:val="16"/>
         </w:numPr>
       </w:pPr>
       <w:r>
@@ -2214,7 +2354,7 @@
         <w:pStyle w:val="ListParagraph"/>
         <w:numPr>
           <w:ilvl w:val="0"/>
-          <w:numId w:val="24"/>
+          <w:numId w:val="16"/>
         </w:numPr>
       </w:pPr>
       <w:r>
@@ -2226,7 +2366,7 @@
         <w:pStyle w:val="ListParagraph"/>
         <w:numPr>
           <w:ilvl w:val="0"/>
-          <w:numId w:val="24"/>
+          <w:numId w:val="16"/>
         </w:numPr>
       </w:pPr>
       <w:r>
@@ -2238,7 +2378,7 @@
         <w:pStyle w:val="ListParagraph"/>
         <w:numPr>
           <w:ilvl w:val="0"/>
-          <w:numId w:val="24"/>
+          <w:numId w:val="16"/>
         </w:numPr>
       </w:pPr>
       <w:r>
@@ -2300,6 +2440,7 @@
           <w:b/>
           <w:bCs/>
         </w:rPr>
+        <w:lastRenderedPageBreak/>
         <w:t>Name:</w:t>
       </w:r>
       <w:r>
@@ -2356,7 +2497,7 @@
         <w:pStyle w:val="ListParagraph"/>
         <w:numPr>
           <w:ilvl w:val="0"/>
-          <w:numId w:val="25"/>
+          <w:numId w:val="17"/>
         </w:numPr>
       </w:pPr>
       <w:r>
@@ -2395,11 +2536,10 @@
         <w:pStyle w:val="ListParagraph"/>
         <w:numPr>
           <w:ilvl w:val="0"/>
-          <w:numId w:val="27"/>
-        </w:numPr>
-      </w:pPr>
-      <w:r>
-        <w:lastRenderedPageBreak/>
+          <w:numId w:val="18"/>
+        </w:numPr>
+      </w:pPr>
+      <w:r>
         <w:t>The owner and renter confirm their arrival to the meeting place.</w:t>
       </w:r>
     </w:p>
@@ -2408,7 +2548,7 @@
         <w:pStyle w:val="ListParagraph"/>
         <w:numPr>
           <w:ilvl w:val="0"/>
-          <w:numId w:val="27"/>
+          <w:numId w:val="18"/>
         </w:numPr>
       </w:pPr>
       <w:r>
@@ -2420,7 +2560,7 @@
         <w:pStyle w:val="ListParagraph"/>
         <w:numPr>
           <w:ilvl w:val="0"/>
-          <w:numId w:val="27"/>
+          <w:numId w:val="18"/>
         </w:numPr>
       </w:pPr>
       <w:r>
@@ -2432,7 +2572,7 @@
         <w:pStyle w:val="ListParagraph"/>
         <w:numPr>
           <w:ilvl w:val="0"/>
-          <w:numId w:val="27"/>
+          <w:numId w:val="18"/>
         </w:numPr>
       </w:pPr>
       <w:r>
@@ -2444,7 +2584,7 @@
         <w:pStyle w:val="ListParagraph"/>
         <w:numPr>
           <w:ilvl w:val="0"/>
-          <w:numId w:val="27"/>
+          <w:numId w:val="18"/>
         </w:numPr>
       </w:pPr>
       <w:r>
@@ -2456,7 +2596,7 @@
         <w:pStyle w:val="ListParagraph"/>
         <w:numPr>
           <w:ilvl w:val="0"/>
-          <w:numId w:val="27"/>
+          <w:numId w:val="18"/>
         </w:numPr>
       </w:pPr>
       <w:r>
@@ -2468,7 +2608,7 @@
         <w:pStyle w:val="ListParagraph"/>
         <w:numPr>
           <w:ilvl w:val="0"/>
-          <w:numId w:val="27"/>
+          <w:numId w:val="18"/>
         </w:numPr>
       </w:pPr>
       <w:r>
@@ -2480,7 +2620,7 @@
         <w:pStyle w:val="ListParagraph"/>
         <w:numPr>
           <w:ilvl w:val="0"/>
-          <w:numId w:val="27"/>
+          <w:numId w:val="18"/>
         </w:numPr>
       </w:pPr>
       <w:r>
@@ -2608,7 +2748,7 @@
         <w:pStyle w:val="ListParagraph"/>
         <w:numPr>
           <w:ilvl w:val="0"/>
-          <w:numId w:val="33"/>
+          <w:numId w:val="20"/>
         </w:numPr>
       </w:pPr>
       <w:r>
@@ -2620,7 +2760,7 @@
         <w:pStyle w:val="ListParagraph"/>
         <w:numPr>
           <w:ilvl w:val="0"/>
-          <w:numId w:val="33"/>
+          <w:numId w:val="20"/>
         </w:numPr>
       </w:pPr>
       <w:r>
@@ -2632,7 +2772,7 @@
         <w:pStyle w:val="ListParagraph"/>
         <w:numPr>
           <w:ilvl w:val="0"/>
-          <w:numId w:val="33"/>
+          <w:numId w:val="20"/>
         </w:numPr>
       </w:pPr>
       <w:r>
@@ -2683,7 +2823,7 @@
         <w:pStyle w:val="ListParagraph"/>
         <w:numPr>
           <w:ilvl w:val="0"/>
-          <w:numId w:val="34"/>
+          <w:numId w:val="21"/>
         </w:numPr>
       </w:pPr>
       <w:r>
@@ -2695,7 +2835,7 @@
         <w:pStyle w:val="ListParagraph"/>
         <w:numPr>
           <w:ilvl w:val="0"/>
-          <w:numId w:val="34"/>
+          <w:numId w:val="21"/>
         </w:numPr>
       </w:pPr>
       <w:r>
@@ -2737,7 +2877,7 @@
         <w:pStyle w:val="ListParagraph"/>
         <w:numPr>
           <w:ilvl w:val="0"/>
-          <w:numId w:val="34"/>
+          <w:numId w:val="21"/>
         </w:numPr>
       </w:pPr>
       <w:r>
@@ -2749,7 +2889,7 @@
         <w:pStyle w:val="ListParagraph"/>
         <w:numPr>
           <w:ilvl w:val="0"/>
-          <w:numId w:val="34"/>
+          <w:numId w:val="21"/>
         </w:numPr>
       </w:pPr>
       <w:r>
@@ -2761,7 +2901,7 @@
         <w:pStyle w:val="ListParagraph"/>
         <w:numPr>
           <w:ilvl w:val="0"/>
-          <w:numId w:val="34"/>
+          <w:numId w:val="21"/>
         </w:numPr>
       </w:pPr>
       <w:commentRangeStart w:id="1"/>
@@ -2806,6 +2946,7 @@
           <w:b/>
           <w:bCs/>
         </w:rPr>
+        <w:lastRenderedPageBreak/>
         <w:t>Extensions:</w:t>
       </w:r>
     </w:p>
@@ -2891,7 +3032,6 @@
           <w:b/>
           <w:bCs/>
         </w:rPr>
-        <w:lastRenderedPageBreak/>
         <w:t>Precondition:</w:t>
       </w:r>
     </w:p>
@@ -2900,7 +3040,7 @@
         <w:pStyle w:val="ListParagraph"/>
         <w:numPr>
           <w:ilvl w:val="0"/>
-          <w:numId w:val="35"/>
+          <w:numId w:val="22"/>
         </w:numPr>
       </w:pPr>
       <w:r>
@@ -2912,7 +3052,7 @@
         <w:pStyle w:val="ListParagraph"/>
         <w:numPr>
           <w:ilvl w:val="0"/>
-          <w:numId w:val="35"/>
+          <w:numId w:val="22"/>
         </w:numPr>
       </w:pPr>
       <w:r>
@@ -2924,7 +3064,7 @@
         <w:pStyle w:val="ListParagraph"/>
         <w:numPr>
           <w:ilvl w:val="0"/>
-          <w:numId w:val="35"/>
+          <w:numId w:val="22"/>
         </w:numPr>
       </w:pPr>
       <w:r>
@@ -2960,7 +3100,7 @@
         <w:pStyle w:val="ListParagraph"/>
         <w:numPr>
           <w:ilvl w:val="0"/>
-          <w:numId w:val="36"/>
+          <w:numId w:val="23"/>
         </w:numPr>
       </w:pPr>
       <w:r>
@@ -2972,7 +3112,7 @@
         <w:pStyle w:val="ListParagraph"/>
         <w:numPr>
           <w:ilvl w:val="0"/>
-          <w:numId w:val="36"/>
+          <w:numId w:val="23"/>
         </w:numPr>
       </w:pPr>
       <w:r>
@@ -2987,7 +3127,7 @@
         <w:pStyle w:val="ListParagraph"/>
         <w:numPr>
           <w:ilvl w:val="0"/>
-          <w:numId w:val="36"/>
+          <w:numId w:val="23"/>
         </w:numPr>
       </w:pPr>
       <w:r>
@@ -2999,7 +3139,7 @@
         <w:pStyle w:val="ListParagraph"/>
         <w:numPr>
           <w:ilvl w:val="0"/>
-          <w:numId w:val="36"/>
+          <w:numId w:val="23"/>
         </w:numPr>
       </w:pPr>
       <w:r>
@@ -3011,7 +3151,7 @@
         <w:pStyle w:val="ListParagraph"/>
         <w:numPr>
           <w:ilvl w:val="0"/>
-          <w:numId w:val="36"/>
+          <w:numId w:val="23"/>
         </w:numPr>
       </w:pPr>
       <w:r>
@@ -3023,7 +3163,7 @@
         <w:pStyle w:val="ListParagraph"/>
         <w:numPr>
           <w:ilvl w:val="0"/>
-          <w:numId w:val="36"/>
+          <w:numId w:val="23"/>
         </w:numPr>
       </w:pPr>
       <w:r>
@@ -3035,7 +3175,7 @@
         <w:pStyle w:val="ListParagraph"/>
         <w:numPr>
           <w:ilvl w:val="0"/>
-          <w:numId w:val="36"/>
+          <w:numId w:val="23"/>
         </w:numPr>
       </w:pPr>
       <w:commentRangeStart w:id="2"/>
@@ -3159,7 +3299,7 @@
         <w:pStyle w:val="ListParagraph"/>
         <w:numPr>
           <w:ilvl w:val="0"/>
-          <w:numId w:val="37"/>
+          <w:numId w:val="24"/>
         </w:numPr>
       </w:pPr>
       <w:r>
@@ -3171,7 +3311,7 @@
         <w:pStyle w:val="ListParagraph"/>
         <w:numPr>
           <w:ilvl w:val="0"/>
-          <w:numId w:val="37"/>
+          <w:numId w:val="24"/>
         </w:numPr>
       </w:pPr>
       <w:r>
@@ -3210,7 +3350,7 @@
         <w:pStyle w:val="ListParagraph"/>
         <w:numPr>
           <w:ilvl w:val="0"/>
-          <w:numId w:val="38"/>
+          <w:numId w:val="25"/>
         </w:numPr>
       </w:pPr>
       <w:r>
@@ -3222,10 +3362,11 @@
         <w:pStyle w:val="ListParagraph"/>
         <w:numPr>
           <w:ilvl w:val="0"/>
-          <w:numId w:val="38"/>
-        </w:numPr>
-      </w:pPr>
-      <w:r>
+          <w:numId w:val="25"/>
+        </w:numPr>
+      </w:pPr>
+      <w:r>
+        <w:lastRenderedPageBreak/>
         <w:t>The system asks for the email-address and the password.</w:t>
       </w:r>
     </w:p>
@@ -3234,7 +3375,7 @@
         <w:pStyle w:val="ListParagraph"/>
         <w:numPr>
           <w:ilvl w:val="0"/>
-          <w:numId w:val="38"/>
+          <w:numId w:val="25"/>
         </w:numPr>
       </w:pPr>
       <w:r>
@@ -3246,7 +3387,7 @@
         <w:pStyle w:val="ListParagraph"/>
         <w:numPr>
           <w:ilvl w:val="0"/>
-          <w:numId w:val="38"/>
+          <w:numId w:val="25"/>
         </w:numPr>
       </w:pPr>
       <w:r>
@@ -3258,7 +3399,7 @@
         <w:pStyle w:val="ListParagraph"/>
         <w:numPr>
           <w:ilvl w:val="0"/>
-          <w:numId w:val="38"/>
+          <w:numId w:val="25"/>
         </w:numPr>
       </w:pPr>
       <w:r>
@@ -3270,7 +3411,7 @@
         <w:pStyle w:val="ListParagraph"/>
         <w:numPr>
           <w:ilvl w:val="0"/>
-          <w:numId w:val="38"/>
+          <w:numId w:val="25"/>
         </w:numPr>
       </w:pPr>
       <w:r>
@@ -3346,7 +3487,6 @@
           <w:b/>
           <w:bCs/>
         </w:rPr>
-        <w:lastRenderedPageBreak/>
         <w:t>Goal:</w:t>
       </w:r>
       <w:r>
@@ -3373,7 +3513,7 @@
         <w:pStyle w:val="ListParagraph"/>
         <w:numPr>
           <w:ilvl w:val="0"/>
-          <w:numId w:val="39"/>
+          <w:numId w:val="26"/>
         </w:numPr>
       </w:pPr>
       <w:r>
@@ -3385,7 +3525,7 @@
         <w:pStyle w:val="ListParagraph"/>
         <w:numPr>
           <w:ilvl w:val="0"/>
-          <w:numId w:val="39"/>
+          <w:numId w:val="26"/>
         </w:numPr>
       </w:pPr>
       <w:r>
@@ -3424,7 +3564,7 @@
         <w:pStyle w:val="ListParagraph"/>
         <w:numPr>
           <w:ilvl w:val="0"/>
-          <w:numId w:val="40"/>
+          <w:numId w:val="27"/>
         </w:numPr>
       </w:pPr>
       <w:r>
@@ -3436,7 +3576,7 @@
         <w:pStyle w:val="ListParagraph"/>
         <w:numPr>
           <w:ilvl w:val="0"/>
-          <w:numId w:val="40"/>
+          <w:numId w:val="27"/>
         </w:numPr>
       </w:pPr>
       <w:r>
@@ -3454,7 +3594,7 @@
         <w:pStyle w:val="ListParagraph"/>
         <w:numPr>
           <w:ilvl w:val="0"/>
-          <w:numId w:val="40"/>
+          <w:numId w:val="27"/>
         </w:numPr>
       </w:pPr>
       <w:r>
@@ -3466,7 +3606,7 @@
         <w:pStyle w:val="ListParagraph"/>
         <w:numPr>
           <w:ilvl w:val="0"/>
-          <w:numId w:val="40"/>
+          <w:numId w:val="27"/>
         </w:numPr>
       </w:pPr>
       <w:r>
@@ -3478,7 +3618,7 @@
         <w:pStyle w:val="ListParagraph"/>
         <w:numPr>
           <w:ilvl w:val="0"/>
-          <w:numId w:val="40"/>
+          <w:numId w:val="27"/>
         </w:numPr>
       </w:pPr>
       <w:r>
@@ -3630,7 +3770,7 @@
         <w:pStyle w:val="ListParagraph"/>
         <w:numPr>
           <w:ilvl w:val="0"/>
-          <w:numId w:val="42"/>
+          <w:numId w:val="28"/>
         </w:numPr>
       </w:pPr>
       <w:r>
@@ -3720,7 +3860,7 @@
         <w:pStyle w:val="ListParagraph"/>
         <w:numPr>
           <w:ilvl w:val="0"/>
-          <w:numId w:val="43"/>
+          <w:numId w:val="29"/>
         </w:numPr>
       </w:pPr>
       <w:r>
@@ -3732,7 +3872,7 @@
         <w:pStyle w:val="ListParagraph"/>
         <w:numPr>
           <w:ilvl w:val="0"/>
-          <w:numId w:val="43"/>
+          <w:numId w:val="29"/>
         </w:numPr>
       </w:pPr>
       <w:r>
@@ -3744,10 +3884,11 @@
         <w:pStyle w:val="ListParagraph"/>
         <w:numPr>
           <w:ilvl w:val="0"/>
-          <w:numId w:val="43"/>
-        </w:numPr>
-      </w:pPr>
-      <w:r>
+          <w:numId w:val="29"/>
+        </w:numPr>
+      </w:pPr>
+      <w:r>
+        <w:lastRenderedPageBreak/>
         <w:t>The rating-user enters</w:t>
       </w:r>
       <w:r>
@@ -3759,7 +3900,7 @@
         <w:pStyle w:val="ListParagraph"/>
         <w:numPr>
           <w:ilvl w:val="0"/>
-          <w:numId w:val="43"/>
+          <w:numId w:val="29"/>
         </w:numPr>
       </w:pPr>
       <w:r>
@@ -3771,7 +3912,7 @@
         <w:pStyle w:val="ListParagraph"/>
         <w:numPr>
           <w:ilvl w:val="0"/>
-          <w:numId w:val="43"/>
+          <w:numId w:val="29"/>
         </w:numPr>
       </w:pPr>
       <w:r>
@@ -3783,7 +3924,7 @@
         <w:pStyle w:val="ListParagraph"/>
         <w:numPr>
           <w:ilvl w:val="0"/>
-          <w:numId w:val="43"/>
+          <w:numId w:val="29"/>
         </w:numPr>
       </w:pPr>
       <w:r>
@@ -3870,7 +4011,6 @@
           <w:b/>
           <w:bCs/>
         </w:rPr>
-        <w:lastRenderedPageBreak/>
         <w:t>Goal:</w:t>
       </w:r>
       <w:r>
@@ -3933,7 +4073,7 @@
         <w:pStyle w:val="ListParagraph"/>
         <w:numPr>
           <w:ilvl w:val="0"/>
-          <w:numId w:val="44"/>
+          <w:numId w:val="30"/>
         </w:numPr>
       </w:pPr>
       <w:r>
@@ -3945,7 +4085,7 @@
         <w:pStyle w:val="ListParagraph"/>
         <w:numPr>
           <w:ilvl w:val="0"/>
-          <w:numId w:val="44"/>
+          <w:numId w:val="30"/>
         </w:numPr>
       </w:pPr>
       <w:r>
@@ -3957,7 +4097,7 @@
         <w:pStyle w:val="ListParagraph"/>
         <w:numPr>
           <w:ilvl w:val="0"/>
-          <w:numId w:val="44"/>
+          <w:numId w:val="30"/>
         </w:numPr>
       </w:pPr>
       <w:r>
@@ -3969,7 +4109,7 @@
         <w:pStyle w:val="ListParagraph"/>
         <w:numPr>
           <w:ilvl w:val="0"/>
-          <w:numId w:val="44"/>
+          <w:numId w:val="30"/>
         </w:numPr>
       </w:pPr>
       <w:r>
@@ -3981,7 +4121,7 @@
         <w:pStyle w:val="ListParagraph"/>
         <w:numPr>
           <w:ilvl w:val="0"/>
-          <w:numId w:val="44"/>
+          <w:numId w:val="30"/>
         </w:numPr>
       </w:pPr>
       <w:r>
@@ -4132,7 +4272,7 @@
         <w:pStyle w:val="ListParagraph"/>
         <w:numPr>
           <w:ilvl w:val="0"/>
-          <w:numId w:val="30"/>
+          <w:numId w:val="19"/>
         </w:numPr>
       </w:pPr>
       <w:r>
@@ -4144,7 +4284,7 @@
         <w:pStyle w:val="ListParagraph"/>
         <w:numPr>
           <w:ilvl w:val="0"/>
-          <w:numId w:val="30"/>
+          <w:numId w:val="19"/>
         </w:numPr>
       </w:pPr>
       <w:r>
@@ -4162,7 +4302,7 @@
         <w:pStyle w:val="ListParagraph"/>
         <w:numPr>
           <w:ilvl w:val="0"/>
-          <w:numId w:val="30"/>
+          <w:numId w:val="19"/>
         </w:numPr>
       </w:pPr>
       <w:r>
@@ -4174,7 +4314,7 @@
         <w:pStyle w:val="ListParagraph"/>
         <w:numPr>
           <w:ilvl w:val="0"/>
-          <w:numId w:val="30"/>
+          <w:numId w:val="19"/>
         </w:numPr>
       </w:pPr>
       <w:r>
@@ -4438,95 +4578,6 @@
 <file path=word/numbering.xml><?xml version="1.0" encoding="utf-8"?>
 <w:numbering xmlns:wpc="http://schemas.microsoft.com/office/word/2010/wordprocessingCanvas" xmlns:cx="http://schemas.microsoft.com/office/drawing/2014/chartex" xmlns:cx1="http://schemas.microsoft.com/office/drawing/2015/9/8/chartex" xmlns:cx2="http://schemas.microsoft.com/office/drawing/2015/10/21/chartex" xmlns:cx3="http://schemas.microsoft.com/office/drawing/2016/5/9/chartex" xmlns:cx4="http://schemas.microsoft.com/office/drawing/2016/5/10/chartex" xmlns:cx5="http://schemas.microsoft.com/office/drawing/2016/5/11/chartex" xmlns:cx6="http://schemas.microsoft.com/office/drawing/2016/5/12/chartex" xmlns:cx7="http://schemas.microsoft.com/office/drawing/2016/5/13/chartex" xmlns:cx8="http://schemas.microsoft.com/office/drawing/2016/5/14/chartex" xmlns:mc="http://schemas.openxmlformats.org/markup-compatibility/2006" xmlns:aink="http://schemas.microsoft.com/office/drawing/2016/ink" xmlns:am3d="http://schemas.microsoft.com/office/drawing/2017/model3d" xmlns:o="urn:schemas-microsoft-com:office:office" xmlns:r="http://schemas.openxmlformats.org/officeDocument/2006/relationships" xmlns:m="http://schemas.openxmlformats.org/officeDocument/2006/math" xmlns:v="urn:schemas-microsoft-com:vml" xmlns:wp14="http://schemas.microsoft.com/office/word/2010/wordprocessingDrawing" xmlns:wp="http://schemas.openxmlformats.org/drawingml/2006/wordprocessingDrawing" xmlns:w10="urn:schemas-microsoft-com:office:word" xmlns:w="http://schemas.openxmlformats.org/wordprocessingml/2006/main" xmlns:w14="http://schemas.microsoft.com/office/word/2010/wordml" xmlns:w15="http://schemas.microsoft.com/office/word/2012/wordml" xmlns:w16cex="http://schemas.microsoft.com/office/word/2018/wordml/cex" xmlns:w16cid="http://schemas.microsoft.com/office/word/2016/wordml/cid" xmlns:w16="http://schemas.microsoft.com/office/word/2018/wordml" xmlns:w16se="http://schemas.microsoft.com/office/word/2015/wordml/symex" xmlns:wpg="http://schemas.microsoft.com/office/word/2010/wordprocessingGroup" xmlns:wpi="http://schemas.microsoft.com/office/word/2010/wordprocessingInk" xmlns:wne="http://schemas.microsoft.com/office/word/2006/wordml" xmlns:wps="http://schemas.microsoft.com/office/word/2010/wordprocessingShape" mc:Ignorable="w14 w15 w16se w16cid w16 w16cex wp14">
   <w:abstractNum w:abstractNumId="0" w15:restartNumberingAfterBreak="0">
-    <w:nsid w:val="02AD42E9"/>
-    <w:multiLevelType w:val="hybridMultilevel"/>
-    <w:tmpl w:val="4B38370C"/>
-    <w:lvl w:ilvl="0" w:tplc="0409000F">
-      <w:start w:val="1"/>
-      <w:numFmt w:val="decimal"/>
-      <w:lvlText w:val="%1."/>
-      <w:lvlJc w:val="left"/>
-      <w:pPr>
-        <w:ind w:left="720" w:hanging="360"/>
-      </w:pPr>
-      <w:rPr>
-        <w:rFonts w:hint="default"/>
-      </w:rPr>
-    </w:lvl>
-    <w:lvl w:ilvl="1" w:tplc="04090019" w:tentative="1">
-      <w:start w:val="1"/>
-      <w:numFmt w:val="lowerLetter"/>
-      <w:lvlText w:val="%2."/>
-      <w:lvlJc w:val="left"/>
-      <w:pPr>
-        <w:ind w:left="1440" w:hanging="360"/>
-      </w:pPr>
-    </w:lvl>
-    <w:lvl w:ilvl="2" w:tplc="0409001B" w:tentative="1">
-      <w:start w:val="1"/>
-      <w:numFmt w:val="lowerRoman"/>
-      <w:lvlText w:val="%3."/>
-      <w:lvlJc w:val="right"/>
-      <w:pPr>
-        <w:ind w:left="2160" w:hanging="180"/>
-      </w:pPr>
-    </w:lvl>
-    <w:lvl w:ilvl="3" w:tplc="0409000F" w:tentative="1">
-      <w:start w:val="1"/>
-      <w:numFmt w:val="decimal"/>
-      <w:lvlText w:val="%4."/>
-      <w:lvlJc w:val="left"/>
-      <w:pPr>
-        <w:ind w:left="2880" w:hanging="360"/>
-      </w:pPr>
-    </w:lvl>
-    <w:lvl w:ilvl="4" w:tplc="04090019" w:tentative="1">
-      <w:start w:val="1"/>
-      <w:numFmt w:val="lowerLetter"/>
-      <w:lvlText w:val="%5."/>
-      <w:lvlJc w:val="left"/>
-      <w:pPr>
-        <w:ind w:left="3600" w:hanging="360"/>
-      </w:pPr>
-    </w:lvl>
-    <w:lvl w:ilvl="5" w:tplc="0409001B" w:tentative="1">
-      <w:start w:val="1"/>
-      <w:numFmt w:val="lowerRoman"/>
-      <w:lvlText w:val="%6."/>
-      <w:lvlJc w:val="right"/>
-      <w:pPr>
-        <w:ind w:left="4320" w:hanging="180"/>
-      </w:pPr>
-    </w:lvl>
-    <w:lvl w:ilvl="6" w:tplc="0409000F" w:tentative="1">
-      <w:start w:val="1"/>
-      <w:numFmt w:val="decimal"/>
-      <w:lvlText w:val="%7."/>
-      <w:lvlJc w:val="left"/>
-      <w:pPr>
-        <w:ind w:left="5040" w:hanging="360"/>
-      </w:pPr>
-    </w:lvl>
-    <w:lvl w:ilvl="7" w:tplc="04090019" w:tentative="1">
-      <w:start w:val="1"/>
-      <w:numFmt w:val="lowerLetter"/>
-      <w:lvlText w:val="%8."/>
-      <w:lvlJc w:val="left"/>
-      <w:pPr>
-        <w:ind w:left="5760" w:hanging="360"/>
-      </w:pPr>
-    </w:lvl>
-    <w:lvl w:ilvl="8" w:tplc="0409001B" w:tentative="1">
-      <w:start w:val="1"/>
-      <w:numFmt w:val="lowerRoman"/>
-      <w:lvlText w:val="%9."/>
-      <w:lvlJc w:val="right"/>
-      <w:pPr>
-        <w:ind w:left="6480" w:hanging="180"/>
-      </w:pPr>
-    </w:lvl>
-  </w:abstractNum>
-  <w:abstractNum w:abstractNumId="1" w15:restartNumberingAfterBreak="0">
     <w:nsid w:val="040555DA"/>
     <w:multiLevelType w:val="hybridMultilevel"/>
     <w:tmpl w:val="E43EE10E"/>
@@ -4615,7 +4666,7 @@
       </w:pPr>
     </w:lvl>
   </w:abstractNum>
-  <w:abstractNum w:abstractNumId="2" w15:restartNumberingAfterBreak="0">
+  <w:abstractNum w:abstractNumId="1" w15:restartNumberingAfterBreak="0">
     <w:nsid w:val="04387750"/>
     <w:multiLevelType w:val="hybridMultilevel"/>
     <w:tmpl w:val="DEBC83B8"/>
@@ -4702,6 +4753,119 @@
       <w:pPr>
         <w:ind w:left="6480" w:hanging="180"/>
       </w:pPr>
+    </w:lvl>
+  </w:abstractNum>
+  <w:abstractNum w:abstractNumId="2" w15:restartNumberingAfterBreak="0">
+    <w:nsid w:val="059E2961"/>
+    <w:multiLevelType w:val="multilevel"/>
+    <w:tmpl w:val="3ABCB5A6"/>
+    <w:lvl w:ilvl="0">
+      <w:start w:val="5"/>
+      <w:numFmt w:val="decimal"/>
+      <w:lvlText w:val="%1."/>
+      <w:lvlJc w:val="left"/>
+      <w:pPr>
+        <w:ind w:left="495" w:hanging="495"/>
+      </w:pPr>
+      <w:rPr>
+        <w:rFonts w:hint="default"/>
+      </w:rPr>
+    </w:lvl>
+    <w:lvl w:ilvl="1">
+      <w:start w:val="1"/>
+      <w:numFmt w:val="decimal"/>
+      <w:lvlText w:val="%1.%2."/>
+      <w:lvlJc w:val="left"/>
+      <w:pPr>
+        <w:ind w:left="675" w:hanging="495"/>
+      </w:pPr>
+      <w:rPr>
+        <w:rFonts w:hint="default"/>
+      </w:rPr>
+    </w:lvl>
+    <w:lvl w:ilvl="2">
+      <w:start w:val="1"/>
+      <w:numFmt w:val="decimal"/>
+      <w:lvlText w:val="%1.%2.%3."/>
+      <w:lvlJc w:val="left"/>
+      <w:pPr>
+        <w:ind w:left="1080" w:hanging="720"/>
+      </w:pPr>
+      <w:rPr>
+        <w:rFonts w:hint="default"/>
+      </w:rPr>
+    </w:lvl>
+    <w:lvl w:ilvl="3">
+      <w:start w:val="1"/>
+      <w:numFmt w:val="decimal"/>
+      <w:lvlText w:val="%1.%2.%3.%4."/>
+      <w:lvlJc w:val="left"/>
+      <w:pPr>
+        <w:ind w:left="1260" w:hanging="720"/>
+      </w:pPr>
+      <w:rPr>
+        <w:rFonts w:hint="default"/>
+      </w:rPr>
+    </w:lvl>
+    <w:lvl w:ilvl="4">
+      <w:start w:val="1"/>
+      <w:numFmt w:val="decimal"/>
+      <w:lvlText w:val="%1.%2.%3.%4.%5."/>
+      <w:lvlJc w:val="left"/>
+      <w:pPr>
+        <w:ind w:left="1800" w:hanging="1080"/>
+      </w:pPr>
+      <w:rPr>
+        <w:rFonts w:hint="default"/>
+      </w:rPr>
+    </w:lvl>
+    <w:lvl w:ilvl="5">
+      <w:start w:val="1"/>
+      <w:numFmt w:val="decimal"/>
+      <w:lvlText w:val="%1.%2.%3.%4.%5.%6."/>
+      <w:lvlJc w:val="left"/>
+      <w:pPr>
+        <w:ind w:left="1980" w:hanging="1080"/>
+      </w:pPr>
+      <w:rPr>
+        <w:rFonts w:hint="default"/>
+      </w:rPr>
+    </w:lvl>
+    <w:lvl w:ilvl="6">
+      <w:start w:val="1"/>
+      <w:numFmt w:val="decimal"/>
+      <w:lvlText w:val="%1.%2.%3.%4.%5.%6.%7."/>
+      <w:lvlJc w:val="left"/>
+      <w:pPr>
+        <w:ind w:left="2520" w:hanging="1440"/>
+      </w:pPr>
+      <w:rPr>
+        <w:rFonts w:hint="default"/>
+      </w:rPr>
+    </w:lvl>
+    <w:lvl w:ilvl="7">
+      <w:start w:val="1"/>
+      <w:numFmt w:val="decimal"/>
+      <w:lvlText w:val="%1.%2.%3.%4.%5.%6.%7.%8."/>
+      <w:lvlJc w:val="left"/>
+      <w:pPr>
+        <w:ind w:left="2700" w:hanging="1440"/>
+      </w:pPr>
+      <w:rPr>
+        <w:rFonts w:hint="default"/>
+      </w:rPr>
+    </w:lvl>
+    <w:lvl w:ilvl="8">
+      <w:start w:val="1"/>
+      <w:numFmt w:val="decimal"/>
+      <w:lvlText w:val="%1.%2.%3.%4.%5.%6.%7.%8.%9."/>
+      <w:lvlJc w:val="left"/>
+      <w:pPr>
+        <w:ind w:left="3240" w:hanging="1800"/>
+      </w:pPr>
+      <w:rPr>
+        <w:rFonts w:hint="default"/>
+      </w:rPr>
     </w:lvl>
   </w:abstractNum>
   <w:abstractNum w:abstractNumId="3" w15:restartNumberingAfterBreak="0">
@@ -4972,95 +5136,6 @@
     </w:lvl>
   </w:abstractNum>
   <w:abstractNum w:abstractNumId="6" w15:restartNumberingAfterBreak="0">
-    <w:nsid w:val="13863790"/>
-    <w:multiLevelType w:val="hybridMultilevel"/>
-    <w:tmpl w:val="41B639CA"/>
-    <w:lvl w:ilvl="0" w:tplc="0409000F">
-      <w:start w:val="1"/>
-      <w:numFmt w:val="decimal"/>
-      <w:lvlText w:val="%1."/>
-      <w:lvlJc w:val="left"/>
-      <w:pPr>
-        <w:ind w:left="720" w:hanging="360"/>
-      </w:pPr>
-      <w:rPr>
-        <w:rFonts w:hint="default"/>
-      </w:rPr>
-    </w:lvl>
-    <w:lvl w:ilvl="1" w:tplc="04090019" w:tentative="1">
-      <w:start w:val="1"/>
-      <w:numFmt w:val="lowerLetter"/>
-      <w:lvlText w:val="%2."/>
-      <w:lvlJc w:val="left"/>
-      <w:pPr>
-        <w:ind w:left="1440" w:hanging="360"/>
-      </w:pPr>
-    </w:lvl>
-    <w:lvl w:ilvl="2" w:tplc="0409001B" w:tentative="1">
-      <w:start w:val="1"/>
-      <w:numFmt w:val="lowerRoman"/>
-      <w:lvlText w:val="%3."/>
-      <w:lvlJc w:val="right"/>
-      <w:pPr>
-        <w:ind w:left="2160" w:hanging="180"/>
-      </w:pPr>
-    </w:lvl>
-    <w:lvl w:ilvl="3" w:tplc="0409000F" w:tentative="1">
-      <w:start w:val="1"/>
-      <w:numFmt w:val="decimal"/>
-      <w:lvlText w:val="%4."/>
-      <w:lvlJc w:val="left"/>
-      <w:pPr>
-        <w:ind w:left="2880" w:hanging="360"/>
-      </w:pPr>
-    </w:lvl>
-    <w:lvl w:ilvl="4" w:tplc="04090019" w:tentative="1">
-      <w:start w:val="1"/>
-      <w:numFmt w:val="lowerLetter"/>
-      <w:lvlText w:val="%5."/>
-      <w:lvlJc w:val="left"/>
-      <w:pPr>
-        <w:ind w:left="3600" w:hanging="360"/>
-      </w:pPr>
-    </w:lvl>
-    <w:lvl w:ilvl="5" w:tplc="0409001B" w:tentative="1">
-      <w:start w:val="1"/>
-      <w:numFmt w:val="lowerRoman"/>
-      <w:lvlText w:val="%6."/>
-      <w:lvlJc w:val="right"/>
-      <w:pPr>
-        <w:ind w:left="4320" w:hanging="180"/>
-      </w:pPr>
-    </w:lvl>
-    <w:lvl w:ilvl="6" w:tplc="0409000F" w:tentative="1">
-      <w:start w:val="1"/>
-      <w:numFmt w:val="decimal"/>
-      <w:lvlText w:val="%7."/>
-      <w:lvlJc w:val="left"/>
-      <w:pPr>
-        <w:ind w:left="5040" w:hanging="360"/>
-      </w:pPr>
-    </w:lvl>
-    <w:lvl w:ilvl="7" w:tplc="04090019" w:tentative="1">
-      <w:start w:val="1"/>
-      <w:numFmt w:val="lowerLetter"/>
-      <w:lvlText w:val="%8."/>
-      <w:lvlJc w:val="left"/>
-      <w:pPr>
-        <w:ind w:left="5760" w:hanging="360"/>
-      </w:pPr>
-    </w:lvl>
-    <w:lvl w:ilvl="8" w:tplc="0409001B" w:tentative="1">
-      <w:start w:val="1"/>
-      <w:numFmt w:val="lowerRoman"/>
-      <w:lvlText w:val="%9."/>
-      <w:lvlJc w:val="right"/>
-      <w:pPr>
-        <w:ind w:left="6480" w:hanging="180"/>
-      </w:pPr>
-    </w:lvl>
-  </w:abstractNum>
-  <w:abstractNum w:abstractNumId="7" w15:restartNumberingAfterBreak="0">
     <w:nsid w:val="156D1A2E"/>
     <w:multiLevelType w:val="hybridMultilevel"/>
     <w:tmpl w:val="D2661648"/>
@@ -5149,96 +5224,7 @@
       </w:pPr>
     </w:lvl>
   </w:abstractNum>
-  <w:abstractNum w:abstractNumId="8" w15:restartNumberingAfterBreak="0">
-    <w:nsid w:val="157E2B6F"/>
-    <w:multiLevelType w:val="hybridMultilevel"/>
-    <w:tmpl w:val="3D3C9282"/>
-    <w:lvl w:ilvl="0" w:tplc="0409000F">
-      <w:start w:val="1"/>
-      <w:numFmt w:val="decimal"/>
-      <w:lvlText w:val="%1."/>
-      <w:lvlJc w:val="left"/>
-      <w:pPr>
-        <w:ind w:left="720" w:hanging="360"/>
-      </w:pPr>
-      <w:rPr>
-        <w:rFonts w:hint="default"/>
-      </w:rPr>
-    </w:lvl>
-    <w:lvl w:ilvl="1" w:tplc="04090019" w:tentative="1">
-      <w:start w:val="1"/>
-      <w:numFmt w:val="lowerLetter"/>
-      <w:lvlText w:val="%2."/>
-      <w:lvlJc w:val="left"/>
-      <w:pPr>
-        <w:ind w:left="1440" w:hanging="360"/>
-      </w:pPr>
-    </w:lvl>
-    <w:lvl w:ilvl="2" w:tplc="0409001B" w:tentative="1">
-      <w:start w:val="1"/>
-      <w:numFmt w:val="lowerRoman"/>
-      <w:lvlText w:val="%3."/>
-      <w:lvlJc w:val="right"/>
-      <w:pPr>
-        <w:ind w:left="2160" w:hanging="180"/>
-      </w:pPr>
-    </w:lvl>
-    <w:lvl w:ilvl="3" w:tplc="0409000F" w:tentative="1">
-      <w:start w:val="1"/>
-      <w:numFmt w:val="decimal"/>
-      <w:lvlText w:val="%4."/>
-      <w:lvlJc w:val="left"/>
-      <w:pPr>
-        <w:ind w:left="2880" w:hanging="360"/>
-      </w:pPr>
-    </w:lvl>
-    <w:lvl w:ilvl="4" w:tplc="04090019" w:tentative="1">
-      <w:start w:val="1"/>
-      <w:numFmt w:val="lowerLetter"/>
-      <w:lvlText w:val="%5."/>
-      <w:lvlJc w:val="left"/>
-      <w:pPr>
-        <w:ind w:left="3600" w:hanging="360"/>
-      </w:pPr>
-    </w:lvl>
-    <w:lvl w:ilvl="5" w:tplc="0409001B" w:tentative="1">
-      <w:start w:val="1"/>
-      <w:numFmt w:val="lowerRoman"/>
-      <w:lvlText w:val="%6."/>
-      <w:lvlJc w:val="right"/>
-      <w:pPr>
-        <w:ind w:left="4320" w:hanging="180"/>
-      </w:pPr>
-    </w:lvl>
-    <w:lvl w:ilvl="6" w:tplc="0409000F" w:tentative="1">
-      <w:start w:val="1"/>
-      <w:numFmt w:val="decimal"/>
-      <w:lvlText w:val="%7."/>
-      <w:lvlJc w:val="left"/>
-      <w:pPr>
-        <w:ind w:left="5040" w:hanging="360"/>
-      </w:pPr>
-    </w:lvl>
-    <w:lvl w:ilvl="7" w:tplc="04090019" w:tentative="1">
-      <w:start w:val="1"/>
-      <w:numFmt w:val="lowerLetter"/>
-      <w:lvlText w:val="%8."/>
-      <w:lvlJc w:val="left"/>
-      <w:pPr>
-        <w:ind w:left="5760" w:hanging="360"/>
-      </w:pPr>
-    </w:lvl>
-    <w:lvl w:ilvl="8" w:tplc="0409001B" w:tentative="1">
-      <w:start w:val="1"/>
-      <w:numFmt w:val="lowerRoman"/>
-      <w:lvlText w:val="%9."/>
-      <w:lvlJc w:val="right"/>
-      <w:pPr>
-        <w:ind w:left="6480" w:hanging="180"/>
-      </w:pPr>
-    </w:lvl>
-  </w:abstractNum>
-  <w:abstractNum w:abstractNumId="9" w15:restartNumberingAfterBreak="0">
+  <w:abstractNum w:abstractNumId="7" w15:restartNumberingAfterBreak="0">
     <w:nsid w:val="15CE2461"/>
     <w:multiLevelType w:val="multilevel"/>
     <w:tmpl w:val="4CF272E8"/>
@@ -5358,7 +5344,7 @@
       </w:rPr>
     </w:lvl>
   </w:abstractNum>
-  <w:abstractNum w:abstractNumId="10" w15:restartNumberingAfterBreak="0">
+  <w:abstractNum w:abstractNumId="8" w15:restartNumberingAfterBreak="0">
     <w:nsid w:val="15FE728B"/>
     <w:multiLevelType w:val="hybridMultilevel"/>
     <w:tmpl w:val="308CF368"/>
@@ -5447,93 +5433,7 @@
       </w:pPr>
     </w:lvl>
   </w:abstractNum>
-  <w:abstractNum w:abstractNumId="11" w15:restartNumberingAfterBreak="0">
-    <w:nsid w:val="167A0152"/>
-    <w:multiLevelType w:val="hybridMultilevel"/>
-    <w:tmpl w:val="4E8A52D4"/>
-    <w:lvl w:ilvl="0" w:tplc="0409000F">
-      <w:start w:val="1"/>
-      <w:numFmt w:val="decimal"/>
-      <w:lvlText w:val="%1."/>
-      <w:lvlJc w:val="left"/>
-      <w:pPr>
-        <w:ind w:left="720" w:hanging="360"/>
-      </w:pPr>
-    </w:lvl>
-    <w:lvl w:ilvl="1" w:tplc="04090019" w:tentative="1">
-      <w:start w:val="1"/>
-      <w:numFmt w:val="lowerLetter"/>
-      <w:lvlText w:val="%2."/>
-      <w:lvlJc w:val="left"/>
-      <w:pPr>
-        <w:ind w:left="1440" w:hanging="360"/>
-      </w:pPr>
-    </w:lvl>
-    <w:lvl w:ilvl="2" w:tplc="0409001B" w:tentative="1">
-      <w:start w:val="1"/>
-      <w:numFmt w:val="lowerRoman"/>
-      <w:lvlText w:val="%3."/>
-      <w:lvlJc w:val="right"/>
-      <w:pPr>
-        <w:ind w:left="2160" w:hanging="180"/>
-      </w:pPr>
-    </w:lvl>
-    <w:lvl w:ilvl="3" w:tplc="0409000F" w:tentative="1">
-      <w:start w:val="1"/>
-      <w:numFmt w:val="decimal"/>
-      <w:lvlText w:val="%4."/>
-      <w:lvlJc w:val="left"/>
-      <w:pPr>
-        <w:ind w:left="2880" w:hanging="360"/>
-      </w:pPr>
-    </w:lvl>
-    <w:lvl w:ilvl="4" w:tplc="04090019" w:tentative="1">
-      <w:start w:val="1"/>
-      <w:numFmt w:val="lowerLetter"/>
-      <w:lvlText w:val="%5."/>
-      <w:lvlJc w:val="left"/>
-      <w:pPr>
-        <w:ind w:left="3600" w:hanging="360"/>
-      </w:pPr>
-    </w:lvl>
-    <w:lvl w:ilvl="5" w:tplc="0409001B" w:tentative="1">
-      <w:start w:val="1"/>
-      <w:numFmt w:val="lowerRoman"/>
-      <w:lvlText w:val="%6."/>
-      <w:lvlJc w:val="right"/>
-      <w:pPr>
-        <w:ind w:left="4320" w:hanging="180"/>
-      </w:pPr>
-    </w:lvl>
-    <w:lvl w:ilvl="6" w:tplc="0409000F" w:tentative="1">
-      <w:start w:val="1"/>
-      <w:numFmt w:val="decimal"/>
-      <w:lvlText w:val="%7."/>
-      <w:lvlJc w:val="left"/>
-      <w:pPr>
-        <w:ind w:left="5040" w:hanging="360"/>
-      </w:pPr>
-    </w:lvl>
-    <w:lvl w:ilvl="7" w:tplc="04090019" w:tentative="1">
-      <w:start w:val="1"/>
-      <w:numFmt w:val="lowerLetter"/>
-      <w:lvlText w:val="%8."/>
-      <w:lvlJc w:val="left"/>
-      <w:pPr>
-        <w:ind w:left="5760" w:hanging="360"/>
-      </w:pPr>
-    </w:lvl>
-    <w:lvl w:ilvl="8" w:tplc="0409001B" w:tentative="1">
-      <w:start w:val="1"/>
-      <w:numFmt w:val="lowerRoman"/>
-      <w:lvlText w:val="%9."/>
-      <w:lvlJc w:val="right"/>
-      <w:pPr>
-        <w:ind w:left="6480" w:hanging="180"/>
-      </w:pPr>
-    </w:lvl>
-  </w:abstractNum>
-  <w:abstractNum w:abstractNumId="12" w15:restartNumberingAfterBreak="0">
+  <w:abstractNum w:abstractNumId="9" w15:restartNumberingAfterBreak="0">
     <w:nsid w:val="17815566"/>
     <w:multiLevelType w:val="hybridMultilevel"/>
     <w:tmpl w:val="8DB4AF88"/>
@@ -5622,387 +5522,7 @@
       </w:pPr>
     </w:lvl>
   </w:abstractNum>
-  <w:abstractNum w:abstractNumId="13" w15:restartNumberingAfterBreak="0">
-    <w:nsid w:val="186346A7"/>
-    <w:multiLevelType w:val="hybridMultilevel"/>
-    <w:tmpl w:val="AAB8C5C4"/>
-    <w:lvl w:ilvl="0" w:tplc="2604CEC4">
-      <w:start w:val="1"/>
-      <w:numFmt w:val="decimal"/>
-      <w:lvlText w:val="%1-"/>
-      <w:lvlJc w:val="left"/>
-      <w:pPr>
-        <w:ind w:left="720" w:hanging="360"/>
-      </w:pPr>
-      <w:rPr>
-        <w:rFonts w:hint="default"/>
-      </w:rPr>
-    </w:lvl>
-    <w:lvl w:ilvl="1" w:tplc="04090019" w:tentative="1">
-      <w:start w:val="1"/>
-      <w:numFmt w:val="lowerLetter"/>
-      <w:lvlText w:val="%2."/>
-      <w:lvlJc w:val="left"/>
-      <w:pPr>
-        <w:ind w:left="1440" w:hanging="360"/>
-      </w:pPr>
-    </w:lvl>
-    <w:lvl w:ilvl="2" w:tplc="0409001B" w:tentative="1">
-      <w:start w:val="1"/>
-      <w:numFmt w:val="lowerRoman"/>
-      <w:lvlText w:val="%3."/>
-      <w:lvlJc w:val="right"/>
-      <w:pPr>
-        <w:ind w:left="2160" w:hanging="180"/>
-      </w:pPr>
-    </w:lvl>
-    <w:lvl w:ilvl="3" w:tplc="0409000F" w:tentative="1">
-      <w:start w:val="1"/>
-      <w:numFmt w:val="decimal"/>
-      <w:lvlText w:val="%4."/>
-      <w:lvlJc w:val="left"/>
-      <w:pPr>
-        <w:ind w:left="2880" w:hanging="360"/>
-      </w:pPr>
-    </w:lvl>
-    <w:lvl w:ilvl="4" w:tplc="04090019" w:tentative="1">
-      <w:start w:val="1"/>
-      <w:numFmt w:val="lowerLetter"/>
-      <w:lvlText w:val="%5."/>
-      <w:lvlJc w:val="left"/>
-      <w:pPr>
-        <w:ind w:left="3600" w:hanging="360"/>
-      </w:pPr>
-    </w:lvl>
-    <w:lvl w:ilvl="5" w:tplc="0409001B" w:tentative="1">
-      <w:start w:val="1"/>
-      <w:numFmt w:val="lowerRoman"/>
-      <w:lvlText w:val="%6."/>
-      <w:lvlJc w:val="right"/>
-      <w:pPr>
-        <w:ind w:left="4320" w:hanging="180"/>
-      </w:pPr>
-    </w:lvl>
-    <w:lvl w:ilvl="6" w:tplc="0409000F" w:tentative="1">
-      <w:start w:val="1"/>
-      <w:numFmt w:val="decimal"/>
-      <w:lvlText w:val="%7."/>
-      <w:lvlJc w:val="left"/>
-      <w:pPr>
-        <w:ind w:left="5040" w:hanging="360"/>
-      </w:pPr>
-    </w:lvl>
-    <w:lvl w:ilvl="7" w:tplc="04090019" w:tentative="1">
-      <w:start w:val="1"/>
-      <w:numFmt w:val="lowerLetter"/>
-      <w:lvlText w:val="%8."/>
-      <w:lvlJc w:val="left"/>
-      <w:pPr>
-        <w:ind w:left="5760" w:hanging="360"/>
-      </w:pPr>
-    </w:lvl>
-    <w:lvl w:ilvl="8" w:tplc="0409001B" w:tentative="1">
-      <w:start w:val="1"/>
-      <w:numFmt w:val="lowerRoman"/>
-      <w:lvlText w:val="%9."/>
-      <w:lvlJc w:val="right"/>
-      <w:pPr>
-        <w:ind w:left="6480" w:hanging="180"/>
-      </w:pPr>
-    </w:lvl>
-  </w:abstractNum>
-  <w:abstractNum w:abstractNumId="14" w15:restartNumberingAfterBreak="0">
-    <w:nsid w:val="18676147"/>
-    <w:multiLevelType w:val="hybridMultilevel"/>
-    <w:tmpl w:val="7C4A7F44"/>
-    <w:lvl w:ilvl="0" w:tplc="9A58C202">
-      <w:start w:val="1"/>
-      <w:numFmt w:val="decimal"/>
-      <w:lvlText w:val="%1."/>
-      <w:lvlJc w:val="left"/>
-      <w:pPr>
-        <w:ind w:left="720" w:hanging="360"/>
-      </w:pPr>
-      <w:rPr>
-        <w:rFonts w:hint="default"/>
-      </w:rPr>
-    </w:lvl>
-    <w:lvl w:ilvl="1" w:tplc="04090019" w:tentative="1">
-      <w:start w:val="1"/>
-      <w:numFmt w:val="lowerLetter"/>
-      <w:lvlText w:val="%2."/>
-      <w:lvlJc w:val="left"/>
-      <w:pPr>
-        <w:ind w:left="1440" w:hanging="360"/>
-      </w:pPr>
-    </w:lvl>
-    <w:lvl w:ilvl="2" w:tplc="0409001B" w:tentative="1">
-      <w:start w:val="1"/>
-      <w:numFmt w:val="lowerRoman"/>
-      <w:lvlText w:val="%3."/>
-      <w:lvlJc w:val="right"/>
-      <w:pPr>
-        <w:ind w:left="2160" w:hanging="180"/>
-      </w:pPr>
-    </w:lvl>
-    <w:lvl w:ilvl="3" w:tplc="0409000F" w:tentative="1">
-      <w:start w:val="1"/>
-      <w:numFmt w:val="decimal"/>
-      <w:lvlText w:val="%4."/>
-      <w:lvlJc w:val="left"/>
-      <w:pPr>
-        <w:ind w:left="2880" w:hanging="360"/>
-      </w:pPr>
-    </w:lvl>
-    <w:lvl w:ilvl="4" w:tplc="04090019" w:tentative="1">
-      <w:start w:val="1"/>
-      <w:numFmt w:val="lowerLetter"/>
-      <w:lvlText w:val="%5."/>
-      <w:lvlJc w:val="left"/>
-      <w:pPr>
-        <w:ind w:left="3600" w:hanging="360"/>
-      </w:pPr>
-    </w:lvl>
-    <w:lvl w:ilvl="5" w:tplc="0409001B" w:tentative="1">
-      <w:start w:val="1"/>
-      <w:numFmt w:val="lowerRoman"/>
-      <w:lvlText w:val="%6."/>
-      <w:lvlJc w:val="right"/>
-      <w:pPr>
-        <w:ind w:left="4320" w:hanging="180"/>
-      </w:pPr>
-    </w:lvl>
-    <w:lvl w:ilvl="6" w:tplc="0409000F" w:tentative="1">
-      <w:start w:val="1"/>
-      <w:numFmt w:val="decimal"/>
-      <w:lvlText w:val="%7."/>
-      <w:lvlJc w:val="left"/>
-      <w:pPr>
-        <w:ind w:left="5040" w:hanging="360"/>
-      </w:pPr>
-    </w:lvl>
-    <w:lvl w:ilvl="7" w:tplc="04090019" w:tentative="1">
-      <w:start w:val="1"/>
-      <w:numFmt w:val="lowerLetter"/>
-      <w:lvlText w:val="%8."/>
-      <w:lvlJc w:val="left"/>
-      <w:pPr>
-        <w:ind w:left="5760" w:hanging="360"/>
-      </w:pPr>
-    </w:lvl>
-    <w:lvl w:ilvl="8" w:tplc="0409001B" w:tentative="1">
-      <w:start w:val="1"/>
-      <w:numFmt w:val="lowerRoman"/>
-      <w:lvlText w:val="%9."/>
-      <w:lvlJc w:val="right"/>
-      <w:pPr>
-        <w:ind w:left="6480" w:hanging="180"/>
-      </w:pPr>
-    </w:lvl>
-  </w:abstractNum>
-  <w:abstractNum w:abstractNumId="15" w15:restartNumberingAfterBreak="0">
-    <w:nsid w:val="1AA03531"/>
-    <w:multiLevelType w:val="multilevel"/>
-    <w:tmpl w:val="892CC3CE"/>
-    <w:lvl w:ilvl="0">
-      <w:start w:val="2"/>
-      <w:numFmt w:val="decimal"/>
-      <w:lvlText w:val="%1."/>
-      <w:lvlJc w:val="left"/>
-      <w:pPr>
-        <w:ind w:left="495" w:hanging="495"/>
-      </w:pPr>
-      <w:rPr>
-        <w:rFonts w:hint="default"/>
-      </w:rPr>
-    </w:lvl>
-    <w:lvl w:ilvl="1">
-      <w:start w:val="2"/>
-      <w:numFmt w:val="decimal"/>
-      <w:lvlText w:val="%1.%2."/>
-      <w:lvlJc w:val="left"/>
-      <w:pPr>
-        <w:ind w:left="675" w:hanging="495"/>
-      </w:pPr>
-      <w:rPr>
-        <w:rFonts w:hint="default"/>
-      </w:rPr>
-    </w:lvl>
-    <w:lvl w:ilvl="2">
-      <w:start w:val="1"/>
-      <w:numFmt w:val="decimal"/>
-      <w:lvlText w:val="%1.%2.%3."/>
-      <w:lvlJc w:val="left"/>
-      <w:pPr>
-        <w:ind w:left="1080" w:hanging="720"/>
-      </w:pPr>
-      <w:rPr>
-        <w:rFonts w:hint="default"/>
-      </w:rPr>
-    </w:lvl>
-    <w:lvl w:ilvl="3">
-      <w:start w:val="1"/>
-      <w:numFmt w:val="decimal"/>
-      <w:lvlText w:val="%1.%2.%3.%4."/>
-      <w:lvlJc w:val="left"/>
-      <w:pPr>
-        <w:ind w:left="1260" w:hanging="720"/>
-      </w:pPr>
-      <w:rPr>
-        <w:rFonts w:hint="default"/>
-      </w:rPr>
-    </w:lvl>
-    <w:lvl w:ilvl="4">
-      <w:start w:val="1"/>
-      <w:numFmt w:val="decimal"/>
-      <w:lvlText w:val="%1.%2.%3.%4.%5."/>
-      <w:lvlJc w:val="left"/>
-      <w:pPr>
-        <w:ind w:left="1800" w:hanging="1080"/>
-      </w:pPr>
-      <w:rPr>
-        <w:rFonts w:hint="default"/>
-      </w:rPr>
-    </w:lvl>
-    <w:lvl w:ilvl="5">
-      <w:start w:val="1"/>
-      <w:numFmt w:val="decimal"/>
-      <w:lvlText w:val="%1.%2.%3.%4.%5.%6."/>
-      <w:lvlJc w:val="left"/>
-      <w:pPr>
-        <w:ind w:left="1980" w:hanging="1080"/>
-      </w:pPr>
-      <w:rPr>
-        <w:rFonts w:hint="default"/>
-      </w:rPr>
-    </w:lvl>
-    <w:lvl w:ilvl="6">
-      <w:start w:val="1"/>
-      <w:numFmt w:val="decimal"/>
-      <w:lvlText w:val="%1.%2.%3.%4.%5.%6.%7."/>
-      <w:lvlJc w:val="left"/>
-      <w:pPr>
-        <w:ind w:left="2520" w:hanging="1440"/>
-      </w:pPr>
-      <w:rPr>
-        <w:rFonts w:hint="default"/>
-      </w:rPr>
-    </w:lvl>
-    <w:lvl w:ilvl="7">
-      <w:start w:val="1"/>
-      <w:numFmt w:val="decimal"/>
-      <w:lvlText w:val="%1.%2.%3.%4.%5.%6.%7.%8."/>
-      <w:lvlJc w:val="left"/>
-      <w:pPr>
-        <w:ind w:left="2700" w:hanging="1440"/>
-      </w:pPr>
-      <w:rPr>
-        <w:rFonts w:hint="default"/>
-      </w:rPr>
-    </w:lvl>
-    <w:lvl w:ilvl="8">
-      <w:start w:val="1"/>
-      <w:numFmt w:val="decimal"/>
-      <w:lvlText w:val="%1.%2.%3.%4.%5.%6.%7.%8.%9."/>
-      <w:lvlJc w:val="left"/>
-      <w:pPr>
-        <w:ind w:left="3240" w:hanging="1800"/>
-      </w:pPr>
-      <w:rPr>
-        <w:rFonts w:hint="default"/>
-      </w:rPr>
-    </w:lvl>
-  </w:abstractNum>
-  <w:abstractNum w:abstractNumId="16" w15:restartNumberingAfterBreak="0">
-    <w:nsid w:val="1F147014"/>
-    <w:multiLevelType w:val="hybridMultilevel"/>
-    <w:tmpl w:val="E8B638E4"/>
-    <w:lvl w:ilvl="0" w:tplc="0409000F">
-      <w:start w:val="1"/>
-      <w:numFmt w:val="decimal"/>
-      <w:lvlText w:val="%1."/>
-      <w:lvlJc w:val="left"/>
-      <w:pPr>
-        <w:ind w:left="720" w:hanging="360"/>
-      </w:pPr>
-      <w:rPr>
-        <w:rFonts w:hint="default"/>
-      </w:rPr>
-    </w:lvl>
-    <w:lvl w:ilvl="1" w:tplc="04090019" w:tentative="1">
-      <w:start w:val="1"/>
-      <w:numFmt w:val="lowerLetter"/>
-      <w:lvlText w:val="%2."/>
-      <w:lvlJc w:val="left"/>
-      <w:pPr>
-        <w:ind w:left="1440" w:hanging="360"/>
-      </w:pPr>
-    </w:lvl>
-    <w:lvl w:ilvl="2" w:tplc="0409001B" w:tentative="1">
-      <w:start w:val="1"/>
-      <w:numFmt w:val="lowerRoman"/>
-      <w:lvlText w:val="%3."/>
-      <w:lvlJc w:val="right"/>
-      <w:pPr>
-        <w:ind w:left="2160" w:hanging="180"/>
-      </w:pPr>
-    </w:lvl>
-    <w:lvl w:ilvl="3" w:tplc="0409000F" w:tentative="1">
-      <w:start w:val="1"/>
-      <w:numFmt w:val="decimal"/>
-      <w:lvlText w:val="%4."/>
-      <w:lvlJc w:val="left"/>
-      <w:pPr>
-        <w:ind w:left="2880" w:hanging="360"/>
-      </w:pPr>
-    </w:lvl>
-    <w:lvl w:ilvl="4" w:tplc="04090019" w:tentative="1">
-      <w:start w:val="1"/>
-      <w:numFmt w:val="lowerLetter"/>
-      <w:lvlText w:val="%5."/>
-      <w:lvlJc w:val="left"/>
-      <w:pPr>
-        <w:ind w:left="3600" w:hanging="360"/>
-      </w:pPr>
-    </w:lvl>
-    <w:lvl w:ilvl="5" w:tplc="0409001B" w:tentative="1">
-      <w:start w:val="1"/>
-      <w:numFmt w:val="lowerRoman"/>
-      <w:lvlText w:val="%6."/>
-      <w:lvlJc w:val="right"/>
-      <w:pPr>
-        <w:ind w:left="4320" w:hanging="180"/>
-      </w:pPr>
-    </w:lvl>
-    <w:lvl w:ilvl="6" w:tplc="0409000F" w:tentative="1">
-      <w:start w:val="1"/>
-      <w:numFmt w:val="decimal"/>
-      <w:lvlText w:val="%7."/>
-      <w:lvlJc w:val="left"/>
-      <w:pPr>
-        <w:ind w:left="5040" w:hanging="360"/>
-      </w:pPr>
-    </w:lvl>
-    <w:lvl w:ilvl="7" w:tplc="04090019" w:tentative="1">
-      <w:start w:val="1"/>
-      <w:numFmt w:val="lowerLetter"/>
-      <w:lvlText w:val="%8."/>
-      <w:lvlJc w:val="left"/>
-      <w:pPr>
-        <w:ind w:left="5760" w:hanging="360"/>
-      </w:pPr>
-    </w:lvl>
-    <w:lvl w:ilvl="8" w:tplc="0409001B" w:tentative="1">
-      <w:start w:val="1"/>
-      <w:numFmt w:val="lowerRoman"/>
-      <w:lvlText w:val="%9."/>
-      <w:lvlJc w:val="right"/>
-      <w:pPr>
-        <w:ind w:left="6480" w:hanging="180"/>
-      </w:pPr>
-    </w:lvl>
-  </w:abstractNum>
-  <w:abstractNum w:abstractNumId="17" w15:restartNumberingAfterBreak="0">
+  <w:abstractNum w:abstractNumId="10" w15:restartNumberingAfterBreak="0">
     <w:nsid w:val="1F497CBE"/>
     <w:multiLevelType w:val="hybridMultilevel"/>
     <w:tmpl w:val="B0E82600"/>
@@ -6091,7 +5611,7 @@
       </w:pPr>
     </w:lvl>
   </w:abstractNum>
-  <w:abstractNum w:abstractNumId="18" w15:restartNumberingAfterBreak="0">
+  <w:abstractNum w:abstractNumId="11" w15:restartNumberingAfterBreak="0">
     <w:nsid w:val="1F6E6CD2"/>
     <w:multiLevelType w:val="hybridMultilevel"/>
     <w:tmpl w:val="239C7A88"/>
@@ -6177,7 +5697,7 @@
       </w:pPr>
     </w:lvl>
   </w:abstractNum>
-  <w:abstractNum w:abstractNumId="19" w15:restartNumberingAfterBreak="0">
+  <w:abstractNum w:abstractNumId="12" w15:restartNumberingAfterBreak="0">
     <w:nsid w:val="22320423"/>
     <w:multiLevelType w:val="hybridMultilevel"/>
     <w:tmpl w:val="232C9318"/>
@@ -6266,96 +5786,7 @@
       </w:pPr>
     </w:lvl>
   </w:abstractNum>
-  <w:abstractNum w:abstractNumId="20" w15:restartNumberingAfterBreak="0">
-    <w:nsid w:val="233550A6"/>
-    <w:multiLevelType w:val="hybridMultilevel"/>
-    <w:tmpl w:val="527003CE"/>
-    <w:lvl w:ilvl="0" w:tplc="B22E3AB2">
-      <w:start w:val="1"/>
-      <w:numFmt w:val="decimal"/>
-      <w:lvlText w:val="%1."/>
-      <w:lvlJc w:val="left"/>
-      <w:pPr>
-        <w:ind w:left="1080" w:hanging="360"/>
-      </w:pPr>
-      <w:rPr>
-        <w:rFonts w:hint="default"/>
-      </w:rPr>
-    </w:lvl>
-    <w:lvl w:ilvl="1" w:tplc="04090019">
-      <w:start w:val="1"/>
-      <w:numFmt w:val="lowerLetter"/>
-      <w:lvlText w:val="%2."/>
-      <w:lvlJc w:val="left"/>
-      <w:pPr>
-        <w:ind w:left="1800" w:hanging="360"/>
-      </w:pPr>
-    </w:lvl>
-    <w:lvl w:ilvl="2" w:tplc="0409001B" w:tentative="1">
-      <w:start w:val="1"/>
-      <w:numFmt w:val="lowerRoman"/>
-      <w:lvlText w:val="%3."/>
-      <w:lvlJc w:val="right"/>
-      <w:pPr>
-        <w:ind w:left="2520" w:hanging="180"/>
-      </w:pPr>
-    </w:lvl>
-    <w:lvl w:ilvl="3" w:tplc="0409000F" w:tentative="1">
-      <w:start w:val="1"/>
-      <w:numFmt w:val="decimal"/>
-      <w:lvlText w:val="%4."/>
-      <w:lvlJc w:val="left"/>
-      <w:pPr>
-        <w:ind w:left="3240" w:hanging="360"/>
-      </w:pPr>
-    </w:lvl>
-    <w:lvl w:ilvl="4" w:tplc="04090019" w:tentative="1">
-      <w:start w:val="1"/>
-      <w:numFmt w:val="lowerLetter"/>
-      <w:lvlText w:val="%5."/>
-      <w:lvlJc w:val="left"/>
-      <w:pPr>
-        <w:ind w:left="3960" w:hanging="360"/>
-      </w:pPr>
-    </w:lvl>
-    <w:lvl w:ilvl="5" w:tplc="0409001B" w:tentative="1">
-      <w:start w:val="1"/>
-      <w:numFmt w:val="lowerRoman"/>
-      <w:lvlText w:val="%6."/>
-      <w:lvlJc w:val="right"/>
-      <w:pPr>
-        <w:ind w:left="4680" w:hanging="180"/>
-      </w:pPr>
-    </w:lvl>
-    <w:lvl w:ilvl="6" w:tplc="0409000F" w:tentative="1">
-      <w:start w:val="1"/>
-      <w:numFmt w:val="decimal"/>
-      <w:lvlText w:val="%7."/>
-      <w:lvlJc w:val="left"/>
-      <w:pPr>
-        <w:ind w:left="5400" w:hanging="360"/>
-      </w:pPr>
-    </w:lvl>
-    <w:lvl w:ilvl="7" w:tplc="04090019" w:tentative="1">
-      <w:start w:val="1"/>
-      <w:numFmt w:val="lowerLetter"/>
-      <w:lvlText w:val="%8."/>
-      <w:lvlJc w:val="left"/>
-      <w:pPr>
-        <w:ind w:left="6120" w:hanging="360"/>
-      </w:pPr>
-    </w:lvl>
-    <w:lvl w:ilvl="8" w:tplc="0409001B" w:tentative="1">
-      <w:start w:val="1"/>
-      <w:numFmt w:val="lowerRoman"/>
-      <w:lvlText w:val="%9."/>
-      <w:lvlJc w:val="right"/>
-      <w:pPr>
-        <w:ind w:left="6840" w:hanging="180"/>
-      </w:pPr>
-    </w:lvl>
-  </w:abstractNum>
-  <w:abstractNum w:abstractNumId="21" w15:restartNumberingAfterBreak="0">
+  <w:abstractNum w:abstractNumId="13" w15:restartNumberingAfterBreak="0">
     <w:nsid w:val="2C335AE1"/>
     <w:multiLevelType w:val="hybridMultilevel"/>
     <w:tmpl w:val="33128446"/>
@@ -6441,11 +5872,11 @@
       </w:pPr>
     </w:lvl>
   </w:abstractNum>
-  <w:abstractNum w:abstractNumId="22" w15:restartNumberingAfterBreak="0">
+  <w:abstractNum w:abstractNumId="14" w15:restartNumberingAfterBreak="0">
     <w:nsid w:val="31973710"/>
-    <w:multiLevelType w:val="hybridMultilevel"/>
-    <w:tmpl w:val="165AEDB6"/>
-    <w:lvl w:ilvl="0" w:tplc="0409000F">
+    <w:multiLevelType w:val="multilevel"/>
+    <w:tmpl w:val="B5E46862"/>
+    <w:lvl w:ilvl="0">
       <w:start w:val="1"/>
       <w:numFmt w:val="decimal"/>
       <w:lvlText w:val="%1."/>
@@ -6457,169 +5888,112 @@
         <w:rFonts w:hint="default"/>
       </w:rPr>
     </w:lvl>
-    <w:lvl w:ilvl="1" w:tplc="04090019" w:tentative="1">
-      <w:start w:val="1"/>
-      <w:numFmt w:val="lowerLetter"/>
-      <w:lvlText w:val="%2."/>
-      <w:lvlJc w:val="left"/>
-      <w:pPr>
-        <w:ind w:left="1440" w:hanging="360"/>
-      </w:pPr>
-    </w:lvl>
-    <w:lvl w:ilvl="2" w:tplc="0409001B" w:tentative="1">
-      <w:start w:val="1"/>
-      <w:numFmt w:val="lowerRoman"/>
-      <w:lvlText w:val="%3."/>
-      <w:lvlJc w:val="right"/>
-      <w:pPr>
-        <w:ind w:left="2160" w:hanging="180"/>
-      </w:pPr>
-    </w:lvl>
-    <w:lvl w:ilvl="3" w:tplc="0409000F" w:tentative="1">
-      <w:start w:val="1"/>
-      <w:numFmt w:val="decimal"/>
-      <w:lvlText w:val="%4."/>
-      <w:lvlJc w:val="left"/>
-      <w:pPr>
-        <w:ind w:left="2880" w:hanging="360"/>
-      </w:pPr>
-    </w:lvl>
-    <w:lvl w:ilvl="4" w:tplc="04090019" w:tentative="1">
-      <w:start w:val="1"/>
-      <w:numFmt w:val="lowerLetter"/>
-      <w:lvlText w:val="%5."/>
-      <w:lvlJc w:val="left"/>
-      <w:pPr>
-        <w:ind w:left="3600" w:hanging="360"/>
-      </w:pPr>
-    </w:lvl>
-    <w:lvl w:ilvl="5" w:tplc="0409001B" w:tentative="1">
-      <w:start w:val="1"/>
-      <w:numFmt w:val="lowerRoman"/>
-      <w:lvlText w:val="%6."/>
-      <w:lvlJc w:val="right"/>
-      <w:pPr>
-        <w:ind w:left="4320" w:hanging="180"/>
-      </w:pPr>
-    </w:lvl>
-    <w:lvl w:ilvl="6" w:tplc="0409000F" w:tentative="1">
-      <w:start w:val="1"/>
-      <w:numFmt w:val="decimal"/>
-      <w:lvlText w:val="%7."/>
-      <w:lvlJc w:val="left"/>
-      <w:pPr>
-        <w:ind w:left="5040" w:hanging="360"/>
-      </w:pPr>
-    </w:lvl>
-    <w:lvl w:ilvl="7" w:tplc="04090019" w:tentative="1">
-      <w:start w:val="1"/>
-      <w:numFmt w:val="lowerLetter"/>
-      <w:lvlText w:val="%8."/>
-      <w:lvlJc w:val="left"/>
-      <w:pPr>
-        <w:ind w:left="5760" w:hanging="360"/>
-      </w:pPr>
-    </w:lvl>
-    <w:lvl w:ilvl="8" w:tplc="0409001B" w:tentative="1">
-      <w:start w:val="1"/>
-      <w:numFmt w:val="lowerRoman"/>
-      <w:lvlText w:val="%9."/>
-      <w:lvlJc w:val="right"/>
-      <w:pPr>
-        <w:ind w:left="6480" w:hanging="180"/>
-      </w:pPr>
-    </w:lvl>
-  </w:abstractNum>
-  <w:abstractNum w:abstractNumId="23" w15:restartNumberingAfterBreak="0">
-    <w:nsid w:val="33725102"/>
-    <w:multiLevelType w:val="hybridMultilevel"/>
-    <w:tmpl w:val="BC46617C"/>
-    <w:lvl w:ilvl="0" w:tplc="0409000F">
-      <w:start w:val="1"/>
-      <w:numFmt w:val="decimal"/>
-      <w:lvlText w:val="%1."/>
-      <w:lvlJc w:val="left"/>
-      <w:pPr>
-        <w:ind w:left="720" w:hanging="360"/>
+    <w:lvl w:ilvl="1">
+      <w:start w:val="1"/>
+      <w:numFmt w:val="decimal"/>
+      <w:isLgl/>
+      <w:lvlText w:val="%1.%2."/>
+      <w:lvlJc w:val="left"/>
+      <w:pPr>
+        <w:ind w:left="855" w:hanging="495"/>
       </w:pPr>
       <w:rPr>
         <w:rFonts w:hint="default"/>
       </w:rPr>
     </w:lvl>
-    <w:lvl w:ilvl="1" w:tplc="04090019" w:tentative="1">
-      <w:start w:val="1"/>
-      <w:numFmt w:val="lowerLetter"/>
-      <w:lvlText w:val="%2."/>
-      <w:lvlJc w:val="left"/>
-      <w:pPr>
-        <w:ind w:left="1440" w:hanging="360"/>
-      </w:pPr>
-    </w:lvl>
-    <w:lvl w:ilvl="2" w:tplc="0409001B" w:tentative="1">
-      <w:start w:val="1"/>
-      <w:numFmt w:val="lowerRoman"/>
-      <w:lvlText w:val="%3."/>
-      <w:lvlJc w:val="right"/>
-      <w:pPr>
-        <w:ind w:left="2160" w:hanging="180"/>
-      </w:pPr>
-    </w:lvl>
-    <w:lvl w:ilvl="3" w:tplc="0409000F" w:tentative="1">
-      <w:start w:val="1"/>
-      <w:numFmt w:val="decimal"/>
-      <w:lvlText w:val="%4."/>
-      <w:lvlJc w:val="left"/>
-      <w:pPr>
-        <w:ind w:left="2880" w:hanging="360"/>
-      </w:pPr>
-    </w:lvl>
-    <w:lvl w:ilvl="4" w:tplc="04090019" w:tentative="1">
-      <w:start w:val="1"/>
-      <w:numFmt w:val="lowerLetter"/>
-      <w:lvlText w:val="%5."/>
-      <w:lvlJc w:val="left"/>
-      <w:pPr>
-        <w:ind w:left="3600" w:hanging="360"/>
-      </w:pPr>
-    </w:lvl>
-    <w:lvl w:ilvl="5" w:tplc="0409001B" w:tentative="1">
-      <w:start w:val="1"/>
-      <w:numFmt w:val="lowerRoman"/>
-      <w:lvlText w:val="%6."/>
-      <w:lvlJc w:val="right"/>
-      <w:pPr>
-        <w:ind w:left="4320" w:hanging="180"/>
-      </w:pPr>
-    </w:lvl>
-    <w:lvl w:ilvl="6" w:tplc="0409000F" w:tentative="1">
-      <w:start w:val="1"/>
-      <w:numFmt w:val="decimal"/>
-      <w:lvlText w:val="%7."/>
-      <w:lvlJc w:val="left"/>
-      <w:pPr>
-        <w:ind w:left="5040" w:hanging="360"/>
-      </w:pPr>
-    </w:lvl>
-    <w:lvl w:ilvl="7" w:tplc="04090019" w:tentative="1">
-      <w:start w:val="1"/>
-      <w:numFmt w:val="lowerLetter"/>
-      <w:lvlText w:val="%8."/>
-      <w:lvlJc w:val="left"/>
-      <w:pPr>
-        <w:ind w:left="5760" w:hanging="360"/>
-      </w:pPr>
-    </w:lvl>
-    <w:lvl w:ilvl="8" w:tplc="0409001B" w:tentative="1">
-      <w:start w:val="1"/>
-      <w:numFmt w:val="lowerRoman"/>
-      <w:lvlText w:val="%9."/>
-      <w:lvlJc w:val="right"/>
-      <w:pPr>
-        <w:ind w:left="6480" w:hanging="180"/>
-      </w:pPr>
+    <w:lvl w:ilvl="2">
+      <w:start w:val="1"/>
+      <w:numFmt w:val="decimal"/>
+      <w:isLgl/>
+      <w:lvlText w:val="%1.%2.%3."/>
+      <w:lvlJc w:val="left"/>
+      <w:pPr>
+        <w:ind w:left="1080" w:hanging="720"/>
+      </w:pPr>
+      <w:rPr>
+        <w:rFonts w:hint="default"/>
+      </w:rPr>
+    </w:lvl>
+    <w:lvl w:ilvl="3">
+      <w:start w:val="1"/>
+      <w:numFmt w:val="decimal"/>
+      <w:isLgl/>
+      <w:lvlText w:val="%1.%2.%3.%4."/>
+      <w:lvlJc w:val="left"/>
+      <w:pPr>
+        <w:ind w:left="1080" w:hanging="720"/>
+      </w:pPr>
+      <w:rPr>
+        <w:rFonts w:hint="default"/>
+      </w:rPr>
+    </w:lvl>
+    <w:lvl w:ilvl="4">
+      <w:start w:val="1"/>
+      <w:numFmt w:val="decimal"/>
+      <w:isLgl/>
+      <w:lvlText w:val="%1.%2.%3.%4.%5."/>
+      <w:lvlJc w:val="left"/>
+      <w:pPr>
+        <w:ind w:left="1440" w:hanging="1080"/>
+      </w:pPr>
+      <w:rPr>
+        <w:rFonts w:hint="default"/>
+      </w:rPr>
+    </w:lvl>
+    <w:lvl w:ilvl="5">
+      <w:start w:val="1"/>
+      <w:numFmt w:val="decimal"/>
+      <w:isLgl/>
+      <w:lvlText w:val="%1.%2.%3.%4.%5.%6."/>
+      <w:lvlJc w:val="left"/>
+      <w:pPr>
+        <w:ind w:left="1440" w:hanging="1080"/>
+      </w:pPr>
+      <w:rPr>
+        <w:rFonts w:hint="default"/>
+      </w:rPr>
+    </w:lvl>
+    <w:lvl w:ilvl="6">
+      <w:start w:val="1"/>
+      <w:numFmt w:val="decimal"/>
+      <w:isLgl/>
+      <w:lvlText w:val="%1.%2.%3.%4.%5.%6.%7."/>
+      <w:lvlJc w:val="left"/>
+      <w:pPr>
+        <w:ind w:left="1800" w:hanging="1440"/>
+      </w:pPr>
+      <w:rPr>
+        <w:rFonts w:hint="default"/>
+      </w:rPr>
+    </w:lvl>
+    <w:lvl w:ilvl="7">
+      <w:start w:val="1"/>
+      <w:numFmt w:val="decimal"/>
+      <w:isLgl/>
+      <w:lvlText w:val="%1.%2.%3.%4.%5.%6.%7.%8."/>
+      <w:lvlJc w:val="left"/>
+      <w:pPr>
+        <w:ind w:left="1800" w:hanging="1440"/>
+      </w:pPr>
+      <w:rPr>
+        <w:rFonts w:hint="default"/>
+      </w:rPr>
+    </w:lvl>
+    <w:lvl w:ilvl="8">
+      <w:start w:val="1"/>
+      <w:numFmt w:val="decimal"/>
+      <w:isLgl/>
+      <w:lvlText w:val="%1.%2.%3.%4.%5.%6.%7.%8.%9."/>
+      <w:lvlJc w:val="left"/>
+      <w:pPr>
+        <w:ind w:left="2160" w:hanging="1800"/>
+      </w:pPr>
+      <w:rPr>
+        <w:rFonts w:hint="default"/>
+      </w:rPr>
     </w:lvl>
   </w:abstractNum>
-  <w:abstractNum w:abstractNumId="24" w15:restartNumberingAfterBreak="0">
+  <w:abstractNum w:abstractNumId="15" w15:restartNumberingAfterBreak="0">
     <w:nsid w:val="36E9396D"/>
     <w:multiLevelType w:val="hybridMultilevel"/>
     <w:tmpl w:val="3392CBE0"/>
@@ -6708,7 +6082,7 @@
       </w:pPr>
     </w:lvl>
   </w:abstractNum>
-  <w:abstractNum w:abstractNumId="25" w15:restartNumberingAfterBreak="0">
+  <w:abstractNum w:abstractNumId="16" w15:restartNumberingAfterBreak="0">
     <w:nsid w:val="3A185BCD"/>
     <w:multiLevelType w:val="hybridMultilevel"/>
     <w:tmpl w:val="ADAA067A"/>
@@ -6797,93 +6171,7 @@
       </w:pPr>
     </w:lvl>
   </w:abstractNum>
-  <w:abstractNum w:abstractNumId="26" w15:restartNumberingAfterBreak="0">
-    <w:nsid w:val="3E9B0102"/>
-    <w:multiLevelType w:val="multilevel"/>
-    <w:tmpl w:val="0409001D"/>
-    <w:lvl w:ilvl="0">
-      <w:start w:val="1"/>
-      <w:numFmt w:val="decimal"/>
-      <w:lvlText w:val="%1)"/>
-      <w:lvlJc w:val="left"/>
-      <w:pPr>
-        <w:ind w:left="360" w:hanging="360"/>
-      </w:pPr>
-    </w:lvl>
-    <w:lvl w:ilvl="1">
-      <w:start w:val="1"/>
-      <w:numFmt w:val="lowerLetter"/>
-      <w:lvlText w:val="%2)"/>
-      <w:lvlJc w:val="left"/>
-      <w:pPr>
-        <w:ind w:left="720" w:hanging="360"/>
-      </w:pPr>
-    </w:lvl>
-    <w:lvl w:ilvl="2">
-      <w:start w:val="1"/>
-      <w:numFmt w:val="lowerRoman"/>
-      <w:lvlText w:val="%3)"/>
-      <w:lvlJc w:val="left"/>
-      <w:pPr>
-        <w:ind w:left="1080" w:hanging="360"/>
-      </w:pPr>
-    </w:lvl>
-    <w:lvl w:ilvl="3">
-      <w:start w:val="1"/>
-      <w:numFmt w:val="decimal"/>
-      <w:lvlText w:val="(%4)"/>
-      <w:lvlJc w:val="left"/>
-      <w:pPr>
-        <w:ind w:left="1440" w:hanging="360"/>
-      </w:pPr>
-    </w:lvl>
-    <w:lvl w:ilvl="4">
-      <w:start w:val="1"/>
-      <w:numFmt w:val="lowerLetter"/>
-      <w:lvlText w:val="(%5)"/>
-      <w:lvlJc w:val="left"/>
-      <w:pPr>
-        <w:ind w:left="1800" w:hanging="360"/>
-      </w:pPr>
-    </w:lvl>
-    <w:lvl w:ilvl="5">
-      <w:start w:val="1"/>
-      <w:numFmt w:val="lowerRoman"/>
-      <w:lvlText w:val="(%6)"/>
-      <w:lvlJc w:val="left"/>
-      <w:pPr>
-        <w:ind w:left="2160" w:hanging="360"/>
-      </w:pPr>
-    </w:lvl>
-    <w:lvl w:ilvl="6">
-      <w:start w:val="1"/>
-      <w:numFmt w:val="decimal"/>
-      <w:lvlText w:val="%7."/>
-      <w:lvlJc w:val="left"/>
-      <w:pPr>
-        <w:ind w:left="2520" w:hanging="360"/>
-      </w:pPr>
-    </w:lvl>
-    <w:lvl w:ilvl="7">
-      <w:start w:val="1"/>
-      <w:numFmt w:val="lowerLetter"/>
-      <w:lvlText w:val="%8."/>
-      <w:lvlJc w:val="left"/>
-      <w:pPr>
-        <w:ind w:left="2880" w:hanging="360"/>
-      </w:pPr>
-    </w:lvl>
-    <w:lvl w:ilvl="8">
-      <w:start w:val="1"/>
-      <w:numFmt w:val="lowerRoman"/>
-      <w:lvlText w:val="%9."/>
-      <w:lvlJc w:val="left"/>
-      <w:pPr>
-        <w:ind w:left="3240" w:hanging="360"/>
-      </w:pPr>
-    </w:lvl>
-  </w:abstractNum>
-  <w:abstractNum w:abstractNumId="27" w15:restartNumberingAfterBreak="0">
+  <w:abstractNum w:abstractNumId="17" w15:restartNumberingAfterBreak="0">
     <w:nsid w:val="415929FB"/>
     <w:multiLevelType w:val="hybridMultilevel"/>
     <w:tmpl w:val="45EE2EE6"/>
@@ -6972,96 +6260,7 @@
       </w:pPr>
     </w:lvl>
   </w:abstractNum>
-  <w:abstractNum w:abstractNumId="28" w15:restartNumberingAfterBreak="0">
-    <w:nsid w:val="41812744"/>
-    <w:multiLevelType w:val="hybridMultilevel"/>
-    <w:tmpl w:val="5B263FE8"/>
-    <w:lvl w:ilvl="0" w:tplc="0409000F">
-      <w:start w:val="1"/>
-      <w:numFmt w:val="decimal"/>
-      <w:lvlText w:val="%1."/>
-      <w:lvlJc w:val="left"/>
-      <w:pPr>
-        <w:ind w:left="720" w:hanging="360"/>
-      </w:pPr>
-      <w:rPr>
-        <w:rFonts w:hint="default"/>
-      </w:rPr>
-    </w:lvl>
-    <w:lvl w:ilvl="1" w:tplc="04090019" w:tentative="1">
-      <w:start w:val="1"/>
-      <w:numFmt w:val="lowerLetter"/>
-      <w:lvlText w:val="%2."/>
-      <w:lvlJc w:val="left"/>
-      <w:pPr>
-        <w:ind w:left="1440" w:hanging="360"/>
-      </w:pPr>
-    </w:lvl>
-    <w:lvl w:ilvl="2" w:tplc="0409001B" w:tentative="1">
-      <w:start w:val="1"/>
-      <w:numFmt w:val="lowerRoman"/>
-      <w:lvlText w:val="%3."/>
-      <w:lvlJc w:val="right"/>
-      <w:pPr>
-        <w:ind w:left="2160" w:hanging="180"/>
-      </w:pPr>
-    </w:lvl>
-    <w:lvl w:ilvl="3" w:tplc="0409000F" w:tentative="1">
-      <w:start w:val="1"/>
-      <w:numFmt w:val="decimal"/>
-      <w:lvlText w:val="%4."/>
-      <w:lvlJc w:val="left"/>
-      <w:pPr>
-        <w:ind w:left="2880" w:hanging="360"/>
-      </w:pPr>
-    </w:lvl>
-    <w:lvl w:ilvl="4" w:tplc="04090019" w:tentative="1">
-      <w:start w:val="1"/>
-      <w:numFmt w:val="lowerLetter"/>
-      <w:lvlText w:val="%5."/>
-      <w:lvlJc w:val="left"/>
-      <w:pPr>
-        <w:ind w:left="3600" w:hanging="360"/>
-      </w:pPr>
-    </w:lvl>
-    <w:lvl w:ilvl="5" w:tplc="0409001B" w:tentative="1">
-      <w:start w:val="1"/>
-      <w:numFmt w:val="lowerRoman"/>
-      <w:lvlText w:val="%6."/>
-      <w:lvlJc w:val="right"/>
-      <w:pPr>
-        <w:ind w:left="4320" w:hanging="180"/>
-      </w:pPr>
-    </w:lvl>
-    <w:lvl w:ilvl="6" w:tplc="0409000F" w:tentative="1">
-      <w:start w:val="1"/>
-      <w:numFmt w:val="decimal"/>
-      <w:lvlText w:val="%7."/>
-      <w:lvlJc w:val="left"/>
-      <w:pPr>
-        <w:ind w:left="5040" w:hanging="360"/>
-      </w:pPr>
-    </w:lvl>
-    <w:lvl w:ilvl="7" w:tplc="04090019" w:tentative="1">
-      <w:start w:val="1"/>
-      <w:numFmt w:val="lowerLetter"/>
-      <w:lvlText w:val="%8."/>
-      <w:lvlJc w:val="left"/>
-      <w:pPr>
-        <w:ind w:left="5760" w:hanging="360"/>
-      </w:pPr>
-    </w:lvl>
-    <w:lvl w:ilvl="8" w:tplc="0409001B" w:tentative="1">
-      <w:start w:val="1"/>
-      <w:numFmt w:val="lowerRoman"/>
-      <w:lvlText w:val="%9."/>
-      <w:lvlJc w:val="right"/>
-      <w:pPr>
-        <w:ind w:left="6480" w:hanging="180"/>
-      </w:pPr>
-    </w:lvl>
-  </w:abstractNum>
-  <w:abstractNum w:abstractNumId="29" w15:restartNumberingAfterBreak="0">
+  <w:abstractNum w:abstractNumId="18" w15:restartNumberingAfterBreak="0">
     <w:nsid w:val="47183764"/>
     <w:multiLevelType w:val="hybridMultilevel"/>
     <w:tmpl w:val="BA20D4C6"/>
@@ -7150,182 +6349,7 @@
       </w:pPr>
     </w:lvl>
   </w:abstractNum>
-  <w:abstractNum w:abstractNumId="30" w15:restartNumberingAfterBreak="0">
-    <w:nsid w:val="48040681"/>
-    <w:multiLevelType w:val="hybridMultilevel"/>
-    <w:tmpl w:val="0218D09E"/>
-    <w:lvl w:ilvl="0" w:tplc="0409000F">
-      <w:start w:val="1"/>
-      <w:numFmt w:val="decimal"/>
-      <w:lvlText w:val="%1."/>
-      <w:lvlJc w:val="left"/>
-      <w:pPr>
-        <w:ind w:left="720" w:hanging="360"/>
-      </w:pPr>
-      <w:rPr>
-        <w:rFonts w:hint="default"/>
-      </w:rPr>
-    </w:lvl>
-    <w:lvl w:ilvl="1" w:tplc="04090019" w:tentative="1">
-      <w:start w:val="1"/>
-      <w:numFmt w:val="lowerLetter"/>
-      <w:lvlText w:val="%2."/>
-      <w:lvlJc w:val="left"/>
-      <w:pPr>
-        <w:ind w:left="1440" w:hanging="360"/>
-      </w:pPr>
-    </w:lvl>
-    <w:lvl w:ilvl="2" w:tplc="0409001B" w:tentative="1">
-      <w:start w:val="1"/>
-      <w:numFmt w:val="lowerRoman"/>
-      <w:lvlText w:val="%3."/>
-      <w:lvlJc w:val="right"/>
-      <w:pPr>
-        <w:ind w:left="2160" w:hanging="180"/>
-      </w:pPr>
-    </w:lvl>
-    <w:lvl w:ilvl="3" w:tplc="0409000F" w:tentative="1">
-      <w:start w:val="1"/>
-      <w:numFmt w:val="decimal"/>
-      <w:lvlText w:val="%4."/>
-      <w:lvlJc w:val="left"/>
-      <w:pPr>
-        <w:ind w:left="2880" w:hanging="360"/>
-      </w:pPr>
-    </w:lvl>
-    <w:lvl w:ilvl="4" w:tplc="04090019" w:tentative="1">
-      <w:start w:val="1"/>
-      <w:numFmt w:val="lowerLetter"/>
-      <w:lvlText w:val="%5."/>
-      <w:lvlJc w:val="left"/>
-      <w:pPr>
-        <w:ind w:left="3600" w:hanging="360"/>
-      </w:pPr>
-    </w:lvl>
-    <w:lvl w:ilvl="5" w:tplc="0409001B" w:tentative="1">
-      <w:start w:val="1"/>
-      <w:numFmt w:val="lowerRoman"/>
-      <w:lvlText w:val="%6."/>
-      <w:lvlJc w:val="right"/>
-      <w:pPr>
-        <w:ind w:left="4320" w:hanging="180"/>
-      </w:pPr>
-    </w:lvl>
-    <w:lvl w:ilvl="6" w:tplc="0409000F" w:tentative="1">
-      <w:start w:val="1"/>
-      <w:numFmt w:val="decimal"/>
-      <w:lvlText w:val="%7."/>
-      <w:lvlJc w:val="left"/>
-      <w:pPr>
-        <w:ind w:left="5040" w:hanging="360"/>
-      </w:pPr>
-    </w:lvl>
-    <w:lvl w:ilvl="7" w:tplc="04090019" w:tentative="1">
-      <w:start w:val="1"/>
-      <w:numFmt w:val="lowerLetter"/>
-      <w:lvlText w:val="%8."/>
-      <w:lvlJc w:val="left"/>
-      <w:pPr>
-        <w:ind w:left="5760" w:hanging="360"/>
-      </w:pPr>
-    </w:lvl>
-    <w:lvl w:ilvl="8" w:tplc="0409001B" w:tentative="1">
-      <w:start w:val="1"/>
-      <w:numFmt w:val="lowerRoman"/>
-      <w:lvlText w:val="%9."/>
-      <w:lvlJc w:val="right"/>
-      <w:pPr>
-        <w:ind w:left="6480" w:hanging="180"/>
-      </w:pPr>
-    </w:lvl>
-  </w:abstractNum>
-  <w:abstractNum w:abstractNumId="31" w15:restartNumberingAfterBreak="0">
-    <w:nsid w:val="4ACF2A76"/>
-    <w:multiLevelType w:val="hybridMultilevel"/>
-    <w:tmpl w:val="77C8A7CA"/>
-    <w:lvl w:ilvl="0" w:tplc="0409000F">
-      <w:start w:val="1"/>
-      <w:numFmt w:val="decimal"/>
-      <w:lvlText w:val="%1."/>
-      <w:lvlJc w:val="left"/>
-      <w:pPr>
-        <w:ind w:left="720" w:hanging="360"/>
-      </w:pPr>
-    </w:lvl>
-    <w:lvl w:ilvl="1" w:tplc="04090019" w:tentative="1">
-      <w:start w:val="1"/>
-      <w:numFmt w:val="lowerLetter"/>
-      <w:lvlText w:val="%2."/>
-      <w:lvlJc w:val="left"/>
-      <w:pPr>
-        <w:ind w:left="1440" w:hanging="360"/>
-      </w:pPr>
-    </w:lvl>
-    <w:lvl w:ilvl="2" w:tplc="0409001B" w:tentative="1">
-      <w:start w:val="1"/>
-      <w:numFmt w:val="lowerRoman"/>
-      <w:lvlText w:val="%3."/>
-      <w:lvlJc w:val="right"/>
-      <w:pPr>
-        <w:ind w:left="2160" w:hanging="180"/>
-      </w:pPr>
-    </w:lvl>
-    <w:lvl w:ilvl="3" w:tplc="0409000F" w:tentative="1">
-      <w:start w:val="1"/>
-      <w:numFmt w:val="decimal"/>
-      <w:lvlText w:val="%4."/>
-      <w:lvlJc w:val="left"/>
-      <w:pPr>
-        <w:ind w:left="2880" w:hanging="360"/>
-      </w:pPr>
-    </w:lvl>
-    <w:lvl w:ilvl="4" w:tplc="04090019" w:tentative="1">
-      <w:start w:val="1"/>
-      <w:numFmt w:val="lowerLetter"/>
-      <w:lvlText w:val="%5."/>
-      <w:lvlJc w:val="left"/>
-      <w:pPr>
-        <w:ind w:left="3600" w:hanging="360"/>
-      </w:pPr>
-    </w:lvl>
-    <w:lvl w:ilvl="5" w:tplc="0409001B" w:tentative="1">
-      <w:start w:val="1"/>
-      <w:numFmt w:val="lowerRoman"/>
-      <w:lvlText w:val="%6."/>
-      <w:lvlJc w:val="right"/>
-      <w:pPr>
-        <w:ind w:left="4320" w:hanging="180"/>
-      </w:pPr>
-    </w:lvl>
-    <w:lvl w:ilvl="6" w:tplc="0409000F" w:tentative="1">
-      <w:start w:val="1"/>
-      <w:numFmt w:val="decimal"/>
-      <w:lvlText w:val="%7."/>
-      <w:lvlJc w:val="left"/>
-      <w:pPr>
-        <w:ind w:left="5040" w:hanging="360"/>
-      </w:pPr>
-    </w:lvl>
-    <w:lvl w:ilvl="7" w:tplc="04090019" w:tentative="1">
-      <w:start w:val="1"/>
-      <w:numFmt w:val="lowerLetter"/>
-      <w:lvlText w:val="%8."/>
-      <w:lvlJc w:val="left"/>
-      <w:pPr>
-        <w:ind w:left="5760" w:hanging="360"/>
-      </w:pPr>
-    </w:lvl>
-    <w:lvl w:ilvl="8" w:tplc="0409001B" w:tentative="1">
-      <w:start w:val="1"/>
-      <w:numFmt w:val="lowerRoman"/>
-      <w:lvlText w:val="%9."/>
-      <w:lvlJc w:val="right"/>
-      <w:pPr>
-        <w:ind w:left="6480" w:hanging="180"/>
-      </w:pPr>
-    </w:lvl>
-  </w:abstractNum>
-  <w:abstractNum w:abstractNumId="32" w15:restartNumberingAfterBreak="0">
+  <w:abstractNum w:abstractNumId="19" w15:restartNumberingAfterBreak="0">
     <w:nsid w:val="4BD57235"/>
     <w:multiLevelType w:val="hybridMultilevel"/>
     <w:tmpl w:val="165AEDB6"/>
@@ -7414,7 +6438,7 @@
       </w:pPr>
     </w:lvl>
   </w:abstractNum>
-  <w:abstractNum w:abstractNumId="33" w15:restartNumberingAfterBreak="0">
+  <w:abstractNum w:abstractNumId="20" w15:restartNumberingAfterBreak="0">
     <w:nsid w:val="4E4F75EF"/>
     <w:multiLevelType w:val="hybridMultilevel"/>
     <w:tmpl w:val="F5CE6188"/>
@@ -7500,7 +6524,7 @@
       </w:pPr>
     </w:lvl>
   </w:abstractNum>
-  <w:abstractNum w:abstractNumId="34" w15:restartNumberingAfterBreak="0">
+  <w:abstractNum w:abstractNumId="21" w15:restartNumberingAfterBreak="0">
     <w:nsid w:val="4FFA6AAC"/>
     <w:multiLevelType w:val="hybridMultilevel"/>
     <w:tmpl w:val="D2661648"/>
@@ -7589,7 +6613,7 @@
       </w:pPr>
     </w:lvl>
   </w:abstractNum>
-  <w:abstractNum w:abstractNumId="35" w15:restartNumberingAfterBreak="0">
+  <w:abstractNum w:abstractNumId="22" w15:restartNumberingAfterBreak="0">
     <w:nsid w:val="521400AD"/>
     <w:multiLevelType w:val="multilevel"/>
     <w:tmpl w:val="2D766B94"/>
@@ -7702,96 +6726,7 @@
       </w:rPr>
     </w:lvl>
   </w:abstractNum>
-  <w:abstractNum w:abstractNumId="36" w15:restartNumberingAfterBreak="0">
-    <w:nsid w:val="5A263CD7"/>
-    <w:multiLevelType w:val="hybridMultilevel"/>
-    <w:tmpl w:val="80DCF066"/>
-    <w:lvl w:ilvl="0" w:tplc="A232F090">
-      <w:start w:val="1"/>
-      <w:numFmt w:val="decimal"/>
-      <w:lvlText w:val="%1-"/>
-      <w:lvlJc w:val="left"/>
-      <w:pPr>
-        <w:ind w:left="720" w:hanging="360"/>
-      </w:pPr>
-      <w:rPr>
-        <w:rFonts w:hint="default"/>
-      </w:rPr>
-    </w:lvl>
-    <w:lvl w:ilvl="1" w:tplc="04090019" w:tentative="1">
-      <w:start w:val="1"/>
-      <w:numFmt w:val="lowerLetter"/>
-      <w:lvlText w:val="%2."/>
-      <w:lvlJc w:val="left"/>
-      <w:pPr>
-        <w:ind w:left="1440" w:hanging="360"/>
-      </w:pPr>
-    </w:lvl>
-    <w:lvl w:ilvl="2" w:tplc="0409001B" w:tentative="1">
-      <w:start w:val="1"/>
-      <w:numFmt w:val="lowerRoman"/>
-      <w:lvlText w:val="%3."/>
-      <w:lvlJc w:val="right"/>
-      <w:pPr>
-        <w:ind w:left="2160" w:hanging="180"/>
-      </w:pPr>
-    </w:lvl>
-    <w:lvl w:ilvl="3" w:tplc="0409000F" w:tentative="1">
-      <w:start w:val="1"/>
-      <w:numFmt w:val="decimal"/>
-      <w:lvlText w:val="%4."/>
-      <w:lvlJc w:val="left"/>
-      <w:pPr>
-        <w:ind w:left="2880" w:hanging="360"/>
-      </w:pPr>
-    </w:lvl>
-    <w:lvl w:ilvl="4" w:tplc="04090019" w:tentative="1">
-      <w:start w:val="1"/>
-      <w:numFmt w:val="lowerLetter"/>
-      <w:lvlText w:val="%5."/>
-      <w:lvlJc w:val="left"/>
-      <w:pPr>
-        <w:ind w:left="3600" w:hanging="360"/>
-      </w:pPr>
-    </w:lvl>
-    <w:lvl w:ilvl="5" w:tplc="0409001B" w:tentative="1">
-      <w:start w:val="1"/>
-      <w:numFmt w:val="lowerRoman"/>
-      <w:lvlText w:val="%6."/>
-      <w:lvlJc w:val="right"/>
-      <w:pPr>
-        <w:ind w:left="4320" w:hanging="180"/>
-      </w:pPr>
-    </w:lvl>
-    <w:lvl w:ilvl="6" w:tplc="0409000F" w:tentative="1">
-      <w:start w:val="1"/>
-      <w:numFmt w:val="decimal"/>
-      <w:lvlText w:val="%7."/>
-      <w:lvlJc w:val="left"/>
-      <w:pPr>
-        <w:ind w:left="5040" w:hanging="360"/>
-      </w:pPr>
-    </w:lvl>
-    <w:lvl w:ilvl="7" w:tplc="04090019" w:tentative="1">
-      <w:start w:val="1"/>
-      <w:numFmt w:val="lowerLetter"/>
-      <w:lvlText w:val="%8."/>
-      <w:lvlJc w:val="left"/>
-      <w:pPr>
-        <w:ind w:left="5760" w:hanging="360"/>
-      </w:pPr>
-    </w:lvl>
-    <w:lvl w:ilvl="8" w:tplc="0409001B" w:tentative="1">
-      <w:start w:val="1"/>
-      <w:numFmt w:val="lowerRoman"/>
-      <w:lvlText w:val="%9."/>
-      <w:lvlJc w:val="right"/>
-      <w:pPr>
-        <w:ind w:left="6480" w:hanging="180"/>
-      </w:pPr>
-    </w:lvl>
-  </w:abstractNum>
-  <w:abstractNum w:abstractNumId="37" w15:restartNumberingAfterBreak="0">
+  <w:abstractNum w:abstractNumId="23" w15:restartNumberingAfterBreak="0">
     <w:nsid w:val="668E2559"/>
     <w:multiLevelType w:val="hybridMultilevel"/>
     <w:tmpl w:val="145424FC"/>
@@ -7880,109 +6815,22 @@
       </w:pPr>
     </w:lvl>
   </w:abstractNum>
-  <w:abstractNum w:abstractNumId="38" w15:restartNumberingAfterBreak="0">
-    <w:nsid w:val="68A84CDD"/>
-    <w:multiLevelType w:val="multilevel"/>
-    <w:tmpl w:val="0409001D"/>
-    <w:lvl w:ilvl="0">
-      <w:start w:val="1"/>
-      <w:numFmt w:val="decimal"/>
-      <w:lvlText w:val="%1)"/>
-      <w:lvlJc w:val="left"/>
-      <w:pPr>
-        <w:ind w:left="360" w:hanging="360"/>
+  <w:abstractNum w:abstractNumId="24" w15:restartNumberingAfterBreak="0">
+    <w:nsid w:val="6B4D350B"/>
+    <w:multiLevelType w:val="hybridMultilevel"/>
+    <w:tmpl w:val="1420762A"/>
+    <w:lvl w:ilvl="0" w:tplc="88CC7414">
+      <w:start w:val="1"/>
+      <w:numFmt w:val="decimal"/>
+      <w:lvlText w:val="%1."/>
+      <w:lvlJc w:val="left"/>
+      <w:pPr>
+        <w:ind w:left="720" w:hanging="360"/>
       </w:pPr>
       <w:rPr>
         <w:rFonts w:hint="default"/>
-      </w:rPr>
-    </w:lvl>
-    <w:lvl w:ilvl="1">
-      <w:start w:val="1"/>
-      <w:numFmt w:val="lowerLetter"/>
-      <w:lvlText w:val="%2)"/>
-      <w:lvlJc w:val="left"/>
-      <w:pPr>
-        <w:ind w:left="720" w:hanging="360"/>
-      </w:pPr>
-    </w:lvl>
-    <w:lvl w:ilvl="2">
-      <w:start w:val="1"/>
-      <w:numFmt w:val="lowerRoman"/>
-      <w:lvlText w:val="%3)"/>
-      <w:lvlJc w:val="left"/>
-      <w:pPr>
-        <w:ind w:left="1080" w:hanging="360"/>
-      </w:pPr>
-    </w:lvl>
-    <w:lvl w:ilvl="3">
-      <w:start w:val="1"/>
-      <w:numFmt w:val="decimal"/>
-      <w:lvlText w:val="(%4)"/>
-      <w:lvlJc w:val="left"/>
-      <w:pPr>
-        <w:ind w:left="1440" w:hanging="360"/>
-      </w:pPr>
-    </w:lvl>
-    <w:lvl w:ilvl="4">
-      <w:start w:val="1"/>
-      <w:numFmt w:val="lowerLetter"/>
-      <w:lvlText w:val="(%5)"/>
-      <w:lvlJc w:val="left"/>
-      <w:pPr>
-        <w:ind w:left="1800" w:hanging="360"/>
-      </w:pPr>
-    </w:lvl>
-    <w:lvl w:ilvl="5">
-      <w:start w:val="1"/>
-      <w:numFmt w:val="lowerRoman"/>
-      <w:lvlText w:val="(%6)"/>
-      <w:lvlJc w:val="left"/>
-      <w:pPr>
-        <w:ind w:left="2160" w:hanging="360"/>
-      </w:pPr>
-    </w:lvl>
-    <w:lvl w:ilvl="6">
-      <w:start w:val="1"/>
-      <w:numFmt w:val="decimal"/>
-      <w:lvlText w:val="%7."/>
-      <w:lvlJc w:val="left"/>
-      <w:pPr>
-        <w:ind w:left="2520" w:hanging="360"/>
-      </w:pPr>
-    </w:lvl>
-    <w:lvl w:ilvl="7">
-      <w:start w:val="1"/>
-      <w:numFmt w:val="lowerLetter"/>
-      <w:lvlText w:val="%8."/>
-      <w:lvlJc w:val="left"/>
-      <w:pPr>
-        <w:ind w:left="2880" w:hanging="360"/>
-      </w:pPr>
-    </w:lvl>
-    <w:lvl w:ilvl="8">
-      <w:start w:val="1"/>
-      <w:numFmt w:val="lowerRoman"/>
-      <w:lvlText w:val="%9."/>
-      <w:lvlJc w:val="left"/>
-      <w:pPr>
-        <w:ind w:left="3240" w:hanging="360"/>
-      </w:pPr>
-    </w:lvl>
-  </w:abstractNum>
-  <w:abstractNum w:abstractNumId="39" w15:restartNumberingAfterBreak="0">
-    <w:nsid w:val="6AE05000"/>
-    <w:multiLevelType w:val="hybridMultilevel"/>
-    <w:tmpl w:val="0F964FD4"/>
-    <w:lvl w:ilvl="0" w:tplc="0409000F">
-      <w:start w:val="1"/>
-      <w:numFmt w:val="decimal"/>
-      <w:lvlText w:val="%1."/>
-      <w:lvlJc w:val="left"/>
-      <w:pPr>
-        <w:ind w:left="720" w:hanging="360"/>
-      </w:pPr>
-      <w:rPr>
-        <w:rFonts w:hint="default"/>
+        <w:b w:val="0"/>
+        <w:bCs w:val="0"/>
       </w:rPr>
     </w:lvl>
     <w:lvl w:ilvl="1" w:tplc="04090019" w:tentative="1">
@@ -8058,96 +6906,7 @@
       </w:pPr>
     </w:lvl>
   </w:abstractNum>
-  <w:abstractNum w:abstractNumId="40" w15:restartNumberingAfterBreak="0">
-    <w:nsid w:val="6B4D350B"/>
-    <w:multiLevelType w:val="hybridMultilevel"/>
-    <w:tmpl w:val="ADAA067A"/>
-    <w:lvl w:ilvl="0" w:tplc="0409000F">
-      <w:start w:val="1"/>
-      <w:numFmt w:val="decimal"/>
-      <w:lvlText w:val="%1."/>
-      <w:lvlJc w:val="left"/>
-      <w:pPr>
-        <w:ind w:left="720" w:hanging="360"/>
-      </w:pPr>
-      <w:rPr>
-        <w:rFonts w:hint="default"/>
-      </w:rPr>
-    </w:lvl>
-    <w:lvl w:ilvl="1" w:tplc="04090019" w:tentative="1">
-      <w:start w:val="1"/>
-      <w:numFmt w:val="lowerLetter"/>
-      <w:lvlText w:val="%2."/>
-      <w:lvlJc w:val="left"/>
-      <w:pPr>
-        <w:ind w:left="1440" w:hanging="360"/>
-      </w:pPr>
-    </w:lvl>
-    <w:lvl w:ilvl="2" w:tplc="0409001B" w:tentative="1">
-      <w:start w:val="1"/>
-      <w:numFmt w:val="lowerRoman"/>
-      <w:lvlText w:val="%3."/>
-      <w:lvlJc w:val="right"/>
-      <w:pPr>
-        <w:ind w:left="2160" w:hanging="180"/>
-      </w:pPr>
-    </w:lvl>
-    <w:lvl w:ilvl="3" w:tplc="0409000F" w:tentative="1">
-      <w:start w:val="1"/>
-      <w:numFmt w:val="decimal"/>
-      <w:lvlText w:val="%4."/>
-      <w:lvlJc w:val="left"/>
-      <w:pPr>
-        <w:ind w:left="2880" w:hanging="360"/>
-      </w:pPr>
-    </w:lvl>
-    <w:lvl w:ilvl="4" w:tplc="04090019" w:tentative="1">
-      <w:start w:val="1"/>
-      <w:numFmt w:val="lowerLetter"/>
-      <w:lvlText w:val="%5."/>
-      <w:lvlJc w:val="left"/>
-      <w:pPr>
-        <w:ind w:left="3600" w:hanging="360"/>
-      </w:pPr>
-    </w:lvl>
-    <w:lvl w:ilvl="5" w:tplc="0409001B" w:tentative="1">
-      <w:start w:val="1"/>
-      <w:numFmt w:val="lowerRoman"/>
-      <w:lvlText w:val="%6."/>
-      <w:lvlJc w:val="right"/>
-      <w:pPr>
-        <w:ind w:left="4320" w:hanging="180"/>
-      </w:pPr>
-    </w:lvl>
-    <w:lvl w:ilvl="6" w:tplc="0409000F" w:tentative="1">
-      <w:start w:val="1"/>
-      <w:numFmt w:val="decimal"/>
-      <w:lvlText w:val="%7."/>
-      <w:lvlJc w:val="left"/>
-      <w:pPr>
-        <w:ind w:left="5040" w:hanging="360"/>
-      </w:pPr>
-    </w:lvl>
-    <w:lvl w:ilvl="7" w:tplc="04090019" w:tentative="1">
-      <w:start w:val="1"/>
-      <w:numFmt w:val="lowerLetter"/>
-      <w:lvlText w:val="%8."/>
-      <w:lvlJc w:val="left"/>
-      <w:pPr>
-        <w:ind w:left="5760" w:hanging="360"/>
-      </w:pPr>
-    </w:lvl>
-    <w:lvl w:ilvl="8" w:tplc="0409001B" w:tentative="1">
-      <w:start w:val="1"/>
-      <w:numFmt w:val="lowerRoman"/>
-      <w:lvlText w:val="%9."/>
-      <w:lvlJc w:val="right"/>
-      <w:pPr>
-        <w:ind w:left="6480" w:hanging="180"/>
-      </w:pPr>
-    </w:lvl>
-  </w:abstractNum>
-  <w:abstractNum w:abstractNumId="41" w15:restartNumberingAfterBreak="0">
+  <w:abstractNum w:abstractNumId="25" w15:restartNumberingAfterBreak="0">
     <w:nsid w:val="6BA72E19"/>
     <w:multiLevelType w:val="hybridMultilevel"/>
     <w:tmpl w:val="D410E26A"/>
@@ -8236,7 +6995,7 @@
       </w:pPr>
     </w:lvl>
   </w:abstractNum>
-  <w:abstractNum w:abstractNumId="42" w15:restartNumberingAfterBreak="0">
+  <w:abstractNum w:abstractNumId="26" w15:restartNumberingAfterBreak="0">
     <w:nsid w:val="6D036DE6"/>
     <w:multiLevelType w:val="hybridMultilevel"/>
     <w:tmpl w:val="30EAECE0"/>
@@ -8325,96 +7084,7 @@
       </w:pPr>
     </w:lvl>
   </w:abstractNum>
-  <w:abstractNum w:abstractNumId="43" w15:restartNumberingAfterBreak="0">
-    <w:nsid w:val="6D9A0480"/>
-    <w:multiLevelType w:val="hybridMultilevel"/>
-    <w:tmpl w:val="E4C63446"/>
-    <w:lvl w:ilvl="0" w:tplc="0409000F">
-      <w:start w:val="1"/>
-      <w:numFmt w:val="decimal"/>
-      <w:lvlText w:val="%1."/>
-      <w:lvlJc w:val="left"/>
-      <w:pPr>
-        <w:ind w:left="720" w:hanging="360"/>
-      </w:pPr>
-      <w:rPr>
-        <w:rFonts w:hint="default"/>
-      </w:rPr>
-    </w:lvl>
-    <w:lvl w:ilvl="1" w:tplc="04090019" w:tentative="1">
-      <w:start w:val="1"/>
-      <w:numFmt w:val="lowerLetter"/>
-      <w:lvlText w:val="%2."/>
-      <w:lvlJc w:val="left"/>
-      <w:pPr>
-        <w:ind w:left="1440" w:hanging="360"/>
-      </w:pPr>
-    </w:lvl>
-    <w:lvl w:ilvl="2" w:tplc="0409001B" w:tentative="1">
-      <w:start w:val="1"/>
-      <w:numFmt w:val="lowerRoman"/>
-      <w:lvlText w:val="%3."/>
-      <w:lvlJc w:val="right"/>
-      <w:pPr>
-        <w:ind w:left="2160" w:hanging="180"/>
-      </w:pPr>
-    </w:lvl>
-    <w:lvl w:ilvl="3" w:tplc="0409000F" w:tentative="1">
-      <w:start w:val="1"/>
-      <w:numFmt w:val="decimal"/>
-      <w:lvlText w:val="%4."/>
-      <w:lvlJc w:val="left"/>
-      <w:pPr>
-        <w:ind w:left="2880" w:hanging="360"/>
-      </w:pPr>
-    </w:lvl>
-    <w:lvl w:ilvl="4" w:tplc="04090019" w:tentative="1">
-      <w:start w:val="1"/>
-      <w:numFmt w:val="lowerLetter"/>
-      <w:lvlText w:val="%5."/>
-      <w:lvlJc w:val="left"/>
-      <w:pPr>
-        <w:ind w:left="3600" w:hanging="360"/>
-      </w:pPr>
-    </w:lvl>
-    <w:lvl w:ilvl="5" w:tplc="0409001B" w:tentative="1">
-      <w:start w:val="1"/>
-      <w:numFmt w:val="lowerRoman"/>
-      <w:lvlText w:val="%6."/>
-      <w:lvlJc w:val="right"/>
-      <w:pPr>
-        <w:ind w:left="4320" w:hanging="180"/>
-      </w:pPr>
-    </w:lvl>
-    <w:lvl w:ilvl="6" w:tplc="0409000F" w:tentative="1">
-      <w:start w:val="1"/>
-      <w:numFmt w:val="decimal"/>
-      <w:lvlText w:val="%7."/>
-      <w:lvlJc w:val="left"/>
-      <w:pPr>
-        <w:ind w:left="5040" w:hanging="360"/>
-      </w:pPr>
-    </w:lvl>
-    <w:lvl w:ilvl="7" w:tplc="04090019" w:tentative="1">
-      <w:start w:val="1"/>
-      <w:numFmt w:val="lowerLetter"/>
-      <w:lvlText w:val="%8."/>
-      <w:lvlJc w:val="left"/>
-      <w:pPr>
-        <w:ind w:left="5760" w:hanging="360"/>
-      </w:pPr>
-    </w:lvl>
-    <w:lvl w:ilvl="8" w:tplc="0409001B" w:tentative="1">
-      <w:start w:val="1"/>
-      <w:numFmt w:val="lowerRoman"/>
-      <w:lvlText w:val="%9."/>
-      <w:lvlJc w:val="right"/>
-      <w:pPr>
-        <w:ind w:left="6480" w:hanging="180"/>
-      </w:pPr>
-    </w:lvl>
-  </w:abstractNum>
-  <w:abstractNum w:abstractNumId="44" w15:restartNumberingAfterBreak="0">
+  <w:abstractNum w:abstractNumId="27" w15:restartNumberingAfterBreak="0">
     <w:nsid w:val="71702586"/>
     <w:multiLevelType w:val="hybridMultilevel"/>
     <w:tmpl w:val="165AEDB6"/>
@@ -8503,7 +7173,7 @@
       </w:pPr>
     </w:lvl>
   </w:abstractNum>
-  <w:abstractNum w:abstractNumId="45" w15:restartNumberingAfterBreak="0">
+  <w:abstractNum w:abstractNumId="28" w15:restartNumberingAfterBreak="0">
     <w:nsid w:val="74287925"/>
     <w:multiLevelType w:val="hybridMultilevel"/>
     <w:tmpl w:val="4FF8605C"/>
@@ -8592,7 +7262,7 @@
       </w:pPr>
     </w:lvl>
   </w:abstractNum>
-  <w:abstractNum w:abstractNumId="46" w15:restartNumberingAfterBreak="0">
+  <w:abstractNum w:abstractNumId="29" w15:restartNumberingAfterBreak="0">
     <w:nsid w:val="76057D2F"/>
     <w:multiLevelType w:val="hybridMultilevel"/>
     <w:tmpl w:val="80DCF066"/>
@@ -8681,7 +7351,7 @@
       </w:pPr>
     </w:lvl>
   </w:abstractNum>
-  <w:abstractNum w:abstractNumId="47" w15:restartNumberingAfterBreak="0">
+  <w:abstractNum w:abstractNumId="30" w15:restartNumberingAfterBreak="0">
     <w:nsid w:val="7D4F1545"/>
     <w:multiLevelType w:val="hybridMultilevel"/>
     <w:tmpl w:val="4E8A52D4"/>
@@ -8767,7 +7437,7 @@
       </w:pPr>
     </w:lvl>
   </w:abstractNum>
-  <w:abstractNum w:abstractNumId="48" w15:restartNumberingAfterBreak="0">
+  <w:abstractNum w:abstractNumId="31" w15:restartNumberingAfterBreak="0">
     <w:nsid w:val="7F827454"/>
     <w:multiLevelType w:val="hybridMultilevel"/>
     <w:tmpl w:val="EAA4205A"/>
@@ -8857,152 +7527,132 @@
     </w:lvl>
   </w:abstractNum>
   <w:num w:numId="1">
-    <w:abstractNumId w:val="47"/>
+    <w:abstractNumId w:val="30"/>
   </w:num>
   <w:num w:numId="2">
+    <w:abstractNumId w:val="11"/>
+  </w:num>
+  <w:num w:numId="3">
+    <w:abstractNumId w:val="24"/>
+  </w:num>
+  <w:num w:numId="4">
+    <w:abstractNumId w:val="14"/>
+  </w:num>
+  <w:num w:numId="5">
+    <w:abstractNumId w:val="7"/>
+  </w:num>
+  <w:num w:numId="6">
+    <w:abstractNumId w:val="27"/>
+  </w:num>
+  <w:num w:numId="7">
+    <w:abstractNumId w:val="16"/>
+  </w:num>
+  <w:num w:numId="8">
+    <w:abstractNumId w:val="9"/>
+  </w:num>
+  <w:num w:numId="9">
+    <w:abstractNumId w:val="19"/>
+  </w:num>
+  <w:num w:numId="10">
+    <w:abstractNumId w:val="28"/>
+  </w:num>
+  <w:num w:numId="11">
+    <w:abstractNumId w:val="21"/>
+  </w:num>
+  <w:num w:numId="12">
+    <w:abstractNumId w:val="25"/>
+  </w:num>
+  <w:num w:numId="13">
+    <w:abstractNumId w:val="31"/>
+  </w:num>
+  <w:num w:numId="14">
+    <w:abstractNumId w:val="20"/>
+  </w:num>
+  <w:num w:numId="15">
     <w:abstractNumId w:val="18"/>
   </w:num>
-  <w:num w:numId="3">
-    <w:abstractNumId w:val="40"/>
+  <w:num w:numId="16">
+    <w:abstractNumId w:val="3"/>
   </w:num>
-  <w:num w:numId="4">
+  <w:num w:numId="17">
+    <w:abstractNumId w:val="1"/>
+  </w:num>
+  <w:num w:numId="18">
+    <w:abstractNumId w:val="6"/>
+  </w:num>
+  <w:num w:numId="19">
+    <w:abstractNumId w:val="4"/>
+  </w:num>
+  <w:num w:numId="20">
+    <w:abstractNumId w:val="17"/>
+  </w:num>
+  <w:num w:numId="21">
+    <w:abstractNumId w:val="15"/>
+  </w:num>
+  <w:num w:numId="22">
+    <w:abstractNumId w:val="13"/>
+  </w:num>
+  <w:num w:numId="23">
+    <w:abstractNumId w:val="0"/>
+  </w:num>
+  <w:num w:numId="24">
+    <w:abstractNumId w:val="8"/>
+  </w:num>
+  <w:num w:numId="25">
+    <w:abstractNumId w:val="29"/>
+  </w:num>
+  <w:num w:numId="26">
+    <w:abstractNumId w:val="26"/>
+  </w:num>
+  <w:num w:numId="27">
+    <w:abstractNumId w:val="5"/>
+  </w:num>
+  <w:num w:numId="28">
+    <w:abstractNumId w:val="23"/>
+  </w:num>
+  <w:num w:numId="29">
+    <w:abstractNumId w:val="12"/>
+  </w:num>
+  <w:num w:numId="30">
+    <w:abstractNumId w:val="10"/>
+  </w:num>
+  <w:num w:numId="31">
     <w:abstractNumId w:val="22"/>
   </w:num>
-  <w:num w:numId="5">
-    <w:abstractNumId w:val="9"/>
-  </w:num>
-  <w:num w:numId="6">
-    <w:abstractNumId w:val="44"/>
-  </w:num>
-  <w:num w:numId="7">
-    <w:abstractNumId w:val="23"/>
-  </w:num>
-  <w:num w:numId="8">
-    <w:abstractNumId w:val="25"/>
-  </w:num>
-  <w:num w:numId="9">
-    <w:abstractNumId w:val="12"/>
-  </w:num>
-  <w:num w:numId="10">
-    <w:abstractNumId w:val="32"/>
-  </w:num>
-  <w:num w:numId="11">
-    <w:abstractNumId w:val="0"/>
-  </w:num>
-  <w:num w:numId="12">
-    <w:abstractNumId w:val="8"/>
-  </w:num>
-  <w:num w:numId="13">
-    <w:abstractNumId w:val="45"/>
-  </w:num>
-  <w:num w:numId="14">
-    <w:abstractNumId w:val="34"/>
-  </w:num>
-  <w:num w:numId="15">
-    <w:abstractNumId w:val="16"/>
-  </w:num>
-  <w:num w:numId="16">
-    <w:abstractNumId w:val="41"/>
-  </w:num>
-  <w:num w:numId="17">
-    <w:abstractNumId w:val="43"/>
-  </w:num>
-  <w:num w:numId="18">
-    <w:abstractNumId w:val="48"/>
-  </w:num>
-  <w:num w:numId="19">
-    <w:abstractNumId w:val="6"/>
-  </w:num>
-  <w:num w:numId="20">
-    <w:abstractNumId w:val="33"/>
-  </w:num>
-  <w:num w:numId="21">
-    <w:abstractNumId w:val="39"/>
-  </w:num>
-  <w:num w:numId="22">
-    <w:abstractNumId w:val="29"/>
-  </w:num>
-  <w:num w:numId="23">
-    <w:abstractNumId w:val="28"/>
-  </w:num>
-  <w:num w:numId="24">
-    <w:abstractNumId w:val="3"/>
-  </w:num>
-  <w:num w:numId="25">
+  <w:num w:numId="32">
     <w:abstractNumId w:val="2"/>
   </w:num>
-  <w:num w:numId="26">
-    <w:abstractNumId w:val="30"/>
+  <w:num w:numId="33">
+    <w:abstractNumId w:val="7"/>
+    <w:lvlOverride w:ilvl="0">
+      <w:startOverride w:val="1"/>
+    </w:lvlOverride>
+    <w:lvlOverride w:ilvl="1">
+      <w:startOverride w:val="1"/>
+    </w:lvlOverride>
+    <w:lvlOverride w:ilvl="2">
+      <w:startOverride w:val="1"/>
+    </w:lvlOverride>
+    <w:lvlOverride w:ilvl="3">
+      <w:startOverride w:val="1"/>
+    </w:lvlOverride>
+    <w:lvlOverride w:ilvl="4">
+      <w:startOverride w:val="1"/>
+    </w:lvlOverride>
+    <w:lvlOverride w:ilvl="5">
+      <w:startOverride w:val="1"/>
+    </w:lvlOverride>
+    <w:lvlOverride w:ilvl="6">
+      <w:startOverride w:val="1"/>
+    </w:lvlOverride>
+    <w:lvlOverride w:ilvl="7">
+      <w:startOverride w:val="1"/>
+    </w:lvlOverride>
+    <w:lvlOverride w:ilvl="8">
+      <w:startOverride w:val="1"/>
+    </w:lvlOverride>
   </w:num>
-  <w:num w:numId="27">
-    <w:abstractNumId w:val="7"/>
-  </w:num>
-  <w:num w:numId="28">
-    <w:abstractNumId w:val="11"/>
-  </w:num>
-  <w:num w:numId="29">
-    <w:abstractNumId w:val="13"/>
-  </w:num>
-  <w:num w:numId="30">
-    <w:abstractNumId w:val="4"/>
-  </w:num>
-  <w:num w:numId="31">
-    <w:abstractNumId w:val="38"/>
-  </w:num>
-  <w:num w:numId="32">
-    <w:abstractNumId w:val="26"/>
-  </w:num>
-  <w:num w:numId="33">
-    <w:abstractNumId w:val="27"/>
-  </w:num>
-  <w:num w:numId="34">
-    <w:abstractNumId w:val="24"/>
-  </w:num>
-  <w:num w:numId="35">
-    <w:abstractNumId w:val="21"/>
-  </w:num>
-  <w:num w:numId="36">
-    <w:abstractNumId w:val="1"/>
-  </w:num>
-  <w:num w:numId="37">
-    <w:abstractNumId w:val="10"/>
-  </w:num>
-  <w:num w:numId="38">
-    <w:abstractNumId w:val="46"/>
-  </w:num>
-  <w:num w:numId="39">
-    <w:abstractNumId w:val="42"/>
-  </w:num>
-  <w:num w:numId="40">
-    <w:abstractNumId w:val="5"/>
-  </w:num>
-  <w:num w:numId="41">
-    <w:abstractNumId w:val="36"/>
-  </w:num>
-  <w:num w:numId="42">
-    <w:abstractNumId w:val="37"/>
-  </w:num>
-  <w:num w:numId="43">
-    <w:abstractNumId w:val="19"/>
-  </w:num>
-  <w:num w:numId="44">
-    <w:abstractNumId w:val="17"/>
-  </w:num>
-  <w:num w:numId="45">
-    <w:abstractNumId w:val="14"/>
-  </w:num>
-  <w:num w:numId="46">
-    <w:abstractNumId w:val="15"/>
-  </w:num>
-  <w:num w:numId="47">
-    <w:abstractNumId w:val="20"/>
-  </w:num>
-  <w:num w:numId="48">
-    <w:abstractNumId w:val="31"/>
-  </w:num>
-  <w:num w:numId="49">
-    <w:abstractNumId w:val="35"/>
-  </w:num>
+  <w:numIdMacAtCleanup w:val="33"/>
 </w:numbering>
 </file>
 
@@ -9417,7 +8067,6 @@
   <w:style w:type="character" w:default="1" w:styleId="DefaultParagraphFont">
     <w:name w:val="Default Paragraph Font"/>
     <w:uiPriority w:val="1"/>
-    <w:semiHidden/>
     <w:unhideWhenUsed/>
   </w:style>
   <w:style w:type="table" w:default="1" w:styleId="TableNormal">

</xml_diff>

<commit_message>
📝 Wrote extensions for UC3
</commit_message>
<xml_diff>
--- a/Domain modelling/Use Cases.docx
+++ b/Domain modelling/Use Cases.docx
@@ -799,7 +799,13 @@
         </w:numPr>
       </w:pPr>
       <w:r>
-        <w:t>The system displays a prompt for the user.</w:t>
+        <w:t xml:space="preserve">The system displays a prompt for the </w:t>
+      </w:r>
+      <w:r>
+        <w:t>owner</w:t>
+      </w:r>
+      <w:r>
+        <w:t>.</w:t>
       </w:r>
     </w:p>
     <w:p>
@@ -1132,7 +1138,13 @@
         <w:spacing w:line="256" w:lineRule="auto"/>
       </w:pPr>
       <w:r>
-        <w:t>The system displays a prompt for the user.</w:t>
+        <w:t xml:space="preserve">The system displays a prompt for the </w:t>
+      </w:r>
+      <w:r>
+        <w:t>owner</w:t>
+      </w:r>
+      <w:r>
+        <w:t>.</w:t>
       </w:r>
     </w:p>
     <w:p>
@@ -1380,6 +1392,90 @@
     </w:p>
     <w:p>
       <w:pPr>
+        <w:pStyle w:val="ListParagraph"/>
+        <w:numPr>
+          <w:ilvl w:val="2"/>
+          <w:numId w:val="9"/>
+        </w:numPr>
+        <w:spacing w:line="256" w:lineRule="auto"/>
+      </w:pPr>
+      <w:r>
+        <w:t>The owner isn’t authorized.</w:t>
+      </w:r>
+    </w:p>
+    <w:p>
+      <w:pPr>
+        <w:pStyle w:val="ListParagraph"/>
+        <w:numPr>
+          <w:ilvl w:val="2"/>
+          <w:numId w:val="9"/>
+        </w:numPr>
+        <w:spacing w:line="256" w:lineRule="auto"/>
+      </w:pPr>
+      <w:r>
+        <w:t>The request will be denied.</w:t>
+      </w:r>
+    </w:p>
+    <w:p>
+      <w:pPr>
+        <w:pStyle w:val="ListParagraph"/>
+        <w:numPr>
+          <w:ilvl w:val="2"/>
+          <w:numId w:val="9"/>
+        </w:numPr>
+        <w:spacing w:line="256" w:lineRule="auto"/>
+      </w:pPr>
+      <w:r>
+        <w:t xml:space="preserve">The system displays a prompt for the </w:t>
+      </w:r>
+      <w:r>
+        <w:t>owner</w:t>
+      </w:r>
+      <w:r>
+        <w:t>.</w:t>
+      </w:r>
+    </w:p>
+    <w:p>
+      <w:pPr>
+        <w:pStyle w:val="ListParagraph"/>
+        <w:numPr>
+          <w:ilvl w:val="2"/>
+          <w:numId w:val="34"/>
+        </w:numPr>
+        <w:spacing w:line="256" w:lineRule="auto"/>
+      </w:pPr>
+      <w:r>
+        <w:t>The owner rejects the renter’s request.</w:t>
+      </w:r>
+    </w:p>
+    <w:p>
+      <w:pPr>
+        <w:pStyle w:val="ListParagraph"/>
+        <w:numPr>
+          <w:ilvl w:val="2"/>
+          <w:numId w:val="34"/>
+        </w:numPr>
+        <w:spacing w:line="256" w:lineRule="auto"/>
+      </w:pPr>
+      <w:r>
+        <w:t>The system deletes the request.</w:t>
+      </w:r>
+    </w:p>
+    <w:p>
+      <w:pPr>
+        <w:pStyle w:val="ListParagraph"/>
+        <w:numPr>
+          <w:ilvl w:val="2"/>
+          <w:numId w:val="34"/>
+        </w:numPr>
+        <w:spacing w:line="256" w:lineRule="auto"/>
+      </w:pPr>
+      <w:r>
+        <w:t>Continue at step 3.</w:t>
+      </w:r>
+    </w:p>
+    <w:p>
+      <w:pPr>
         <w:pBdr>
           <w:bottom w:val="single" w:sz="6" w:space="1" w:color="auto"/>
         </w:pBdr>
@@ -1395,6 +1491,7 @@
           <w:b/>
           <w:bCs/>
         </w:rPr>
+        <w:lastRenderedPageBreak/>
         <w:t>ID:</w:t>
       </w:r>
       <w:r>
@@ -1461,7 +1558,6 @@
           <w:b/>
           <w:bCs/>
         </w:rPr>
-        <w:lastRenderedPageBreak/>
         <w:t>Precondition:</w:t>
       </w:r>
       <w:r>
@@ -1805,6 +1901,7 @@
           <w:b/>
           <w:bCs/>
         </w:rPr>
+        <w:lastRenderedPageBreak/>
         <w:t>Main success scenario:</w:t>
       </w:r>
       <w:r>
@@ -1896,7 +1993,6 @@
         </w:numPr>
       </w:pPr>
       <w:r>
-        <w:lastRenderedPageBreak/>
         <w:t xml:space="preserve">The renter enters the request details. </w:t>
       </w:r>
     </w:p>
@@ -1946,6 +2042,15 @@
       </w:pPr>
       <w:r>
         <w:t>The system sends a notification for the owner.</w:t>
+      </w:r>
+    </w:p>
+    <w:p>
+      <w:r>
+        <w:rPr>
+          <w:b/>
+          <w:bCs/>
+        </w:rPr>
+        <w:t>Extensions:</w:t>
       </w:r>
     </w:p>
     <w:p>
@@ -1958,20 +2063,6 @@
           <w:bCs/>
         </w:rPr>
       </w:pPr>
-      <w:r>
-        <w:rPr>
-          <w:b/>
-          <w:bCs/>
-        </w:rPr>
-        <w:t>Extensions</w:t>
-      </w:r>
-      <w:r>
-        <w:rPr>
-          <w:b/>
-          <w:bCs/>
-        </w:rPr>
-        <w:t>:</w:t>
-      </w:r>
     </w:p>
     <w:p>
       <w:r>
@@ -2330,6 +2421,7 @@
         </w:numPr>
       </w:pPr>
       <w:r>
+        <w:lastRenderedPageBreak/>
         <w:t xml:space="preserve">The renter </w:t>
       </w:r>
       <w:r>
@@ -2440,7 +2532,6 @@
           <w:b/>
           <w:bCs/>
         </w:rPr>
-        <w:lastRenderedPageBreak/>
         <w:t>Name:</w:t>
       </w:r>
       <w:r>
@@ -2812,6 +2903,7 @@
           <w:b/>
           <w:bCs/>
         </w:rPr>
+        <w:lastRenderedPageBreak/>
         <w:t>Main success scenario:</w:t>
       </w:r>
       <w:r>
@@ -2946,7 +3038,6 @@
           <w:b/>
           <w:bCs/>
         </w:rPr>
-        <w:lastRenderedPageBreak/>
         <w:t>Extensions:</w:t>
       </w:r>
     </w:p>
@@ -3303,6 +3394,7 @@
         </w:numPr>
       </w:pPr>
       <w:r>
+        <w:lastRenderedPageBreak/>
         <w:t>The user must have previously created an account.</w:t>
       </w:r>
     </w:p>
@@ -3366,7 +3458,6 @@
         </w:numPr>
       </w:pPr>
       <w:r>
-        <w:lastRenderedPageBreak/>
         <w:t>The system asks for the email-address and the password.</w:t>
       </w:r>
     </w:p>
@@ -3774,6 +3865,7 @@
         </w:numPr>
       </w:pPr>
       <w:r>
+        <w:lastRenderedPageBreak/>
         <w:t xml:space="preserve">The </w:t>
       </w:r>
       <w:r>
@@ -3888,7 +3980,6 @@
         </w:numPr>
       </w:pPr>
       <w:r>
-        <w:lastRenderedPageBreak/>
         <w:t>The rating-user enters</w:t>
       </w:r>
       <w:r>
@@ -4261,6 +4352,7 @@
           <w:b/>
           <w:bCs/>
         </w:rPr>
+        <w:lastRenderedPageBreak/>
         <w:t>Main success scenario:</w:t>
       </w:r>
       <w:r>
@@ -6351,9 +6443,9 @@
   </w:abstractNum>
   <w:abstractNum w:abstractNumId="19" w15:restartNumberingAfterBreak="0">
     <w:nsid w:val="4BD57235"/>
-    <w:multiLevelType w:val="hybridMultilevel"/>
-    <w:tmpl w:val="165AEDB6"/>
-    <w:lvl w:ilvl="0" w:tplc="0409000F">
+    <w:multiLevelType w:val="multilevel"/>
+    <w:tmpl w:val="55E2172C"/>
+    <w:lvl w:ilvl="0">
       <w:start w:val="1"/>
       <w:numFmt w:val="decimal"/>
       <w:lvlText w:val="%1."/>
@@ -6365,80 +6457,225 @@
         <w:rFonts w:hint="default"/>
       </w:rPr>
     </w:lvl>
-    <w:lvl w:ilvl="1" w:tplc="04090019" w:tentative="1">
-      <w:start w:val="1"/>
-      <w:numFmt w:val="lowerLetter"/>
-      <w:lvlText w:val="%2."/>
-      <w:lvlJc w:val="left"/>
-      <w:pPr>
-        <w:ind w:left="1440" w:hanging="360"/>
-      </w:pPr>
-    </w:lvl>
-    <w:lvl w:ilvl="2" w:tplc="0409001B" w:tentative="1">
-      <w:start w:val="1"/>
-      <w:numFmt w:val="lowerRoman"/>
-      <w:lvlText w:val="%3."/>
-      <w:lvlJc w:val="right"/>
-      <w:pPr>
-        <w:ind w:left="2160" w:hanging="180"/>
-      </w:pPr>
-    </w:lvl>
-    <w:lvl w:ilvl="3" w:tplc="0409000F" w:tentative="1">
-      <w:start w:val="1"/>
-      <w:numFmt w:val="decimal"/>
-      <w:lvlText w:val="%4."/>
-      <w:lvlJc w:val="left"/>
-      <w:pPr>
-        <w:ind w:left="2880" w:hanging="360"/>
-      </w:pPr>
-    </w:lvl>
-    <w:lvl w:ilvl="4" w:tplc="04090019" w:tentative="1">
-      <w:start w:val="1"/>
-      <w:numFmt w:val="lowerLetter"/>
-      <w:lvlText w:val="%5."/>
-      <w:lvlJc w:val="left"/>
-      <w:pPr>
-        <w:ind w:left="3600" w:hanging="360"/>
-      </w:pPr>
-    </w:lvl>
-    <w:lvl w:ilvl="5" w:tplc="0409001B" w:tentative="1">
-      <w:start w:val="1"/>
-      <w:numFmt w:val="lowerRoman"/>
-      <w:lvlText w:val="%6."/>
-      <w:lvlJc w:val="right"/>
-      <w:pPr>
-        <w:ind w:left="4320" w:hanging="180"/>
-      </w:pPr>
-    </w:lvl>
-    <w:lvl w:ilvl="6" w:tplc="0409000F" w:tentative="1">
-      <w:start w:val="1"/>
-      <w:numFmt w:val="decimal"/>
-      <w:lvlText w:val="%7."/>
-      <w:lvlJc w:val="left"/>
-      <w:pPr>
-        <w:ind w:left="5040" w:hanging="360"/>
-      </w:pPr>
-    </w:lvl>
-    <w:lvl w:ilvl="7" w:tplc="04090019" w:tentative="1">
-      <w:start w:val="1"/>
-      <w:numFmt w:val="lowerLetter"/>
-      <w:lvlText w:val="%8."/>
-      <w:lvlJc w:val="left"/>
-      <w:pPr>
-        <w:ind w:left="5760" w:hanging="360"/>
-      </w:pPr>
-    </w:lvl>
-    <w:lvl w:ilvl="8" w:tplc="0409001B" w:tentative="1">
-      <w:start w:val="1"/>
-      <w:numFmt w:val="lowerRoman"/>
-      <w:lvlText w:val="%9."/>
-      <w:lvlJc w:val="right"/>
-      <w:pPr>
-        <w:ind w:left="6480" w:hanging="180"/>
-      </w:pPr>
+    <w:lvl w:ilvl="1">
+      <w:start w:val="1"/>
+      <w:numFmt w:val="decimal"/>
+      <w:isLgl/>
+      <w:lvlText w:val="%1.%2."/>
+      <w:lvlJc w:val="left"/>
+      <w:pPr>
+        <w:ind w:left="855" w:hanging="495"/>
+      </w:pPr>
+      <w:rPr>
+        <w:rFonts w:hint="default"/>
+      </w:rPr>
+    </w:lvl>
+    <w:lvl w:ilvl="2">
+      <w:start w:val="1"/>
+      <w:numFmt w:val="decimal"/>
+      <w:isLgl/>
+      <w:lvlText w:val="%1.%2.%3."/>
+      <w:lvlJc w:val="left"/>
+      <w:pPr>
+        <w:ind w:left="1080" w:hanging="720"/>
+      </w:pPr>
+      <w:rPr>
+        <w:rFonts w:hint="default"/>
+      </w:rPr>
+    </w:lvl>
+    <w:lvl w:ilvl="3">
+      <w:start w:val="1"/>
+      <w:numFmt w:val="decimal"/>
+      <w:isLgl/>
+      <w:lvlText w:val="%1.%2.%3.%4."/>
+      <w:lvlJc w:val="left"/>
+      <w:pPr>
+        <w:ind w:left="1080" w:hanging="720"/>
+      </w:pPr>
+      <w:rPr>
+        <w:rFonts w:hint="default"/>
+      </w:rPr>
+    </w:lvl>
+    <w:lvl w:ilvl="4">
+      <w:start w:val="1"/>
+      <w:numFmt w:val="decimal"/>
+      <w:isLgl/>
+      <w:lvlText w:val="%1.%2.%3.%4.%5."/>
+      <w:lvlJc w:val="left"/>
+      <w:pPr>
+        <w:ind w:left="1440" w:hanging="1080"/>
+      </w:pPr>
+      <w:rPr>
+        <w:rFonts w:hint="default"/>
+      </w:rPr>
+    </w:lvl>
+    <w:lvl w:ilvl="5">
+      <w:start w:val="1"/>
+      <w:numFmt w:val="decimal"/>
+      <w:isLgl/>
+      <w:lvlText w:val="%1.%2.%3.%4.%5.%6."/>
+      <w:lvlJc w:val="left"/>
+      <w:pPr>
+        <w:ind w:left="1440" w:hanging="1080"/>
+      </w:pPr>
+      <w:rPr>
+        <w:rFonts w:hint="default"/>
+      </w:rPr>
+    </w:lvl>
+    <w:lvl w:ilvl="6">
+      <w:start w:val="1"/>
+      <w:numFmt w:val="decimal"/>
+      <w:isLgl/>
+      <w:lvlText w:val="%1.%2.%3.%4.%5.%6.%7."/>
+      <w:lvlJc w:val="left"/>
+      <w:pPr>
+        <w:ind w:left="1800" w:hanging="1440"/>
+      </w:pPr>
+      <w:rPr>
+        <w:rFonts w:hint="default"/>
+      </w:rPr>
+    </w:lvl>
+    <w:lvl w:ilvl="7">
+      <w:start w:val="1"/>
+      <w:numFmt w:val="decimal"/>
+      <w:isLgl/>
+      <w:lvlText w:val="%1.%2.%3.%4.%5.%6.%7.%8."/>
+      <w:lvlJc w:val="left"/>
+      <w:pPr>
+        <w:ind w:left="1800" w:hanging="1440"/>
+      </w:pPr>
+      <w:rPr>
+        <w:rFonts w:hint="default"/>
+      </w:rPr>
+    </w:lvl>
+    <w:lvl w:ilvl="8">
+      <w:start w:val="1"/>
+      <w:numFmt w:val="decimal"/>
+      <w:isLgl/>
+      <w:lvlText w:val="%1.%2.%3.%4.%5.%6.%7.%8.%9."/>
+      <w:lvlJc w:val="left"/>
+      <w:pPr>
+        <w:ind w:left="2160" w:hanging="1800"/>
+      </w:pPr>
+      <w:rPr>
+        <w:rFonts w:hint="default"/>
+      </w:rPr>
     </w:lvl>
   </w:abstractNum>
   <w:abstractNum w:abstractNumId="20" w15:restartNumberingAfterBreak="0">
+    <w:nsid w:val="4CA21F52"/>
+    <w:multiLevelType w:val="multilevel"/>
+    <w:tmpl w:val="8B6C3AF2"/>
+    <w:lvl w:ilvl="0">
+      <w:start w:val="3"/>
+      <w:numFmt w:val="decimal"/>
+      <w:lvlText w:val="%1."/>
+      <w:lvlJc w:val="left"/>
+      <w:pPr>
+        <w:ind w:left="495" w:hanging="495"/>
+      </w:pPr>
+      <w:rPr>
+        <w:rFonts w:hint="default"/>
+      </w:rPr>
+    </w:lvl>
+    <w:lvl w:ilvl="1">
+      <w:start w:val="1"/>
+      <w:numFmt w:val="decimal"/>
+      <w:lvlText w:val="%1.%2."/>
+      <w:lvlJc w:val="left"/>
+      <w:pPr>
+        <w:ind w:left="675" w:hanging="495"/>
+      </w:pPr>
+      <w:rPr>
+        <w:rFonts w:hint="default"/>
+      </w:rPr>
+    </w:lvl>
+    <w:lvl w:ilvl="2">
+      <w:start w:val="1"/>
+      <w:numFmt w:val="decimal"/>
+      <w:lvlText w:val="%1.%2.%3."/>
+      <w:lvlJc w:val="left"/>
+      <w:pPr>
+        <w:ind w:left="1080" w:hanging="720"/>
+      </w:pPr>
+      <w:rPr>
+        <w:rFonts w:hint="default"/>
+      </w:rPr>
+    </w:lvl>
+    <w:lvl w:ilvl="3">
+      <w:start w:val="1"/>
+      <w:numFmt w:val="decimal"/>
+      <w:lvlText w:val="%1.%2.%3.%4."/>
+      <w:lvlJc w:val="left"/>
+      <w:pPr>
+        <w:ind w:left="1260" w:hanging="720"/>
+      </w:pPr>
+      <w:rPr>
+        <w:rFonts w:hint="default"/>
+      </w:rPr>
+    </w:lvl>
+    <w:lvl w:ilvl="4">
+      <w:start w:val="1"/>
+      <w:numFmt w:val="decimal"/>
+      <w:lvlText w:val="%1.%2.%3.%4.%5."/>
+      <w:lvlJc w:val="left"/>
+      <w:pPr>
+        <w:ind w:left="1800" w:hanging="1080"/>
+      </w:pPr>
+      <w:rPr>
+        <w:rFonts w:hint="default"/>
+      </w:rPr>
+    </w:lvl>
+    <w:lvl w:ilvl="5">
+      <w:start w:val="1"/>
+      <w:numFmt w:val="decimal"/>
+      <w:lvlText w:val="%1.%2.%3.%4.%5.%6."/>
+      <w:lvlJc w:val="left"/>
+      <w:pPr>
+        <w:ind w:left="1980" w:hanging="1080"/>
+      </w:pPr>
+      <w:rPr>
+        <w:rFonts w:hint="default"/>
+      </w:rPr>
+    </w:lvl>
+    <w:lvl w:ilvl="6">
+      <w:start w:val="1"/>
+      <w:numFmt w:val="decimal"/>
+      <w:lvlText w:val="%1.%2.%3.%4.%5.%6.%7."/>
+      <w:lvlJc w:val="left"/>
+      <w:pPr>
+        <w:ind w:left="2520" w:hanging="1440"/>
+      </w:pPr>
+      <w:rPr>
+        <w:rFonts w:hint="default"/>
+      </w:rPr>
+    </w:lvl>
+    <w:lvl w:ilvl="7">
+      <w:start w:val="1"/>
+      <w:numFmt w:val="decimal"/>
+      <w:lvlText w:val="%1.%2.%3.%4.%5.%6.%7.%8."/>
+      <w:lvlJc w:val="left"/>
+      <w:pPr>
+        <w:ind w:left="2700" w:hanging="1440"/>
+      </w:pPr>
+      <w:rPr>
+        <w:rFonts w:hint="default"/>
+      </w:rPr>
+    </w:lvl>
+    <w:lvl w:ilvl="8">
+      <w:start w:val="1"/>
+      <w:numFmt w:val="decimal"/>
+      <w:lvlText w:val="%1.%2.%3.%4.%5.%6.%7.%8.%9."/>
+      <w:lvlJc w:val="left"/>
+      <w:pPr>
+        <w:ind w:left="3240" w:hanging="1800"/>
+      </w:pPr>
+      <w:rPr>
+        <w:rFonts w:hint="default"/>
+      </w:rPr>
+    </w:lvl>
+  </w:abstractNum>
+  <w:abstractNum w:abstractNumId="21" w15:restartNumberingAfterBreak="0">
     <w:nsid w:val="4E4F75EF"/>
     <w:multiLevelType w:val="hybridMultilevel"/>
     <w:tmpl w:val="F5CE6188"/>
@@ -6524,7 +6761,7 @@
       </w:pPr>
     </w:lvl>
   </w:abstractNum>
-  <w:abstractNum w:abstractNumId="21" w15:restartNumberingAfterBreak="0">
+  <w:abstractNum w:abstractNumId="22" w15:restartNumberingAfterBreak="0">
     <w:nsid w:val="4FFA6AAC"/>
     <w:multiLevelType w:val="hybridMultilevel"/>
     <w:tmpl w:val="D2661648"/>
@@ -6613,7 +6850,7 @@
       </w:pPr>
     </w:lvl>
   </w:abstractNum>
-  <w:abstractNum w:abstractNumId="22" w15:restartNumberingAfterBreak="0">
+  <w:abstractNum w:abstractNumId="23" w15:restartNumberingAfterBreak="0">
     <w:nsid w:val="521400AD"/>
     <w:multiLevelType w:val="multilevel"/>
     <w:tmpl w:val="2D766B94"/>
@@ -6726,7 +6963,7 @@
       </w:rPr>
     </w:lvl>
   </w:abstractNum>
-  <w:abstractNum w:abstractNumId="23" w15:restartNumberingAfterBreak="0">
+  <w:abstractNum w:abstractNumId="24" w15:restartNumberingAfterBreak="0">
     <w:nsid w:val="668E2559"/>
     <w:multiLevelType w:val="hybridMultilevel"/>
     <w:tmpl w:val="145424FC"/>
@@ -6815,7 +7052,7 @@
       </w:pPr>
     </w:lvl>
   </w:abstractNum>
-  <w:abstractNum w:abstractNumId="24" w15:restartNumberingAfterBreak="0">
+  <w:abstractNum w:abstractNumId="25" w15:restartNumberingAfterBreak="0">
     <w:nsid w:val="6B4D350B"/>
     <w:multiLevelType w:val="hybridMultilevel"/>
     <w:tmpl w:val="1420762A"/>
@@ -6906,7 +7143,7 @@
       </w:pPr>
     </w:lvl>
   </w:abstractNum>
-  <w:abstractNum w:abstractNumId="25" w15:restartNumberingAfterBreak="0">
+  <w:abstractNum w:abstractNumId="26" w15:restartNumberingAfterBreak="0">
     <w:nsid w:val="6BA72E19"/>
     <w:multiLevelType w:val="hybridMultilevel"/>
     <w:tmpl w:val="D410E26A"/>
@@ -6995,7 +7232,7 @@
       </w:pPr>
     </w:lvl>
   </w:abstractNum>
-  <w:abstractNum w:abstractNumId="26" w15:restartNumberingAfterBreak="0">
+  <w:abstractNum w:abstractNumId="27" w15:restartNumberingAfterBreak="0">
     <w:nsid w:val="6D036DE6"/>
     <w:multiLevelType w:val="hybridMultilevel"/>
     <w:tmpl w:val="30EAECE0"/>
@@ -7084,7 +7321,7 @@
       </w:pPr>
     </w:lvl>
   </w:abstractNum>
-  <w:abstractNum w:abstractNumId="27" w15:restartNumberingAfterBreak="0">
+  <w:abstractNum w:abstractNumId="28" w15:restartNumberingAfterBreak="0">
     <w:nsid w:val="71702586"/>
     <w:multiLevelType w:val="hybridMultilevel"/>
     <w:tmpl w:val="165AEDB6"/>
@@ -7173,7 +7410,7 @@
       </w:pPr>
     </w:lvl>
   </w:abstractNum>
-  <w:abstractNum w:abstractNumId="28" w15:restartNumberingAfterBreak="0">
+  <w:abstractNum w:abstractNumId="29" w15:restartNumberingAfterBreak="0">
     <w:nsid w:val="74287925"/>
     <w:multiLevelType w:val="hybridMultilevel"/>
     <w:tmpl w:val="4FF8605C"/>
@@ -7262,7 +7499,7 @@
       </w:pPr>
     </w:lvl>
   </w:abstractNum>
-  <w:abstractNum w:abstractNumId="29" w15:restartNumberingAfterBreak="0">
+  <w:abstractNum w:abstractNumId="30" w15:restartNumberingAfterBreak="0">
     <w:nsid w:val="76057D2F"/>
     <w:multiLevelType w:val="hybridMultilevel"/>
     <w:tmpl w:val="80DCF066"/>
@@ -7351,7 +7588,7 @@
       </w:pPr>
     </w:lvl>
   </w:abstractNum>
-  <w:abstractNum w:abstractNumId="30" w15:restartNumberingAfterBreak="0">
+  <w:abstractNum w:abstractNumId="31" w15:restartNumberingAfterBreak="0">
     <w:nsid w:val="7D4F1545"/>
     <w:multiLevelType w:val="hybridMultilevel"/>
     <w:tmpl w:val="4E8A52D4"/>
@@ -7437,7 +7674,7 @@
       </w:pPr>
     </w:lvl>
   </w:abstractNum>
-  <w:abstractNum w:abstractNumId="31" w15:restartNumberingAfterBreak="0">
+  <w:abstractNum w:abstractNumId="32" w15:restartNumberingAfterBreak="0">
     <w:nsid w:val="7F827454"/>
     <w:multiLevelType w:val="hybridMultilevel"/>
     <w:tmpl w:val="EAA4205A"/>
@@ -7527,13 +7764,13 @@
     </w:lvl>
   </w:abstractNum>
   <w:num w:numId="1">
-    <w:abstractNumId w:val="30"/>
+    <w:abstractNumId w:val="31"/>
   </w:num>
   <w:num w:numId="2">
     <w:abstractNumId w:val="11"/>
   </w:num>
   <w:num w:numId="3">
-    <w:abstractNumId w:val="24"/>
+    <w:abstractNumId w:val="25"/>
   </w:num>
   <w:num w:numId="4">
     <w:abstractNumId w:val="14"/>
@@ -7542,7 +7779,7 @@
     <w:abstractNumId w:val="7"/>
   </w:num>
   <w:num w:numId="6">
-    <w:abstractNumId w:val="27"/>
+    <w:abstractNumId w:val="28"/>
   </w:num>
   <w:num w:numId="7">
     <w:abstractNumId w:val="16"/>
@@ -7554,19 +7791,19 @@
     <w:abstractNumId w:val="19"/>
   </w:num>
   <w:num w:numId="10">
-    <w:abstractNumId w:val="28"/>
+    <w:abstractNumId w:val="29"/>
   </w:num>
   <w:num w:numId="11">
-    <w:abstractNumId w:val="21"/>
+    <w:abstractNumId w:val="22"/>
   </w:num>
   <w:num w:numId="12">
-    <w:abstractNumId w:val="25"/>
+    <w:abstractNumId w:val="26"/>
   </w:num>
   <w:num w:numId="13">
-    <w:abstractNumId w:val="31"/>
+    <w:abstractNumId w:val="32"/>
   </w:num>
   <w:num w:numId="14">
-    <w:abstractNumId w:val="20"/>
+    <w:abstractNumId w:val="21"/>
   </w:num>
   <w:num w:numId="15">
     <w:abstractNumId w:val="18"/>
@@ -7599,16 +7836,16 @@
     <w:abstractNumId w:val="8"/>
   </w:num>
   <w:num w:numId="25">
-    <w:abstractNumId w:val="29"/>
+    <w:abstractNumId w:val="30"/>
   </w:num>
   <w:num w:numId="26">
-    <w:abstractNumId w:val="26"/>
+    <w:abstractNumId w:val="27"/>
   </w:num>
   <w:num w:numId="27">
     <w:abstractNumId w:val="5"/>
   </w:num>
   <w:num w:numId="28">
-    <w:abstractNumId w:val="23"/>
+    <w:abstractNumId w:val="24"/>
   </w:num>
   <w:num w:numId="29">
     <w:abstractNumId w:val="12"/>
@@ -7617,7 +7854,7 @@
     <w:abstractNumId w:val="10"/>
   </w:num>
   <w:num w:numId="31">
-    <w:abstractNumId w:val="22"/>
+    <w:abstractNumId w:val="23"/>
   </w:num>
   <w:num w:numId="32">
     <w:abstractNumId w:val="2"/>
@@ -7652,7 +7889,10 @@
       <w:startOverride w:val="1"/>
     </w:lvlOverride>
   </w:num>
-  <w:numIdMacAtCleanup w:val="33"/>
+  <w:num w:numId="34">
+    <w:abstractNumId w:val="20"/>
+  </w:num>
+  <w:numIdMacAtCleanup w:val="34"/>
 </w:numbering>
 </file>
 

</xml_diff>

<commit_message>
📝 Wrote extensions for UC5
</commit_message>
<xml_diff>
--- a/Domain modelling/Use Cases.docx
+++ b/Domain modelling/Use Cases.docx
@@ -450,6 +450,12 @@
     <w:p>
       <w:pPr>
         <w:pStyle w:val="ListParagraph"/>
+        <w:ind w:left="1080"/>
+      </w:pPr>
+    </w:p>
+    <w:p>
+      <w:pPr>
+        <w:pStyle w:val="ListParagraph"/>
         <w:numPr>
           <w:ilvl w:val="2"/>
           <w:numId w:val="31"/>
@@ -512,7 +518,6 @@
           <w:b/>
           <w:bCs/>
         </w:rPr>
-        <w:lastRenderedPageBreak/>
         <w:t>ID:</w:t>
       </w:r>
       <w:r>
@@ -807,6 +812,12 @@
       <w:r>
         <w:t>.</w:t>
       </w:r>
+    </w:p>
+    <w:p>
+      <w:pPr>
+        <w:pStyle w:val="ListParagraph"/>
+        <w:ind w:left="1080"/>
+      </w:pPr>
     </w:p>
     <w:p>
       <w:pPr>
@@ -990,6 +1001,7 @@
           <w:b/>
           <w:bCs/>
         </w:rPr>
+        <w:lastRenderedPageBreak/>
         <w:t>Postcondition:</w:t>
       </w:r>
       <w:r>
@@ -1014,7 +1026,6 @@
           <w:b/>
           <w:bCs/>
         </w:rPr>
-        <w:lastRenderedPageBreak/>
         <w:t>Main success scenario:</w:t>
       </w:r>
       <w:r>
@@ -1438,6 +1449,13 @@
     <w:p>
       <w:pPr>
         <w:pStyle w:val="ListParagraph"/>
+        <w:spacing w:line="256" w:lineRule="auto"/>
+        <w:ind w:left="1080"/>
+      </w:pPr>
+    </w:p>
+    <w:p>
+      <w:pPr>
+        <w:pStyle w:val="ListParagraph"/>
         <w:numPr>
           <w:ilvl w:val="2"/>
           <w:numId w:val="34"/>
@@ -1458,6 +1476,7 @@
         <w:spacing w:line="256" w:lineRule="auto"/>
       </w:pPr>
       <w:r>
+        <w:lastRenderedPageBreak/>
         <w:t>The system deletes the request.</w:t>
       </w:r>
     </w:p>
@@ -1491,7 +1510,6 @@
           <w:b/>
           <w:bCs/>
         </w:rPr>
-        <w:lastRenderedPageBreak/>
         <w:t>ID:</w:t>
       </w:r>
       <w:r>
@@ -1877,6 +1895,7 @@
         </w:numPr>
       </w:pPr>
       <w:r>
+        <w:lastRenderedPageBreak/>
         <w:t>The renter must not have a previous request for the tool (i.e., renter can only have one request to a tool).</w:t>
       </w:r>
     </w:p>
@@ -1901,7 +1920,6 @@
           <w:b/>
           <w:bCs/>
         </w:rPr>
-        <w:lastRenderedPageBreak/>
         <w:t>Main success scenario:</w:t>
       </w:r>
       <w:r>
@@ -1963,7 +1981,19 @@
         <w:t>requesting</w:t>
       </w:r>
       <w:r>
-        <w:t xml:space="preserve"> (provided ID number and credit card).</w:t>
+        <w:t xml:space="preserve"> (provided </w:t>
+      </w:r>
+      <w:r>
+        <w:t xml:space="preserve">a valid </w:t>
+      </w:r>
+      <w:r>
+        <w:t>credit card</w:t>
+      </w:r>
+      <w:r>
+        <w:t xml:space="preserve"> details</w:t>
+      </w:r>
+      <w:r>
+        <w:t>).</w:t>
       </w:r>
     </w:p>
     <w:p>
@@ -1981,7 +2011,13 @@
         <w:t xml:space="preserve">the renter </w:t>
       </w:r>
       <w:r>
-        <w:t>doesn’t have previous requests on the post.</w:t>
+        <w:t>doesn’t have</w:t>
+      </w:r>
+      <w:r>
+        <w:t xml:space="preserve"> a</w:t>
+      </w:r>
+      <w:r>
+        <w:t xml:space="preserve"> previous request on the post.</w:t>
       </w:r>
     </w:p>
     <w:p>
@@ -2052,6 +2088,229 @@
         </w:rPr>
         <w:t>Extensions:</w:t>
       </w:r>
+    </w:p>
+    <w:p>
+      <w:pPr>
+        <w:pStyle w:val="ListParagraph"/>
+        <w:numPr>
+          <w:ilvl w:val="2"/>
+          <w:numId w:val="35"/>
+        </w:numPr>
+        <w:spacing w:line="254" w:lineRule="auto"/>
+      </w:pPr>
+      <w:r>
+        <w:t xml:space="preserve">The </w:t>
+      </w:r>
+      <w:r>
+        <w:t>renter</w:t>
+      </w:r>
+      <w:r>
+        <w:t xml:space="preserve"> isn’t authorized</w:t>
+      </w:r>
+      <w:r>
+        <w:t xml:space="preserve"> (didn’t provide a</w:t>
+      </w:r>
+      <w:r>
+        <w:t xml:space="preserve"> valid</w:t>
+      </w:r>
+      <w:r>
+        <w:t xml:space="preserve"> credit card details</w:t>
+      </w:r>
+      <w:r>
+        <w:t>)</w:t>
+      </w:r>
+      <w:r>
+        <w:t>.</w:t>
+      </w:r>
+    </w:p>
+    <w:p>
+      <w:pPr>
+        <w:pStyle w:val="ListParagraph"/>
+        <w:numPr>
+          <w:ilvl w:val="2"/>
+          <w:numId w:val="35"/>
+        </w:numPr>
+        <w:spacing w:line="254" w:lineRule="auto"/>
+      </w:pPr>
+      <w:r>
+        <w:t>The request will be denied.</w:t>
+      </w:r>
+    </w:p>
+    <w:p>
+      <w:pPr>
+        <w:pStyle w:val="ListParagraph"/>
+        <w:numPr>
+          <w:ilvl w:val="2"/>
+          <w:numId w:val="35"/>
+        </w:numPr>
+        <w:spacing w:line="254" w:lineRule="auto"/>
+      </w:pPr>
+      <w:r>
+        <w:t xml:space="preserve">The system displays a prompt for the </w:t>
+      </w:r>
+      <w:r>
+        <w:t>renter</w:t>
+      </w:r>
+      <w:r>
+        <w:t>.</w:t>
+      </w:r>
+    </w:p>
+    <w:p>
+      <w:pPr>
+        <w:pStyle w:val="ListParagraph"/>
+        <w:numPr>
+          <w:ilvl w:val="2"/>
+          <w:numId w:val="35"/>
+        </w:numPr>
+        <w:spacing w:line="254" w:lineRule="auto"/>
+      </w:pPr>
+      <w:r>
+        <w:t>The system directs the user to</w:t>
+      </w:r>
+      <w:r>
+        <w:t xml:space="preserve"> a screen to</w:t>
+      </w:r>
+      <w:r>
+        <w:t xml:space="preserve"> enter </w:t>
+      </w:r>
+      <w:r>
+        <w:t>his/her</w:t>
+      </w:r>
+      <w:r>
+        <w:t xml:space="preserve"> credit card</w:t>
+      </w:r>
+      <w:r>
+        <w:t xml:space="preserve"> details.</w:t>
+      </w:r>
+    </w:p>
+    <w:p>
+      <w:pPr>
+        <w:pStyle w:val="ListParagraph"/>
+        <w:spacing w:line="254" w:lineRule="auto"/>
+        <w:ind w:left="1080"/>
+      </w:pPr>
+    </w:p>
+    <w:p>
+      <w:pPr>
+        <w:pStyle w:val="ListParagraph"/>
+        <w:numPr>
+          <w:ilvl w:val="2"/>
+          <w:numId w:val="13"/>
+        </w:numPr>
+        <w:spacing w:line="254" w:lineRule="auto"/>
+      </w:pPr>
+      <w:r>
+        <w:t>The renter has a previous request</w:t>
+      </w:r>
+      <w:r>
+        <w:t xml:space="preserve"> on the post</w:t>
+      </w:r>
+      <w:r>
+        <w:t>.</w:t>
+      </w:r>
+    </w:p>
+    <w:p>
+      <w:pPr>
+        <w:pStyle w:val="ListParagraph"/>
+        <w:numPr>
+          <w:ilvl w:val="2"/>
+          <w:numId w:val="13"/>
+        </w:numPr>
+        <w:spacing w:line="254" w:lineRule="auto"/>
+      </w:pPr>
+      <w:r>
+        <w:t>The request will be denied.</w:t>
+      </w:r>
+    </w:p>
+    <w:p>
+      <w:pPr>
+        <w:pStyle w:val="ListParagraph"/>
+        <w:numPr>
+          <w:ilvl w:val="2"/>
+          <w:numId w:val="13"/>
+        </w:numPr>
+        <w:spacing w:line="254" w:lineRule="auto"/>
+      </w:pPr>
+      <w:r>
+        <w:t>The renter will be redirected to the previous page.</w:t>
+      </w:r>
+    </w:p>
+    <w:p>
+      <w:pPr>
+        <w:pStyle w:val="ListParagraph"/>
+        <w:spacing w:line="254" w:lineRule="auto"/>
+        <w:ind w:left="1080"/>
+      </w:pPr>
+    </w:p>
+    <w:p>
+      <w:pPr>
+        <w:pStyle w:val="ListParagraph"/>
+        <w:numPr>
+          <w:ilvl w:val="2"/>
+          <w:numId w:val="8"/>
+        </w:numPr>
+        <w:spacing w:line="256" w:lineRule="auto"/>
+      </w:pPr>
+      <w:r>
+        <w:t>Some fields are not valid.</w:t>
+      </w:r>
+    </w:p>
+    <w:p>
+      <w:pPr>
+        <w:pStyle w:val="ListParagraph"/>
+        <w:numPr>
+          <w:ilvl w:val="2"/>
+          <w:numId w:val="8"/>
+        </w:numPr>
+        <w:spacing w:line="256" w:lineRule="auto"/>
+      </w:pPr>
+      <w:r>
+        <w:t>The request will not be created.</w:t>
+      </w:r>
+    </w:p>
+    <w:p>
+      <w:pPr>
+        <w:pStyle w:val="ListParagraph"/>
+        <w:numPr>
+          <w:ilvl w:val="2"/>
+          <w:numId w:val="8"/>
+        </w:numPr>
+        <w:spacing w:line="256" w:lineRule="auto"/>
+      </w:pPr>
+      <w:r>
+        <w:t xml:space="preserve">The system will inform the </w:t>
+      </w:r>
+      <w:r>
+        <w:t>renter</w:t>
+      </w:r>
+      <w:r>
+        <w:t xml:space="preserve"> of the invalid values.</w:t>
+      </w:r>
+    </w:p>
+    <w:p>
+      <w:pPr>
+        <w:pStyle w:val="ListParagraph"/>
+        <w:numPr>
+          <w:ilvl w:val="2"/>
+          <w:numId w:val="8"/>
+        </w:numPr>
+        <w:spacing w:line="256" w:lineRule="auto"/>
+      </w:pPr>
+      <w:r>
+        <w:t xml:space="preserve">Continue at step </w:t>
+      </w:r>
+      <w:r>
+        <w:t>4</w:t>
+      </w:r>
+      <w:r>
+        <w:t>.</w:t>
+      </w:r>
+    </w:p>
+    <w:p>
+      <w:pPr>
+        <w:spacing w:line="254" w:lineRule="auto"/>
+        <w:ind w:left="360"/>
+      </w:pPr>
     </w:p>
     <w:p>
       <w:pPr>
@@ -2193,6 +2452,7 @@
         </w:numPr>
       </w:pPr>
       <w:r>
+        <w:lastRenderedPageBreak/>
         <w:t xml:space="preserve">The renter </w:t>
       </w:r>
       <w:r>
@@ -2421,7 +2681,6 @@
         </w:numPr>
       </w:pPr>
       <w:r>
-        <w:lastRenderedPageBreak/>
         <w:t xml:space="preserve">The renter </w:t>
       </w:r>
       <w:r>
@@ -2715,6 +2974,7 @@
         </w:numPr>
       </w:pPr>
       <w:r>
+        <w:lastRenderedPageBreak/>
         <w:t>The system marks the tool as available and updates the database.</w:t>
       </w:r>
     </w:p>
@@ -2903,7 +3163,6 @@
           <w:b/>
           <w:bCs/>
         </w:rPr>
-        <w:lastRenderedPageBreak/>
         <w:t>Main success scenario:</w:t>
       </w:r>
       <w:r>
@@ -3180,6 +3439,7 @@
           <w:b/>
           <w:bCs/>
         </w:rPr>
+        <w:lastRenderedPageBreak/>
         <w:t>Main success scenario:</w:t>
       </w:r>
       <w:r>
@@ -3394,7 +3654,6 @@
         </w:numPr>
       </w:pPr>
       <w:r>
-        <w:lastRenderedPageBreak/>
         <w:t>The user must have previously created an account.</w:t>
       </w:r>
     </w:p>
@@ -3629,6 +3888,7 @@
           <w:b/>
           <w:bCs/>
         </w:rPr>
+        <w:lastRenderedPageBreak/>
         <w:t>Postcondition:</w:t>
       </w:r>
       <w:r>
@@ -3865,7 +4125,6 @@
         </w:numPr>
       </w:pPr>
       <w:r>
-        <w:lastRenderedPageBreak/>
         <w:t xml:space="preserve">The </w:t>
       </w:r>
       <w:r>
@@ -4153,6 +4412,7 @@
           <w:b/>
           <w:bCs/>
         </w:rPr>
+        <w:lastRenderedPageBreak/>
         <w:t>Main success scenario:</w:t>
       </w:r>
       <w:r>
@@ -4352,7 +4612,6 @@
           <w:b/>
           <w:bCs/>
         </w:rPr>
-        <w:lastRenderedPageBreak/>
         <w:t>Main success scenario:</w:t>
       </w:r>
       <w:r>
@@ -5527,9 +5786,9 @@
   </w:abstractNum>
   <w:abstractNum w:abstractNumId="9" w15:restartNumberingAfterBreak="0">
     <w:nsid w:val="17815566"/>
-    <w:multiLevelType w:val="hybridMultilevel"/>
-    <w:tmpl w:val="8DB4AF88"/>
-    <w:lvl w:ilvl="0" w:tplc="0409000F">
+    <w:multiLevelType w:val="multilevel"/>
+    <w:tmpl w:val="C30E9A00"/>
+    <w:lvl w:ilvl="0">
       <w:start w:val="1"/>
       <w:numFmt w:val="decimal"/>
       <w:lvlText w:val="%1."/>
@@ -5541,77 +5800,109 @@
         <w:rFonts w:hint="default"/>
       </w:rPr>
     </w:lvl>
-    <w:lvl w:ilvl="1" w:tplc="04090019" w:tentative="1">
-      <w:start w:val="1"/>
-      <w:numFmt w:val="lowerLetter"/>
-      <w:lvlText w:val="%2."/>
-      <w:lvlJc w:val="left"/>
-      <w:pPr>
-        <w:ind w:left="1440" w:hanging="360"/>
-      </w:pPr>
-    </w:lvl>
-    <w:lvl w:ilvl="2" w:tplc="0409001B" w:tentative="1">
-      <w:start w:val="1"/>
-      <w:numFmt w:val="lowerRoman"/>
-      <w:lvlText w:val="%3."/>
-      <w:lvlJc w:val="right"/>
-      <w:pPr>
-        <w:ind w:left="2160" w:hanging="180"/>
-      </w:pPr>
-    </w:lvl>
-    <w:lvl w:ilvl="3" w:tplc="0409000F" w:tentative="1">
-      <w:start w:val="1"/>
-      <w:numFmt w:val="decimal"/>
-      <w:lvlText w:val="%4."/>
-      <w:lvlJc w:val="left"/>
-      <w:pPr>
-        <w:ind w:left="2880" w:hanging="360"/>
-      </w:pPr>
-    </w:lvl>
-    <w:lvl w:ilvl="4" w:tplc="04090019" w:tentative="1">
-      <w:start w:val="1"/>
-      <w:numFmt w:val="lowerLetter"/>
-      <w:lvlText w:val="%5."/>
-      <w:lvlJc w:val="left"/>
-      <w:pPr>
-        <w:ind w:left="3600" w:hanging="360"/>
-      </w:pPr>
-    </w:lvl>
-    <w:lvl w:ilvl="5" w:tplc="0409001B" w:tentative="1">
-      <w:start w:val="1"/>
-      <w:numFmt w:val="lowerRoman"/>
-      <w:lvlText w:val="%6."/>
-      <w:lvlJc w:val="right"/>
-      <w:pPr>
-        <w:ind w:left="4320" w:hanging="180"/>
-      </w:pPr>
-    </w:lvl>
-    <w:lvl w:ilvl="6" w:tplc="0409000F" w:tentative="1">
-      <w:start w:val="1"/>
-      <w:numFmt w:val="decimal"/>
-      <w:lvlText w:val="%7."/>
-      <w:lvlJc w:val="left"/>
-      <w:pPr>
-        <w:ind w:left="5040" w:hanging="360"/>
-      </w:pPr>
-    </w:lvl>
-    <w:lvl w:ilvl="7" w:tplc="04090019" w:tentative="1">
-      <w:start w:val="1"/>
-      <w:numFmt w:val="lowerLetter"/>
-      <w:lvlText w:val="%8."/>
-      <w:lvlJc w:val="left"/>
-      <w:pPr>
-        <w:ind w:left="5760" w:hanging="360"/>
-      </w:pPr>
-    </w:lvl>
-    <w:lvl w:ilvl="8" w:tplc="0409001B" w:tentative="1">
-      <w:start w:val="1"/>
-      <w:numFmt w:val="lowerRoman"/>
-      <w:lvlText w:val="%9."/>
-      <w:lvlJc w:val="right"/>
-      <w:pPr>
-        <w:ind w:left="6480" w:hanging="180"/>
-      </w:pPr>
+    <w:lvl w:ilvl="1">
+      <w:start w:val="1"/>
+      <w:numFmt w:val="decimal"/>
+      <w:isLgl/>
+      <w:lvlText w:val="%1.%2."/>
+      <w:lvlJc w:val="left"/>
+      <w:pPr>
+        <w:ind w:left="855" w:hanging="495"/>
+      </w:pPr>
+      <w:rPr>
+        <w:rFonts w:hint="default"/>
+      </w:rPr>
+    </w:lvl>
+    <w:lvl w:ilvl="2">
+      <w:start w:val="1"/>
+      <w:numFmt w:val="decimal"/>
+      <w:isLgl/>
+      <w:lvlText w:val="%1.%2.%3."/>
+      <w:lvlJc w:val="left"/>
+      <w:pPr>
+        <w:ind w:left="1080" w:hanging="720"/>
+      </w:pPr>
+      <w:rPr>
+        <w:rFonts w:hint="default"/>
+      </w:rPr>
+    </w:lvl>
+    <w:lvl w:ilvl="3">
+      <w:start w:val="1"/>
+      <w:numFmt w:val="decimal"/>
+      <w:isLgl/>
+      <w:lvlText w:val="%1.%2.%3.%4."/>
+      <w:lvlJc w:val="left"/>
+      <w:pPr>
+        <w:ind w:left="1080" w:hanging="720"/>
+      </w:pPr>
+      <w:rPr>
+        <w:rFonts w:hint="default"/>
+      </w:rPr>
+    </w:lvl>
+    <w:lvl w:ilvl="4">
+      <w:start w:val="1"/>
+      <w:numFmt w:val="decimal"/>
+      <w:isLgl/>
+      <w:lvlText w:val="%1.%2.%3.%4.%5."/>
+      <w:lvlJc w:val="left"/>
+      <w:pPr>
+        <w:ind w:left="1440" w:hanging="1080"/>
+      </w:pPr>
+      <w:rPr>
+        <w:rFonts w:hint="default"/>
+      </w:rPr>
+    </w:lvl>
+    <w:lvl w:ilvl="5">
+      <w:start w:val="1"/>
+      <w:numFmt w:val="decimal"/>
+      <w:isLgl/>
+      <w:lvlText w:val="%1.%2.%3.%4.%5.%6."/>
+      <w:lvlJc w:val="left"/>
+      <w:pPr>
+        <w:ind w:left="1440" w:hanging="1080"/>
+      </w:pPr>
+      <w:rPr>
+        <w:rFonts w:hint="default"/>
+      </w:rPr>
+    </w:lvl>
+    <w:lvl w:ilvl="6">
+      <w:start w:val="1"/>
+      <w:numFmt w:val="decimal"/>
+      <w:isLgl/>
+      <w:lvlText w:val="%1.%2.%3.%4.%5.%6.%7."/>
+      <w:lvlJc w:val="left"/>
+      <w:pPr>
+        <w:ind w:left="1800" w:hanging="1440"/>
+      </w:pPr>
+      <w:rPr>
+        <w:rFonts w:hint="default"/>
+      </w:rPr>
+    </w:lvl>
+    <w:lvl w:ilvl="7">
+      <w:start w:val="1"/>
+      <w:numFmt w:val="decimal"/>
+      <w:isLgl/>
+      <w:lvlText w:val="%1.%2.%3.%4.%5.%6.%7.%8."/>
+      <w:lvlJc w:val="left"/>
+      <w:pPr>
+        <w:ind w:left="1800" w:hanging="1440"/>
+      </w:pPr>
+      <w:rPr>
+        <w:rFonts w:hint="default"/>
+      </w:rPr>
+    </w:lvl>
+    <w:lvl w:ilvl="8">
+      <w:start w:val="1"/>
+      <w:numFmt w:val="decimal"/>
+      <w:isLgl/>
+      <w:lvlText w:val="%1.%2.%3.%4.%5.%6.%7.%8.%9."/>
+      <w:lvlJc w:val="left"/>
+      <w:pPr>
+        <w:ind w:left="2160" w:hanging="1800"/>
+      </w:pPr>
+      <w:rPr>
+        <w:rFonts w:hint="default"/>
+      </w:rPr>
     </w:lvl>
   </w:abstractNum>
   <w:abstractNum w:abstractNumId="10" w15:restartNumberingAfterBreak="0">
@@ -7676,9 +7967,9 @@
   </w:abstractNum>
   <w:abstractNum w:abstractNumId="32" w15:restartNumberingAfterBreak="0">
     <w:nsid w:val="7F827454"/>
-    <w:multiLevelType w:val="hybridMultilevel"/>
-    <w:tmpl w:val="EAA4205A"/>
-    <w:lvl w:ilvl="0" w:tplc="0409000F">
+    <w:multiLevelType w:val="multilevel"/>
+    <w:tmpl w:val="F8429A70"/>
+    <w:lvl w:ilvl="0">
       <w:start w:val="1"/>
       <w:numFmt w:val="decimal"/>
       <w:lvlText w:val="%1."/>
@@ -7690,77 +7981,109 @@
         <w:rFonts w:hint="default"/>
       </w:rPr>
     </w:lvl>
-    <w:lvl w:ilvl="1" w:tplc="04090019" w:tentative="1">
-      <w:start w:val="1"/>
-      <w:numFmt w:val="lowerLetter"/>
-      <w:lvlText w:val="%2."/>
-      <w:lvlJc w:val="left"/>
-      <w:pPr>
-        <w:ind w:left="1440" w:hanging="360"/>
-      </w:pPr>
-    </w:lvl>
-    <w:lvl w:ilvl="2" w:tplc="0409001B" w:tentative="1">
-      <w:start w:val="1"/>
-      <w:numFmt w:val="lowerRoman"/>
-      <w:lvlText w:val="%3."/>
-      <w:lvlJc w:val="right"/>
-      <w:pPr>
-        <w:ind w:left="2160" w:hanging="180"/>
-      </w:pPr>
-    </w:lvl>
-    <w:lvl w:ilvl="3" w:tplc="0409000F" w:tentative="1">
-      <w:start w:val="1"/>
-      <w:numFmt w:val="decimal"/>
-      <w:lvlText w:val="%4."/>
-      <w:lvlJc w:val="left"/>
-      <w:pPr>
-        <w:ind w:left="2880" w:hanging="360"/>
-      </w:pPr>
-    </w:lvl>
-    <w:lvl w:ilvl="4" w:tplc="04090019" w:tentative="1">
-      <w:start w:val="1"/>
-      <w:numFmt w:val="lowerLetter"/>
-      <w:lvlText w:val="%5."/>
-      <w:lvlJc w:val="left"/>
-      <w:pPr>
-        <w:ind w:left="3600" w:hanging="360"/>
-      </w:pPr>
-    </w:lvl>
-    <w:lvl w:ilvl="5" w:tplc="0409001B" w:tentative="1">
-      <w:start w:val="1"/>
-      <w:numFmt w:val="lowerRoman"/>
-      <w:lvlText w:val="%6."/>
-      <w:lvlJc w:val="right"/>
-      <w:pPr>
-        <w:ind w:left="4320" w:hanging="180"/>
-      </w:pPr>
-    </w:lvl>
-    <w:lvl w:ilvl="6" w:tplc="0409000F" w:tentative="1">
-      <w:start w:val="1"/>
-      <w:numFmt w:val="decimal"/>
-      <w:lvlText w:val="%7."/>
-      <w:lvlJc w:val="left"/>
-      <w:pPr>
-        <w:ind w:left="5040" w:hanging="360"/>
-      </w:pPr>
-    </w:lvl>
-    <w:lvl w:ilvl="7" w:tplc="04090019" w:tentative="1">
-      <w:start w:val="1"/>
-      <w:numFmt w:val="lowerLetter"/>
-      <w:lvlText w:val="%8."/>
-      <w:lvlJc w:val="left"/>
-      <w:pPr>
-        <w:ind w:left="5760" w:hanging="360"/>
-      </w:pPr>
-    </w:lvl>
-    <w:lvl w:ilvl="8" w:tplc="0409001B" w:tentative="1">
-      <w:start w:val="1"/>
-      <w:numFmt w:val="lowerRoman"/>
-      <w:lvlText w:val="%9."/>
-      <w:lvlJc w:val="right"/>
-      <w:pPr>
-        <w:ind w:left="6480" w:hanging="180"/>
-      </w:pPr>
+    <w:lvl w:ilvl="1">
+      <w:start w:val="1"/>
+      <w:numFmt w:val="decimal"/>
+      <w:isLgl/>
+      <w:lvlText w:val="%1.%2."/>
+      <w:lvlJc w:val="left"/>
+      <w:pPr>
+        <w:ind w:left="855" w:hanging="495"/>
+      </w:pPr>
+      <w:rPr>
+        <w:rFonts w:hint="default"/>
+      </w:rPr>
+    </w:lvl>
+    <w:lvl w:ilvl="2">
+      <w:start w:val="1"/>
+      <w:numFmt w:val="decimal"/>
+      <w:isLgl/>
+      <w:lvlText w:val="%1.%2.%3."/>
+      <w:lvlJc w:val="left"/>
+      <w:pPr>
+        <w:ind w:left="1080" w:hanging="720"/>
+      </w:pPr>
+      <w:rPr>
+        <w:rFonts w:hint="default"/>
+      </w:rPr>
+    </w:lvl>
+    <w:lvl w:ilvl="3">
+      <w:start w:val="1"/>
+      <w:numFmt w:val="decimal"/>
+      <w:isLgl/>
+      <w:lvlText w:val="%1.%2.%3.%4."/>
+      <w:lvlJc w:val="left"/>
+      <w:pPr>
+        <w:ind w:left="1080" w:hanging="720"/>
+      </w:pPr>
+      <w:rPr>
+        <w:rFonts w:hint="default"/>
+      </w:rPr>
+    </w:lvl>
+    <w:lvl w:ilvl="4">
+      <w:start w:val="1"/>
+      <w:numFmt w:val="decimal"/>
+      <w:isLgl/>
+      <w:lvlText w:val="%1.%2.%3.%4.%5."/>
+      <w:lvlJc w:val="left"/>
+      <w:pPr>
+        <w:ind w:left="1440" w:hanging="1080"/>
+      </w:pPr>
+      <w:rPr>
+        <w:rFonts w:hint="default"/>
+      </w:rPr>
+    </w:lvl>
+    <w:lvl w:ilvl="5">
+      <w:start w:val="1"/>
+      <w:numFmt w:val="decimal"/>
+      <w:isLgl/>
+      <w:lvlText w:val="%1.%2.%3.%4.%5.%6."/>
+      <w:lvlJc w:val="left"/>
+      <w:pPr>
+        <w:ind w:left="1440" w:hanging="1080"/>
+      </w:pPr>
+      <w:rPr>
+        <w:rFonts w:hint="default"/>
+      </w:rPr>
+    </w:lvl>
+    <w:lvl w:ilvl="6">
+      <w:start w:val="1"/>
+      <w:numFmt w:val="decimal"/>
+      <w:isLgl/>
+      <w:lvlText w:val="%1.%2.%3.%4.%5.%6.%7."/>
+      <w:lvlJc w:val="left"/>
+      <w:pPr>
+        <w:ind w:left="1800" w:hanging="1440"/>
+      </w:pPr>
+      <w:rPr>
+        <w:rFonts w:hint="default"/>
+      </w:rPr>
+    </w:lvl>
+    <w:lvl w:ilvl="7">
+      <w:start w:val="1"/>
+      <w:numFmt w:val="decimal"/>
+      <w:isLgl/>
+      <w:lvlText w:val="%1.%2.%3.%4.%5.%6.%7.%8."/>
+      <w:lvlJc w:val="left"/>
+      <w:pPr>
+        <w:ind w:left="1800" w:hanging="1440"/>
+      </w:pPr>
+      <w:rPr>
+        <w:rFonts w:hint="default"/>
+      </w:rPr>
+    </w:lvl>
+    <w:lvl w:ilvl="8">
+      <w:start w:val="1"/>
+      <w:numFmt w:val="decimal"/>
+      <w:isLgl/>
+      <w:lvlText w:val="%1.%2.%3.%4.%5.%6.%7.%8.%9."/>
+      <w:lvlJc w:val="left"/>
+      <w:pPr>
+        <w:ind w:left="2160" w:hanging="1800"/>
+      </w:pPr>
+      <w:rPr>
+        <w:rFonts w:hint="default"/>
+      </w:rPr>
     </w:lvl>
   </w:abstractNum>
   <w:num w:numId="1">
@@ -7892,7 +8215,37 @@
   <w:num w:numId="34">
     <w:abstractNumId w:val="20"/>
   </w:num>
-  <w:numIdMacAtCleanup w:val="34"/>
+  <w:num w:numId="35">
+    <w:abstractNumId w:val="19"/>
+    <w:lvlOverride w:ilvl="0">
+      <w:startOverride w:val="1"/>
+    </w:lvlOverride>
+    <w:lvlOverride w:ilvl="1">
+      <w:startOverride w:val="1"/>
+    </w:lvlOverride>
+    <w:lvlOverride w:ilvl="2">
+      <w:startOverride w:val="1"/>
+    </w:lvlOverride>
+    <w:lvlOverride w:ilvl="3">
+      <w:startOverride w:val="1"/>
+    </w:lvlOverride>
+    <w:lvlOverride w:ilvl="4">
+      <w:startOverride w:val="1"/>
+    </w:lvlOverride>
+    <w:lvlOverride w:ilvl="5">
+      <w:startOverride w:val="1"/>
+    </w:lvlOverride>
+    <w:lvlOverride w:ilvl="6">
+      <w:startOverride w:val="1"/>
+    </w:lvlOverride>
+    <w:lvlOverride w:ilvl="7">
+      <w:startOverride w:val="1"/>
+    </w:lvlOverride>
+    <w:lvlOverride w:ilvl="8">
+      <w:startOverride w:val="1"/>
+    </w:lvlOverride>
+  </w:num>
+  <w:numIdMacAtCleanup w:val="35"/>
 </w:numbering>
 </file>
 

</xml_diff>

<commit_message>
📝 Wrote extensions for UC6 and UC8
</commit_message>
<xml_diff>
--- a/Domain modelling/Use Cases.docx
+++ b/Domain modelling/Use Cases.docx
@@ -774,13 +774,7 @@
         </w:numPr>
       </w:pPr>
       <w:r>
-        <w:t>The owner isn’t authorized to</w:t>
-      </w:r>
-      <w:r>
-        <w:t xml:space="preserve"> edit the</w:t>
-      </w:r>
-      <w:r>
-        <w:t xml:space="preserve"> post.</w:t>
+        <w:t>The owner isn’t authorized to edit the post.</w:t>
       </w:r>
     </w:p>
     <w:p>
@@ -1495,6 +1489,13 @@
     </w:p>
     <w:p>
       <w:pPr>
+        <w:pStyle w:val="ListParagraph"/>
+        <w:spacing w:line="256" w:lineRule="auto"/>
+        <w:ind w:left="1080"/>
+      </w:pPr>
+    </w:p>
+    <w:p>
+      <w:pPr>
         <w:pBdr>
           <w:bottom w:val="single" w:sz="6" w:space="1" w:color="auto"/>
         </w:pBdr>
@@ -2099,13 +2100,7 @@
         <w:spacing w:line="254" w:lineRule="auto"/>
       </w:pPr>
       <w:r>
-        <w:t xml:space="preserve">The </w:t>
-      </w:r>
-      <w:r>
-        <w:t>renter</w:t>
-      </w:r>
-      <w:r>
-        <w:t xml:space="preserve"> isn’t authorized</w:t>
+        <w:t>The renter isn’t authorized</w:t>
       </w:r>
       <w:r>
         <w:t xml:space="preserve"> (didn’t provide a</w:t>
@@ -2146,10 +2141,7 @@
         <w:spacing w:line="254" w:lineRule="auto"/>
       </w:pPr>
       <w:r>
-        <w:t xml:space="preserve">The system displays a prompt for the </w:t>
-      </w:r>
-      <w:r>
-        <w:t>renter</w:t>
+        <w:t>The system displays a prompt for the renter</w:t>
       </w:r>
       <w:r>
         <w:t>.</w:t>
@@ -2200,13 +2192,7 @@
         <w:spacing w:line="254" w:lineRule="auto"/>
       </w:pPr>
       <w:r>
-        <w:t>The renter has a previous request</w:t>
-      </w:r>
-      <w:r>
-        <w:t xml:space="preserve"> on the post</w:t>
-      </w:r>
-      <w:r>
-        <w:t>.</w:t>
+        <w:t>The renter has a previous request on the post.</w:t>
       </w:r>
     </w:p>
     <w:p>
@@ -2265,7 +2251,13 @@
         <w:spacing w:line="256" w:lineRule="auto"/>
       </w:pPr>
       <w:r>
-        <w:t>The request will not be created.</w:t>
+        <w:t xml:space="preserve">The </w:t>
+      </w:r>
+      <w:r>
+        <w:t>tool-</w:t>
+      </w:r>
+      <w:r>
+        <w:t>request will not be created.</w:t>
       </w:r>
     </w:p>
     <w:p>
@@ -2278,13 +2270,7 @@
         <w:spacing w:line="256" w:lineRule="auto"/>
       </w:pPr>
       <w:r>
-        <w:t xml:space="preserve">The system will inform the </w:t>
-      </w:r>
-      <w:r>
-        <w:t>renter</w:t>
-      </w:r>
-      <w:r>
-        <w:t xml:space="preserve"> of the invalid values.</w:t>
+        <w:t>The system will inform the renter of the invalid values.</w:t>
       </w:r>
     </w:p>
     <w:p>
@@ -2297,13 +2283,7 @@
         <w:spacing w:line="256" w:lineRule="auto"/>
       </w:pPr>
       <w:r>
-        <w:t xml:space="preserve">Continue at step </w:t>
-      </w:r>
-      <w:r>
-        <w:t>4</w:t>
-      </w:r>
-      <w:r>
-        <w:t>.</w:t>
+        <w:t>Continue at step 4.</w:t>
       </w:r>
     </w:p>
     <w:p>
@@ -2541,28 +2521,142 @@
     </w:p>
     <w:p>
       <w:pPr>
+        <w:rPr>
+          <w:b/>
+          <w:bCs/>
+        </w:rPr>
+      </w:pPr>
+      <w:r>
+        <w:rPr>
+          <w:b/>
+          <w:bCs/>
+        </w:rPr>
+        <w:t>Extensions:</w:t>
+      </w:r>
+    </w:p>
+    <w:p>
+      <w:pPr>
+        <w:pStyle w:val="ListParagraph"/>
+        <w:numPr>
+          <w:ilvl w:val="2"/>
+          <w:numId w:val="6"/>
+        </w:numPr>
+        <w:spacing w:line="254" w:lineRule="auto"/>
+      </w:pPr>
+      <w:r>
+        <w:t>The renter isn’t authorized</w:t>
+      </w:r>
+      <w:r>
+        <w:t>.</w:t>
+      </w:r>
+    </w:p>
+    <w:p>
+      <w:pPr>
+        <w:pStyle w:val="ListParagraph"/>
+        <w:numPr>
+          <w:ilvl w:val="2"/>
+          <w:numId w:val="6"/>
+        </w:numPr>
+        <w:spacing w:line="254" w:lineRule="auto"/>
+      </w:pPr>
+      <w:r>
+        <w:t>The request will be denied.</w:t>
+      </w:r>
+    </w:p>
+    <w:p>
+      <w:pPr>
+        <w:pStyle w:val="ListParagraph"/>
+        <w:numPr>
+          <w:ilvl w:val="2"/>
+          <w:numId w:val="6"/>
+        </w:numPr>
+        <w:spacing w:line="254" w:lineRule="auto"/>
+      </w:pPr>
+      <w:r>
+        <w:t>The system displays a prompt for the renter.</w:t>
+      </w:r>
+    </w:p>
+    <w:p>
+      <w:pPr>
+        <w:spacing w:line="254" w:lineRule="auto"/>
+      </w:pPr>
+    </w:p>
+    <w:p>
+      <w:pPr>
+        <w:pStyle w:val="ListParagraph"/>
+        <w:numPr>
+          <w:ilvl w:val="2"/>
+          <w:numId w:val="7"/>
+        </w:numPr>
+        <w:spacing w:line="256" w:lineRule="auto"/>
+      </w:pPr>
+      <w:r>
+        <w:t>Some fields are not valid.</w:t>
+      </w:r>
+    </w:p>
+    <w:p>
+      <w:pPr>
+        <w:pStyle w:val="ListParagraph"/>
+        <w:numPr>
+          <w:ilvl w:val="2"/>
+          <w:numId w:val="7"/>
+        </w:numPr>
+        <w:spacing w:line="256" w:lineRule="auto"/>
+      </w:pPr>
+      <w:r>
+        <w:t xml:space="preserve">The </w:t>
+      </w:r>
+      <w:r>
+        <w:t>edit</w:t>
+      </w:r>
+      <w:r>
+        <w:t xml:space="preserve"> will </w:t>
+      </w:r>
+      <w:r>
+        <w:t>be denied</w:t>
+      </w:r>
+      <w:r>
+        <w:t>.</w:t>
+      </w:r>
+    </w:p>
+    <w:p>
+      <w:pPr>
+        <w:pStyle w:val="ListParagraph"/>
+        <w:numPr>
+          <w:ilvl w:val="2"/>
+          <w:numId w:val="7"/>
+        </w:numPr>
+        <w:spacing w:line="256" w:lineRule="auto"/>
+      </w:pPr>
+      <w:r>
+        <w:t>The system will inform the renter of the invalid values.</w:t>
+      </w:r>
+    </w:p>
+    <w:p>
+      <w:pPr>
+        <w:pStyle w:val="ListParagraph"/>
+        <w:numPr>
+          <w:ilvl w:val="2"/>
+          <w:numId w:val="7"/>
+        </w:numPr>
+        <w:spacing w:line="256" w:lineRule="auto"/>
+      </w:pPr>
+      <w:r>
+        <w:t xml:space="preserve">Continue at step </w:t>
+      </w:r>
+      <w:r>
+        <w:t>3</w:t>
+      </w:r>
+      <w:r>
+        <w:t>.</w:t>
+      </w:r>
+    </w:p>
+    <w:p>
+      <w:pPr>
         <w:pBdr>
           <w:bottom w:val="single" w:sz="6" w:space="1" w:color="auto"/>
         </w:pBdr>
-        <w:rPr>
-          <w:b/>
-          <w:bCs/>
-        </w:rPr>
-      </w:pPr>
-      <w:r>
-        <w:rPr>
-          <w:b/>
-          <w:bCs/>
-        </w:rPr>
-        <w:t>Extensions</w:t>
-      </w:r>
-      <w:r>
-        <w:rPr>
-          <w:b/>
-          <w:bCs/>
-        </w:rPr>
-        <w:t>:</w:t>
-      </w:r>
+      </w:pPr>
     </w:p>
     <w:p>
       <w:r>
@@ -2740,6 +2834,60 @@
       </w:r>
       <w:r>
         <w:t xml:space="preserve"> the database.</w:t>
+      </w:r>
+    </w:p>
+    <w:p>
+      <w:pPr>
+        <w:rPr>
+          <w:b/>
+          <w:bCs/>
+        </w:rPr>
+      </w:pPr>
+      <w:r>
+        <w:rPr>
+          <w:b/>
+          <w:bCs/>
+        </w:rPr>
+        <w:t>Extensions:</w:t>
+      </w:r>
+    </w:p>
+    <w:p>
+      <w:pPr>
+        <w:pStyle w:val="ListParagraph"/>
+        <w:numPr>
+          <w:ilvl w:val="2"/>
+          <w:numId w:val="41"/>
+        </w:numPr>
+        <w:spacing w:line="254" w:lineRule="auto"/>
+      </w:pPr>
+      <w:r>
+        <w:t>The renter isn’t authorized.</w:t>
+      </w:r>
+    </w:p>
+    <w:p>
+      <w:pPr>
+        <w:pStyle w:val="ListParagraph"/>
+        <w:numPr>
+          <w:ilvl w:val="2"/>
+          <w:numId w:val="41"/>
+        </w:numPr>
+        <w:spacing w:line="254" w:lineRule="auto"/>
+      </w:pPr>
+      <w:r>
+        <w:t>The request will be denied.</w:t>
+      </w:r>
+    </w:p>
+    <w:p>
+      <w:pPr>
+        <w:pStyle w:val="ListParagraph"/>
+        <w:numPr>
+          <w:ilvl w:val="2"/>
+          <w:numId w:val="41"/>
+        </w:numPr>
+        <w:spacing w:line="254" w:lineRule="auto"/>
+      </w:pPr>
+      <w:r>
+        <w:t>The system displays a prompt for the renter.</w:t>
       </w:r>
     </w:p>
     <w:p>
@@ -2747,25 +2895,7 @@
         <w:pBdr>
           <w:bottom w:val="single" w:sz="6" w:space="1" w:color="auto"/>
         </w:pBdr>
-        <w:rPr>
-          <w:b/>
-          <w:bCs/>
-        </w:rPr>
-      </w:pPr>
-      <w:r>
-        <w:rPr>
-          <w:b/>
-          <w:bCs/>
-        </w:rPr>
-        <w:t>Extensions</w:t>
-      </w:r>
-      <w:r>
-        <w:rPr>
-          <w:b/>
-          <w:bCs/>
-        </w:rPr>
-        <w:t>:</w:t>
-      </w:r>
+      </w:pPr>
     </w:p>
     <w:p>
       <w:r>
@@ -2806,6 +2936,7 @@
           <w:b/>
           <w:bCs/>
         </w:rPr>
+        <w:lastRenderedPageBreak/>
         <w:t>Initiator:</w:t>
       </w:r>
       <w:r>
@@ -2974,7 +3105,6 @@
         </w:numPr>
       </w:pPr>
       <w:r>
-        <w:lastRenderedPageBreak/>
         <w:t>The system marks the tool as available and updates the database.</w:t>
       </w:r>
     </w:p>
@@ -3232,6 +3362,18 @@
         </w:numPr>
       </w:pPr>
       <w:r>
+        <w:t>The system ensures all inputs are valid.</w:t>
+      </w:r>
+    </w:p>
+    <w:p>
+      <w:pPr>
+        <w:pStyle w:val="ListParagraph"/>
+        <w:numPr>
+          <w:ilvl w:val="0"/>
+          <w:numId w:val="21"/>
+        </w:numPr>
+      </w:pPr>
+      <w:r>
         <w:t>The system ensures the user isn’t on the banned-list.</w:t>
       </w:r>
     </w:p>
@@ -3280,6 +3422,148 @@
           <w:rStyle w:val="CommentReference"/>
         </w:rPr>
         <w:commentReference w:id="1"/>
+      </w:r>
+    </w:p>
+    <w:p>
+      <w:pPr>
+        <w:rPr>
+          <w:b/>
+          <w:bCs/>
+        </w:rPr>
+      </w:pPr>
+      <w:r>
+        <w:rPr>
+          <w:b/>
+          <w:bCs/>
+        </w:rPr>
+        <w:t>Extensions:</w:t>
+      </w:r>
+    </w:p>
+    <w:p>
+      <w:pPr>
+        <w:pStyle w:val="ListParagraph"/>
+        <w:numPr>
+          <w:ilvl w:val="2"/>
+          <w:numId w:val="45"/>
+        </w:numPr>
+        <w:spacing w:line="254" w:lineRule="auto"/>
+      </w:pPr>
+      <w:r>
+        <w:lastRenderedPageBreak/>
+        <w:t>Some fields are not valid.</w:t>
+      </w:r>
+    </w:p>
+    <w:p>
+      <w:pPr>
+        <w:pStyle w:val="ListParagraph"/>
+        <w:numPr>
+          <w:ilvl w:val="2"/>
+          <w:numId w:val="45"/>
+        </w:numPr>
+        <w:spacing w:line="254" w:lineRule="auto"/>
+      </w:pPr>
+      <w:r>
+        <w:t xml:space="preserve">The request will </w:t>
+      </w:r>
+      <w:r>
+        <w:t>be denied</w:t>
+      </w:r>
+      <w:r>
+        <w:t>.</w:t>
+      </w:r>
+    </w:p>
+    <w:p>
+      <w:pPr>
+        <w:pStyle w:val="ListParagraph"/>
+        <w:numPr>
+          <w:ilvl w:val="2"/>
+          <w:numId w:val="45"/>
+        </w:numPr>
+        <w:spacing w:line="254" w:lineRule="auto"/>
+      </w:pPr>
+      <w:r>
+        <w:t>The system will inform the renter of the invalid values.</w:t>
+      </w:r>
+    </w:p>
+    <w:p>
+      <w:pPr>
+        <w:pStyle w:val="ListParagraph"/>
+        <w:numPr>
+          <w:ilvl w:val="2"/>
+          <w:numId w:val="45"/>
+        </w:numPr>
+        <w:spacing w:line="254" w:lineRule="auto"/>
+      </w:pPr>
+      <w:r>
+        <w:t xml:space="preserve">Continue at step </w:t>
+      </w:r>
+      <w:r>
+        <w:t>2</w:t>
+      </w:r>
+      <w:r>
+        <w:t>.</w:t>
+      </w:r>
+    </w:p>
+    <w:p>
+      <w:pPr>
+        <w:pStyle w:val="ListParagraph"/>
+        <w:spacing w:line="254" w:lineRule="auto"/>
+        <w:ind w:left="1080"/>
+      </w:pPr>
+    </w:p>
+    <w:p>
+      <w:pPr>
+        <w:pStyle w:val="ListParagraph"/>
+        <w:numPr>
+          <w:ilvl w:val="2"/>
+          <w:numId w:val="16"/>
+        </w:numPr>
+        <w:spacing w:line="254" w:lineRule="auto"/>
+      </w:pPr>
+      <w:r>
+        <w:t>The user is on the banned list.</w:t>
+      </w:r>
+    </w:p>
+    <w:p>
+      <w:pPr>
+        <w:pStyle w:val="ListParagraph"/>
+        <w:numPr>
+          <w:ilvl w:val="2"/>
+          <w:numId w:val="16"/>
+        </w:numPr>
+        <w:spacing w:line="254" w:lineRule="auto"/>
+      </w:pPr>
+      <w:r>
+        <w:t>The request will be denied and the account will not be created.</w:t>
+      </w:r>
+    </w:p>
+    <w:p>
+      <w:pPr>
+        <w:pStyle w:val="ListParagraph"/>
+        <w:numPr>
+          <w:ilvl w:val="2"/>
+          <w:numId w:val="16"/>
+        </w:numPr>
+        <w:spacing w:line="254" w:lineRule="auto"/>
+      </w:pPr>
+      <w:r>
+        <w:t xml:space="preserve">The </w:t>
+      </w:r>
+      <w:r>
+        <w:t>system will display a prompt for the user.</w:t>
+      </w:r>
+    </w:p>
+    <w:p>
+      <w:pPr>
+        <w:pStyle w:val="ListParagraph"/>
+        <w:numPr>
+          <w:ilvl w:val="2"/>
+          <w:numId w:val="16"/>
+        </w:numPr>
+        <w:spacing w:line="254" w:lineRule="auto"/>
+      </w:pPr>
+      <w:r>
+        <w:t>The system will redirect the user to the homepage.</w:t>
       </w:r>
     </w:p>
     <w:p>
@@ -3292,12 +3576,223 @@
           <w:bCs/>
         </w:rPr>
       </w:pPr>
-      <w:r>
-        <w:rPr>
-          <w:b/>
-          <w:bCs/>
-        </w:rPr>
-        <w:t>Extensions:</w:t>
+    </w:p>
+    <w:p>
+      <w:r>
+        <w:rPr>
+          <w:b/>
+          <w:bCs/>
+        </w:rPr>
+        <w:t>ID:</w:t>
+      </w:r>
+      <w:r>
+        <w:t xml:space="preserve">  UC</w:t>
+      </w:r>
+      <w:r>
+        <w:t>8</w:t>
+      </w:r>
+      <w:r>
+        <w:t xml:space="preserve"> - B</w:t>
+      </w:r>
+    </w:p>
+    <w:p>
+      <w:r>
+        <w:rPr>
+          <w:b/>
+          <w:bCs/>
+        </w:rPr>
+        <w:t>Name:</w:t>
+      </w:r>
+      <w:r>
+        <w:t xml:space="preserve"> Create an account using Google, Facebook, Microsoft, or Apple account.</w:t>
+      </w:r>
+    </w:p>
+    <w:p>
+      <w:r>
+        <w:rPr>
+          <w:b/>
+          <w:bCs/>
+        </w:rPr>
+        <w:t>Initiator:</w:t>
+      </w:r>
+      <w:r>
+        <w:t xml:space="preserve"> User</w:t>
+      </w:r>
+    </w:p>
+    <w:p>
+      <w:r>
+        <w:rPr>
+          <w:b/>
+          <w:bCs/>
+        </w:rPr>
+        <w:t>Goal:</w:t>
+      </w:r>
+      <w:r>
+        <w:t xml:space="preserve"> Creates an account for the user to log into.</w:t>
+      </w:r>
+    </w:p>
+    <w:p>
+      <w:r>
+        <w:rPr>
+          <w:b/>
+          <w:bCs/>
+        </w:rPr>
+        <w:t>Precondition:</w:t>
+      </w:r>
+    </w:p>
+    <w:p>
+      <w:pPr>
+        <w:pStyle w:val="ListParagraph"/>
+        <w:numPr>
+          <w:ilvl w:val="0"/>
+          <w:numId w:val="22"/>
+        </w:numPr>
+      </w:pPr>
+      <w:r>
+        <w:t>The user must have a Google, Facebook, Microsoft, or Apple account.</w:t>
+      </w:r>
+    </w:p>
+    <w:p>
+      <w:pPr>
+        <w:pStyle w:val="ListParagraph"/>
+        <w:numPr>
+          <w:ilvl w:val="0"/>
+          <w:numId w:val="22"/>
+        </w:numPr>
+      </w:pPr>
+      <w:r>
+        <w:t>The user must have an ID number.</w:t>
+      </w:r>
+    </w:p>
+    <w:p>
+      <w:pPr>
+        <w:pStyle w:val="ListParagraph"/>
+        <w:numPr>
+          <w:ilvl w:val="0"/>
+          <w:numId w:val="22"/>
+        </w:numPr>
+      </w:pPr>
+      <w:r>
+        <w:t>The email address and ID number must not be on the banned-list.</w:t>
+      </w:r>
+    </w:p>
+    <w:p>
+      <w:r>
+        <w:rPr>
+          <w:b/>
+          <w:bCs/>
+        </w:rPr>
+        <w:t>Postcondition:</w:t>
+      </w:r>
+      <w:r>
+        <w:t xml:space="preserve"> an account is created for the user to log into, where (s)he can rent or offer tools.</w:t>
+      </w:r>
+    </w:p>
+    <w:p>
+      <w:r>
+        <w:rPr>
+          <w:b/>
+          <w:bCs/>
+        </w:rPr>
+        <w:t>Main success scenario:</w:t>
+      </w:r>
+      <w:r>
+        <w:t xml:space="preserve"> </w:t>
+      </w:r>
+    </w:p>
+    <w:p>
+      <w:pPr>
+        <w:pStyle w:val="ListParagraph"/>
+        <w:numPr>
+          <w:ilvl w:val="0"/>
+          <w:numId w:val="23"/>
+        </w:numPr>
+      </w:pPr>
+      <w:r>
+        <w:t>The user requests to create a new account.</w:t>
+      </w:r>
+    </w:p>
+    <w:p>
+      <w:pPr>
+        <w:pStyle w:val="ListParagraph"/>
+        <w:numPr>
+          <w:ilvl w:val="0"/>
+          <w:numId w:val="23"/>
+        </w:numPr>
+      </w:pPr>
+      <w:r>
+        <w:t xml:space="preserve">The user </w:t>
+      </w:r>
+      <w:r>
+        <w:t>signs in using one of the sign-in buttons for Google, Facebook, Microsoft, and Apple.</w:t>
+      </w:r>
+    </w:p>
+    <w:p>
+      <w:pPr>
+        <w:pStyle w:val="ListParagraph"/>
+        <w:numPr>
+          <w:ilvl w:val="0"/>
+          <w:numId w:val="23"/>
+        </w:numPr>
+      </w:pPr>
+      <w:r>
+        <w:t>The user logs in the selected account.</w:t>
+      </w:r>
+    </w:p>
+    <w:p>
+      <w:pPr>
+        <w:pStyle w:val="ListParagraph"/>
+        <w:numPr>
+          <w:ilvl w:val="0"/>
+          <w:numId w:val="23"/>
+        </w:numPr>
+      </w:pPr>
+      <w:r>
+        <w:t>The user enters the ID number.</w:t>
+      </w:r>
+    </w:p>
+    <w:p>
+      <w:pPr>
+        <w:pStyle w:val="ListParagraph"/>
+        <w:numPr>
+          <w:ilvl w:val="0"/>
+          <w:numId w:val="23"/>
+        </w:numPr>
+      </w:pPr>
+      <w:r>
+        <w:t>The system ensures the user isn’t on the banned-list.</w:t>
+      </w:r>
+    </w:p>
+    <w:p>
+      <w:pPr>
+        <w:pStyle w:val="ListParagraph"/>
+        <w:numPr>
+          <w:ilvl w:val="0"/>
+          <w:numId w:val="23"/>
+        </w:numPr>
+      </w:pPr>
+      <w:r>
+        <w:t>The system creates a new user account with the provided details.</w:t>
+      </w:r>
+    </w:p>
+    <w:p>
+      <w:pPr>
+        <w:pStyle w:val="ListParagraph"/>
+        <w:numPr>
+          <w:ilvl w:val="0"/>
+          <w:numId w:val="23"/>
+        </w:numPr>
+      </w:pPr>
+      <w:commentRangeStart w:id="2"/>
+      <w:r>
+        <w:t>The user can optionally enter his/her credit card details to be saved to his account.</w:t>
+      </w:r>
+      <w:commentRangeEnd w:id="2"/>
+      <w:r>
+        <w:rPr>
+          <w:rStyle w:val="CommentReference"/>
+        </w:rPr>
+        <w:commentReference w:id="2"/>
       </w:r>
     </w:p>
     <w:p>
@@ -3310,6 +3805,13 @@
           <w:bCs/>
         </w:rPr>
       </w:pPr>
+      <w:r>
+        <w:rPr>
+          <w:b/>
+          <w:bCs/>
+        </w:rPr>
+        <w:t>Extensions:</w:t>
+      </w:r>
     </w:p>
     <w:p>
       <w:pPr>
@@ -3334,10 +3836,10 @@
         <w:t xml:space="preserve">  UC</w:t>
       </w:r>
       <w:r>
-        <w:t>8</w:t>
-      </w:r>
-      <w:r>
-        <w:t xml:space="preserve"> - B</w:t>
+        <w:t>9</w:t>
+      </w:r>
+      <w:r>
+        <w:t xml:space="preserve"> - A</w:t>
       </w:r>
     </w:p>
     <w:p>
@@ -3349,7 +3851,10 @@
         <w:t>Name:</w:t>
       </w:r>
       <w:r>
-        <w:t xml:space="preserve"> Create an account using Google, Facebook, Microsoft, or Apple account.</w:t>
+        <w:t xml:space="preserve"> Log into account</w:t>
+      </w:r>
+      <w:r>
+        <w:t xml:space="preserve"> using an email address.</w:t>
       </w:r>
     </w:p>
     <w:p>
@@ -3361,7 +3866,10 @@
         <w:t>Initiator:</w:t>
       </w:r>
       <w:r>
-        <w:t xml:space="preserve"> User</w:t>
+        <w:t xml:space="preserve"> </w:t>
+      </w:r>
+      <w:r>
+        <w:t>User</w:t>
       </w:r>
     </w:p>
     <w:p>
@@ -3373,7 +3881,10 @@
         <w:t>Goal:</w:t>
       </w:r>
       <w:r>
-        <w:t xml:space="preserve"> Creates an account for the user to log into.</w:t>
+        <w:t xml:space="preserve"> </w:t>
+      </w:r>
+      <w:r>
+        <w:t>Log the user into his/her account where (s)he can offer and/or rent tools.</w:t>
       </w:r>
     </w:p>
     <w:p>
@@ -3384,41 +3895,33 @@
         </w:rPr>
         <w:t>Precondition:</w:t>
       </w:r>
-    </w:p>
-    <w:p>
-      <w:pPr>
-        <w:pStyle w:val="ListParagraph"/>
-        <w:numPr>
-          <w:ilvl w:val="0"/>
-          <w:numId w:val="22"/>
-        </w:numPr>
-      </w:pPr>
-      <w:r>
-        <w:t>The user must have a Google, Facebook, Microsoft, or Apple account.</w:t>
-      </w:r>
-    </w:p>
-    <w:p>
-      <w:pPr>
-        <w:pStyle w:val="ListParagraph"/>
-        <w:numPr>
-          <w:ilvl w:val="0"/>
-          <w:numId w:val="22"/>
-        </w:numPr>
-      </w:pPr>
-      <w:r>
-        <w:t>The user must have an ID number.</w:t>
-      </w:r>
-    </w:p>
-    <w:p>
-      <w:pPr>
-        <w:pStyle w:val="ListParagraph"/>
-        <w:numPr>
-          <w:ilvl w:val="0"/>
-          <w:numId w:val="22"/>
-        </w:numPr>
-      </w:pPr>
-      <w:r>
-        <w:t>The email address and ID number must not be on the banned-list.</w:t>
+      <w:r>
+        <w:t xml:space="preserve"> </w:t>
+      </w:r>
+    </w:p>
+    <w:p>
+      <w:pPr>
+        <w:pStyle w:val="ListParagraph"/>
+        <w:numPr>
+          <w:ilvl w:val="0"/>
+          <w:numId w:val="24"/>
+        </w:numPr>
+      </w:pPr>
+      <w:r>
+        <w:lastRenderedPageBreak/>
+        <w:t>The user must have previously created an account.</w:t>
+      </w:r>
+    </w:p>
+    <w:p>
+      <w:pPr>
+        <w:pStyle w:val="ListParagraph"/>
+        <w:numPr>
+          <w:ilvl w:val="0"/>
+          <w:numId w:val="24"/>
+        </w:numPr>
+      </w:pPr>
+      <w:r>
+        <w:t>The user account must not be banned.</w:t>
       </w:r>
     </w:p>
     <w:p>
@@ -3430,16 +3933,18 @@
         <w:t>Postcondition:</w:t>
       </w:r>
       <w:r>
-        <w:t xml:space="preserve"> an account is created for the user to log into, where (s)he can rent or offer tools.</w:t>
-      </w:r>
-    </w:p>
-    <w:p>
-      <w:r>
-        <w:rPr>
-          <w:b/>
-          <w:bCs/>
-        </w:rPr>
-        <w:lastRenderedPageBreak/>
+        <w:t xml:space="preserve"> </w:t>
+      </w:r>
+      <w:r>
+        <w:t>the user is logged into his/her account, and (s)he can start renting or offering tools.</w:t>
+      </w:r>
+    </w:p>
+    <w:p>
+      <w:r>
+        <w:rPr>
+          <w:b/>
+          <w:bCs/>
+        </w:rPr>
         <w:t>Main success scenario:</w:t>
       </w:r>
       <w:r>
@@ -3451,94 +3956,71 @@
         <w:pStyle w:val="ListParagraph"/>
         <w:numPr>
           <w:ilvl w:val="0"/>
-          <w:numId w:val="23"/>
-        </w:numPr>
-      </w:pPr>
-      <w:r>
-        <w:t>The user requests to create a new account.</w:t>
-      </w:r>
-    </w:p>
-    <w:p>
-      <w:pPr>
-        <w:pStyle w:val="ListParagraph"/>
-        <w:numPr>
-          <w:ilvl w:val="0"/>
-          <w:numId w:val="23"/>
-        </w:numPr>
-      </w:pPr>
-      <w:r>
-        <w:t xml:space="preserve">The user </w:t>
-      </w:r>
-      <w:r>
-        <w:t>signs in using one of the sign-in buttons for Google, Facebook, Microsoft, and Apple.</w:t>
-      </w:r>
-    </w:p>
-    <w:p>
-      <w:pPr>
-        <w:pStyle w:val="ListParagraph"/>
-        <w:numPr>
-          <w:ilvl w:val="0"/>
-          <w:numId w:val="23"/>
-        </w:numPr>
-      </w:pPr>
-      <w:r>
-        <w:t>The user logs in the selected account.</w:t>
-      </w:r>
-    </w:p>
-    <w:p>
-      <w:pPr>
-        <w:pStyle w:val="ListParagraph"/>
-        <w:numPr>
-          <w:ilvl w:val="0"/>
-          <w:numId w:val="23"/>
-        </w:numPr>
-      </w:pPr>
-      <w:r>
-        <w:t>The user enters the ID number.</w:t>
-      </w:r>
-    </w:p>
-    <w:p>
-      <w:pPr>
-        <w:pStyle w:val="ListParagraph"/>
-        <w:numPr>
-          <w:ilvl w:val="0"/>
-          <w:numId w:val="23"/>
-        </w:numPr>
-      </w:pPr>
-      <w:r>
-        <w:t>The system ensures the user isn’t on the banned-list.</w:t>
-      </w:r>
-    </w:p>
-    <w:p>
-      <w:pPr>
-        <w:pStyle w:val="ListParagraph"/>
-        <w:numPr>
-          <w:ilvl w:val="0"/>
-          <w:numId w:val="23"/>
-        </w:numPr>
-      </w:pPr>
-      <w:r>
-        <w:t>The system creates a new user account with the provided details.</w:t>
-      </w:r>
-    </w:p>
-    <w:p>
-      <w:pPr>
-        <w:pStyle w:val="ListParagraph"/>
-        <w:numPr>
-          <w:ilvl w:val="0"/>
-          <w:numId w:val="23"/>
-        </w:numPr>
-      </w:pPr>
-      <w:commentRangeStart w:id="2"/>
-      <w:r>
-        <w:t>The user can optionally enter his/her credit card details to be saved to his account.</w:t>
-      </w:r>
-      <w:commentRangeEnd w:id="2"/>
-      <w:r>
-        <w:rPr>
-          <w:rStyle w:val="CommentReference"/>
-        </w:rPr>
-        <w:commentReference w:id="2"/>
+          <w:numId w:val="25"/>
+        </w:numPr>
+      </w:pPr>
+      <w:r>
+        <w:t>The user requests to log into his/her account.</w:t>
+      </w:r>
+    </w:p>
+    <w:p>
+      <w:pPr>
+        <w:pStyle w:val="ListParagraph"/>
+        <w:numPr>
+          <w:ilvl w:val="0"/>
+          <w:numId w:val="25"/>
+        </w:numPr>
+      </w:pPr>
+      <w:r>
+        <w:t>The system asks for the email-address and the password.</w:t>
+      </w:r>
+    </w:p>
+    <w:p>
+      <w:pPr>
+        <w:pStyle w:val="ListParagraph"/>
+        <w:numPr>
+          <w:ilvl w:val="0"/>
+          <w:numId w:val="25"/>
+        </w:numPr>
+      </w:pPr>
+      <w:r>
+        <w:t>The user enters the email-address and the password.</w:t>
+      </w:r>
+    </w:p>
+    <w:p>
+      <w:pPr>
+        <w:pStyle w:val="ListParagraph"/>
+        <w:numPr>
+          <w:ilvl w:val="0"/>
+          <w:numId w:val="25"/>
+        </w:numPr>
+      </w:pPr>
+      <w:r>
+        <w:t>The system checks if the email-address and the password are correct.</w:t>
+      </w:r>
+    </w:p>
+    <w:p>
+      <w:pPr>
+        <w:pStyle w:val="ListParagraph"/>
+        <w:numPr>
+          <w:ilvl w:val="0"/>
+          <w:numId w:val="25"/>
+        </w:numPr>
+      </w:pPr>
+      <w:r>
+        <w:t>The system ensures the user is not banned.</w:t>
+      </w:r>
+    </w:p>
+    <w:p>
+      <w:pPr>
+        <w:pStyle w:val="ListParagraph"/>
+        <w:numPr>
+          <w:ilvl w:val="0"/>
+          <w:numId w:val="25"/>
+        </w:numPr>
+      </w:pPr>
+      <w:r>
+        <w:t>The system logs the user into the account.</w:t>
       </w:r>
     </w:p>
     <w:p>
@@ -3560,6 +4042,195 @@
       </w:r>
     </w:p>
     <w:p>
+      <w:r>
+        <w:rPr>
+          <w:b/>
+          <w:bCs/>
+        </w:rPr>
+        <w:t>ID:</w:t>
+      </w:r>
+      <w:r>
+        <w:t xml:space="preserve">  UC</w:t>
+      </w:r>
+      <w:r>
+        <w:t>9</w:t>
+      </w:r>
+      <w:r>
+        <w:t xml:space="preserve"> - B</w:t>
+      </w:r>
+    </w:p>
+    <w:p>
+      <w:r>
+        <w:rPr>
+          <w:b/>
+          <w:bCs/>
+        </w:rPr>
+        <w:t>Name:</w:t>
+      </w:r>
+      <w:r>
+        <w:t xml:space="preserve"> Log into account using Google, Facebook, Microsoft, or Apple account.</w:t>
+      </w:r>
+    </w:p>
+    <w:p>
+      <w:r>
+        <w:rPr>
+          <w:b/>
+          <w:bCs/>
+        </w:rPr>
+        <w:t>Initiator:</w:t>
+      </w:r>
+      <w:r>
+        <w:t xml:space="preserve"> </w:t>
+      </w:r>
+      <w:r>
+        <w:t>User</w:t>
+      </w:r>
+    </w:p>
+    <w:p>
+      <w:r>
+        <w:rPr>
+          <w:b/>
+          <w:bCs/>
+        </w:rPr>
+        <w:t>Goal:</w:t>
+      </w:r>
+      <w:r>
+        <w:t xml:space="preserve"> </w:t>
+      </w:r>
+      <w:r>
+        <w:t>Log the user into his/her account where (s)he can offer and/or rent tools.</w:t>
+      </w:r>
+    </w:p>
+    <w:p>
+      <w:r>
+        <w:rPr>
+          <w:b/>
+          <w:bCs/>
+        </w:rPr>
+        <w:t>Precondition:</w:t>
+      </w:r>
+      <w:r>
+        <w:t xml:space="preserve"> </w:t>
+      </w:r>
+    </w:p>
+    <w:p>
+      <w:pPr>
+        <w:pStyle w:val="ListParagraph"/>
+        <w:numPr>
+          <w:ilvl w:val="0"/>
+          <w:numId w:val="26"/>
+        </w:numPr>
+      </w:pPr>
+      <w:r>
+        <w:t>The user must have previously created an account.</w:t>
+      </w:r>
+    </w:p>
+    <w:p>
+      <w:pPr>
+        <w:pStyle w:val="ListParagraph"/>
+        <w:numPr>
+          <w:ilvl w:val="0"/>
+          <w:numId w:val="26"/>
+        </w:numPr>
+      </w:pPr>
+      <w:r>
+        <w:t>The user account must not be banned.</w:t>
+      </w:r>
+    </w:p>
+    <w:p>
+      <w:r>
+        <w:rPr>
+          <w:b/>
+          <w:bCs/>
+        </w:rPr>
+        <w:t>Postcondition:</w:t>
+      </w:r>
+      <w:r>
+        <w:t xml:space="preserve"> </w:t>
+      </w:r>
+      <w:r>
+        <w:t>the user is logged into his/her account, and (s)he can start renting or offering tools.</w:t>
+      </w:r>
+    </w:p>
+    <w:p>
+      <w:r>
+        <w:rPr>
+          <w:b/>
+          <w:bCs/>
+        </w:rPr>
+        <w:t>Main success scenario:</w:t>
+      </w:r>
+      <w:r>
+        <w:t xml:space="preserve"> </w:t>
+      </w:r>
+    </w:p>
+    <w:p>
+      <w:pPr>
+        <w:pStyle w:val="ListParagraph"/>
+        <w:numPr>
+          <w:ilvl w:val="0"/>
+          <w:numId w:val="27"/>
+        </w:numPr>
+      </w:pPr>
+      <w:r>
+        <w:t>The user requests to log into his/her account.</w:t>
+      </w:r>
+    </w:p>
+    <w:p>
+      <w:pPr>
+        <w:pStyle w:val="ListParagraph"/>
+        <w:numPr>
+          <w:ilvl w:val="0"/>
+          <w:numId w:val="27"/>
+        </w:numPr>
+      </w:pPr>
+      <w:r>
+        <w:t xml:space="preserve">The user </w:t>
+      </w:r>
+      <w:r>
+        <w:t>logs</w:t>
+      </w:r>
+      <w:r>
+        <w:t xml:space="preserve"> in using one of the sign-in buttons for Google, Facebook, Microsoft, and Apple.</w:t>
+      </w:r>
+    </w:p>
+    <w:p>
+      <w:pPr>
+        <w:pStyle w:val="ListParagraph"/>
+        <w:numPr>
+          <w:ilvl w:val="0"/>
+          <w:numId w:val="27"/>
+        </w:numPr>
+      </w:pPr>
+      <w:r>
+        <w:t>The user logs in the selected account.</w:t>
+      </w:r>
+    </w:p>
+    <w:p>
+      <w:pPr>
+        <w:pStyle w:val="ListParagraph"/>
+        <w:numPr>
+          <w:ilvl w:val="0"/>
+          <w:numId w:val="27"/>
+        </w:numPr>
+      </w:pPr>
+      <w:r>
+        <w:t>The system ensures the user is not banned.</w:t>
+      </w:r>
+    </w:p>
+    <w:p>
+      <w:pPr>
+        <w:pStyle w:val="ListParagraph"/>
+        <w:numPr>
+          <w:ilvl w:val="0"/>
+          <w:numId w:val="27"/>
+        </w:numPr>
+      </w:pPr>
+      <w:r>
+        <w:t>The system logs the user into the account.</w:t>
+      </w:r>
+    </w:p>
+    <w:p>
       <w:pPr>
         <w:pBdr>
           <w:bottom w:val="single" w:sz="6" w:space="1" w:color="auto"/>
@@ -3569,203 +4240,12 @@
           <w:bCs/>
         </w:rPr>
       </w:pPr>
-    </w:p>
-    <w:p>
-      <w:r>
-        <w:rPr>
-          <w:b/>
-          <w:bCs/>
-        </w:rPr>
-        <w:t>ID:</w:t>
-      </w:r>
-      <w:r>
-        <w:t xml:space="preserve">  UC</w:t>
-      </w:r>
-      <w:r>
-        <w:t>9</w:t>
-      </w:r>
-      <w:r>
-        <w:t xml:space="preserve"> - A</w:t>
-      </w:r>
-    </w:p>
-    <w:p>
-      <w:r>
-        <w:rPr>
-          <w:b/>
-          <w:bCs/>
-        </w:rPr>
-        <w:t>Name:</w:t>
-      </w:r>
-      <w:r>
-        <w:t xml:space="preserve"> Log into account</w:t>
-      </w:r>
-      <w:r>
-        <w:t xml:space="preserve"> using an email address.</w:t>
-      </w:r>
-    </w:p>
-    <w:p>
-      <w:r>
-        <w:rPr>
-          <w:b/>
-          <w:bCs/>
-        </w:rPr>
-        <w:t>Initiator:</w:t>
-      </w:r>
-      <w:r>
-        <w:t xml:space="preserve"> </w:t>
-      </w:r>
-      <w:r>
-        <w:t>User</w:t>
-      </w:r>
-    </w:p>
-    <w:p>
-      <w:r>
-        <w:rPr>
-          <w:b/>
-          <w:bCs/>
-        </w:rPr>
-        <w:t>Goal:</w:t>
-      </w:r>
-      <w:r>
-        <w:t xml:space="preserve"> </w:t>
-      </w:r>
-      <w:r>
-        <w:t>Log the user into his/her account where (s)he can offer and/or rent tools.</w:t>
-      </w:r>
-    </w:p>
-    <w:p>
-      <w:r>
-        <w:rPr>
-          <w:b/>
-          <w:bCs/>
-        </w:rPr>
-        <w:t>Precondition:</w:t>
-      </w:r>
-      <w:r>
-        <w:t xml:space="preserve"> </w:t>
-      </w:r>
-    </w:p>
-    <w:p>
-      <w:pPr>
-        <w:pStyle w:val="ListParagraph"/>
-        <w:numPr>
-          <w:ilvl w:val="0"/>
-          <w:numId w:val="24"/>
-        </w:numPr>
-      </w:pPr>
-      <w:r>
-        <w:t>The user must have previously created an account.</w:t>
-      </w:r>
-    </w:p>
-    <w:p>
-      <w:pPr>
-        <w:pStyle w:val="ListParagraph"/>
-        <w:numPr>
-          <w:ilvl w:val="0"/>
-          <w:numId w:val="24"/>
-        </w:numPr>
-      </w:pPr>
-      <w:r>
-        <w:t>The user account must not be banned.</w:t>
-      </w:r>
-    </w:p>
-    <w:p>
-      <w:r>
-        <w:rPr>
-          <w:b/>
-          <w:bCs/>
-        </w:rPr>
-        <w:t>Postcondition:</w:t>
-      </w:r>
-      <w:r>
-        <w:t xml:space="preserve"> </w:t>
-      </w:r>
-      <w:r>
-        <w:t>the user is logged into his/her account, and (s)he can start renting or offering tools.</w:t>
-      </w:r>
-    </w:p>
-    <w:p>
-      <w:r>
-        <w:rPr>
-          <w:b/>
-          <w:bCs/>
-        </w:rPr>
-        <w:t>Main success scenario:</w:t>
-      </w:r>
-      <w:r>
-        <w:t xml:space="preserve"> </w:t>
-      </w:r>
-    </w:p>
-    <w:p>
-      <w:pPr>
-        <w:pStyle w:val="ListParagraph"/>
-        <w:numPr>
-          <w:ilvl w:val="0"/>
-          <w:numId w:val="25"/>
-        </w:numPr>
-      </w:pPr>
-      <w:r>
-        <w:t>The user requests to log into his/her account.</w:t>
-      </w:r>
-    </w:p>
-    <w:p>
-      <w:pPr>
-        <w:pStyle w:val="ListParagraph"/>
-        <w:numPr>
-          <w:ilvl w:val="0"/>
-          <w:numId w:val="25"/>
-        </w:numPr>
-      </w:pPr>
-      <w:r>
-        <w:t>The system asks for the email-address and the password.</w:t>
-      </w:r>
-    </w:p>
-    <w:p>
-      <w:pPr>
-        <w:pStyle w:val="ListParagraph"/>
-        <w:numPr>
-          <w:ilvl w:val="0"/>
-          <w:numId w:val="25"/>
-        </w:numPr>
-      </w:pPr>
-      <w:r>
-        <w:t>The user enters the email-address and the password.</w:t>
-      </w:r>
-    </w:p>
-    <w:p>
-      <w:pPr>
-        <w:pStyle w:val="ListParagraph"/>
-        <w:numPr>
-          <w:ilvl w:val="0"/>
-          <w:numId w:val="25"/>
-        </w:numPr>
-      </w:pPr>
-      <w:r>
-        <w:t>The system checks if the email-address and the password are correct.</w:t>
-      </w:r>
-    </w:p>
-    <w:p>
-      <w:pPr>
-        <w:pStyle w:val="ListParagraph"/>
-        <w:numPr>
-          <w:ilvl w:val="0"/>
-          <w:numId w:val="25"/>
-        </w:numPr>
-      </w:pPr>
-      <w:r>
-        <w:t>The system ensures the user is not banned.</w:t>
-      </w:r>
-    </w:p>
-    <w:p>
-      <w:pPr>
-        <w:pStyle w:val="ListParagraph"/>
-        <w:numPr>
-          <w:ilvl w:val="0"/>
-          <w:numId w:val="25"/>
-        </w:numPr>
-      </w:pPr>
-      <w:r>
-        <w:t>The system logs the user into the account.</w:t>
+      <w:r>
+        <w:rPr>
+          <w:b/>
+          <w:bCs/>
+        </w:rPr>
+        <w:t>Extensions:</w:t>
       </w:r>
     </w:p>
     <w:p>
@@ -3778,13 +4258,6 @@
           <w:bCs/>
         </w:rPr>
       </w:pPr>
-      <w:r>
-        <w:rPr>
-          <w:b/>
-          <w:bCs/>
-        </w:rPr>
-        <w:t>Extensions:</w:t>
-      </w:r>
     </w:p>
     <w:p>
       <w:r>
@@ -3795,13 +4268,13 @@
         <w:t>ID:</w:t>
       </w:r>
       <w:r>
-        <w:t xml:space="preserve">  UC</w:t>
-      </w:r>
-      <w:r>
-        <w:t>9</w:t>
-      </w:r>
-      <w:r>
-        <w:t xml:space="preserve"> - B</w:t>
+        <w:t xml:space="preserve">  UC1</w:t>
+      </w:r>
+      <w:r>
+        <w:t>0</w:t>
+      </w:r>
+      <w:r>
+        <w:t xml:space="preserve"> - A</w:t>
       </w:r>
     </w:p>
     <w:p>
@@ -3813,7 +4286,28 @@
         <w:t>Name:</w:t>
       </w:r>
       <w:r>
-        <w:t xml:space="preserve"> Log into account using Google, Facebook, Microsoft, or Apple account.</w:t>
+        <w:t xml:space="preserve"> </w:t>
+      </w:r>
+      <w:r>
+        <w:t>A</w:t>
+      </w:r>
+      <w:r>
+        <w:t>dd</w:t>
+      </w:r>
+      <w:r>
+        <w:t>/</w:t>
+      </w:r>
+      <w:r>
+        <w:t>edit</w:t>
+      </w:r>
+      <w:r>
+        <w:t xml:space="preserve"> </w:t>
+      </w:r>
+      <w:r>
+        <w:t>user rating</w:t>
+      </w:r>
+      <w:r>
+        <w:t>.</w:t>
       </w:r>
     </w:p>
     <w:p>
@@ -3828,7 +4322,16 @@
         <w:t xml:space="preserve"> </w:t>
       </w:r>
       <w:r>
-        <w:t>User</w:t>
+        <w:t>R</w:t>
+      </w:r>
+      <w:r>
+        <w:t>ating-</w:t>
+      </w:r>
+      <w:r>
+        <w:t>u</w:t>
+      </w:r>
+      <w:r>
+        <w:t>ser</w:t>
       </w:r>
     </w:p>
     <w:p>
@@ -3840,62 +4343,110 @@
         <w:t>Goal:</w:t>
       </w:r>
       <w:r>
+        <w:t xml:space="preserve"> Adds or edit a </w:t>
+      </w:r>
+      <w:r>
+        <w:t>review</w:t>
+      </w:r>
+      <w:r>
+        <w:t xml:space="preserve"> of a </w:t>
+      </w:r>
+      <w:r>
+        <w:t>rated-</w:t>
+      </w:r>
+      <w:r>
+        <w:t>user.</w:t>
+      </w:r>
+    </w:p>
+    <w:p>
+      <w:r>
+        <w:rPr>
+          <w:b/>
+          <w:bCs/>
+        </w:rPr>
+        <w:t>Precondition:</w:t>
+      </w:r>
+      <w:r>
         <w:t xml:space="preserve"> </w:t>
       </w:r>
-      <w:r>
-        <w:t>Log the user into his/her account where (s)he can offer and/or rent tools.</w:t>
-      </w:r>
-    </w:p>
-    <w:p>
-      <w:r>
-        <w:rPr>
-          <w:b/>
-          <w:bCs/>
-        </w:rPr>
-        <w:t>Precondition:</w:t>
+    </w:p>
+    <w:p>
+      <w:pPr>
+        <w:pStyle w:val="ListParagraph"/>
+        <w:numPr>
+          <w:ilvl w:val="0"/>
+          <w:numId w:val="28"/>
+        </w:numPr>
+      </w:pPr>
+      <w:r>
+        <w:lastRenderedPageBreak/>
+        <w:t xml:space="preserve">The </w:t>
+      </w:r>
+      <w:r>
+        <w:t>rating-</w:t>
+      </w:r>
+      <w:r>
+        <w:t>user</w:t>
+      </w:r>
+      <w:r>
+        <w:t xml:space="preserve"> and </w:t>
+      </w:r>
+      <w:r>
+        <w:t>rated-</w:t>
+      </w:r>
+      <w:r>
+        <w:t>user</w:t>
       </w:r>
       <w:r>
         <w:t xml:space="preserve"> </w:t>
       </w:r>
-    </w:p>
-    <w:p>
-      <w:pPr>
-        <w:pStyle w:val="ListParagraph"/>
-        <w:numPr>
-          <w:ilvl w:val="0"/>
-          <w:numId w:val="26"/>
-        </w:numPr>
-      </w:pPr>
-      <w:r>
-        <w:t>The user must have previously created an account.</w:t>
-      </w:r>
-    </w:p>
-    <w:p>
-      <w:pPr>
-        <w:pStyle w:val="ListParagraph"/>
-        <w:numPr>
-          <w:ilvl w:val="0"/>
-          <w:numId w:val="26"/>
-        </w:numPr>
-      </w:pPr>
-      <w:r>
-        <w:t>The user account must not be banned.</w:t>
-      </w:r>
-    </w:p>
-    <w:p>
-      <w:r>
-        <w:rPr>
-          <w:b/>
-          <w:bCs/>
-        </w:rPr>
-        <w:lastRenderedPageBreak/>
+      <w:r>
+        <w:t xml:space="preserve">must have a previous </w:t>
+      </w:r>
+      <w:r>
+        <w:t>t</w:t>
+      </w:r>
+      <w:r>
+        <w:t>ransaction</w:t>
+      </w:r>
+      <w:r>
+        <w:t>.</w:t>
+      </w:r>
+    </w:p>
+    <w:p>
+      <w:r>
+        <w:rPr>
+          <w:b/>
+          <w:bCs/>
+        </w:rPr>
         <w:t>Postcondition:</w:t>
       </w:r>
       <w:r>
         <w:t xml:space="preserve"> </w:t>
       </w:r>
       <w:r>
-        <w:t>the user is logged into his/her account, and (s)he can start renting or offering tools.</w:t>
+        <w:t>Adds/edits a review to t</w:t>
+      </w:r>
+      <w:r>
+        <w:t xml:space="preserve">he rating </w:t>
+      </w:r>
+      <w:r>
+        <w:t xml:space="preserve">of </w:t>
+      </w:r>
+      <w:r>
+        <w:t xml:space="preserve">the </w:t>
+      </w:r>
+      <w:r>
+        <w:t>rated-</w:t>
+      </w:r>
+      <w:r>
+        <w:t>use</w:t>
+      </w:r>
+      <w:r>
+        <w:t>r</w:t>
+      </w:r>
+      <w:r>
+        <w:t>.</w:t>
       </w:r>
     </w:p>
     <w:p>
@@ -3915,67 +4466,77 @@
         <w:pStyle w:val="ListParagraph"/>
         <w:numPr>
           <w:ilvl w:val="0"/>
-          <w:numId w:val="27"/>
-        </w:numPr>
-      </w:pPr>
-      <w:r>
-        <w:t>The user requests to log into his/her account.</w:t>
-      </w:r>
-    </w:p>
-    <w:p>
-      <w:pPr>
-        <w:pStyle w:val="ListParagraph"/>
-        <w:numPr>
-          <w:ilvl w:val="0"/>
-          <w:numId w:val="27"/>
-        </w:numPr>
-      </w:pPr>
-      <w:r>
-        <w:t xml:space="preserve">The user </w:t>
-      </w:r>
-      <w:r>
-        <w:t>logs</w:t>
-      </w:r>
-      <w:r>
-        <w:t xml:space="preserve"> in using one of the sign-in buttons for Google, Facebook, Microsoft, and Apple.</w:t>
-      </w:r>
-    </w:p>
-    <w:p>
-      <w:pPr>
-        <w:pStyle w:val="ListParagraph"/>
-        <w:numPr>
-          <w:ilvl w:val="0"/>
-          <w:numId w:val="27"/>
-        </w:numPr>
-      </w:pPr>
-      <w:r>
-        <w:t>The user logs in the selected account.</w:t>
-      </w:r>
-    </w:p>
-    <w:p>
-      <w:pPr>
-        <w:pStyle w:val="ListParagraph"/>
-        <w:numPr>
-          <w:ilvl w:val="0"/>
-          <w:numId w:val="27"/>
-        </w:numPr>
-      </w:pPr>
-      <w:r>
-        <w:t>The system ensures the user is not banned.</w:t>
-      </w:r>
-    </w:p>
-    <w:p>
-      <w:pPr>
-        <w:pStyle w:val="ListParagraph"/>
-        <w:numPr>
-          <w:ilvl w:val="0"/>
-          <w:numId w:val="27"/>
-        </w:numPr>
-      </w:pPr>
-      <w:r>
-        <w:t>The system logs the user into the account.</w:t>
-      </w:r>
-    </w:p>
+          <w:numId w:val="29"/>
+        </w:numPr>
+      </w:pPr>
+      <w:r>
+        <w:t>The rating-user requests to rate the rated-user.</w:t>
+      </w:r>
+    </w:p>
+    <w:p>
+      <w:pPr>
+        <w:pStyle w:val="ListParagraph"/>
+        <w:numPr>
+          <w:ilvl w:val="0"/>
+          <w:numId w:val="29"/>
+        </w:numPr>
+      </w:pPr>
+      <w:r>
+        <w:t>The system ensures the precondition.</w:t>
+      </w:r>
+    </w:p>
+    <w:p>
+      <w:pPr>
+        <w:pStyle w:val="ListParagraph"/>
+        <w:numPr>
+          <w:ilvl w:val="0"/>
+          <w:numId w:val="29"/>
+        </w:numPr>
+      </w:pPr>
+      <w:r>
+        <w:t>The rating-user enters</w:t>
+      </w:r>
+      <w:r>
+        <w:t xml:space="preserve"> the details.</w:t>
+      </w:r>
+    </w:p>
+    <w:p>
+      <w:pPr>
+        <w:pStyle w:val="ListParagraph"/>
+        <w:numPr>
+          <w:ilvl w:val="0"/>
+          <w:numId w:val="29"/>
+        </w:numPr>
+      </w:pPr>
+      <w:r>
+        <w:t>The rating-user confirms the changes.</w:t>
+      </w:r>
+    </w:p>
+    <w:p>
+      <w:pPr>
+        <w:pStyle w:val="ListParagraph"/>
+        <w:numPr>
+          <w:ilvl w:val="0"/>
+          <w:numId w:val="29"/>
+        </w:numPr>
+      </w:pPr>
+      <w:r>
+        <w:t>The system ensures all inputs are valid.</w:t>
+      </w:r>
+    </w:p>
+    <w:p>
+      <w:pPr>
+        <w:pStyle w:val="ListParagraph"/>
+        <w:numPr>
+          <w:ilvl w:val="0"/>
+          <w:numId w:val="29"/>
+        </w:numPr>
+      </w:pPr>
+      <w:r>
+        <w:t>The system creates/edits the review.</w:t>
+      </w:r>
+    </w:p>
+    <w:p/>
     <w:p>
       <w:pPr>
         <w:pBdr>
@@ -3991,7 +4552,185 @@
           <w:b/>
           <w:bCs/>
         </w:rPr>
-        <w:t>Extensions:</w:t>
+        <w:t>Extensions</w:t>
+      </w:r>
+      <w:r>
+        <w:rPr>
+          <w:b/>
+          <w:bCs/>
+        </w:rPr>
+        <w:t>:</w:t>
+      </w:r>
+    </w:p>
+    <w:p>
+      <w:r>
+        <w:rPr>
+          <w:b/>
+          <w:bCs/>
+        </w:rPr>
+        <w:t>ID:</w:t>
+      </w:r>
+      <w:r>
+        <w:t xml:space="preserve">  UC1</w:t>
+      </w:r>
+      <w:r>
+        <w:t>0</w:t>
+      </w:r>
+      <w:r>
+        <w:t xml:space="preserve"> - B</w:t>
+      </w:r>
+    </w:p>
+    <w:p>
+      <w:r>
+        <w:rPr>
+          <w:b/>
+          <w:bCs/>
+        </w:rPr>
+        <w:t>Name:</w:t>
+      </w:r>
+      <w:r>
+        <w:t xml:space="preserve"> Remove user rating</w:t>
+      </w:r>
+      <w:r>
+        <w:t>.</w:t>
+      </w:r>
+    </w:p>
+    <w:p>
+      <w:r>
+        <w:rPr>
+          <w:b/>
+          <w:bCs/>
+        </w:rPr>
+        <w:t>Initiator:</w:t>
+      </w:r>
+      <w:r>
+        <w:t xml:space="preserve"> </w:t>
+      </w:r>
+      <w:r>
+        <w:t>Rating-user</w:t>
+      </w:r>
+    </w:p>
+    <w:p>
+      <w:r>
+        <w:rPr>
+          <w:b/>
+          <w:bCs/>
+        </w:rPr>
+        <w:t>Goal:</w:t>
+      </w:r>
+      <w:r>
+        <w:t xml:space="preserve"> </w:t>
+      </w:r>
+      <w:r>
+        <w:t xml:space="preserve">Deletes the </w:t>
+      </w:r>
+      <w:r>
+        <w:t>rating-user’s review of the rated-user.</w:t>
+      </w:r>
+    </w:p>
+    <w:p>
+      <w:r>
+        <w:rPr>
+          <w:b/>
+          <w:bCs/>
+        </w:rPr>
+        <w:t>Precondition:</w:t>
+      </w:r>
+      <w:r>
+        <w:t xml:space="preserve"> </w:t>
+      </w:r>
+      <w:r>
+        <w:t>The Rating-user must be authorized to delete the review.</w:t>
+      </w:r>
+    </w:p>
+    <w:p>
+      <w:r>
+        <w:rPr>
+          <w:b/>
+          <w:bCs/>
+        </w:rPr>
+        <w:t>Postcondition:</w:t>
+      </w:r>
+      <w:r>
+        <w:t xml:space="preserve"> </w:t>
+      </w:r>
+      <w:r>
+        <w:t xml:space="preserve">The rating-user’s review of the rated-user will be deleted, and </w:t>
+      </w:r>
+      <w:r>
+        <w:t>rated-user rating will be updated.</w:t>
+      </w:r>
+    </w:p>
+    <w:p>
+      <w:r>
+        <w:rPr>
+          <w:b/>
+          <w:bCs/>
+        </w:rPr>
+        <w:t>Main success scenario:</w:t>
+      </w:r>
+      <w:r>
+        <w:t xml:space="preserve"> </w:t>
+      </w:r>
+    </w:p>
+    <w:p>
+      <w:pPr>
+        <w:pStyle w:val="ListParagraph"/>
+        <w:numPr>
+          <w:ilvl w:val="0"/>
+          <w:numId w:val="30"/>
+        </w:numPr>
+      </w:pPr>
+      <w:r>
+        <w:t>The rating-user asks for the review to be deleted.</w:t>
+      </w:r>
+    </w:p>
+    <w:p>
+      <w:pPr>
+        <w:pStyle w:val="ListParagraph"/>
+        <w:numPr>
+          <w:ilvl w:val="0"/>
+          <w:numId w:val="30"/>
+        </w:numPr>
+      </w:pPr>
+      <w:r>
+        <w:t>The rating-user confirms his/her choice.</w:t>
+      </w:r>
+    </w:p>
+    <w:p>
+      <w:pPr>
+        <w:pStyle w:val="ListParagraph"/>
+        <w:numPr>
+          <w:ilvl w:val="0"/>
+          <w:numId w:val="30"/>
+        </w:numPr>
+      </w:pPr>
+      <w:r>
+        <w:t>The system ensures the precondition.</w:t>
+      </w:r>
+    </w:p>
+    <w:p>
+      <w:pPr>
+        <w:pStyle w:val="ListParagraph"/>
+        <w:numPr>
+          <w:ilvl w:val="0"/>
+          <w:numId w:val="30"/>
+        </w:numPr>
+      </w:pPr>
+      <w:r>
+        <w:t>The system deletes the review.</w:t>
+      </w:r>
+    </w:p>
+    <w:p>
+      <w:pPr>
+        <w:pStyle w:val="ListParagraph"/>
+        <w:numPr>
+          <w:ilvl w:val="0"/>
+          <w:numId w:val="30"/>
+        </w:numPr>
+      </w:pPr>
+      <w:r>
+        <w:t>The system updates the rated-user rating.</w:t>
       </w:r>
     </w:p>
     <w:p>
@@ -4004,6 +4743,20 @@
           <w:bCs/>
         </w:rPr>
       </w:pPr>
+      <w:r>
+        <w:rPr>
+          <w:b/>
+          <w:bCs/>
+        </w:rPr>
+        <w:t>Extensions</w:t>
+      </w:r>
+      <w:r>
+        <w:rPr>
+          <w:b/>
+          <w:bCs/>
+        </w:rPr>
+        <w:t>:</w:t>
+      </w:r>
     </w:p>
     <w:p>
       <w:r>
@@ -4014,13 +4767,10 @@
         <w:t>ID:</w:t>
       </w:r>
       <w:r>
-        <w:t xml:space="preserve">  UC1</w:t>
-      </w:r>
-      <w:r>
-        <w:t>0</w:t>
-      </w:r>
-      <w:r>
-        <w:t xml:space="preserve"> - A</w:t>
+        <w:t xml:space="preserve"> UC1</w:t>
+      </w:r>
+      <w:r>
+        <w:t>1</w:t>
       </w:r>
     </w:p>
     <w:p>
@@ -4035,22 +4785,40 @@
         <w:t xml:space="preserve"> </w:t>
       </w:r>
       <w:r>
-        <w:t>A</w:t>
-      </w:r>
-      <w:r>
-        <w:t>dd</w:t>
-      </w:r>
-      <w:r>
-        <w:t>/</w:t>
-      </w:r>
-      <w:r>
-        <w:t>edit</w:t>
+        <w:t>Ban user</w:t>
+      </w:r>
+    </w:p>
+    <w:p>
+      <w:r>
+        <w:rPr>
+          <w:b/>
+          <w:bCs/>
+        </w:rPr>
+        <w:t>Initiator:</w:t>
       </w:r>
       <w:r>
         <w:t xml:space="preserve"> </w:t>
       </w:r>
       <w:r>
-        <w:t>user rating</w:t>
+        <w:t>Admin</w:t>
+      </w:r>
+    </w:p>
+    <w:p>
+      <w:r>
+        <w:rPr>
+          <w:b/>
+          <w:bCs/>
+        </w:rPr>
+        <w:t>Goal:</w:t>
+      </w:r>
+      <w:r>
+        <w:t xml:space="preserve"> </w:t>
+      </w:r>
+      <w:r>
+        <w:t xml:space="preserve">Permanently ban a user from the </w:t>
+      </w:r>
+      <w:r>
+        <w:t>platform</w:t>
       </w:r>
       <w:r>
         <w:t>.</w:t>
@@ -4062,349 +4830,35 @@
           <w:b/>
           <w:bCs/>
         </w:rPr>
-        <w:t>Initiator:</w:t>
+        <w:t>Precondition:</w:t>
       </w:r>
       <w:r>
         <w:t xml:space="preserve"> </w:t>
       </w:r>
-      <w:r>
-        <w:t>R</w:t>
-      </w:r>
-      <w:r>
-        <w:t>ating-</w:t>
-      </w:r>
-      <w:r>
-        <w:t>u</w:t>
-      </w:r>
-      <w:r>
-        <w:t>ser</w:t>
-      </w:r>
-    </w:p>
-    <w:p>
-      <w:r>
-        <w:rPr>
-          <w:b/>
-          <w:bCs/>
-        </w:rPr>
-        <w:t>Goal:</w:t>
-      </w:r>
-      <w:r>
-        <w:t xml:space="preserve"> Adds or edit a </w:t>
-      </w:r>
-      <w:r>
-        <w:t>review</w:t>
-      </w:r>
-      <w:r>
-        <w:t xml:space="preserve"> of a </w:t>
-      </w:r>
-      <w:r>
-        <w:t>rated-</w:t>
-      </w:r>
-      <w:r>
-        <w:t>user.</w:t>
-      </w:r>
-    </w:p>
-    <w:p>
-      <w:r>
-        <w:rPr>
-          <w:b/>
-          <w:bCs/>
-        </w:rPr>
-        <w:t>Precondition:</w:t>
+    </w:p>
+    <w:p>
+      <w:r>
+        <w:rPr>
+          <w:b/>
+          <w:bCs/>
+        </w:rPr>
+        <w:t>Postcondition:</w:t>
       </w:r>
       <w:r>
         <w:t xml:space="preserve"> </w:t>
       </w:r>
-    </w:p>
-    <w:p>
-      <w:pPr>
-        <w:pStyle w:val="ListParagraph"/>
-        <w:numPr>
-          <w:ilvl w:val="0"/>
-          <w:numId w:val="28"/>
-        </w:numPr>
-      </w:pPr>
-      <w:r>
-        <w:t xml:space="preserve">The </w:t>
-      </w:r>
-      <w:r>
-        <w:t>rating-</w:t>
-      </w:r>
-      <w:r>
-        <w:t>user</w:t>
-      </w:r>
-      <w:r>
-        <w:t xml:space="preserve"> and </w:t>
-      </w:r>
-      <w:r>
-        <w:t>rated-</w:t>
-      </w:r>
-      <w:r>
-        <w:t>user</w:t>
+      <w:r>
+        <w:t>the user will be permanently banned from the platform</w:t>
+      </w:r>
+      <w:r>
+        <w:t>, using their email address, and ID number if provided</w:t>
+      </w:r>
+      <w:r>
+        <w:t>.</w:t>
       </w:r>
       <w:r>
         <w:t xml:space="preserve"> </w:t>
       </w:r>
-      <w:r>
-        <w:t xml:space="preserve">must have a previous </w:t>
-      </w:r>
-      <w:r>
-        <w:t>t</w:t>
-      </w:r>
-      <w:r>
-        <w:t>ransaction</w:t>
-      </w:r>
-      <w:r>
-        <w:t>.</w:t>
-      </w:r>
-    </w:p>
-    <w:p>
-      <w:r>
-        <w:rPr>
-          <w:b/>
-          <w:bCs/>
-        </w:rPr>
-        <w:t>Postcondition:</w:t>
-      </w:r>
-      <w:r>
-        <w:t xml:space="preserve"> </w:t>
-      </w:r>
-      <w:r>
-        <w:t>Adds/edits a review to t</w:t>
-      </w:r>
-      <w:r>
-        <w:t xml:space="preserve">he rating </w:t>
-      </w:r>
-      <w:r>
-        <w:t xml:space="preserve">of </w:t>
-      </w:r>
-      <w:r>
-        <w:t xml:space="preserve">the </w:t>
-      </w:r>
-      <w:r>
-        <w:t>rated-</w:t>
-      </w:r>
-      <w:r>
-        <w:t>use</w:t>
-      </w:r>
-      <w:r>
-        <w:t>r</w:t>
-      </w:r>
-      <w:r>
-        <w:t>.</w:t>
-      </w:r>
-    </w:p>
-    <w:p>
-      <w:r>
-        <w:rPr>
-          <w:b/>
-          <w:bCs/>
-        </w:rPr>
-        <w:t>Main success scenario:</w:t>
-      </w:r>
-      <w:r>
-        <w:t xml:space="preserve"> </w:t>
-      </w:r>
-    </w:p>
-    <w:p>
-      <w:pPr>
-        <w:pStyle w:val="ListParagraph"/>
-        <w:numPr>
-          <w:ilvl w:val="0"/>
-          <w:numId w:val="29"/>
-        </w:numPr>
-      </w:pPr>
-      <w:r>
-        <w:t>The rating-user requests to rate the rated-user.</w:t>
-      </w:r>
-    </w:p>
-    <w:p>
-      <w:pPr>
-        <w:pStyle w:val="ListParagraph"/>
-        <w:numPr>
-          <w:ilvl w:val="0"/>
-          <w:numId w:val="29"/>
-        </w:numPr>
-      </w:pPr>
-      <w:r>
-        <w:t>The system ensures the precondition.</w:t>
-      </w:r>
-    </w:p>
-    <w:p>
-      <w:pPr>
-        <w:pStyle w:val="ListParagraph"/>
-        <w:numPr>
-          <w:ilvl w:val="0"/>
-          <w:numId w:val="29"/>
-        </w:numPr>
-      </w:pPr>
-      <w:r>
-        <w:t>The rating-user enters</w:t>
-      </w:r>
-      <w:r>
-        <w:t xml:space="preserve"> the details.</w:t>
-      </w:r>
-    </w:p>
-    <w:p>
-      <w:pPr>
-        <w:pStyle w:val="ListParagraph"/>
-        <w:numPr>
-          <w:ilvl w:val="0"/>
-          <w:numId w:val="29"/>
-        </w:numPr>
-      </w:pPr>
-      <w:r>
-        <w:t>The rating-user confirms the changes.</w:t>
-      </w:r>
-    </w:p>
-    <w:p>
-      <w:pPr>
-        <w:pStyle w:val="ListParagraph"/>
-        <w:numPr>
-          <w:ilvl w:val="0"/>
-          <w:numId w:val="29"/>
-        </w:numPr>
-      </w:pPr>
-      <w:r>
-        <w:t>The system ensures all inputs are valid.</w:t>
-      </w:r>
-    </w:p>
-    <w:p>
-      <w:pPr>
-        <w:pStyle w:val="ListParagraph"/>
-        <w:numPr>
-          <w:ilvl w:val="0"/>
-          <w:numId w:val="29"/>
-        </w:numPr>
-      </w:pPr>
-      <w:r>
-        <w:t>The system creates/edits the review.</w:t>
-      </w:r>
-    </w:p>
-    <w:p/>
-    <w:p>
-      <w:pPr>
-        <w:pBdr>
-          <w:bottom w:val="single" w:sz="6" w:space="1" w:color="auto"/>
-        </w:pBdr>
-        <w:rPr>
-          <w:b/>
-          <w:bCs/>
-        </w:rPr>
-      </w:pPr>
-      <w:r>
-        <w:rPr>
-          <w:b/>
-          <w:bCs/>
-        </w:rPr>
-        <w:t>Extensions</w:t>
-      </w:r>
-      <w:r>
-        <w:rPr>
-          <w:b/>
-          <w:bCs/>
-        </w:rPr>
-        <w:t>:</w:t>
-      </w:r>
-    </w:p>
-    <w:p>
-      <w:r>
-        <w:rPr>
-          <w:b/>
-          <w:bCs/>
-        </w:rPr>
-        <w:t>ID:</w:t>
-      </w:r>
-      <w:r>
-        <w:t xml:space="preserve">  UC1</w:t>
-      </w:r>
-      <w:r>
-        <w:t>0</w:t>
-      </w:r>
-      <w:r>
-        <w:t xml:space="preserve"> - B</w:t>
-      </w:r>
-    </w:p>
-    <w:p>
-      <w:r>
-        <w:rPr>
-          <w:b/>
-          <w:bCs/>
-        </w:rPr>
-        <w:t>Name:</w:t>
-      </w:r>
-      <w:r>
-        <w:t xml:space="preserve"> Remove user rating</w:t>
-      </w:r>
-      <w:r>
-        <w:t>.</w:t>
-      </w:r>
-    </w:p>
-    <w:p>
-      <w:r>
-        <w:rPr>
-          <w:b/>
-          <w:bCs/>
-        </w:rPr>
-        <w:t>Initiator:</w:t>
-      </w:r>
-      <w:r>
-        <w:t xml:space="preserve"> </w:t>
-      </w:r>
-      <w:r>
-        <w:t>Rating-user</w:t>
-      </w:r>
-    </w:p>
-    <w:p>
-      <w:r>
-        <w:rPr>
-          <w:b/>
-          <w:bCs/>
-        </w:rPr>
-        <w:t>Goal:</w:t>
-      </w:r>
-      <w:r>
-        <w:t xml:space="preserve"> </w:t>
-      </w:r>
-      <w:r>
-        <w:t xml:space="preserve">Deletes the </w:t>
-      </w:r>
-      <w:r>
-        <w:t>rating-user’s review of the rated-user.</w:t>
-      </w:r>
-    </w:p>
-    <w:p>
-      <w:r>
-        <w:rPr>
-          <w:b/>
-          <w:bCs/>
-        </w:rPr>
-        <w:t>Precondition:</w:t>
-      </w:r>
-      <w:r>
-        <w:t xml:space="preserve"> </w:t>
-      </w:r>
-      <w:r>
-        <w:t>The Rating-user must be authorized to delete the review.</w:t>
-      </w:r>
-    </w:p>
-    <w:p>
-      <w:r>
-        <w:rPr>
-          <w:b/>
-          <w:bCs/>
-        </w:rPr>
-        <w:t>Postcondition:</w:t>
-      </w:r>
-      <w:r>
-        <w:t xml:space="preserve"> </w:t>
-      </w:r>
-      <w:r>
-        <w:t xml:space="preserve">The rating-user’s review of the rated-user will be deleted, and </w:t>
-      </w:r>
-      <w:r>
-        <w:t>rated-user rating will be updated.</w:t>
-      </w:r>
     </w:p>
     <w:p>
       <w:r>
@@ -4413,205 +4867,6 @@
           <w:bCs/>
         </w:rPr>
         <w:lastRenderedPageBreak/>
-        <w:t>Main success scenario:</w:t>
-      </w:r>
-      <w:r>
-        <w:t xml:space="preserve"> </w:t>
-      </w:r>
-    </w:p>
-    <w:p>
-      <w:pPr>
-        <w:pStyle w:val="ListParagraph"/>
-        <w:numPr>
-          <w:ilvl w:val="0"/>
-          <w:numId w:val="30"/>
-        </w:numPr>
-      </w:pPr>
-      <w:r>
-        <w:t>The rating-user asks for the review to be deleted.</w:t>
-      </w:r>
-    </w:p>
-    <w:p>
-      <w:pPr>
-        <w:pStyle w:val="ListParagraph"/>
-        <w:numPr>
-          <w:ilvl w:val="0"/>
-          <w:numId w:val="30"/>
-        </w:numPr>
-      </w:pPr>
-      <w:r>
-        <w:t>The rating-user confirms his/her choice.</w:t>
-      </w:r>
-    </w:p>
-    <w:p>
-      <w:pPr>
-        <w:pStyle w:val="ListParagraph"/>
-        <w:numPr>
-          <w:ilvl w:val="0"/>
-          <w:numId w:val="30"/>
-        </w:numPr>
-      </w:pPr>
-      <w:r>
-        <w:t>The system ensures the precondition.</w:t>
-      </w:r>
-    </w:p>
-    <w:p>
-      <w:pPr>
-        <w:pStyle w:val="ListParagraph"/>
-        <w:numPr>
-          <w:ilvl w:val="0"/>
-          <w:numId w:val="30"/>
-        </w:numPr>
-      </w:pPr>
-      <w:r>
-        <w:t>The system deletes the review.</w:t>
-      </w:r>
-    </w:p>
-    <w:p>
-      <w:pPr>
-        <w:pStyle w:val="ListParagraph"/>
-        <w:numPr>
-          <w:ilvl w:val="0"/>
-          <w:numId w:val="30"/>
-        </w:numPr>
-      </w:pPr>
-      <w:r>
-        <w:t>The system updates the rated-user rating.</w:t>
-      </w:r>
-    </w:p>
-    <w:p>
-      <w:pPr>
-        <w:pBdr>
-          <w:bottom w:val="single" w:sz="6" w:space="1" w:color="auto"/>
-        </w:pBdr>
-        <w:rPr>
-          <w:b/>
-          <w:bCs/>
-        </w:rPr>
-      </w:pPr>
-      <w:r>
-        <w:rPr>
-          <w:b/>
-          <w:bCs/>
-        </w:rPr>
-        <w:t>Extensions</w:t>
-      </w:r>
-      <w:r>
-        <w:rPr>
-          <w:b/>
-          <w:bCs/>
-        </w:rPr>
-        <w:t>:</w:t>
-      </w:r>
-    </w:p>
-    <w:p>
-      <w:r>
-        <w:rPr>
-          <w:b/>
-          <w:bCs/>
-        </w:rPr>
-        <w:t>ID:</w:t>
-      </w:r>
-      <w:r>
-        <w:t xml:space="preserve"> UC1</w:t>
-      </w:r>
-      <w:r>
-        <w:t>1</w:t>
-      </w:r>
-    </w:p>
-    <w:p>
-      <w:r>
-        <w:rPr>
-          <w:b/>
-          <w:bCs/>
-        </w:rPr>
-        <w:t>Name:</w:t>
-      </w:r>
-      <w:r>
-        <w:t xml:space="preserve"> </w:t>
-      </w:r>
-      <w:r>
-        <w:t>Ban user</w:t>
-      </w:r>
-    </w:p>
-    <w:p>
-      <w:r>
-        <w:rPr>
-          <w:b/>
-          <w:bCs/>
-        </w:rPr>
-        <w:t>Initiator:</w:t>
-      </w:r>
-      <w:r>
-        <w:t xml:space="preserve"> </w:t>
-      </w:r>
-      <w:r>
-        <w:t>Admin</w:t>
-      </w:r>
-    </w:p>
-    <w:p>
-      <w:r>
-        <w:rPr>
-          <w:b/>
-          <w:bCs/>
-        </w:rPr>
-        <w:t>Goal:</w:t>
-      </w:r>
-      <w:r>
-        <w:t xml:space="preserve"> </w:t>
-      </w:r>
-      <w:r>
-        <w:t xml:space="preserve">Permanently ban a user from the </w:t>
-      </w:r>
-      <w:r>
-        <w:t>platform</w:t>
-      </w:r>
-      <w:r>
-        <w:t>.</w:t>
-      </w:r>
-    </w:p>
-    <w:p>
-      <w:r>
-        <w:rPr>
-          <w:b/>
-          <w:bCs/>
-        </w:rPr>
-        <w:t>Precondition:</w:t>
-      </w:r>
-      <w:r>
-        <w:t xml:space="preserve"> </w:t>
-      </w:r>
-    </w:p>
-    <w:p>
-      <w:r>
-        <w:rPr>
-          <w:b/>
-          <w:bCs/>
-        </w:rPr>
-        <w:t>Postcondition:</w:t>
-      </w:r>
-      <w:r>
-        <w:t xml:space="preserve"> </w:t>
-      </w:r>
-      <w:r>
-        <w:t>the user will be permanently banned from the platform</w:t>
-      </w:r>
-      <w:r>
-        <w:t>, using their email address, and ID number if provided</w:t>
-      </w:r>
-      <w:r>
-        <w:t>.</w:t>
-      </w:r>
-      <w:r>
-        <w:t xml:space="preserve"> </w:t>
-      </w:r>
-    </w:p>
-    <w:p>
-      <w:r>
-        <w:rPr>
-          <w:b/>
-          <w:bCs/>
-        </w:rPr>
         <w:t>Main success scenario:</w:t>
       </w:r>
       <w:r>
@@ -5221,9 +5476,9 @@
   </w:abstractNum>
   <w:abstractNum w:abstractNumId="3" w15:restartNumberingAfterBreak="0">
     <w:nsid w:val="081657EA"/>
-    <w:multiLevelType w:val="hybridMultilevel"/>
-    <w:tmpl w:val="BA20D4C6"/>
-    <w:lvl w:ilvl="0" w:tplc="0409000F">
+    <w:multiLevelType w:val="multilevel"/>
+    <w:tmpl w:val="F730B6B8"/>
+    <w:lvl w:ilvl="0">
       <w:start w:val="1"/>
       <w:numFmt w:val="decimal"/>
       <w:lvlText w:val="%1."/>
@@ -5235,77 +5490,109 @@
         <w:rFonts w:hint="default"/>
       </w:rPr>
     </w:lvl>
-    <w:lvl w:ilvl="1" w:tplc="04090019" w:tentative="1">
-      <w:start w:val="1"/>
-      <w:numFmt w:val="lowerLetter"/>
-      <w:lvlText w:val="%2."/>
-      <w:lvlJc w:val="left"/>
-      <w:pPr>
-        <w:ind w:left="1440" w:hanging="360"/>
-      </w:pPr>
-    </w:lvl>
-    <w:lvl w:ilvl="2" w:tplc="0409001B" w:tentative="1">
-      <w:start w:val="1"/>
-      <w:numFmt w:val="lowerRoman"/>
-      <w:lvlText w:val="%3."/>
-      <w:lvlJc w:val="right"/>
-      <w:pPr>
-        <w:ind w:left="2160" w:hanging="180"/>
-      </w:pPr>
-    </w:lvl>
-    <w:lvl w:ilvl="3" w:tplc="0409000F" w:tentative="1">
-      <w:start w:val="1"/>
-      <w:numFmt w:val="decimal"/>
-      <w:lvlText w:val="%4."/>
-      <w:lvlJc w:val="left"/>
-      <w:pPr>
-        <w:ind w:left="2880" w:hanging="360"/>
-      </w:pPr>
-    </w:lvl>
-    <w:lvl w:ilvl="4" w:tplc="04090019" w:tentative="1">
-      <w:start w:val="1"/>
-      <w:numFmt w:val="lowerLetter"/>
-      <w:lvlText w:val="%5."/>
-      <w:lvlJc w:val="left"/>
-      <w:pPr>
-        <w:ind w:left="3600" w:hanging="360"/>
-      </w:pPr>
-    </w:lvl>
-    <w:lvl w:ilvl="5" w:tplc="0409001B" w:tentative="1">
-      <w:start w:val="1"/>
-      <w:numFmt w:val="lowerRoman"/>
-      <w:lvlText w:val="%6."/>
-      <w:lvlJc w:val="right"/>
-      <w:pPr>
-        <w:ind w:left="4320" w:hanging="180"/>
-      </w:pPr>
-    </w:lvl>
-    <w:lvl w:ilvl="6" w:tplc="0409000F" w:tentative="1">
-      <w:start w:val="1"/>
-      <w:numFmt w:val="decimal"/>
-      <w:lvlText w:val="%7."/>
-      <w:lvlJc w:val="left"/>
-      <w:pPr>
-        <w:ind w:left="5040" w:hanging="360"/>
-      </w:pPr>
-    </w:lvl>
-    <w:lvl w:ilvl="7" w:tplc="04090019" w:tentative="1">
-      <w:start w:val="1"/>
-      <w:numFmt w:val="lowerLetter"/>
-      <w:lvlText w:val="%8."/>
-      <w:lvlJc w:val="left"/>
-      <w:pPr>
-        <w:ind w:left="5760" w:hanging="360"/>
-      </w:pPr>
-    </w:lvl>
-    <w:lvl w:ilvl="8" w:tplc="0409001B" w:tentative="1">
-      <w:start w:val="1"/>
-      <w:numFmt w:val="lowerRoman"/>
-      <w:lvlText w:val="%9."/>
-      <w:lvlJc w:val="right"/>
-      <w:pPr>
-        <w:ind w:left="6480" w:hanging="180"/>
-      </w:pPr>
+    <w:lvl w:ilvl="1">
+      <w:start w:val="1"/>
+      <w:numFmt w:val="decimal"/>
+      <w:isLgl/>
+      <w:lvlText w:val="%1.%2."/>
+      <w:lvlJc w:val="left"/>
+      <w:pPr>
+        <w:ind w:left="855" w:hanging="495"/>
+      </w:pPr>
+      <w:rPr>
+        <w:rFonts w:hint="default"/>
+      </w:rPr>
+    </w:lvl>
+    <w:lvl w:ilvl="2">
+      <w:start w:val="1"/>
+      <w:numFmt w:val="decimal"/>
+      <w:isLgl/>
+      <w:lvlText w:val="%1.%2.%3."/>
+      <w:lvlJc w:val="left"/>
+      <w:pPr>
+        <w:ind w:left="1080" w:hanging="720"/>
+      </w:pPr>
+      <w:rPr>
+        <w:rFonts w:hint="default"/>
+      </w:rPr>
+    </w:lvl>
+    <w:lvl w:ilvl="3">
+      <w:start w:val="1"/>
+      <w:numFmt w:val="decimal"/>
+      <w:isLgl/>
+      <w:lvlText w:val="%1.%2.%3.%4."/>
+      <w:lvlJc w:val="left"/>
+      <w:pPr>
+        <w:ind w:left="1080" w:hanging="720"/>
+      </w:pPr>
+      <w:rPr>
+        <w:rFonts w:hint="default"/>
+      </w:rPr>
+    </w:lvl>
+    <w:lvl w:ilvl="4">
+      <w:start w:val="1"/>
+      <w:numFmt w:val="decimal"/>
+      <w:isLgl/>
+      <w:lvlText w:val="%1.%2.%3.%4.%5."/>
+      <w:lvlJc w:val="left"/>
+      <w:pPr>
+        <w:ind w:left="1440" w:hanging="1080"/>
+      </w:pPr>
+      <w:rPr>
+        <w:rFonts w:hint="default"/>
+      </w:rPr>
+    </w:lvl>
+    <w:lvl w:ilvl="5">
+      <w:start w:val="1"/>
+      <w:numFmt w:val="decimal"/>
+      <w:isLgl/>
+      <w:lvlText w:val="%1.%2.%3.%4.%5.%6."/>
+      <w:lvlJc w:val="left"/>
+      <w:pPr>
+        <w:ind w:left="1440" w:hanging="1080"/>
+      </w:pPr>
+      <w:rPr>
+        <w:rFonts w:hint="default"/>
+      </w:rPr>
+    </w:lvl>
+    <w:lvl w:ilvl="6">
+      <w:start w:val="1"/>
+      <w:numFmt w:val="decimal"/>
+      <w:isLgl/>
+      <w:lvlText w:val="%1.%2.%3.%4.%5.%6.%7."/>
+      <w:lvlJc w:val="left"/>
+      <w:pPr>
+        <w:ind w:left="1800" w:hanging="1440"/>
+      </w:pPr>
+      <w:rPr>
+        <w:rFonts w:hint="default"/>
+      </w:rPr>
+    </w:lvl>
+    <w:lvl w:ilvl="7">
+      <w:start w:val="1"/>
+      <w:numFmt w:val="decimal"/>
+      <w:isLgl/>
+      <w:lvlText w:val="%1.%2.%3.%4.%5.%6.%7.%8."/>
+      <w:lvlJc w:val="left"/>
+      <w:pPr>
+        <w:ind w:left="1800" w:hanging="1440"/>
+      </w:pPr>
+      <w:rPr>
+        <w:rFonts w:hint="default"/>
+      </w:rPr>
+    </w:lvl>
+    <w:lvl w:ilvl="8">
+      <w:start w:val="1"/>
+      <w:numFmt w:val="decimal"/>
+      <w:isLgl/>
+      <w:lvlText w:val="%1.%2.%3.%4.%5.%6.%7.%8.%9."/>
+      <w:lvlJc w:val="left"/>
+      <w:pPr>
+        <w:ind w:left="2160" w:hanging="1800"/>
+      </w:pPr>
+      <w:rPr>
+        <w:rFonts w:hint="default"/>
+      </w:rPr>
     </w:lvl>
   </w:abstractNum>
   <w:abstractNum w:abstractNumId="4" w15:restartNumberingAfterBreak="0">
@@ -6170,6 +6457,95 @@
     </w:lvl>
   </w:abstractNum>
   <w:abstractNum w:abstractNumId="13" w15:restartNumberingAfterBreak="0">
+    <w:nsid w:val="24482059"/>
+    <w:multiLevelType w:val="hybridMultilevel"/>
+    <w:tmpl w:val="51D020E2"/>
+    <w:lvl w:ilvl="0" w:tplc="0409000F">
+      <w:start w:val="1"/>
+      <w:numFmt w:val="decimal"/>
+      <w:lvlText w:val="%1."/>
+      <w:lvlJc w:val="left"/>
+      <w:pPr>
+        <w:ind w:left="720" w:hanging="360"/>
+      </w:pPr>
+      <w:rPr>
+        <w:rFonts w:hint="default"/>
+      </w:rPr>
+    </w:lvl>
+    <w:lvl w:ilvl="1" w:tplc="04090019" w:tentative="1">
+      <w:start w:val="1"/>
+      <w:numFmt w:val="lowerLetter"/>
+      <w:lvlText w:val="%2."/>
+      <w:lvlJc w:val="left"/>
+      <w:pPr>
+        <w:ind w:left="1440" w:hanging="360"/>
+      </w:pPr>
+    </w:lvl>
+    <w:lvl w:ilvl="2" w:tplc="0409001B" w:tentative="1">
+      <w:start w:val="1"/>
+      <w:numFmt w:val="lowerRoman"/>
+      <w:lvlText w:val="%3."/>
+      <w:lvlJc w:val="right"/>
+      <w:pPr>
+        <w:ind w:left="2160" w:hanging="180"/>
+      </w:pPr>
+    </w:lvl>
+    <w:lvl w:ilvl="3" w:tplc="0409000F" w:tentative="1">
+      <w:start w:val="1"/>
+      <w:numFmt w:val="decimal"/>
+      <w:lvlText w:val="%4."/>
+      <w:lvlJc w:val="left"/>
+      <w:pPr>
+        <w:ind w:left="2880" w:hanging="360"/>
+      </w:pPr>
+    </w:lvl>
+    <w:lvl w:ilvl="4" w:tplc="04090019" w:tentative="1">
+      <w:start w:val="1"/>
+      <w:numFmt w:val="lowerLetter"/>
+      <w:lvlText w:val="%5."/>
+      <w:lvlJc w:val="left"/>
+      <w:pPr>
+        <w:ind w:left="3600" w:hanging="360"/>
+      </w:pPr>
+    </w:lvl>
+    <w:lvl w:ilvl="5" w:tplc="0409001B" w:tentative="1">
+      <w:start w:val="1"/>
+      <w:numFmt w:val="lowerRoman"/>
+      <w:lvlText w:val="%6."/>
+      <w:lvlJc w:val="right"/>
+      <w:pPr>
+        <w:ind w:left="4320" w:hanging="180"/>
+      </w:pPr>
+    </w:lvl>
+    <w:lvl w:ilvl="6" w:tplc="0409000F" w:tentative="1">
+      <w:start w:val="1"/>
+      <w:numFmt w:val="decimal"/>
+      <w:lvlText w:val="%7."/>
+      <w:lvlJc w:val="left"/>
+      <w:pPr>
+        <w:ind w:left="5040" w:hanging="360"/>
+      </w:pPr>
+    </w:lvl>
+    <w:lvl w:ilvl="7" w:tplc="04090019" w:tentative="1">
+      <w:start w:val="1"/>
+      <w:numFmt w:val="lowerLetter"/>
+      <w:lvlText w:val="%8."/>
+      <w:lvlJc w:val="left"/>
+      <w:pPr>
+        <w:ind w:left="5760" w:hanging="360"/>
+      </w:pPr>
+    </w:lvl>
+    <w:lvl w:ilvl="8" w:tplc="0409001B" w:tentative="1">
+      <w:start w:val="1"/>
+      <w:numFmt w:val="lowerRoman"/>
+      <w:lvlText w:val="%9."/>
+      <w:lvlJc w:val="right"/>
+      <w:pPr>
+        <w:ind w:left="6480" w:hanging="180"/>
+      </w:pPr>
+    </w:lvl>
+  </w:abstractNum>
+  <w:abstractNum w:abstractNumId="14" w15:restartNumberingAfterBreak="0">
     <w:nsid w:val="2C335AE1"/>
     <w:multiLevelType w:val="hybridMultilevel"/>
     <w:tmpl w:val="33128446"/>
@@ -6255,7 +6631,7 @@
       </w:pPr>
     </w:lvl>
   </w:abstractNum>
-  <w:abstractNum w:abstractNumId="14" w15:restartNumberingAfterBreak="0">
+  <w:abstractNum w:abstractNumId="15" w15:restartNumberingAfterBreak="0">
     <w:nsid w:val="31973710"/>
     <w:multiLevelType w:val="multilevel"/>
     <w:tmpl w:val="B5E46862"/>
@@ -6376,7 +6752,7 @@
       </w:rPr>
     </w:lvl>
   </w:abstractNum>
-  <w:abstractNum w:abstractNumId="15" w15:restartNumberingAfterBreak="0">
+  <w:abstractNum w:abstractNumId="16" w15:restartNumberingAfterBreak="0">
     <w:nsid w:val="36E9396D"/>
     <w:multiLevelType w:val="hybridMultilevel"/>
     <w:tmpl w:val="3392CBE0"/>
@@ -6465,11 +6841,132 @@
       </w:pPr>
     </w:lvl>
   </w:abstractNum>
-  <w:abstractNum w:abstractNumId="16" w15:restartNumberingAfterBreak="0">
+  <w:abstractNum w:abstractNumId="17" w15:restartNumberingAfterBreak="0">
+    <w:nsid w:val="373700FB"/>
+    <w:multiLevelType w:val="multilevel"/>
+    <w:tmpl w:val="B524A6E8"/>
+    <w:lvl w:ilvl="0">
+      <w:start w:val="1"/>
+      <w:numFmt w:val="decimal"/>
+      <w:lvlText w:val="%1."/>
+      <w:lvlJc w:val="left"/>
+      <w:pPr>
+        <w:ind w:left="720" w:hanging="360"/>
+      </w:pPr>
+      <w:rPr>
+        <w:rFonts w:hint="default"/>
+      </w:rPr>
+    </w:lvl>
+    <w:lvl w:ilvl="1">
+      <w:start w:val="1"/>
+      <w:numFmt w:val="decimal"/>
+      <w:isLgl/>
+      <w:lvlText w:val="%1.%2."/>
+      <w:lvlJc w:val="left"/>
+      <w:pPr>
+        <w:ind w:left="855" w:hanging="495"/>
+      </w:pPr>
+      <w:rPr>
+        <w:rFonts w:hint="default"/>
+      </w:rPr>
+    </w:lvl>
+    <w:lvl w:ilvl="2">
+      <w:start w:val="1"/>
+      <w:numFmt w:val="decimal"/>
+      <w:isLgl/>
+      <w:lvlText w:val="%1.%2.%3."/>
+      <w:lvlJc w:val="left"/>
+      <w:pPr>
+        <w:ind w:left="1080" w:hanging="720"/>
+      </w:pPr>
+      <w:rPr>
+        <w:rFonts w:hint="default"/>
+      </w:rPr>
+    </w:lvl>
+    <w:lvl w:ilvl="3">
+      <w:start w:val="1"/>
+      <w:numFmt w:val="decimal"/>
+      <w:isLgl/>
+      <w:lvlText w:val="%1.%2.%3.%4."/>
+      <w:lvlJc w:val="left"/>
+      <w:pPr>
+        <w:ind w:left="1080" w:hanging="720"/>
+      </w:pPr>
+      <w:rPr>
+        <w:rFonts w:hint="default"/>
+      </w:rPr>
+    </w:lvl>
+    <w:lvl w:ilvl="4">
+      <w:start w:val="1"/>
+      <w:numFmt w:val="decimal"/>
+      <w:isLgl/>
+      <w:lvlText w:val="%1.%2.%3.%4.%5."/>
+      <w:lvlJc w:val="left"/>
+      <w:pPr>
+        <w:ind w:left="1440" w:hanging="1080"/>
+      </w:pPr>
+      <w:rPr>
+        <w:rFonts w:hint="default"/>
+      </w:rPr>
+    </w:lvl>
+    <w:lvl w:ilvl="5">
+      <w:start w:val="1"/>
+      <w:numFmt w:val="decimal"/>
+      <w:isLgl/>
+      <w:lvlText w:val="%1.%2.%3.%4.%5.%6."/>
+      <w:lvlJc w:val="left"/>
+      <w:pPr>
+        <w:ind w:left="1440" w:hanging="1080"/>
+      </w:pPr>
+      <w:rPr>
+        <w:rFonts w:hint="default"/>
+      </w:rPr>
+    </w:lvl>
+    <w:lvl w:ilvl="6">
+      <w:start w:val="1"/>
+      <w:numFmt w:val="decimal"/>
+      <w:isLgl/>
+      <w:lvlText w:val="%1.%2.%3.%4.%5.%6.%7."/>
+      <w:lvlJc w:val="left"/>
+      <w:pPr>
+        <w:ind w:left="1800" w:hanging="1440"/>
+      </w:pPr>
+      <w:rPr>
+        <w:rFonts w:hint="default"/>
+      </w:rPr>
+    </w:lvl>
+    <w:lvl w:ilvl="7">
+      <w:start w:val="1"/>
+      <w:numFmt w:val="decimal"/>
+      <w:isLgl/>
+      <w:lvlText w:val="%1.%2.%3.%4.%5.%6.%7.%8."/>
+      <w:lvlJc w:val="left"/>
+      <w:pPr>
+        <w:ind w:left="1800" w:hanging="1440"/>
+      </w:pPr>
+      <w:rPr>
+        <w:rFonts w:hint="default"/>
+      </w:rPr>
+    </w:lvl>
+    <w:lvl w:ilvl="8">
+      <w:start w:val="1"/>
+      <w:numFmt w:val="decimal"/>
+      <w:isLgl/>
+      <w:lvlText w:val="%1.%2.%3.%4.%5.%6.%7.%8.%9."/>
+      <w:lvlJc w:val="left"/>
+      <w:pPr>
+        <w:ind w:left="2160" w:hanging="1800"/>
+      </w:pPr>
+      <w:rPr>
+        <w:rFonts w:hint="default"/>
+      </w:rPr>
+    </w:lvl>
+  </w:abstractNum>
+  <w:abstractNum w:abstractNumId="18" w15:restartNumberingAfterBreak="0">
     <w:nsid w:val="3A185BCD"/>
-    <w:multiLevelType w:val="hybridMultilevel"/>
-    <w:tmpl w:val="ADAA067A"/>
-    <w:lvl w:ilvl="0" w:tplc="0409000F">
+    <w:multiLevelType w:val="multilevel"/>
+    <w:tmpl w:val="B9161AB2"/>
+    <w:lvl w:ilvl="0">
       <w:start w:val="1"/>
       <w:numFmt w:val="decimal"/>
       <w:lvlText w:val="%1."/>
@@ -6481,80 +6978,338 @@
         <w:rFonts w:hint="default"/>
       </w:rPr>
     </w:lvl>
-    <w:lvl w:ilvl="1" w:tplc="04090019" w:tentative="1">
-      <w:start w:val="1"/>
-      <w:numFmt w:val="lowerLetter"/>
-      <w:lvlText w:val="%2."/>
-      <w:lvlJc w:val="left"/>
-      <w:pPr>
-        <w:ind w:left="1440" w:hanging="360"/>
-      </w:pPr>
-    </w:lvl>
-    <w:lvl w:ilvl="2" w:tplc="0409001B" w:tentative="1">
-      <w:start w:val="1"/>
-      <w:numFmt w:val="lowerRoman"/>
-      <w:lvlText w:val="%3."/>
-      <w:lvlJc w:val="right"/>
-      <w:pPr>
-        <w:ind w:left="2160" w:hanging="180"/>
-      </w:pPr>
-    </w:lvl>
-    <w:lvl w:ilvl="3" w:tplc="0409000F" w:tentative="1">
-      <w:start w:val="1"/>
-      <w:numFmt w:val="decimal"/>
-      <w:lvlText w:val="%4."/>
-      <w:lvlJc w:val="left"/>
-      <w:pPr>
-        <w:ind w:left="2880" w:hanging="360"/>
-      </w:pPr>
-    </w:lvl>
-    <w:lvl w:ilvl="4" w:tplc="04090019" w:tentative="1">
-      <w:start w:val="1"/>
-      <w:numFmt w:val="lowerLetter"/>
-      <w:lvlText w:val="%5."/>
-      <w:lvlJc w:val="left"/>
-      <w:pPr>
-        <w:ind w:left="3600" w:hanging="360"/>
-      </w:pPr>
-    </w:lvl>
-    <w:lvl w:ilvl="5" w:tplc="0409001B" w:tentative="1">
-      <w:start w:val="1"/>
-      <w:numFmt w:val="lowerRoman"/>
-      <w:lvlText w:val="%6."/>
-      <w:lvlJc w:val="right"/>
-      <w:pPr>
-        <w:ind w:left="4320" w:hanging="180"/>
-      </w:pPr>
-    </w:lvl>
-    <w:lvl w:ilvl="6" w:tplc="0409000F" w:tentative="1">
-      <w:start w:val="1"/>
-      <w:numFmt w:val="decimal"/>
-      <w:lvlText w:val="%7."/>
-      <w:lvlJc w:val="left"/>
-      <w:pPr>
-        <w:ind w:left="5040" w:hanging="360"/>
-      </w:pPr>
-    </w:lvl>
-    <w:lvl w:ilvl="7" w:tplc="04090019" w:tentative="1">
-      <w:start w:val="1"/>
-      <w:numFmt w:val="lowerLetter"/>
-      <w:lvlText w:val="%8."/>
-      <w:lvlJc w:val="left"/>
-      <w:pPr>
-        <w:ind w:left="5760" w:hanging="360"/>
-      </w:pPr>
-    </w:lvl>
-    <w:lvl w:ilvl="8" w:tplc="0409001B" w:tentative="1">
-      <w:start w:val="1"/>
-      <w:numFmt w:val="lowerRoman"/>
-      <w:lvlText w:val="%9."/>
-      <w:lvlJc w:val="right"/>
-      <w:pPr>
-        <w:ind w:left="6480" w:hanging="180"/>
-      </w:pPr>
+    <w:lvl w:ilvl="1">
+      <w:start w:val="1"/>
+      <w:numFmt w:val="decimal"/>
+      <w:isLgl/>
+      <w:lvlText w:val="%1.%2."/>
+      <w:lvlJc w:val="left"/>
+      <w:pPr>
+        <w:ind w:left="855" w:hanging="495"/>
+      </w:pPr>
+      <w:rPr>
+        <w:rFonts w:hint="default"/>
+      </w:rPr>
+    </w:lvl>
+    <w:lvl w:ilvl="2">
+      <w:start w:val="1"/>
+      <w:numFmt w:val="decimal"/>
+      <w:isLgl/>
+      <w:lvlText w:val="%1.%2.%3."/>
+      <w:lvlJc w:val="left"/>
+      <w:pPr>
+        <w:ind w:left="1080" w:hanging="720"/>
+      </w:pPr>
+      <w:rPr>
+        <w:rFonts w:hint="default"/>
+      </w:rPr>
+    </w:lvl>
+    <w:lvl w:ilvl="3">
+      <w:start w:val="1"/>
+      <w:numFmt w:val="decimal"/>
+      <w:isLgl/>
+      <w:lvlText w:val="%1.%2.%3.%4."/>
+      <w:lvlJc w:val="left"/>
+      <w:pPr>
+        <w:ind w:left="1080" w:hanging="720"/>
+      </w:pPr>
+      <w:rPr>
+        <w:rFonts w:hint="default"/>
+      </w:rPr>
+    </w:lvl>
+    <w:lvl w:ilvl="4">
+      <w:start w:val="1"/>
+      <w:numFmt w:val="decimal"/>
+      <w:isLgl/>
+      <w:lvlText w:val="%1.%2.%3.%4.%5."/>
+      <w:lvlJc w:val="left"/>
+      <w:pPr>
+        <w:ind w:left="1440" w:hanging="1080"/>
+      </w:pPr>
+      <w:rPr>
+        <w:rFonts w:hint="default"/>
+      </w:rPr>
+    </w:lvl>
+    <w:lvl w:ilvl="5">
+      <w:start w:val="1"/>
+      <w:numFmt w:val="decimal"/>
+      <w:isLgl/>
+      <w:lvlText w:val="%1.%2.%3.%4.%5.%6."/>
+      <w:lvlJc w:val="left"/>
+      <w:pPr>
+        <w:ind w:left="1440" w:hanging="1080"/>
+      </w:pPr>
+      <w:rPr>
+        <w:rFonts w:hint="default"/>
+      </w:rPr>
+    </w:lvl>
+    <w:lvl w:ilvl="6">
+      <w:start w:val="1"/>
+      <w:numFmt w:val="decimal"/>
+      <w:isLgl/>
+      <w:lvlText w:val="%1.%2.%3.%4.%5.%6.%7."/>
+      <w:lvlJc w:val="left"/>
+      <w:pPr>
+        <w:ind w:left="1800" w:hanging="1440"/>
+      </w:pPr>
+      <w:rPr>
+        <w:rFonts w:hint="default"/>
+      </w:rPr>
+    </w:lvl>
+    <w:lvl w:ilvl="7">
+      <w:start w:val="1"/>
+      <w:numFmt w:val="decimal"/>
+      <w:isLgl/>
+      <w:lvlText w:val="%1.%2.%3.%4.%5.%6.%7.%8."/>
+      <w:lvlJc w:val="left"/>
+      <w:pPr>
+        <w:ind w:left="1800" w:hanging="1440"/>
+      </w:pPr>
+      <w:rPr>
+        <w:rFonts w:hint="default"/>
+      </w:rPr>
+    </w:lvl>
+    <w:lvl w:ilvl="8">
+      <w:start w:val="1"/>
+      <w:numFmt w:val="decimal"/>
+      <w:isLgl/>
+      <w:lvlText w:val="%1.%2.%3.%4.%5.%6.%7.%8.%9."/>
+      <w:lvlJc w:val="left"/>
+      <w:pPr>
+        <w:ind w:left="2160" w:hanging="1800"/>
+      </w:pPr>
+      <w:rPr>
+        <w:rFonts w:hint="default"/>
+      </w:rPr>
     </w:lvl>
   </w:abstractNum>
-  <w:abstractNum w:abstractNumId="17" w15:restartNumberingAfterBreak="0">
+  <w:abstractNum w:abstractNumId="19" w15:restartNumberingAfterBreak="0">
+    <w:nsid w:val="3A2E4524"/>
+    <w:multiLevelType w:val="multilevel"/>
+    <w:tmpl w:val="69845280"/>
+    <w:lvl w:ilvl="0">
+      <w:start w:val="2"/>
+      <w:numFmt w:val="decimal"/>
+      <w:lvlText w:val="%1."/>
+      <w:lvlJc w:val="left"/>
+      <w:pPr>
+        <w:ind w:left="495" w:hanging="495"/>
+      </w:pPr>
+      <w:rPr>
+        <w:rFonts w:hint="default"/>
+      </w:rPr>
+    </w:lvl>
+    <w:lvl w:ilvl="1">
+      <w:start w:val="1"/>
+      <w:numFmt w:val="decimal"/>
+      <w:lvlText w:val="%1.%2."/>
+      <w:lvlJc w:val="left"/>
+      <w:pPr>
+        <w:ind w:left="675" w:hanging="495"/>
+      </w:pPr>
+      <w:rPr>
+        <w:rFonts w:hint="default"/>
+      </w:rPr>
+    </w:lvl>
+    <w:lvl w:ilvl="2">
+      <w:start w:val="1"/>
+      <w:numFmt w:val="decimal"/>
+      <w:lvlText w:val="%1.%2.%3."/>
+      <w:lvlJc w:val="left"/>
+      <w:pPr>
+        <w:ind w:left="1080" w:hanging="720"/>
+      </w:pPr>
+      <w:rPr>
+        <w:rFonts w:hint="default"/>
+      </w:rPr>
+    </w:lvl>
+    <w:lvl w:ilvl="3">
+      <w:start w:val="1"/>
+      <w:numFmt w:val="decimal"/>
+      <w:lvlText w:val="%1.%2.%3.%4."/>
+      <w:lvlJc w:val="left"/>
+      <w:pPr>
+        <w:ind w:left="1260" w:hanging="720"/>
+      </w:pPr>
+      <w:rPr>
+        <w:rFonts w:hint="default"/>
+      </w:rPr>
+    </w:lvl>
+    <w:lvl w:ilvl="4">
+      <w:start w:val="1"/>
+      <w:numFmt w:val="decimal"/>
+      <w:lvlText w:val="%1.%2.%3.%4.%5."/>
+      <w:lvlJc w:val="left"/>
+      <w:pPr>
+        <w:ind w:left="1800" w:hanging="1080"/>
+      </w:pPr>
+      <w:rPr>
+        <w:rFonts w:hint="default"/>
+      </w:rPr>
+    </w:lvl>
+    <w:lvl w:ilvl="5">
+      <w:start w:val="1"/>
+      <w:numFmt w:val="decimal"/>
+      <w:lvlText w:val="%1.%2.%3.%4.%5.%6."/>
+      <w:lvlJc w:val="left"/>
+      <w:pPr>
+        <w:ind w:left="1980" w:hanging="1080"/>
+      </w:pPr>
+      <w:rPr>
+        <w:rFonts w:hint="default"/>
+      </w:rPr>
+    </w:lvl>
+    <w:lvl w:ilvl="6">
+      <w:start w:val="1"/>
+      <w:numFmt w:val="decimal"/>
+      <w:lvlText w:val="%1.%2.%3.%4.%5.%6.%7."/>
+      <w:lvlJc w:val="left"/>
+      <w:pPr>
+        <w:ind w:left="2520" w:hanging="1440"/>
+      </w:pPr>
+      <w:rPr>
+        <w:rFonts w:hint="default"/>
+      </w:rPr>
+    </w:lvl>
+    <w:lvl w:ilvl="7">
+      <w:start w:val="1"/>
+      <w:numFmt w:val="decimal"/>
+      <w:lvlText w:val="%1.%2.%3.%4.%5.%6.%7.%8."/>
+      <w:lvlJc w:val="left"/>
+      <w:pPr>
+        <w:ind w:left="2700" w:hanging="1440"/>
+      </w:pPr>
+      <w:rPr>
+        <w:rFonts w:hint="default"/>
+      </w:rPr>
+    </w:lvl>
+    <w:lvl w:ilvl="8">
+      <w:start w:val="1"/>
+      <w:numFmt w:val="decimal"/>
+      <w:lvlText w:val="%1.%2.%3.%4.%5.%6.%7.%8.%9."/>
+      <w:lvlJc w:val="left"/>
+      <w:pPr>
+        <w:ind w:left="3240" w:hanging="1800"/>
+      </w:pPr>
+      <w:rPr>
+        <w:rFonts w:hint="default"/>
+      </w:rPr>
+    </w:lvl>
+  </w:abstractNum>
+  <w:abstractNum w:abstractNumId="20" w15:restartNumberingAfterBreak="0">
+    <w:nsid w:val="3D366F39"/>
+    <w:multiLevelType w:val="multilevel"/>
+    <w:tmpl w:val="CF92955E"/>
+    <w:lvl w:ilvl="0">
+      <w:start w:val="2"/>
+      <w:numFmt w:val="decimal"/>
+      <w:lvlText w:val="%1."/>
+      <w:lvlJc w:val="left"/>
+      <w:pPr>
+        <w:ind w:left="495" w:hanging="495"/>
+      </w:pPr>
+      <w:rPr>
+        <w:rFonts w:hint="default"/>
+      </w:rPr>
+    </w:lvl>
+    <w:lvl w:ilvl="1">
+      <w:start w:val="1"/>
+      <w:numFmt w:val="decimal"/>
+      <w:lvlText w:val="%1.%2."/>
+      <w:lvlJc w:val="left"/>
+      <w:pPr>
+        <w:ind w:left="675" w:hanging="495"/>
+      </w:pPr>
+      <w:rPr>
+        <w:rFonts w:hint="default"/>
+      </w:rPr>
+    </w:lvl>
+    <w:lvl w:ilvl="2">
+      <w:start w:val="1"/>
+      <w:numFmt w:val="decimal"/>
+      <w:lvlText w:val="%1.%2.%3."/>
+      <w:lvlJc w:val="left"/>
+      <w:pPr>
+        <w:ind w:left="1080" w:hanging="720"/>
+      </w:pPr>
+      <w:rPr>
+        <w:rFonts w:hint="default"/>
+      </w:rPr>
+    </w:lvl>
+    <w:lvl w:ilvl="3">
+      <w:start w:val="1"/>
+      <w:numFmt w:val="decimal"/>
+      <w:lvlText w:val="%1.%2.%3.%4."/>
+      <w:lvlJc w:val="left"/>
+      <w:pPr>
+        <w:ind w:left="1260" w:hanging="720"/>
+      </w:pPr>
+      <w:rPr>
+        <w:rFonts w:hint="default"/>
+      </w:rPr>
+    </w:lvl>
+    <w:lvl w:ilvl="4">
+      <w:start w:val="1"/>
+      <w:numFmt w:val="decimal"/>
+      <w:lvlText w:val="%1.%2.%3.%4.%5."/>
+      <w:lvlJc w:val="left"/>
+      <w:pPr>
+        <w:ind w:left="1800" w:hanging="1080"/>
+      </w:pPr>
+      <w:rPr>
+        <w:rFonts w:hint="default"/>
+      </w:rPr>
+    </w:lvl>
+    <w:lvl w:ilvl="5">
+      <w:start w:val="1"/>
+      <w:numFmt w:val="decimal"/>
+      <w:lvlText w:val="%1.%2.%3.%4.%5.%6."/>
+      <w:lvlJc w:val="left"/>
+      <w:pPr>
+        <w:ind w:left="1980" w:hanging="1080"/>
+      </w:pPr>
+      <w:rPr>
+        <w:rFonts w:hint="default"/>
+      </w:rPr>
+    </w:lvl>
+    <w:lvl w:ilvl="6">
+      <w:start w:val="1"/>
+      <w:numFmt w:val="decimal"/>
+      <w:lvlText w:val="%1.%2.%3.%4.%5.%6.%7."/>
+      <w:lvlJc w:val="left"/>
+      <w:pPr>
+        <w:ind w:left="2520" w:hanging="1440"/>
+      </w:pPr>
+      <w:rPr>
+        <w:rFonts w:hint="default"/>
+      </w:rPr>
+    </w:lvl>
+    <w:lvl w:ilvl="7">
+      <w:start w:val="1"/>
+      <w:numFmt w:val="decimal"/>
+      <w:lvlText w:val="%1.%2.%3.%4.%5.%6.%7.%8."/>
+      <w:lvlJc w:val="left"/>
+      <w:pPr>
+        <w:ind w:left="2700" w:hanging="1440"/>
+      </w:pPr>
+      <w:rPr>
+        <w:rFonts w:hint="default"/>
+      </w:rPr>
+    </w:lvl>
+    <w:lvl w:ilvl="8">
+      <w:start w:val="1"/>
+      <w:numFmt w:val="decimal"/>
+      <w:lvlText w:val="%1.%2.%3.%4.%5.%6.%7.%8.%9."/>
+      <w:lvlJc w:val="left"/>
+      <w:pPr>
+        <w:ind w:left="3240" w:hanging="1800"/>
+      </w:pPr>
+      <w:rPr>
+        <w:rFonts w:hint="default"/>
+      </w:rPr>
+    </w:lvl>
+  </w:abstractNum>
+  <w:abstractNum w:abstractNumId="21" w15:restartNumberingAfterBreak="0">
     <w:nsid w:val="415929FB"/>
     <w:multiLevelType w:val="hybridMultilevel"/>
     <w:tmpl w:val="45EE2EE6"/>
@@ -6643,7 +7398,7 @@
       </w:pPr>
     </w:lvl>
   </w:abstractNum>
-  <w:abstractNum w:abstractNumId="18" w15:restartNumberingAfterBreak="0">
+  <w:abstractNum w:abstractNumId="22" w15:restartNumberingAfterBreak="0">
     <w:nsid w:val="47183764"/>
     <w:multiLevelType w:val="hybridMultilevel"/>
     <w:tmpl w:val="BA20D4C6"/>
@@ -6732,7 +7487,7 @@
       </w:pPr>
     </w:lvl>
   </w:abstractNum>
-  <w:abstractNum w:abstractNumId="19" w15:restartNumberingAfterBreak="0">
+  <w:abstractNum w:abstractNumId="23" w15:restartNumberingAfterBreak="0">
     <w:nsid w:val="4BD57235"/>
     <w:multiLevelType w:val="multilevel"/>
     <w:tmpl w:val="55E2172C"/>
@@ -6853,7 +7608,7 @@
       </w:rPr>
     </w:lvl>
   </w:abstractNum>
-  <w:abstractNum w:abstractNumId="20" w15:restartNumberingAfterBreak="0">
+  <w:abstractNum w:abstractNumId="24" w15:restartNumberingAfterBreak="0">
     <w:nsid w:val="4CA21F52"/>
     <w:multiLevelType w:val="multilevel"/>
     <w:tmpl w:val="8B6C3AF2"/>
@@ -6966,7 +7721,7 @@
       </w:rPr>
     </w:lvl>
   </w:abstractNum>
-  <w:abstractNum w:abstractNumId="21" w15:restartNumberingAfterBreak="0">
+  <w:abstractNum w:abstractNumId="25" w15:restartNumberingAfterBreak="0">
     <w:nsid w:val="4E4F75EF"/>
     <w:multiLevelType w:val="hybridMultilevel"/>
     <w:tmpl w:val="F5CE6188"/>
@@ -7052,7 +7807,7 @@
       </w:pPr>
     </w:lvl>
   </w:abstractNum>
-  <w:abstractNum w:abstractNumId="22" w15:restartNumberingAfterBreak="0">
+  <w:abstractNum w:abstractNumId="26" w15:restartNumberingAfterBreak="0">
     <w:nsid w:val="4FFA6AAC"/>
     <w:multiLevelType w:val="hybridMultilevel"/>
     <w:tmpl w:val="D2661648"/>
@@ -7141,7 +7896,7 @@
       </w:pPr>
     </w:lvl>
   </w:abstractNum>
-  <w:abstractNum w:abstractNumId="23" w15:restartNumberingAfterBreak="0">
+  <w:abstractNum w:abstractNumId="27" w15:restartNumberingAfterBreak="0">
     <w:nsid w:val="521400AD"/>
     <w:multiLevelType w:val="multilevel"/>
     <w:tmpl w:val="2D766B94"/>
@@ -7254,7 +8009,354 @@
       </w:rPr>
     </w:lvl>
   </w:abstractNum>
-  <w:abstractNum w:abstractNumId="24" w15:restartNumberingAfterBreak="0">
+  <w:abstractNum w:abstractNumId="28" w15:restartNumberingAfterBreak="0">
+    <w:nsid w:val="5BDB33BD"/>
+    <w:multiLevelType w:val="multilevel"/>
+    <w:tmpl w:val="1B42FF52"/>
+    <w:lvl w:ilvl="0">
+      <w:start w:val="2"/>
+      <w:numFmt w:val="decimal"/>
+      <w:lvlText w:val="%1."/>
+      <w:lvlJc w:val="left"/>
+      <w:pPr>
+        <w:ind w:left="495" w:hanging="495"/>
+      </w:pPr>
+      <w:rPr>
+        <w:rFonts w:hint="default"/>
+      </w:rPr>
+    </w:lvl>
+    <w:lvl w:ilvl="1">
+      <w:start w:val="1"/>
+      <w:numFmt w:val="decimal"/>
+      <w:lvlText w:val="%1.%2."/>
+      <w:lvlJc w:val="left"/>
+      <w:pPr>
+        <w:ind w:left="675" w:hanging="495"/>
+      </w:pPr>
+      <w:rPr>
+        <w:rFonts w:hint="default"/>
+      </w:rPr>
+    </w:lvl>
+    <w:lvl w:ilvl="2">
+      <w:start w:val="1"/>
+      <w:numFmt w:val="decimal"/>
+      <w:lvlText w:val="%1.%2.%3."/>
+      <w:lvlJc w:val="left"/>
+      <w:pPr>
+        <w:ind w:left="1080" w:hanging="720"/>
+      </w:pPr>
+      <w:rPr>
+        <w:rFonts w:hint="default"/>
+      </w:rPr>
+    </w:lvl>
+    <w:lvl w:ilvl="3">
+      <w:start w:val="1"/>
+      <w:numFmt w:val="decimal"/>
+      <w:lvlText w:val="%1.%2.%3.%4."/>
+      <w:lvlJc w:val="left"/>
+      <w:pPr>
+        <w:ind w:left="1260" w:hanging="720"/>
+      </w:pPr>
+      <w:rPr>
+        <w:rFonts w:hint="default"/>
+      </w:rPr>
+    </w:lvl>
+    <w:lvl w:ilvl="4">
+      <w:start w:val="1"/>
+      <w:numFmt w:val="decimal"/>
+      <w:lvlText w:val="%1.%2.%3.%4.%5."/>
+      <w:lvlJc w:val="left"/>
+      <w:pPr>
+        <w:ind w:left="1800" w:hanging="1080"/>
+      </w:pPr>
+      <w:rPr>
+        <w:rFonts w:hint="default"/>
+      </w:rPr>
+    </w:lvl>
+    <w:lvl w:ilvl="5">
+      <w:start w:val="1"/>
+      <w:numFmt w:val="decimal"/>
+      <w:lvlText w:val="%1.%2.%3.%4.%5.%6."/>
+      <w:lvlJc w:val="left"/>
+      <w:pPr>
+        <w:ind w:left="1980" w:hanging="1080"/>
+      </w:pPr>
+      <w:rPr>
+        <w:rFonts w:hint="default"/>
+      </w:rPr>
+    </w:lvl>
+    <w:lvl w:ilvl="6">
+      <w:start w:val="1"/>
+      <w:numFmt w:val="decimal"/>
+      <w:lvlText w:val="%1.%2.%3.%4.%5.%6.%7."/>
+      <w:lvlJc w:val="left"/>
+      <w:pPr>
+        <w:ind w:left="2520" w:hanging="1440"/>
+      </w:pPr>
+      <w:rPr>
+        <w:rFonts w:hint="default"/>
+      </w:rPr>
+    </w:lvl>
+    <w:lvl w:ilvl="7">
+      <w:start w:val="1"/>
+      <w:numFmt w:val="decimal"/>
+      <w:lvlText w:val="%1.%2.%3.%4.%5.%6.%7.%8."/>
+      <w:lvlJc w:val="left"/>
+      <w:pPr>
+        <w:ind w:left="2700" w:hanging="1440"/>
+      </w:pPr>
+      <w:rPr>
+        <w:rFonts w:hint="default"/>
+      </w:rPr>
+    </w:lvl>
+    <w:lvl w:ilvl="8">
+      <w:start w:val="1"/>
+      <w:numFmt w:val="decimal"/>
+      <w:lvlText w:val="%1.%2.%3.%4.%5.%6.%7.%8.%9."/>
+      <w:lvlJc w:val="left"/>
+      <w:pPr>
+        <w:ind w:left="3240" w:hanging="1800"/>
+      </w:pPr>
+      <w:rPr>
+        <w:rFonts w:hint="default"/>
+      </w:rPr>
+    </w:lvl>
+  </w:abstractNum>
+  <w:abstractNum w:abstractNumId="29" w15:restartNumberingAfterBreak="0">
+    <w:nsid w:val="5D80439B"/>
+    <w:multiLevelType w:val="multilevel"/>
+    <w:tmpl w:val="B524A6E8"/>
+    <w:lvl w:ilvl="0">
+      <w:start w:val="1"/>
+      <w:numFmt w:val="decimal"/>
+      <w:lvlText w:val="%1."/>
+      <w:lvlJc w:val="left"/>
+      <w:pPr>
+        <w:ind w:left="720" w:hanging="360"/>
+      </w:pPr>
+      <w:rPr>
+        <w:rFonts w:hint="default"/>
+      </w:rPr>
+    </w:lvl>
+    <w:lvl w:ilvl="1">
+      <w:start w:val="1"/>
+      <w:numFmt w:val="decimal"/>
+      <w:isLgl/>
+      <w:lvlText w:val="%1.%2."/>
+      <w:lvlJc w:val="left"/>
+      <w:pPr>
+        <w:ind w:left="855" w:hanging="495"/>
+      </w:pPr>
+      <w:rPr>
+        <w:rFonts w:hint="default"/>
+      </w:rPr>
+    </w:lvl>
+    <w:lvl w:ilvl="2">
+      <w:start w:val="1"/>
+      <w:numFmt w:val="decimal"/>
+      <w:isLgl/>
+      <w:lvlText w:val="%1.%2.%3."/>
+      <w:lvlJc w:val="left"/>
+      <w:pPr>
+        <w:ind w:left="1080" w:hanging="720"/>
+      </w:pPr>
+      <w:rPr>
+        <w:rFonts w:hint="default"/>
+      </w:rPr>
+    </w:lvl>
+    <w:lvl w:ilvl="3">
+      <w:start w:val="1"/>
+      <w:numFmt w:val="decimal"/>
+      <w:isLgl/>
+      <w:lvlText w:val="%1.%2.%3.%4."/>
+      <w:lvlJc w:val="left"/>
+      <w:pPr>
+        <w:ind w:left="1080" w:hanging="720"/>
+      </w:pPr>
+      <w:rPr>
+        <w:rFonts w:hint="default"/>
+      </w:rPr>
+    </w:lvl>
+    <w:lvl w:ilvl="4">
+      <w:start w:val="1"/>
+      <w:numFmt w:val="decimal"/>
+      <w:isLgl/>
+      <w:lvlText w:val="%1.%2.%3.%4.%5."/>
+      <w:lvlJc w:val="left"/>
+      <w:pPr>
+        <w:ind w:left="1440" w:hanging="1080"/>
+      </w:pPr>
+      <w:rPr>
+        <w:rFonts w:hint="default"/>
+      </w:rPr>
+    </w:lvl>
+    <w:lvl w:ilvl="5">
+      <w:start w:val="1"/>
+      <w:numFmt w:val="decimal"/>
+      <w:isLgl/>
+      <w:lvlText w:val="%1.%2.%3.%4.%5.%6."/>
+      <w:lvlJc w:val="left"/>
+      <w:pPr>
+        <w:ind w:left="1440" w:hanging="1080"/>
+      </w:pPr>
+      <w:rPr>
+        <w:rFonts w:hint="default"/>
+      </w:rPr>
+    </w:lvl>
+    <w:lvl w:ilvl="6">
+      <w:start w:val="1"/>
+      <w:numFmt w:val="decimal"/>
+      <w:isLgl/>
+      <w:lvlText w:val="%1.%2.%3.%4.%5.%6.%7."/>
+      <w:lvlJc w:val="left"/>
+      <w:pPr>
+        <w:ind w:left="1800" w:hanging="1440"/>
+      </w:pPr>
+      <w:rPr>
+        <w:rFonts w:hint="default"/>
+      </w:rPr>
+    </w:lvl>
+    <w:lvl w:ilvl="7">
+      <w:start w:val="1"/>
+      <w:numFmt w:val="decimal"/>
+      <w:isLgl/>
+      <w:lvlText w:val="%1.%2.%3.%4.%5.%6.%7.%8."/>
+      <w:lvlJc w:val="left"/>
+      <w:pPr>
+        <w:ind w:left="1800" w:hanging="1440"/>
+      </w:pPr>
+      <w:rPr>
+        <w:rFonts w:hint="default"/>
+      </w:rPr>
+    </w:lvl>
+    <w:lvl w:ilvl="8">
+      <w:start w:val="1"/>
+      <w:numFmt w:val="decimal"/>
+      <w:isLgl/>
+      <w:lvlText w:val="%1.%2.%3.%4.%5.%6.%7.%8.%9."/>
+      <w:lvlJc w:val="left"/>
+      <w:pPr>
+        <w:ind w:left="2160" w:hanging="1800"/>
+      </w:pPr>
+      <w:rPr>
+        <w:rFonts w:hint="default"/>
+      </w:rPr>
+    </w:lvl>
+  </w:abstractNum>
+  <w:abstractNum w:abstractNumId="30" w15:restartNumberingAfterBreak="0">
+    <w:nsid w:val="5D851001"/>
+    <w:multiLevelType w:val="multilevel"/>
+    <w:tmpl w:val="4CF25DC4"/>
+    <w:lvl w:ilvl="0">
+      <w:start w:val="3"/>
+      <w:numFmt w:val="decimal"/>
+      <w:lvlText w:val="%1."/>
+      <w:lvlJc w:val="left"/>
+      <w:pPr>
+        <w:ind w:left="495" w:hanging="495"/>
+      </w:pPr>
+      <w:rPr>
+        <w:rFonts w:hint="default"/>
+      </w:rPr>
+    </w:lvl>
+    <w:lvl w:ilvl="1">
+      <w:start w:val="1"/>
+      <w:numFmt w:val="decimal"/>
+      <w:lvlText w:val="%1.%2."/>
+      <w:lvlJc w:val="left"/>
+      <w:pPr>
+        <w:ind w:left="675" w:hanging="495"/>
+      </w:pPr>
+      <w:rPr>
+        <w:rFonts w:hint="default"/>
+      </w:rPr>
+    </w:lvl>
+    <w:lvl w:ilvl="2">
+      <w:start w:val="1"/>
+      <w:numFmt w:val="decimal"/>
+      <w:lvlText w:val="%1.%2.%3."/>
+      <w:lvlJc w:val="left"/>
+      <w:pPr>
+        <w:ind w:left="1080" w:hanging="720"/>
+      </w:pPr>
+      <w:rPr>
+        <w:rFonts w:hint="default"/>
+      </w:rPr>
+    </w:lvl>
+    <w:lvl w:ilvl="3">
+      <w:start w:val="1"/>
+      <w:numFmt w:val="decimal"/>
+      <w:lvlText w:val="%1.%2.%3.%4."/>
+      <w:lvlJc w:val="left"/>
+      <w:pPr>
+        <w:ind w:left="1260" w:hanging="720"/>
+      </w:pPr>
+      <w:rPr>
+        <w:rFonts w:hint="default"/>
+      </w:rPr>
+    </w:lvl>
+    <w:lvl w:ilvl="4">
+      <w:start w:val="1"/>
+      <w:numFmt w:val="decimal"/>
+      <w:lvlText w:val="%1.%2.%3.%4.%5."/>
+      <w:lvlJc w:val="left"/>
+      <w:pPr>
+        <w:ind w:left="1800" w:hanging="1080"/>
+      </w:pPr>
+      <w:rPr>
+        <w:rFonts w:hint="default"/>
+      </w:rPr>
+    </w:lvl>
+    <w:lvl w:ilvl="5">
+      <w:start w:val="1"/>
+      <w:numFmt w:val="decimal"/>
+      <w:lvlText w:val="%1.%2.%3.%4.%5.%6."/>
+      <w:lvlJc w:val="left"/>
+      <w:pPr>
+        <w:ind w:left="1980" w:hanging="1080"/>
+      </w:pPr>
+      <w:rPr>
+        <w:rFonts w:hint="default"/>
+      </w:rPr>
+    </w:lvl>
+    <w:lvl w:ilvl="6">
+      <w:start w:val="1"/>
+      <w:numFmt w:val="decimal"/>
+      <w:lvlText w:val="%1.%2.%3.%4.%5.%6.%7."/>
+      <w:lvlJc w:val="left"/>
+      <w:pPr>
+        <w:ind w:left="2520" w:hanging="1440"/>
+      </w:pPr>
+      <w:rPr>
+        <w:rFonts w:hint="default"/>
+      </w:rPr>
+    </w:lvl>
+    <w:lvl w:ilvl="7">
+      <w:start w:val="1"/>
+      <w:numFmt w:val="decimal"/>
+      <w:lvlText w:val="%1.%2.%3.%4.%5.%6.%7.%8."/>
+      <w:lvlJc w:val="left"/>
+      <w:pPr>
+        <w:ind w:left="2700" w:hanging="1440"/>
+      </w:pPr>
+      <w:rPr>
+        <w:rFonts w:hint="default"/>
+      </w:rPr>
+    </w:lvl>
+    <w:lvl w:ilvl="8">
+      <w:start w:val="1"/>
+      <w:numFmt w:val="decimal"/>
+      <w:lvlText w:val="%1.%2.%3.%4.%5.%6.%7.%8.%9."/>
+      <w:lvlJc w:val="left"/>
+      <w:pPr>
+        <w:ind w:left="3240" w:hanging="1800"/>
+      </w:pPr>
+      <w:rPr>
+        <w:rFonts w:hint="default"/>
+      </w:rPr>
+    </w:lvl>
+  </w:abstractNum>
+  <w:abstractNum w:abstractNumId="31" w15:restartNumberingAfterBreak="0">
     <w:nsid w:val="668E2559"/>
     <w:multiLevelType w:val="hybridMultilevel"/>
     <w:tmpl w:val="145424FC"/>
@@ -7343,7 +8445,7 @@
       </w:pPr>
     </w:lvl>
   </w:abstractNum>
-  <w:abstractNum w:abstractNumId="25" w15:restartNumberingAfterBreak="0">
+  <w:abstractNum w:abstractNumId="32" w15:restartNumberingAfterBreak="0">
     <w:nsid w:val="6B4D350B"/>
     <w:multiLevelType w:val="hybridMultilevel"/>
     <w:tmpl w:val="1420762A"/>
@@ -7434,7 +8536,7 @@
       </w:pPr>
     </w:lvl>
   </w:abstractNum>
-  <w:abstractNum w:abstractNumId="26" w15:restartNumberingAfterBreak="0">
+  <w:abstractNum w:abstractNumId="33" w15:restartNumberingAfterBreak="0">
     <w:nsid w:val="6BA72E19"/>
     <w:multiLevelType w:val="hybridMultilevel"/>
     <w:tmpl w:val="D410E26A"/>
@@ -7523,7 +8625,7 @@
       </w:pPr>
     </w:lvl>
   </w:abstractNum>
-  <w:abstractNum w:abstractNumId="27" w15:restartNumberingAfterBreak="0">
+  <w:abstractNum w:abstractNumId="34" w15:restartNumberingAfterBreak="0">
     <w:nsid w:val="6D036DE6"/>
     <w:multiLevelType w:val="hybridMultilevel"/>
     <w:tmpl w:val="30EAECE0"/>
@@ -7612,11 +8714,11 @@
       </w:pPr>
     </w:lvl>
   </w:abstractNum>
-  <w:abstractNum w:abstractNumId="28" w15:restartNumberingAfterBreak="0">
+  <w:abstractNum w:abstractNumId="35" w15:restartNumberingAfterBreak="0">
     <w:nsid w:val="71702586"/>
-    <w:multiLevelType w:val="hybridMultilevel"/>
-    <w:tmpl w:val="165AEDB6"/>
-    <w:lvl w:ilvl="0" w:tplc="0409000F">
+    <w:multiLevelType w:val="multilevel"/>
+    <w:tmpl w:val="B524A6E8"/>
+    <w:lvl w:ilvl="0">
       <w:start w:val="1"/>
       <w:numFmt w:val="decimal"/>
       <w:lvlText w:val="%1."/>
@@ -7628,80 +8730,112 @@
         <w:rFonts w:hint="default"/>
       </w:rPr>
     </w:lvl>
-    <w:lvl w:ilvl="1" w:tplc="04090019" w:tentative="1">
-      <w:start w:val="1"/>
-      <w:numFmt w:val="lowerLetter"/>
-      <w:lvlText w:val="%2."/>
-      <w:lvlJc w:val="left"/>
-      <w:pPr>
-        <w:ind w:left="1440" w:hanging="360"/>
-      </w:pPr>
-    </w:lvl>
-    <w:lvl w:ilvl="2" w:tplc="0409001B" w:tentative="1">
-      <w:start w:val="1"/>
-      <w:numFmt w:val="lowerRoman"/>
-      <w:lvlText w:val="%3."/>
-      <w:lvlJc w:val="right"/>
-      <w:pPr>
-        <w:ind w:left="2160" w:hanging="180"/>
-      </w:pPr>
-    </w:lvl>
-    <w:lvl w:ilvl="3" w:tplc="0409000F" w:tentative="1">
-      <w:start w:val="1"/>
-      <w:numFmt w:val="decimal"/>
-      <w:lvlText w:val="%4."/>
-      <w:lvlJc w:val="left"/>
-      <w:pPr>
-        <w:ind w:left="2880" w:hanging="360"/>
-      </w:pPr>
-    </w:lvl>
-    <w:lvl w:ilvl="4" w:tplc="04090019" w:tentative="1">
-      <w:start w:val="1"/>
-      <w:numFmt w:val="lowerLetter"/>
-      <w:lvlText w:val="%5."/>
-      <w:lvlJc w:val="left"/>
-      <w:pPr>
-        <w:ind w:left="3600" w:hanging="360"/>
-      </w:pPr>
-    </w:lvl>
-    <w:lvl w:ilvl="5" w:tplc="0409001B" w:tentative="1">
-      <w:start w:val="1"/>
-      <w:numFmt w:val="lowerRoman"/>
-      <w:lvlText w:val="%6."/>
-      <w:lvlJc w:val="right"/>
-      <w:pPr>
-        <w:ind w:left="4320" w:hanging="180"/>
-      </w:pPr>
-    </w:lvl>
-    <w:lvl w:ilvl="6" w:tplc="0409000F" w:tentative="1">
-      <w:start w:val="1"/>
-      <w:numFmt w:val="decimal"/>
-      <w:lvlText w:val="%7."/>
-      <w:lvlJc w:val="left"/>
-      <w:pPr>
-        <w:ind w:left="5040" w:hanging="360"/>
-      </w:pPr>
-    </w:lvl>
-    <w:lvl w:ilvl="7" w:tplc="04090019" w:tentative="1">
-      <w:start w:val="1"/>
-      <w:numFmt w:val="lowerLetter"/>
-      <w:lvlText w:val="%8."/>
-      <w:lvlJc w:val="left"/>
-      <w:pPr>
-        <w:ind w:left="5760" w:hanging="360"/>
-      </w:pPr>
-    </w:lvl>
-    <w:lvl w:ilvl="8" w:tplc="0409001B" w:tentative="1">
-      <w:start w:val="1"/>
-      <w:numFmt w:val="lowerRoman"/>
-      <w:lvlText w:val="%9."/>
-      <w:lvlJc w:val="right"/>
-      <w:pPr>
-        <w:ind w:left="6480" w:hanging="180"/>
-      </w:pPr>
+    <w:lvl w:ilvl="1">
+      <w:start w:val="1"/>
+      <w:numFmt w:val="decimal"/>
+      <w:isLgl/>
+      <w:lvlText w:val="%1.%2."/>
+      <w:lvlJc w:val="left"/>
+      <w:pPr>
+        <w:ind w:left="855" w:hanging="495"/>
+      </w:pPr>
+      <w:rPr>
+        <w:rFonts w:hint="default"/>
+      </w:rPr>
+    </w:lvl>
+    <w:lvl w:ilvl="2">
+      <w:start w:val="1"/>
+      <w:numFmt w:val="decimal"/>
+      <w:isLgl/>
+      <w:lvlText w:val="%1.%2.%3."/>
+      <w:lvlJc w:val="left"/>
+      <w:pPr>
+        <w:ind w:left="1080" w:hanging="720"/>
+      </w:pPr>
+      <w:rPr>
+        <w:rFonts w:hint="default"/>
+      </w:rPr>
+    </w:lvl>
+    <w:lvl w:ilvl="3">
+      <w:start w:val="1"/>
+      <w:numFmt w:val="decimal"/>
+      <w:isLgl/>
+      <w:lvlText w:val="%1.%2.%3.%4."/>
+      <w:lvlJc w:val="left"/>
+      <w:pPr>
+        <w:ind w:left="1080" w:hanging="720"/>
+      </w:pPr>
+      <w:rPr>
+        <w:rFonts w:hint="default"/>
+      </w:rPr>
+    </w:lvl>
+    <w:lvl w:ilvl="4">
+      <w:start w:val="1"/>
+      <w:numFmt w:val="decimal"/>
+      <w:isLgl/>
+      <w:lvlText w:val="%1.%2.%3.%4.%5."/>
+      <w:lvlJc w:val="left"/>
+      <w:pPr>
+        <w:ind w:left="1440" w:hanging="1080"/>
+      </w:pPr>
+      <w:rPr>
+        <w:rFonts w:hint="default"/>
+      </w:rPr>
+    </w:lvl>
+    <w:lvl w:ilvl="5">
+      <w:start w:val="1"/>
+      <w:numFmt w:val="decimal"/>
+      <w:isLgl/>
+      <w:lvlText w:val="%1.%2.%3.%4.%5.%6."/>
+      <w:lvlJc w:val="left"/>
+      <w:pPr>
+        <w:ind w:left="1440" w:hanging="1080"/>
+      </w:pPr>
+      <w:rPr>
+        <w:rFonts w:hint="default"/>
+      </w:rPr>
+    </w:lvl>
+    <w:lvl w:ilvl="6">
+      <w:start w:val="1"/>
+      <w:numFmt w:val="decimal"/>
+      <w:isLgl/>
+      <w:lvlText w:val="%1.%2.%3.%4.%5.%6.%7."/>
+      <w:lvlJc w:val="left"/>
+      <w:pPr>
+        <w:ind w:left="1800" w:hanging="1440"/>
+      </w:pPr>
+      <w:rPr>
+        <w:rFonts w:hint="default"/>
+      </w:rPr>
+    </w:lvl>
+    <w:lvl w:ilvl="7">
+      <w:start w:val="1"/>
+      <w:numFmt w:val="decimal"/>
+      <w:isLgl/>
+      <w:lvlText w:val="%1.%2.%3.%4.%5.%6.%7.%8."/>
+      <w:lvlJc w:val="left"/>
+      <w:pPr>
+        <w:ind w:left="1800" w:hanging="1440"/>
+      </w:pPr>
+      <w:rPr>
+        <w:rFonts w:hint="default"/>
+      </w:rPr>
+    </w:lvl>
+    <w:lvl w:ilvl="8">
+      <w:start w:val="1"/>
+      <w:numFmt w:val="decimal"/>
+      <w:isLgl/>
+      <w:lvlText w:val="%1.%2.%3.%4.%5.%6.%7.%8.%9."/>
+      <w:lvlJc w:val="left"/>
+      <w:pPr>
+        <w:ind w:left="2160" w:hanging="1800"/>
+      </w:pPr>
+      <w:rPr>
+        <w:rFonts w:hint="default"/>
+      </w:rPr>
     </w:lvl>
   </w:abstractNum>
-  <w:abstractNum w:abstractNumId="29" w15:restartNumberingAfterBreak="0">
+  <w:abstractNum w:abstractNumId="36" w15:restartNumberingAfterBreak="0">
     <w:nsid w:val="74287925"/>
     <w:multiLevelType w:val="hybridMultilevel"/>
     <w:tmpl w:val="4FF8605C"/>
@@ -7790,7 +8924,7 @@
       </w:pPr>
     </w:lvl>
   </w:abstractNum>
-  <w:abstractNum w:abstractNumId="30" w15:restartNumberingAfterBreak="0">
+  <w:abstractNum w:abstractNumId="37" w15:restartNumberingAfterBreak="0">
     <w:nsid w:val="76057D2F"/>
     <w:multiLevelType w:val="hybridMultilevel"/>
     <w:tmpl w:val="80DCF066"/>
@@ -7879,7 +9013,241 @@
       </w:pPr>
     </w:lvl>
   </w:abstractNum>
-  <w:abstractNum w:abstractNumId="31" w15:restartNumberingAfterBreak="0">
+  <w:abstractNum w:abstractNumId="38" w15:restartNumberingAfterBreak="0">
+    <w:nsid w:val="7D16027F"/>
+    <w:multiLevelType w:val="multilevel"/>
+    <w:tmpl w:val="55E2172C"/>
+    <w:lvl w:ilvl="0">
+      <w:start w:val="1"/>
+      <w:numFmt w:val="decimal"/>
+      <w:lvlText w:val="%1."/>
+      <w:lvlJc w:val="left"/>
+      <w:pPr>
+        <w:ind w:left="720" w:hanging="360"/>
+      </w:pPr>
+      <w:rPr>
+        <w:rFonts w:hint="default"/>
+      </w:rPr>
+    </w:lvl>
+    <w:lvl w:ilvl="1">
+      <w:start w:val="1"/>
+      <w:numFmt w:val="decimal"/>
+      <w:isLgl/>
+      <w:lvlText w:val="%1.%2."/>
+      <w:lvlJc w:val="left"/>
+      <w:pPr>
+        <w:ind w:left="855" w:hanging="495"/>
+      </w:pPr>
+      <w:rPr>
+        <w:rFonts w:hint="default"/>
+      </w:rPr>
+    </w:lvl>
+    <w:lvl w:ilvl="2">
+      <w:start w:val="1"/>
+      <w:numFmt w:val="decimal"/>
+      <w:isLgl/>
+      <w:lvlText w:val="%1.%2.%3."/>
+      <w:lvlJc w:val="left"/>
+      <w:pPr>
+        <w:ind w:left="1080" w:hanging="720"/>
+      </w:pPr>
+      <w:rPr>
+        <w:rFonts w:hint="default"/>
+      </w:rPr>
+    </w:lvl>
+    <w:lvl w:ilvl="3">
+      <w:start w:val="1"/>
+      <w:numFmt w:val="decimal"/>
+      <w:isLgl/>
+      <w:lvlText w:val="%1.%2.%3.%4."/>
+      <w:lvlJc w:val="left"/>
+      <w:pPr>
+        <w:ind w:left="1080" w:hanging="720"/>
+      </w:pPr>
+      <w:rPr>
+        <w:rFonts w:hint="default"/>
+      </w:rPr>
+    </w:lvl>
+    <w:lvl w:ilvl="4">
+      <w:start w:val="1"/>
+      <w:numFmt w:val="decimal"/>
+      <w:isLgl/>
+      <w:lvlText w:val="%1.%2.%3.%4.%5."/>
+      <w:lvlJc w:val="left"/>
+      <w:pPr>
+        <w:ind w:left="1440" w:hanging="1080"/>
+      </w:pPr>
+      <w:rPr>
+        <w:rFonts w:hint="default"/>
+      </w:rPr>
+    </w:lvl>
+    <w:lvl w:ilvl="5">
+      <w:start w:val="1"/>
+      <w:numFmt w:val="decimal"/>
+      <w:isLgl/>
+      <w:lvlText w:val="%1.%2.%3.%4.%5.%6."/>
+      <w:lvlJc w:val="left"/>
+      <w:pPr>
+        <w:ind w:left="1440" w:hanging="1080"/>
+      </w:pPr>
+      <w:rPr>
+        <w:rFonts w:hint="default"/>
+      </w:rPr>
+    </w:lvl>
+    <w:lvl w:ilvl="6">
+      <w:start w:val="1"/>
+      <w:numFmt w:val="decimal"/>
+      <w:isLgl/>
+      <w:lvlText w:val="%1.%2.%3.%4.%5.%6.%7."/>
+      <w:lvlJc w:val="left"/>
+      <w:pPr>
+        <w:ind w:left="1800" w:hanging="1440"/>
+      </w:pPr>
+      <w:rPr>
+        <w:rFonts w:hint="default"/>
+      </w:rPr>
+    </w:lvl>
+    <w:lvl w:ilvl="7">
+      <w:start w:val="1"/>
+      <w:numFmt w:val="decimal"/>
+      <w:isLgl/>
+      <w:lvlText w:val="%1.%2.%3.%4.%5.%6.%7.%8."/>
+      <w:lvlJc w:val="left"/>
+      <w:pPr>
+        <w:ind w:left="1800" w:hanging="1440"/>
+      </w:pPr>
+      <w:rPr>
+        <w:rFonts w:hint="default"/>
+      </w:rPr>
+    </w:lvl>
+    <w:lvl w:ilvl="8">
+      <w:start w:val="1"/>
+      <w:numFmt w:val="decimal"/>
+      <w:isLgl/>
+      <w:lvlText w:val="%1.%2.%3.%4.%5.%6.%7.%8.%9."/>
+      <w:lvlJc w:val="left"/>
+      <w:pPr>
+        <w:ind w:left="2160" w:hanging="1800"/>
+      </w:pPr>
+      <w:rPr>
+        <w:rFonts w:hint="default"/>
+      </w:rPr>
+    </w:lvl>
+  </w:abstractNum>
+  <w:abstractNum w:abstractNumId="39" w15:restartNumberingAfterBreak="0">
+    <w:nsid w:val="7D213914"/>
+    <w:multiLevelType w:val="multilevel"/>
+    <w:tmpl w:val="CF92955E"/>
+    <w:lvl w:ilvl="0">
+      <w:start w:val="2"/>
+      <w:numFmt w:val="decimal"/>
+      <w:lvlText w:val="%1."/>
+      <w:lvlJc w:val="left"/>
+      <w:pPr>
+        <w:ind w:left="495" w:hanging="495"/>
+      </w:pPr>
+      <w:rPr>
+        <w:rFonts w:hint="default"/>
+      </w:rPr>
+    </w:lvl>
+    <w:lvl w:ilvl="1">
+      <w:start w:val="1"/>
+      <w:numFmt w:val="decimal"/>
+      <w:lvlText w:val="%1.%2."/>
+      <w:lvlJc w:val="left"/>
+      <w:pPr>
+        <w:ind w:left="675" w:hanging="495"/>
+      </w:pPr>
+      <w:rPr>
+        <w:rFonts w:hint="default"/>
+      </w:rPr>
+    </w:lvl>
+    <w:lvl w:ilvl="2">
+      <w:start w:val="1"/>
+      <w:numFmt w:val="decimal"/>
+      <w:lvlText w:val="%1.%2.%3."/>
+      <w:lvlJc w:val="left"/>
+      <w:pPr>
+        <w:ind w:left="1080" w:hanging="720"/>
+      </w:pPr>
+      <w:rPr>
+        <w:rFonts w:hint="default"/>
+      </w:rPr>
+    </w:lvl>
+    <w:lvl w:ilvl="3">
+      <w:start w:val="1"/>
+      <w:numFmt w:val="decimal"/>
+      <w:lvlText w:val="%1.%2.%3.%4."/>
+      <w:lvlJc w:val="left"/>
+      <w:pPr>
+        <w:ind w:left="1260" w:hanging="720"/>
+      </w:pPr>
+      <w:rPr>
+        <w:rFonts w:hint="default"/>
+      </w:rPr>
+    </w:lvl>
+    <w:lvl w:ilvl="4">
+      <w:start w:val="1"/>
+      <w:numFmt w:val="decimal"/>
+      <w:lvlText w:val="%1.%2.%3.%4.%5."/>
+      <w:lvlJc w:val="left"/>
+      <w:pPr>
+        <w:ind w:left="1800" w:hanging="1080"/>
+      </w:pPr>
+      <w:rPr>
+        <w:rFonts w:hint="default"/>
+      </w:rPr>
+    </w:lvl>
+    <w:lvl w:ilvl="5">
+      <w:start w:val="1"/>
+      <w:numFmt w:val="decimal"/>
+      <w:lvlText w:val="%1.%2.%3.%4.%5.%6."/>
+      <w:lvlJc w:val="left"/>
+      <w:pPr>
+        <w:ind w:left="1980" w:hanging="1080"/>
+      </w:pPr>
+      <w:rPr>
+        <w:rFonts w:hint="default"/>
+      </w:rPr>
+    </w:lvl>
+    <w:lvl w:ilvl="6">
+      <w:start w:val="1"/>
+      <w:numFmt w:val="decimal"/>
+      <w:lvlText w:val="%1.%2.%3.%4.%5.%6.%7."/>
+      <w:lvlJc w:val="left"/>
+      <w:pPr>
+        <w:ind w:left="2520" w:hanging="1440"/>
+      </w:pPr>
+      <w:rPr>
+        <w:rFonts w:hint="default"/>
+      </w:rPr>
+    </w:lvl>
+    <w:lvl w:ilvl="7">
+      <w:start w:val="1"/>
+      <w:numFmt w:val="decimal"/>
+      <w:lvlText w:val="%1.%2.%3.%4.%5.%6.%7.%8."/>
+      <w:lvlJc w:val="left"/>
+      <w:pPr>
+        <w:ind w:left="2700" w:hanging="1440"/>
+      </w:pPr>
+      <w:rPr>
+        <w:rFonts w:hint="default"/>
+      </w:rPr>
+    </w:lvl>
+    <w:lvl w:ilvl="8">
+      <w:start w:val="1"/>
+      <w:numFmt w:val="decimal"/>
+      <w:lvlText w:val="%1.%2.%3.%4.%5.%6.%7.%8.%9."/>
+      <w:lvlJc w:val="left"/>
+      <w:pPr>
+        <w:ind w:left="3240" w:hanging="1800"/>
+      </w:pPr>
+      <w:rPr>
+        <w:rFonts w:hint="default"/>
+      </w:rPr>
+    </w:lvl>
+  </w:abstractNum>
+  <w:abstractNum w:abstractNumId="40" w15:restartNumberingAfterBreak="0">
     <w:nsid w:val="7D4F1545"/>
     <w:multiLevelType w:val="hybridMultilevel"/>
     <w:tmpl w:val="4E8A52D4"/>
@@ -7965,7 +9333,7 @@
       </w:pPr>
     </w:lvl>
   </w:abstractNum>
-  <w:abstractNum w:abstractNumId="32" w15:restartNumberingAfterBreak="0">
+  <w:abstractNum w:abstractNumId="41" w15:restartNumberingAfterBreak="0">
     <w:nsid w:val="7F827454"/>
     <w:multiLevelType w:val="multilevel"/>
     <w:tmpl w:val="F8429A70"/>
@@ -8087,49 +9455,49 @@
     </w:lvl>
   </w:abstractNum>
   <w:num w:numId="1">
-    <w:abstractNumId w:val="31"/>
+    <w:abstractNumId w:val="40"/>
   </w:num>
   <w:num w:numId="2">
     <w:abstractNumId w:val="11"/>
   </w:num>
   <w:num w:numId="3">
-    <w:abstractNumId w:val="25"/>
+    <w:abstractNumId w:val="32"/>
   </w:num>
   <w:num w:numId="4">
-    <w:abstractNumId w:val="14"/>
+    <w:abstractNumId w:val="15"/>
   </w:num>
   <w:num w:numId="5">
     <w:abstractNumId w:val="7"/>
   </w:num>
   <w:num w:numId="6">
-    <w:abstractNumId w:val="28"/>
+    <w:abstractNumId w:val="35"/>
   </w:num>
   <w:num w:numId="7">
-    <w:abstractNumId w:val="16"/>
+    <w:abstractNumId w:val="18"/>
   </w:num>
   <w:num w:numId="8">
     <w:abstractNumId w:val="9"/>
   </w:num>
   <w:num w:numId="9">
-    <w:abstractNumId w:val="19"/>
+    <w:abstractNumId w:val="23"/>
   </w:num>
   <w:num w:numId="10">
-    <w:abstractNumId w:val="29"/>
+    <w:abstractNumId w:val="36"/>
   </w:num>
   <w:num w:numId="11">
-    <w:abstractNumId w:val="22"/>
+    <w:abstractNumId w:val="26"/>
   </w:num>
   <w:num w:numId="12">
-    <w:abstractNumId w:val="26"/>
+    <w:abstractNumId w:val="33"/>
   </w:num>
   <w:num w:numId="13">
-    <w:abstractNumId w:val="32"/>
+    <w:abstractNumId w:val="41"/>
   </w:num>
   <w:num w:numId="14">
-    <w:abstractNumId w:val="21"/>
+    <w:abstractNumId w:val="25"/>
   </w:num>
   <w:num w:numId="15">
-    <w:abstractNumId w:val="18"/>
+    <w:abstractNumId w:val="22"/>
   </w:num>
   <w:num w:numId="16">
     <w:abstractNumId w:val="3"/>
@@ -8144,13 +9512,13 @@
     <w:abstractNumId w:val="4"/>
   </w:num>
   <w:num w:numId="20">
-    <w:abstractNumId w:val="17"/>
+    <w:abstractNumId w:val="21"/>
   </w:num>
   <w:num w:numId="21">
-    <w:abstractNumId w:val="15"/>
+    <w:abstractNumId w:val="16"/>
   </w:num>
   <w:num w:numId="22">
-    <w:abstractNumId w:val="13"/>
+    <w:abstractNumId w:val="14"/>
   </w:num>
   <w:num w:numId="23">
     <w:abstractNumId w:val="0"/>
@@ -8159,16 +9527,16 @@
     <w:abstractNumId w:val="8"/>
   </w:num>
   <w:num w:numId="25">
-    <w:abstractNumId w:val="30"/>
+    <w:abstractNumId w:val="37"/>
   </w:num>
   <w:num w:numId="26">
-    <w:abstractNumId w:val="27"/>
+    <w:abstractNumId w:val="34"/>
   </w:num>
   <w:num w:numId="27">
     <w:abstractNumId w:val="5"/>
   </w:num>
   <w:num w:numId="28">
-    <w:abstractNumId w:val="24"/>
+    <w:abstractNumId w:val="31"/>
   </w:num>
   <w:num w:numId="29">
     <w:abstractNumId w:val="12"/>
@@ -8177,7 +9545,7 @@
     <w:abstractNumId w:val="10"/>
   </w:num>
   <w:num w:numId="31">
-    <w:abstractNumId w:val="23"/>
+    <w:abstractNumId w:val="27"/>
   </w:num>
   <w:num w:numId="32">
     <w:abstractNumId w:val="2"/>
@@ -8213,10 +9581,10 @@
     </w:lvlOverride>
   </w:num>
   <w:num w:numId="34">
-    <w:abstractNumId w:val="20"/>
+    <w:abstractNumId w:val="24"/>
   </w:num>
   <w:num w:numId="35">
-    <w:abstractNumId w:val="19"/>
+    <w:abstractNumId w:val="23"/>
     <w:lvlOverride w:ilvl="0">
       <w:startOverride w:val="1"/>
     </w:lvlOverride>
@@ -8244,6 +9612,63 @@
     <w:lvlOverride w:ilvl="8">
       <w:startOverride w:val="1"/>
     </w:lvlOverride>
+  </w:num>
+  <w:num w:numId="36">
+    <w:abstractNumId w:val="13"/>
+  </w:num>
+  <w:num w:numId="37">
+    <w:abstractNumId w:val="38"/>
+  </w:num>
+  <w:num w:numId="38">
+    <w:abstractNumId w:val="17"/>
+  </w:num>
+  <w:num w:numId="39">
+    <w:abstractNumId w:val="28"/>
+  </w:num>
+  <w:num w:numId="40">
+    <w:abstractNumId w:val="39"/>
+  </w:num>
+  <w:num w:numId="41">
+    <w:abstractNumId w:val="20"/>
+  </w:num>
+  <w:num w:numId="42">
+    <w:abstractNumId w:val="29"/>
+  </w:num>
+  <w:num w:numId="43">
+    <w:abstractNumId w:val="19"/>
+  </w:num>
+  <w:num w:numId="44">
+    <w:abstractNumId w:val="9"/>
+    <w:lvlOverride w:ilvl="0">
+      <w:startOverride w:val="1"/>
+    </w:lvlOverride>
+    <w:lvlOverride w:ilvl="1">
+      <w:startOverride w:val="1"/>
+    </w:lvlOverride>
+    <w:lvlOverride w:ilvl="2">
+      <w:startOverride w:val="1"/>
+    </w:lvlOverride>
+    <w:lvlOverride w:ilvl="3">
+      <w:startOverride w:val="1"/>
+    </w:lvlOverride>
+    <w:lvlOverride w:ilvl="4">
+      <w:startOverride w:val="1"/>
+    </w:lvlOverride>
+    <w:lvlOverride w:ilvl="5">
+      <w:startOverride w:val="1"/>
+    </w:lvlOverride>
+    <w:lvlOverride w:ilvl="6">
+      <w:startOverride w:val="1"/>
+    </w:lvlOverride>
+    <w:lvlOverride w:ilvl="7">
+      <w:startOverride w:val="1"/>
+    </w:lvlOverride>
+    <w:lvlOverride w:ilvl="8">
+      <w:startOverride w:val="1"/>
+    </w:lvlOverride>
+  </w:num>
+  <w:num w:numId="45">
+    <w:abstractNumId w:val="30"/>
   </w:num>
   <w:numIdMacAtCleanup w:val="35"/>
 </w:numbering>

</xml_diff>

<commit_message>
📝 Updated 'Deliver' use case
</commit_message>
<xml_diff>
--- a/Domain modelling/Use Cases.docx
+++ b/Domain modelling/Use Cases.docx
@@ -1718,46 +1718,34 @@
         </w:numPr>
       </w:pPr>
       <w:r>
+        <w:t>The system deducts the insurance-price and the intended rent from the renter’s credit card.</w:t>
+      </w:r>
+    </w:p>
+    <w:p>
+      <w:pPr>
+        <w:pStyle w:val="ListParagraph"/>
+        <w:numPr>
+          <w:ilvl w:val="0"/>
+          <w:numId w:val="11"/>
+        </w:numPr>
+      </w:pPr>
+      <w:r>
+        <w:t>The system pays the owner the rent-price.</w:t>
+      </w:r>
+    </w:p>
+    <w:p>
+      <w:pPr>
+        <w:pStyle w:val="ListParagraph"/>
+        <w:numPr>
+          <w:ilvl w:val="0"/>
+          <w:numId w:val="11"/>
+        </w:numPr>
+      </w:pPr>
+      <w:r>
         <w:t>The owner gives the tool to the renter</w:t>
       </w:r>
       <w:r>
         <w:t>.</w:t>
-      </w:r>
-    </w:p>
-    <w:p>
-      <w:pPr>
-        <w:pStyle w:val="ListParagraph"/>
-        <w:numPr>
-          <w:ilvl w:val="0"/>
-          <w:numId w:val="11"/>
-        </w:numPr>
-      </w:pPr>
-      <w:r>
-        <w:t>The owner and renter confirm the hand-over.</w:t>
-      </w:r>
-    </w:p>
-    <w:p>
-      <w:pPr>
-        <w:pStyle w:val="ListParagraph"/>
-        <w:numPr>
-          <w:ilvl w:val="0"/>
-          <w:numId w:val="11"/>
-        </w:numPr>
-      </w:pPr>
-      <w:r>
-        <w:t>The system deducts the insurance-price and the intended rent from the renter’s credit card.</w:t>
-      </w:r>
-    </w:p>
-    <w:p>
-      <w:pPr>
-        <w:pStyle w:val="ListParagraph"/>
-        <w:numPr>
-          <w:ilvl w:val="0"/>
-          <w:numId w:val="11"/>
-        </w:numPr>
-      </w:pPr>
-      <w:r>
-        <w:t>The system pays the owner the rent-price.</w:t>
       </w:r>
     </w:p>
     <w:p>
@@ -1919,61 +1907,6 @@
         <w:numPr>
           <w:ilvl w:val="2"/>
           <w:numId w:val="8"/>
-        </w:numPr>
-      </w:pPr>
-      <w:r>
-        <w:lastRenderedPageBreak/>
-        <w:t>The tool is marked as available.</w:t>
-      </w:r>
-    </w:p>
-    <w:p>
-      <w:pPr>
-        <w:pStyle w:val="ListParagraph"/>
-        <w:ind w:left="1080"/>
-      </w:pPr>
-    </w:p>
-    <w:p>
-      <w:pPr>
-        <w:pStyle w:val="ListParagraph"/>
-        <w:numPr>
-          <w:ilvl w:val="2"/>
-          <w:numId w:val="44"/>
-        </w:numPr>
-      </w:pPr>
-      <w:r>
-        <w:t>The owner/renter doesn’t confirm the hand-over.</w:t>
-      </w:r>
-    </w:p>
-    <w:p>
-      <w:pPr>
-        <w:pStyle w:val="ListParagraph"/>
-        <w:numPr>
-          <w:ilvl w:val="2"/>
-          <w:numId w:val="44"/>
-        </w:numPr>
-      </w:pPr>
-      <w:r>
-        <w:t>The owner/renter cancels the delivery and tool-request.</w:t>
-      </w:r>
-    </w:p>
-    <w:p>
-      <w:pPr>
-        <w:pStyle w:val="ListParagraph"/>
-        <w:numPr>
-          <w:ilvl w:val="2"/>
-          <w:numId w:val="44"/>
-        </w:numPr>
-      </w:pPr>
-      <w:r>
-        <w:t>The system deletes the tool-request.</w:t>
-      </w:r>
-    </w:p>
-    <w:p>
-      <w:pPr>
-        <w:pStyle w:val="ListParagraph"/>
-        <w:numPr>
-          <w:ilvl w:val="2"/>
-          <w:numId w:val="44"/>
         </w:numPr>
       </w:pPr>
       <w:r>
@@ -2449,7 +2382,6 @@
         <w:spacing w:line="256" w:lineRule="auto"/>
       </w:pPr>
       <w:r>
-        <w:lastRenderedPageBreak/>
         <w:t xml:space="preserve">The </w:t>
       </w:r>
       <w:r>
@@ -2508,6 +2440,7 @@
           <w:b/>
           <w:bCs/>
         </w:rPr>
+        <w:lastRenderedPageBreak/>
         <w:t>ID:</w:t>
       </w:r>
       <w:r>
@@ -2934,7 +2867,6 @@
           <w:b/>
           <w:bCs/>
         </w:rPr>
-        <w:lastRenderedPageBreak/>
         <w:t>Postcondition:</w:t>
       </w:r>
       <w:r>
@@ -3017,6 +2949,7 @@
         </w:numPr>
       </w:pPr>
       <w:r>
+        <w:lastRenderedPageBreak/>
         <w:t xml:space="preserve">The system removes the request </w:t>
       </w:r>
       <w:r>
@@ -3405,7 +3338,6 @@
         </w:numPr>
       </w:pPr>
       <w:r>
-        <w:lastRenderedPageBreak/>
         <w:t xml:space="preserve">If the renter didn’t deliver the tool each day’s rent will be deducted from the insurance money until the renter returns the tool or </w:t>
       </w:r>
       <w:r>
@@ -3490,10 +3422,7 @@
         </w:numPr>
       </w:pPr>
       <w:r>
-        <w:t>T</w:t>
-      </w:r>
-      <w:r>
-        <w:t>he owner claims the tool is damaged.</w:t>
+        <w:t>The owner claims the tool is damaged.</w:t>
       </w:r>
     </w:p>
     <w:p>
@@ -3950,7 +3879,6 @@
         <w:spacing w:line="254" w:lineRule="auto"/>
       </w:pPr>
       <w:r>
-        <w:lastRenderedPageBreak/>
         <w:t>The system will inform the renter of the invalid values.</w:t>
       </w:r>
     </w:p>
@@ -4401,73 +4329,73 @@
           <w:b/>
           <w:bCs/>
         </w:rPr>
+        <w:t>Goal:</w:t>
+      </w:r>
+      <w:r>
+        <w:t xml:space="preserve"> </w:t>
+      </w:r>
+      <w:r>
+        <w:t>Log the user into his/her account where (s)he can offer and/or rent tools.</w:t>
+      </w:r>
+    </w:p>
+    <w:p>
+      <w:r>
+        <w:rPr>
+          <w:b/>
+          <w:bCs/>
+        </w:rPr>
+        <w:t>Precondition:</w:t>
+      </w:r>
+      <w:r>
+        <w:t xml:space="preserve"> </w:t>
+      </w:r>
+    </w:p>
+    <w:p>
+      <w:pPr>
+        <w:pStyle w:val="ListParagraph"/>
+        <w:numPr>
+          <w:ilvl w:val="0"/>
+          <w:numId w:val="24"/>
+        </w:numPr>
+      </w:pPr>
+      <w:r>
+        <w:t>The user must have previously created an account.</w:t>
+      </w:r>
+    </w:p>
+    <w:p>
+      <w:pPr>
+        <w:pStyle w:val="ListParagraph"/>
+        <w:numPr>
+          <w:ilvl w:val="0"/>
+          <w:numId w:val="24"/>
+        </w:numPr>
+      </w:pPr>
+      <w:r>
+        <w:t>The user account must not be banned.</w:t>
+      </w:r>
+    </w:p>
+    <w:p>
+      <w:r>
+        <w:rPr>
+          <w:b/>
+          <w:bCs/>
+        </w:rPr>
+        <w:t>Postcondition:</w:t>
+      </w:r>
+      <w:r>
+        <w:t xml:space="preserve"> </w:t>
+      </w:r>
+      <w:r>
+        <w:t>the user is logged into his/her account, and (s)he can start renting or offering tools.</w:t>
+      </w:r>
+    </w:p>
+    <w:p>
+      <w:r>
+        <w:rPr>
+          <w:b/>
+          <w:bCs/>
+        </w:rPr>
         <w:lastRenderedPageBreak/>
-        <w:t>Goal:</w:t>
-      </w:r>
-      <w:r>
-        <w:t xml:space="preserve"> </w:t>
-      </w:r>
-      <w:r>
-        <w:t>Log the user into his/her account where (s)he can offer and/or rent tools.</w:t>
-      </w:r>
-    </w:p>
-    <w:p>
-      <w:r>
-        <w:rPr>
-          <w:b/>
-          <w:bCs/>
-        </w:rPr>
-        <w:t>Precondition:</w:t>
-      </w:r>
-      <w:r>
-        <w:t xml:space="preserve"> </w:t>
-      </w:r>
-    </w:p>
-    <w:p>
-      <w:pPr>
-        <w:pStyle w:val="ListParagraph"/>
-        <w:numPr>
-          <w:ilvl w:val="0"/>
-          <w:numId w:val="24"/>
-        </w:numPr>
-      </w:pPr>
-      <w:r>
-        <w:t>The user must have previously created an account.</w:t>
-      </w:r>
-    </w:p>
-    <w:p>
-      <w:pPr>
-        <w:pStyle w:val="ListParagraph"/>
-        <w:numPr>
-          <w:ilvl w:val="0"/>
-          <w:numId w:val="24"/>
-        </w:numPr>
-      </w:pPr>
-      <w:r>
-        <w:t>The user account must not be banned.</w:t>
-      </w:r>
-    </w:p>
-    <w:p>
-      <w:r>
-        <w:rPr>
-          <w:b/>
-          <w:bCs/>
-        </w:rPr>
-        <w:t>Postcondition:</w:t>
-      </w:r>
-      <w:r>
-        <w:t xml:space="preserve"> </w:t>
-      </w:r>
-      <w:r>
-        <w:t>the user is logged into his/her account, and (s)he can start renting or offering tools.</w:t>
-      </w:r>
-    </w:p>
-    <w:p>
-      <w:r>
-        <w:rPr>
-          <w:b/>
-          <w:bCs/>
-        </w:rPr>
         <w:t>Main success scenario:</w:t>
       </w:r>
       <w:r>
@@ -4869,7 +4797,6 @@
         </w:numPr>
       </w:pPr>
       <w:r>
-        <w:lastRenderedPageBreak/>
         <w:t>The system ensures the user is not banned.</w:t>
       </w:r>
     </w:p>
@@ -4949,6 +4876,7 @@
         <w:spacing w:line="254" w:lineRule="auto"/>
       </w:pPr>
       <w:r>
+        <w:lastRenderedPageBreak/>
         <w:t>The system will redirect the user to the homepage.</w:t>
       </w:r>
     </w:p>
@@ -5435,70 +5363,70 @@
           <w:b/>
           <w:bCs/>
         </w:rPr>
+        <w:t>Name:</w:t>
+      </w:r>
+      <w:r>
+        <w:t xml:space="preserve"> Remove user rating</w:t>
+      </w:r>
+      <w:r>
+        <w:t>.</w:t>
+      </w:r>
+    </w:p>
+    <w:p>
+      <w:r>
+        <w:rPr>
+          <w:b/>
+          <w:bCs/>
+        </w:rPr>
+        <w:t>Initiator:</w:t>
+      </w:r>
+      <w:r>
+        <w:t xml:space="preserve"> </w:t>
+      </w:r>
+      <w:r>
+        <w:t>Rating-user</w:t>
+      </w:r>
+    </w:p>
+    <w:p>
+      <w:r>
+        <w:rPr>
+          <w:b/>
+          <w:bCs/>
+        </w:rPr>
+        <w:t>Goal:</w:t>
+      </w:r>
+      <w:r>
+        <w:t xml:space="preserve"> </w:t>
+      </w:r>
+      <w:r>
+        <w:t xml:space="preserve">Deletes the </w:t>
+      </w:r>
+      <w:r>
+        <w:t>rating-user’s review of the rated-user.</w:t>
+      </w:r>
+    </w:p>
+    <w:p>
+      <w:r>
+        <w:rPr>
+          <w:b/>
+          <w:bCs/>
+        </w:rPr>
+        <w:t>Precondition:</w:t>
+      </w:r>
+      <w:r>
+        <w:t xml:space="preserve"> </w:t>
+      </w:r>
+      <w:r>
+        <w:t>The Rating-user must be authorized to delete the review.</w:t>
+      </w:r>
+    </w:p>
+    <w:p>
+      <w:r>
+        <w:rPr>
+          <w:b/>
+          <w:bCs/>
+        </w:rPr>
         <w:lastRenderedPageBreak/>
-        <w:t>Name:</w:t>
-      </w:r>
-      <w:r>
-        <w:t xml:space="preserve"> Remove user rating</w:t>
-      </w:r>
-      <w:r>
-        <w:t>.</w:t>
-      </w:r>
-    </w:p>
-    <w:p>
-      <w:r>
-        <w:rPr>
-          <w:b/>
-          <w:bCs/>
-        </w:rPr>
-        <w:t>Initiator:</w:t>
-      </w:r>
-      <w:r>
-        <w:t xml:space="preserve"> </w:t>
-      </w:r>
-      <w:r>
-        <w:t>Rating-user</w:t>
-      </w:r>
-    </w:p>
-    <w:p>
-      <w:r>
-        <w:rPr>
-          <w:b/>
-          <w:bCs/>
-        </w:rPr>
-        <w:t>Goal:</w:t>
-      </w:r>
-      <w:r>
-        <w:t xml:space="preserve"> </w:t>
-      </w:r>
-      <w:r>
-        <w:t xml:space="preserve">Deletes the </w:t>
-      </w:r>
-      <w:r>
-        <w:t>rating-user’s review of the rated-user.</w:t>
-      </w:r>
-    </w:p>
-    <w:p>
-      <w:r>
-        <w:rPr>
-          <w:b/>
-          <w:bCs/>
-        </w:rPr>
-        <w:t>Precondition:</w:t>
-      </w:r>
-      <w:r>
-        <w:t xml:space="preserve"> </w:t>
-      </w:r>
-      <w:r>
-        <w:t>The Rating-user must be authorized to delete the review.</w:t>
-      </w:r>
-    </w:p>
-    <w:p>
-      <w:r>
-        <w:rPr>
-          <w:b/>
-          <w:bCs/>
-        </w:rPr>
         <w:t>Postcondition:</w:t>
       </w:r>
       <w:r>

</xml_diff>